<commit_message>
Updated release notes and user's guide.
The release notes now summarize changes for the next release.  The specific release date needs to be added or removed altogether.  Both of these documents are still a work in progress.  More changes to come.
</commit_message>
<xml_diff>
--- a/doc/MappingPipelineUG.docx
+++ b/doc/MappingPipelineUG.docx
@@ -76,13 +76,7 @@
         </w:tabs>
       </w:pPr>
       <w:r>
-        <w:t xml:space="preserve">The GBT Data Processing Pipeline facilitates reducing spectroscopic data taken with the GBT.  There are two primary software tools that constitute the </w:t>
-      </w:r>
-      <w:r>
-        <w:t>pipeline: the first is called the “mapping pipeline” and it helps users create FITS image cubes from GBT mapping data.  The second is the “spectral pipeline” and it helps users process single-pointing GBT spectra.  At this time, the spectral pipeline is av</w:t>
-      </w:r>
-      <w:r>
-        <w:t>ailable only as a beta-release product.  This document describes version 1.0 of the mapping pipeline.</w:t>
+        <w:t>The GBT Data Processing Pipeline facilitates reducing spectroscopic data taken with the GBT.  There are two primary software tools that constitute the pipeline: the first is called the “mapping pipeline” and it helps users create FITS image cubes from GBT mapping data.  The second is the “spectral pipeline” and it helps users process single-pointing GBT spectra.  At this time, the spectral pipeline is available only as a beta-release product.  This document describes version 1.0 of the mapping pipeline.</w:t>
       </w:r>
     </w:p>
     <w:p>
@@ -99,10 +93,7 @@
         </w:tabs>
       </w:pPr>
       <w:r>
-        <w:t>The mapping pipeline was developed initially to support mapping with the KFPA, but it can be applied to data taken with any of the receivers that use sta</w:t>
-      </w:r>
-      <w:r>
-        <w:t>ndard position-switched or frequency-switched observing modes.  Pipeline tools can also help with reducing other types of data, such as W-band mapping observations.</w:t>
+        <w:t>The mapping pipeline was developed initially to support mapping with the KFPA, but it can be applied to data taken with any of the receivers that use standard position-switched or frequency-switched observing modes.  Pipeline tools can also help with reducing other types of data, such as W-band mapping observations.</w:t>
       </w:r>
     </w:p>
     <w:p>
@@ -119,18 +110,7 @@
         </w:tabs>
       </w:pPr>
       <w:r>
-        <w:t xml:space="preserve">To use the pipeline effectively, you should follow certain guidelines and observing </w:t>
-      </w:r>
-      <w:proofErr w:type="gramStart"/>
-      <w:r>
-        <w:t>proced</w:t>
-      </w:r>
-      <w:r>
-        <w:t>ures</w:t>
-      </w:r>
-      <w:proofErr w:type="gramEnd"/>
-      <w:r>
-        <w:t xml:space="preserve"> when taking your data.  The observing steps are described here, are relatively simple, and are implemented in Astrid.</w:t>
+        <w:t>To use the pipeline effectively, you should follow certain guidelines and observing procedures when taking your data.  The observing steps are described here, are relatively simple, and are implemented in Astrid.</w:t>
       </w:r>
     </w:p>
     <w:p>
@@ -147,10 +127,7 @@
         </w:tabs>
       </w:pPr>
       <w:r>
-        <w:t>While this document addresses observing strategies that use the GBT spectrometer, the methods will be nearly identical for the new V</w:t>
-      </w:r>
-      <w:r>
-        <w:t xml:space="preserve">EGAS spectrometer when it is introduced for science observations. </w:t>
+        <w:t xml:space="preserve">While this document addresses observing strategies that use the GBT spectrometer, the methods will be nearly identical for the new VEGAS spectrometer when it is introduced for science observations. </w:t>
       </w:r>
     </w:p>
     <w:p>
@@ -184,13 +161,7 @@
         <w:rPr>
           <w:i/>
         </w:rPr>
-        <w:t>arcturus.gb.nrao</w:t>
-      </w:r>
-      <w:r>
-        <w:rPr>
-          <w:i/>
-        </w:rPr>
-        <w:t>.edu</w:t>
+        <w:t>arcturus.gb.nrao.edu</w:t>
       </w:r>
       <w:r>
         <w:t xml:space="preserve"> is reserved for pipeline use.  We recommend that you use </w:t>
@@ -210,6 +181,7 @@
         <w:t xml:space="preserve"> for all pipeline work at this time.</w:t>
       </w:r>
     </w:p>
+    <w:p/>
     <w:p>
       <w:r>
         <w:rPr>
@@ -218,38 +190,91 @@
         <w:t>Disk Space:</w:t>
       </w:r>
       <w:r>
-        <w:t xml:space="preserve"> The pipeline typically requires a significant allocation of disk space.  Even small data sets use several gigabytes.  So generally, you m</w:t>
-      </w:r>
-      <w:r>
-        <w:t>ust make use of the Green Bank scratch areas to use the pipeline.</w:t>
-      </w:r>
-    </w:p>
-    <w:p/>
-    <w:p>
-      <w:r>
-        <w:t>We recommend /</w:t>
-      </w:r>
-      <w:proofErr w:type="spellStart"/>
-      <w:r>
+        <w:t xml:space="preserve"> </w:t>
+      </w:r>
+      <w:r>
+        <w:t xml:space="preserve">Due to the typically large datasets produced by the pipeline, we recommend you </w:t>
+      </w:r>
+      <w:r>
+        <w:t xml:space="preserve">make use of the </w:t>
+      </w:r>
+      <w:r>
+        <w:t>pipeline</w:t>
+      </w:r>
+      <w:r>
+        <w:t xml:space="preserve"> scratch </w:t>
+      </w:r>
+      <w:r>
+        <w:t>area</w:t>
+      </w:r>
+      <w:r>
+        <w:t>.</w:t>
+      </w:r>
+    </w:p>
+    <w:p/>
+    <w:p>
+      <w:pPr>
+        <w:rPr>
+          <w:rFonts w:ascii="Andale Mono" w:hAnsi="Andale Mono"/>
+          <w:sz w:val="16"/>
+          <w:szCs w:val="16"/>
+        </w:rPr>
+      </w:pPr>
+      <w:r>
+        <w:rPr>
+          <w:rFonts w:ascii="Andale Mono" w:hAnsi="Andale Mono"/>
+          <w:sz w:val="16"/>
+          <w:szCs w:val="16"/>
+        </w:rPr>
+        <w:t>/</w:t>
+      </w:r>
+      <w:proofErr w:type="spellStart"/>
+      <w:r>
+        <w:rPr>
+          <w:rFonts w:ascii="Andale Mono" w:hAnsi="Andale Mono"/>
+          <w:sz w:val="16"/>
+          <w:szCs w:val="16"/>
+        </w:rPr>
         <w:t>lustre</w:t>
       </w:r>
       <w:proofErr w:type="spellEnd"/>
       <w:r>
-        <w:t>/pipeline/scratch/</w:t>
-      </w:r>
-      <w:proofErr w:type="spellStart"/>
-      <w:r>
+        <w:rPr>
+          <w:rFonts w:ascii="Andale Mono" w:hAnsi="Andale Mono"/>
+          <w:sz w:val="16"/>
+          <w:szCs w:val="16"/>
+        </w:rPr>
+        <w:t>/pipeline/scratch/&lt;</w:t>
+      </w:r>
+      <w:proofErr w:type="spellStart"/>
+      <w:r>
+        <w:rPr>
+          <w:rFonts w:ascii="Andale Mono" w:hAnsi="Andale Mono"/>
+          <w:sz w:val="16"/>
+          <w:szCs w:val="16"/>
+        </w:rPr>
         <w:t>user_id</w:t>
       </w:r>
       <w:proofErr w:type="spellEnd"/>
       <w:r>
-        <w:t>/</w:t>
-      </w:r>
-    </w:p>
-    <w:p>
+        <w:rPr>
+          <w:rFonts w:ascii="Andale Mono" w:hAnsi="Andale Mono"/>
+          <w:sz w:val="16"/>
+          <w:szCs w:val="16"/>
+        </w:rPr>
+        <w:t>&gt;/</w:t>
+      </w:r>
+    </w:p>
+    <w:p/>
+    <w:p>
+      <w:proofErr w:type="gramStart"/>
       <w:r>
         <w:lastRenderedPageBreak/>
-        <w:t>In the above directory, replace “</w:t>
+        <w:t>where</w:t>
+      </w:r>
+      <w:proofErr w:type="gramEnd"/>
+      <w:r>
+        <w:t xml:space="preserve"> “&lt;</w:t>
       </w:r>
       <w:proofErr w:type="spellStart"/>
       <w:r>
@@ -257,7 +282,7 @@
       </w:r>
       <w:proofErr w:type="spellEnd"/>
       <w:r>
-        <w:t xml:space="preserve">” with your </w:t>
+        <w:t xml:space="preserve">&gt;” is your </w:t>
       </w:r>
       <w:proofErr w:type="spellStart"/>
       <w:r>
@@ -273,34 +298,80 @@
       </w:r>
       <w:proofErr w:type="spellEnd"/>
       <w:r>
-        <w:t>”.  At the command line type:</w:t>
-      </w:r>
-    </w:p>
-    <w:p/>
-    <w:p>
-      <w:proofErr w:type="spellStart"/>
-      <w:proofErr w:type="gramStart"/>
-      <w:r>
+        <w:t xml:space="preserve">”.  </w:t>
+      </w:r>
+      <w:r>
+        <w:t>To create your own directory, a</w:t>
+      </w:r>
+      <w:r>
+        <w:t>t the command line type:</w:t>
+      </w:r>
+    </w:p>
+    <w:p/>
+    <w:p>
+      <w:pPr>
+        <w:rPr>
+          <w:rFonts w:ascii="Andale Mono" w:hAnsi="Andale Mono"/>
+          <w:sz w:val="16"/>
+          <w:szCs w:val="16"/>
+        </w:rPr>
+      </w:pPr>
+      <w:proofErr w:type="spellStart"/>
+      <w:proofErr w:type="gramStart"/>
+      <w:r>
+        <w:rPr>
+          <w:rFonts w:ascii="Andale Mono" w:hAnsi="Andale Mono"/>
+          <w:sz w:val="16"/>
+          <w:szCs w:val="16"/>
+        </w:rPr>
         <w:t>mkdir</w:t>
       </w:r>
       <w:proofErr w:type="spellEnd"/>
       <w:proofErr w:type="gramEnd"/>
       <w:r>
+        <w:rPr>
+          <w:rFonts w:ascii="Andale Mono" w:hAnsi="Andale Mono"/>
+          <w:sz w:val="16"/>
+          <w:szCs w:val="16"/>
+        </w:rPr>
         <w:t xml:space="preserve"> /</w:t>
       </w:r>
       <w:proofErr w:type="spellStart"/>
       <w:r>
+        <w:rPr>
+          <w:rFonts w:ascii="Andale Mono" w:hAnsi="Andale Mono"/>
+          <w:sz w:val="16"/>
+          <w:szCs w:val="16"/>
+        </w:rPr>
         <w:t>lustre</w:t>
       </w:r>
       <w:proofErr w:type="spellEnd"/>
       <w:r>
-        <w:t>/pipeline/scratch/</w:t>
-      </w:r>
-      <w:proofErr w:type="spellStart"/>
-      <w:r>
+        <w:rPr>
+          <w:rFonts w:ascii="Andale Mono" w:hAnsi="Andale Mono"/>
+          <w:sz w:val="16"/>
+          <w:szCs w:val="16"/>
+        </w:rPr>
+        <w:t>/pipeline/scratch/&lt;</w:t>
+      </w:r>
+      <w:proofErr w:type="spellStart"/>
+      <w:r>
+        <w:rPr>
+          <w:rFonts w:ascii="Andale Mono" w:hAnsi="Andale Mono"/>
+          <w:sz w:val="16"/>
+          <w:szCs w:val="16"/>
+        </w:rPr>
         <w:t>user_id</w:t>
       </w:r>
       <w:proofErr w:type="spellEnd"/>
+      <w:r>
+        <w:rPr>
+          <w:rFonts w:ascii="Andale Mono" w:hAnsi="Andale Mono"/>
+          <w:sz w:val="16"/>
+          <w:szCs w:val="16"/>
+        </w:rPr>
+        <w:t>&gt;</w:t>
+      </w:r>
     </w:p>
     <w:p/>
     <w:p>
@@ -321,10 +392,7 @@
       </w:r>
       <w:proofErr w:type="spellEnd"/>
       <w:r>
-        <w:t xml:space="preserve">’ is not listed, contact the GB helpdesk to have GB computing add you to the group.  The NRAO helpdesk is </w:t>
-      </w:r>
-      <w:r>
-        <w:t xml:space="preserve">accessible at: </w:t>
+        <w:t xml:space="preserve">’ is not listed, contact the GB helpdesk to have GB computing add you to the group.  The NRAO helpdesk is accessible at: </w:t>
       </w:r>
       <w:hyperlink r:id="rId6">
         <w:r>
@@ -372,11 +440,16 @@
         <w:tabs>
           <w:tab w:val="left" w:pos="2507"/>
         </w:tabs>
-      </w:pPr>
-      <w:r>
-        <w:rPr>
-          <w:rFonts w:ascii="Andale Mono" w:hAnsi="Andale Mono"/>
-          <w:sz w:val="20"/>
+        <w:rPr>
+          <w:sz w:val="16"/>
+          <w:szCs w:val="16"/>
+        </w:rPr>
+      </w:pPr>
+      <w:r>
+        <w:rPr>
+          <w:rFonts w:ascii="Andale Mono" w:hAnsi="Andale Mono"/>
+          <w:sz w:val="16"/>
+          <w:szCs w:val="16"/>
         </w:rPr>
         <w:t xml:space="preserve">% </w:t>
       </w:r>
@@ -385,7 +458,8 @@
       <w:r>
         <w:rPr>
           <w:rFonts w:ascii="Andale Mono" w:hAnsi="Andale Mono"/>
-          <w:sz w:val="20"/>
+          <w:sz w:val="16"/>
+          <w:szCs w:val="16"/>
         </w:rPr>
         <w:t>gbtpipeline</w:t>
       </w:r>
@@ -423,10 +497,7 @@
         </w:tabs>
       </w:pPr>
       <w:r>
-        <w:t xml:space="preserve">Here is a </w:t>
-      </w:r>
-      <w:r>
-        <w:t>sample pipeline execution using KFPA position-switched test data that observed NH</w:t>
+        <w:t>Here is a sample pipeline execution using KFPA position-switched test data that observed NH</w:t>
       </w:r>
       <w:r>
         <w:rPr>
@@ -450,12 +521,27 @@
         <w:tabs>
           <w:tab w:val="left" w:pos="2507"/>
         </w:tabs>
-      </w:pPr>
-      <w:r>
         <w:rPr>
           <w:color w:val="800000"/>
         </w:rPr>
-        <w:t>REPLACE WITH VEGAS DATA?</w:t>
+      </w:pPr>
+      <w:r>
+        <w:rPr>
+          <w:color w:val="800000"/>
+        </w:rPr>
+        <w:t xml:space="preserve">ADD </w:t>
+      </w:r>
+      <w:r>
+        <w:rPr>
+          <w:color w:val="800000"/>
+        </w:rPr>
+        <w:t>VEGAS DATA</w:t>
+      </w:r>
+      <w:r>
+        <w:rPr>
+          <w:color w:val="800000"/>
+        </w:rPr>
+        <w:t xml:space="preserve"> EXAMPLE (FIRST)</w:t>
       </w:r>
     </w:p>
     <w:p>
@@ -463,6 +549,9 @@
         <w:tabs>
           <w:tab w:val="left" w:pos="2507"/>
         </w:tabs>
+        <w:rPr>
+          <w:color w:val="800000"/>
+        </w:rPr>
       </w:pPr>
     </w:p>
     <w:p>
@@ -473,86 +562,10 @@
       </w:pPr>
       <w:r>
         <w:rPr>
-          <w:rFonts w:ascii="Andale Mono" w:hAnsi="Andale Mono"/>
-          <w:sz w:val="20"/>
-        </w:rPr>
-        <w:t xml:space="preserve">% </w:t>
-      </w:r>
-      <w:proofErr w:type="spellStart"/>
-      <w:proofErr w:type="gramStart"/>
-      <w:r>
-        <w:rPr>
-          <w:rFonts w:ascii="Andale Mono" w:hAnsi="Andale Mono"/>
-          <w:sz w:val="20"/>
-        </w:rPr>
-        <w:t>gbtpipeline</w:t>
-      </w:r>
-      <w:proofErr w:type="spellEnd"/>
-      <w:proofErr w:type="gramEnd"/>
-      <w:r>
-        <w:rPr>
-          <w:rFonts w:ascii="Andale Mono" w:hAnsi="Andale Mono"/>
-          <w:sz w:val="20"/>
-        </w:rPr>
-        <w:t xml:space="preserve"> -</w:t>
-      </w:r>
-      <w:proofErr w:type="spellStart"/>
-      <w:r>
-        <w:rPr>
-          <w:rFonts w:ascii="Andale Mono" w:hAnsi="Andale Mono"/>
-          <w:sz w:val="20"/>
-        </w:rPr>
-        <w:t>i</w:t>
-      </w:r>
-      <w:proofErr w:type="spellEnd"/>
-      <w:r>
-        <w:rPr>
-          <w:rFonts w:ascii="Andale Mono" w:hAnsi="Andale Mono"/>
-          <w:sz w:val="20"/>
-        </w:rPr>
-        <w:t xml:space="preserve"> /home/</w:t>
-      </w:r>
-      <w:proofErr w:type="spellStart"/>
-      <w:r>
-        <w:rPr>
-          <w:rFonts w:ascii="Andale Mono" w:hAnsi="Andale Mono"/>
-          <w:sz w:val="20"/>
-        </w:rPr>
-        <w:t>gbtpipeline</w:t>
-      </w:r>
-      <w:proofErr w:type="spellEnd"/>
-      <w:r>
-        <w:rPr>
-          <w:rFonts w:ascii="Andale Mono" w:hAnsi="Andale Mono"/>
-          <w:sz w:val="20"/>
-        </w:rPr>
-        <w:t>/reference-data/TKFPA_29.raw.acs.fits -m 14:24 --</w:t>
-      </w:r>
-      <w:proofErr w:type="spellStart"/>
-      <w:r>
-        <w:rPr>
-          <w:rFonts w:ascii="Andale Mono" w:hAnsi="Andale Mono"/>
-          <w:sz w:val="20"/>
-        </w:rPr>
-        <w:t>refscan</w:t>
-      </w:r>
-      <w:proofErr w:type="spellEnd"/>
-      <w:r>
-        <w:rPr>
-          <w:rFonts w:ascii="Andale Mono" w:hAnsi="Andale Mono"/>
-          <w:sz w:val="20"/>
-        </w:rPr>
-        <w:t xml:space="preserve"> 13 --units </w:t>
-      </w:r>
-      <w:proofErr w:type="spellStart"/>
-      <w:r>
-        <w:rPr>
-          <w:rFonts w:ascii="Andale Mono" w:hAnsi="Andale Mono"/>
-          <w:sz w:val="20"/>
-        </w:rPr>
-        <w:t>Jy</w:t>
-      </w:r>
-      <w:proofErr w:type="spellEnd"/>
+          <w:color w:val="800000"/>
+        </w:rPr>
+        <w:t>FOLLOWED by SPECTROMTER EXAMPLE</w:t>
+      </w:r>
     </w:p>
     <w:p>
       <w:pPr>
@@ -566,24 +579,127 @@
         <w:tabs>
           <w:tab w:val="left" w:pos="2507"/>
         </w:tabs>
-      </w:pPr>
-      <w:r>
-        <w:t xml:space="preserve">This command maps data from </w:t>
-      </w:r>
-      <w:r>
-        <w:t xml:space="preserve">scans 14-24, using scan 13 as the reference observation.  The data are calibrated to units of </w:t>
-      </w:r>
-      <w:proofErr w:type="spellStart"/>
-      <w:r>
+        <w:rPr>
+          <w:sz w:val="16"/>
+          <w:szCs w:val="16"/>
+        </w:rPr>
+      </w:pPr>
+      <w:r>
+        <w:rPr>
+          <w:rFonts w:ascii="Andale Mono" w:hAnsi="Andale Mono"/>
+          <w:sz w:val="16"/>
+          <w:szCs w:val="16"/>
+        </w:rPr>
+        <w:t xml:space="preserve">% </w:t>
+      </w:r>
+      <w:proofErr w:type="spellStart"/>
+      <w:proofErr w:type="gramStart"/>
+      <w:r>
+        <w:rPr>
+          <w:rFonts w:ascii="Andale Mono" w:hAnsi="Andale Mono"/>
+          <w:sz w:val="16"/>
+          <w:szCs w:val="16"/>
+        </w:rPr>
+        <w:t>gbtpipeline</w:t>
+      </w:r>
+      <w:proofErr w:type="spellEnd"/>
+      <w:proofErr w:type="gramEnd"/>
+      <w:r>
+        <w:rPr>
+          <w:rFonts w:ascii="Andale Mono" w:hAnsi="Andale Mono"/>
+          <w:sz w:val="16"/>
+          <w:szCs w:val="16"/>
+        </w:rPr>
+        <w:t xml:space="preserve"> -</w:t>
+      </w:r>
+      <w:proofErr w:type="spellStart"/>
+      <w:r>
+        <w:rPr>
+          <w:rFonts w:ascii="Andale Mono" w:hAnsi="Andale Mono"/>
+          <w:sz w:val="16"/>
+          <w:szCs w:val="16"/>
+        </w:rPr>
+        <w:t>i</w:t>
+      </w:r>
+      <w:proofErr w:type="spellEnd"/>
+      <w:r>
+        <w:rPr>
+          <w:rFonts w:ascii="Andale Mono" w:hAnsi="Andale Mono"/>
+          <w:sz w:val="16"/>
+          <w:szCs w:val="16"/>
+        </w:rPr>
+        <w:t xml:space="preserve"> /</w:t>
+      </w:r>
+      <w:r>
+        <w:rPr>
+          <w:rFonts w:ascii="Andale Mono" w:hAnsi="Andale Mono"/>
+          <w:sz w:val="16"/>
+          <w:szCs w:val="16"/>
+        </w:rPr>
+        <w:t>home/</w:t>
+      </w:r>
+      <w:proofErr w:type="spellStart"/>
+      <w:r>
+        <w:rPr>
+          <w:rFonts w:ascii="Andale Mono" w:hAnsi="Andale Mono"/>
+          <w:sz w:val="16"/>
+          <w:szCs w:val="16"/>
+        </w:rPr>
+        <w:t>gbtpipeline</w:t>
+      </w:r>
+      <w:proofErr w:type="spellEnd"/>
+      <w:r>
+        <w:rPr>
+          <w:rFonts w:ascii="Andale Mono" w:hAnsi="Andale Mono"/>
+          <w:sz w:val="16"/>
+          <w:szCs w:val="16"/>
+        </w:rPr>
+        <w:t>/reference-data/</w:t>
+      </w:r>
+      <w:r>
+        <w:rPr>
+          <w:rFonts w:ascii="Andale Mono" w:hAnsi="Andale Mono"/>
+          <w:sz w:val="16"/>
+          <w:szCs w:val="16"/>
+        </w:rPr>
+        <w:t>TKFPA_29.raw.acs.fits</w:t>
+      </w:r>
+      <w:r>
+        <w:rPr>
+          <w:rFonts w:ascii="Andale Mono" w:hAnsi="Andale Mono"/>
+          <w:sz w:val="16"/>
+          <w:szCs w:val="16"/>
+        </w:rPr>
+        <w:t xml:space="preserve"> -m 14:24 --</w:t>
+      </w:r>
+      <w:proofErr w:type="spellStart"/>
+      <w:r>
+        <w:rPr>
+          <w:rFonts w:ascii="Andale Mono" w:hAnsi="Andale Mono"/>
+          <w:sz w:val="16"/>
+          <w:szCs w:val="16"/>
+        </w:rPr>
+        <w:t>refscan</w:t>
+      </w:r>
+      <w:proofErr w:type="spellEnd"/>
+      <w:r>
+        <w:rPr>
+          <w:rFonts w:ascii="Andale Mono" w:hAnsi="Andale Mono"/>
+          <w:sz w:val="16"/>
+          <w:szCs w:val="16"/>
+        </w:rPr>
+        <w:t xml:space="preserve"> 13 --units </w:t>
+      </w:r>
+      <w:proofErr w:type="spellStart"/>
+      <w:r>
+        <w:rPr>
+          <w:rFonts w:ascii="Andale Mono" w:hAnsi="Andale Mono"/>
+          <w:sz w:val="16"/>
+          <w:szCs w:val="16"/>
+        </w:rPr>
         <w:t>Jy</w:t>
       </w:r>
       <w:proofErr w:type="spellEnd"/>
-      <w:r>
-        <w:t>.  The program creates several products, including three maps stored as FITS files, calibrated spectra from each spectrometer sampler in separate FITS files, an</w:t>
-      </w:r>
-      <w:r>
-        <w:t>d logs of the pipeline execution.  The output maps are:</w:t>
-      </w:r>
     </w:p>
     <w:p>
       <w:pPr>
@@ -599,7 +715,15 @@
         </w:tabs>
       </w:pPr>
       <w:r>
-        <w:t>W51_23740_MHz_cont.fits – a single-channel “continuum” map</w:t>
+        <w:t xml:space="preserve">This command maps data from scans 14-24, using scan 13 as the reference observation.  The data are calibrated to units of </w:t>
+      </w:r>
+      <w:proofErr w:type="spellStart"/>
+      <w:r>
+        <w:t>Jy</w:t>
+      </w:r>
+      <w:proofErr w:type="spellEnd"/>
+      <w:r>
+        <w:t>.  The program creates several products, including three maps stored as FITS files, calibrated spectra from each spectrometer sampler in separate FITS files, and logs of the pipeline execution.  The output maps are:</w:t>
       </w:r>
     </w:p>
     <w:p>
@@ -608,9 +732,6 @@
           <w:tab w:val="left" w:pos="2507"/>
         </w:tabs>
       </w:pPr>
-      <w:r>
-        <w:t>W51_23740_MHz_cube.fits – a multi-channel data cube</w:t>
-      </w:r>
     </w:p>
     <w:p>
       <w:pPr>
@@ -619,7 +740,7 @@
         </w:tabs>
       </w:pPr>
       <w:r>
-        <w:t>W51_23740_MHz_line.fits – a continuum-subtracted data cube</w:t>
+        <w:t>W51_23740_MHz_cont.fits – a single-channel “continuum” map</w:t>
       </w:r>
     </w:p>
     <w:p>
@@ -628,6 +749,9 @@
           <w:tab w:val="left" w:pos="2507"/>
         </w:tabs>
       </w:pPr>
+      <w:r>
+        <w:t>W51_23740_MHz_cube.fits – a multi-channel data cube</w:t>
+      </w:r>
     </w:p>
     <w:p>
       <w:pPr>
@@ -636,16 +760,8 @@
         </w:tabs>
       </w:pPr>
       <w:r>
-        <w:t>You can examine these data c</w:t>
-      </w:r>
-      <w:r>
-        <w:t>ubes using the casa viewer, e.g</w:t>
-      </w:r>
-      <w:proofErr w:type="gramStart"/>
-      <w:r>
-        <w:t>. :</w:t>
-      </w:r>
-      <w:proofErr w:type="gramEnd"/>
+        <w:t>W51_23740_MHz_line.fits – a continuum-subtracted data cube</w:t>
+      </w:r>
     </w:p>
     <w:p>
       <w:pPr>
@@ -661,30 +777,13 @@
         </w:tabs>
       </w:pPr>
       <w:r>
-        <w:rPr>
-          <w:rFonts w:ascii="Andale Mono" w:hAnsi="Andale Mono"/>
-          <w:sz w:val="20"/>
-        </w:rPr>
-        <w:t xml:space="preserve">% </w:t>
-      </w:r>
-      <w:proofErr w:type="spellStart"/>
-      <w:proofErr w:type="gramStart"/>
-      <w:r>
-        <w:rPr>
-          <w:rFonts w:ascii="Andale Mono" w:hAnsi="Andale Mono"/>
-          <w:sz w:val="20"/>
-        </w:rPr>
-        <w:t>casaviewer</w:t>
-      </w:r>
-      <w:proofErr w:type="spellEnd"/>
-      <w:proofErr w:type="gramEnd"/>
-      <w:r>
-        <w:rPr>
-          <w:rFonts w:ascii="Andale Mono" w:hAnsi="Andale Mono"/>
-          <w:sz w:val="20"/>
-        </w:rPr>
-        <w:t xml:space="preserve"> W51_23740_MHz_line.fits</w:t>
-      </w:r>
+        <w:t>You can examine these data cubes using the casa viewer, e.g</w:t>
+      </w:r>
+      <w:proofErr w:type="gramStart"/>
+      <w:r>
+        <w:t>. :</w:t>
+      </w:r>
+      <w:proofErr w:type="gramEnd"/>
     </w:p>
     <w:p>
       <w:pPr>
@@ -698,6 +797,52 @@
         <w:tabs>
           <w:tab w:val="left" w:pos="2507"/>
         </w:tabs>
+        <w:rPr>
+          <w:sz w:val="16"/>
+          <w:szCs w:val="16"/>
+        </w:rPr>
+      </w:pPr>
+      <w:r>
+        <w:rPr>
+          <w:rFonts w:ascii="Andale Mono" w:hAnsi="Andale Mono"/>
+          <w:sz w:val="16"/>
+          <w:szCs w:val="16"/>
+        </w:rPr>
+        <w:t xml:space="preserve">% </w:t>
+      </w:r>
+      <w:proofErr w:type="spellStart"/>
+      <w:proofErr w:type="gramStart"/>
+      <w:r>
+        <w:rPr>
+          <w:rFonts w:ascii="Andale Mono" w:hAnsi="Andale Mono"/>
+          <w:sz w:val="16"/>
+          <w:szCs w:val="16"/>
+        </w:rPr>
+        <w:t>casaviewer</w:t>
+      </w:r>
+      <w:proofErr w:type="spellEnd"/>
+      <w:proofErr w:type="gramEnd"/>
+      <w:r>
+        <w:rPr>
+          <w:rFonts w:ascii="Andale Mono" w:hAnsi="Andale Mono"/>
+          <w:sz w:val="16"/>
+          <w:szCs w:val="16"/>
+        </w:rPr>
+        <w:t xml:space="preserve"> W51_23740_MHz_line.fits</w:t>
+      </w:r>
+    </w:p>
+    <w:p>
+      <w:pPr>
+        <w:tabs>
+          <w:tab w:val="left" w:pos="2507"/>
+        </w:tabs>
+      </w:pPr>
+    </w:p>
+    <w:p>
+      <w:pPr>
+        <w:tabs>
+          <w:tab w:val="left" w:pos="2507"/>
+        </w:tabs>
       </w:pPr>
       <w:r>
         <w:t>Select the menu option “Tools -&gt; Spectral Profile”, then left-click on the crosshair icon, and left-click on the map.  This will display a spectral cut through the cube.</w:t>
@@ -713,10 +858,7 @@
         <w:pStyle w:val="Heading1"/>
       </w:pPr>
       <w:r>
-        <w:t>Basic Opera</w:t>
-      </w:r>
-      <w:r>
-        <w:t>tion of the Pipeline</w:t>
+        <w:t>Basic Operation of the Pipeline</w:t>
       </w:r>
     </w:p>
     <w:p/>
@@ -749,17 +891,16 @@
       <w:r>
         <w:t xml:space="preserve">The second stage uses the utility program </w:t>
       </w:r>
+      <w:proofErr w:type="spellStart"/>
       <w:r>
         <w:rPr>
           <w:i/>
         </w:rPr>
-        <w:t>sdfits2aips</w:t>
-      </w:r>
-      <w:r>
-        <w:t xml:space="preserve"> to convert these SDFITS files into a FITS format that can be read by </w:t>
-      </w:r>
-      <w:r>
-        <w:t xml:space="preserve">AIPS.  </w:t>
+        <w:t>idlToSdfits</w:t>
+      </w:r>
+      <w:proofErr w:type="spellEnd"/>
+      <w:r>
+        <w:t xml:space="preserve"> to convert these SDFITS files into a FITS format that can be read by AIPS.  </w:t>
       </w:r>
     </w:p>
     <w:p>
@@ -792,10 +933,7 @@
       </w:r>
       <w:proofErr w:type="spellEnd"/>
       <w:r>
-        <w:t xml:space="preserve"> command executes all three stages of operation.   You can specify the range of scans to be mapped and ide</w:t>
-      </w:r>
-      <w:r>
-        <w:t>ntify the reference scans used for calibration (if the data are “position switched”), as in the NH</w:t>
+        <w:t xml:space="preserve"> command executes all three stages of operation.   You can specify the range of scans to be mapped and identify the reference scans used for calibration (if the data are “position switched”), as in the NH</w:t>
       </w:r>
       <w:r>
         <w:rPr>
@@ -811,13 +949,7 @@
         <w:rPr>
           <w:i/>
         </w:rPr>
-        <w:t>gbtpipel</w:t>
-      </w:r>
-      <w:r>
-        <w:rPr>
-          <w:i/>
-        </w:rPr>
-        <w:t>ine</w:t>
+        <w:t>gbtpipeline</w:t>
       </w:r>
       <w:proofErr w:type="spellEnd"/>
       <w:r>
@@ -838,11 +970,16 @@
         <w:tabs>
           <w:tab w:val="left" w:pos="2507"/>
         </w:tabs>
-      </w:pPr>
-      <w:r>
-        <w:rPr>
-          <w:rFonts w:ascii="Andale Mono" w:hAnsi="Andale Mono"/>
-          <w:sz w:val="20"/>
+        <w:rPr>
+          <w:sz w:val="16"/>
+          <w:szCs w:val="16"/>
+        </w:rPr>
+      </w:pPr>
+      <w:r>
+        <w:rPr>
+          <w:rFonts w:ascii="Andale Mono" w:hAnsi="Andale Mono"/>
+          <w:sz w:val="16"/>
+          <w:szCs w:val="16"/>
         </w:rPr>
         <w:t xml:space="preserve">% </w:t>
       </w:r>
@@ -851,7 +988,8 @@
       <w:r>
         <w:rPr>
           <w:rFonts w:ascii="Andale Mono" w:hAnsi="Andale Mono"/>
-          <w:sz w:val="20"/>
+          <w:sz w:val="16"/>
+          <w:szCs w:val="16"/>
         </w:rPr>
         <w:t>gbtpipeline</w:t>
       </w:r>
@@ -860,7 +998,8 @@
       <w:r>
         <w:rPr>
           <w:rFonts w:ascii="Andale Mono" w:hAnsi="Andale Mono"/>
-          <w:sz w:val="20"/>
+          <w:sz w:val="16"/>
+          <w:szCs w:val="16"/>
         </w:rPr>
         <w:t xml:space="preserve"> -</w:t>
       </w:r>
@@ -868,7 +1007,8 @@
       <w:r>
         <w:rPr>
           <w:rFonts w:ascii="Andale Mono" w:hAnsi="Andale Mono"/>
-          <w:sz w:val="20"/>
+          <w:sz w:val="16"/>
+          <w:szCs w:val="16"/>
         </w:rPr>
         <w:t>i</w:t>
       </w:r>
@@ -876,7 +1016,8 @@
       <w:r>
         <w:rPr>
           <w:rFonts w:ascii="Andale Mono" w:hAnsi="Andale Mono"/>
-          <w:sz w:val="20"/>
+          <w:sz w:val="16"/>
+          <w:szCs w:val="16"/>
         </w:rPr>
         <w:t xml:space="preserve"> /home/</w:t>
       </w:r>
@@ -884,7 +1025,8 @@
       <w:r>
         <w:rPr>
           <w:rFonts w:ascii="Andale Mono" w:hAnsi="Andale Mono"/>
-          <w:sz w:val="20"/>
+          <w:sz w:val="16"/>
+          <w:szCs w:val="16"/>
         </w:rPr>
         <w:t>gbtpipeline</w:t>
       </w:r>
@@ -892,22 +1034,17 @@
       <w:r>
         <w:rPr>
           <w:rFonts w:ascii="Andale Mono" w:hAnsi="Andale Mono"/>
-          <w:sz w:val="20"/>
-        </w:rPr>
-        <w:t>/reference-data/TKFPA_29.raw.a</w:t>
-      </w:r>
-      <w:r>
-        <w:rPr>
-          <w:rFonts w:ascii="Andale Mono" w:hAnsi="Andale Mono"/>
-          <w:sz w:val="20"/>
-        </w:rPr>
-        <w:t>cs.fits -m 14:24 --</w:t>
-      </w:r>
-      <w:proofErr w:type="spellStart"/>
-      <w:r>
-        <w:rPr>
-          <w:rFonts w:ascii="Andale Mono" w:hAnsi="Andale Mono"/>
-          <w:sz w:val="20"/>
+          <w:sz w:val="16"/>
+          <w:szCs w:val="16"/>
+        </w:rPr>
+        <w:t>/reference-data/TKFPA_29.raw.acs.fits -m 14:24 --</w:t>
+      </w:r>
+      <w:proofErr w:type="spellStart"/>
+      <w:r>
+        <w:rPr>
+          <w:rFonts w:ascii="Andale Mono" w:hAnsi="Andale Mono"/>
+          <w:sz w:val="16"/>
+          <w:szCs w:val="16"/>
         </w:rPr>
         <w:t>refscans</w:t>
       </w:r>
@@ -915,7 +1052,8 @@
       <w:r>
         <w:rPr>
           <w:rFonts w:ascii="Andale Mono" w:hAnsi="Andale Mono"/>
-          <w:sz w:val="20"/>
+          <w:sz w:val="16"/>
+          <w:szCs w:val="16"/>
         </w:rPr>
         <w:t xml:space="preserve"> 13,26</w:t>
       </w:r>
@@ -1008,27 +1146,62 @@
         <w:rPr>
           <w:b/>
         </w:rPr>
+        <w:t xml:space="preserve"> selection:</w:t>
+      </w:r>
+    </w:p>
+    <w:p>
+      <w:r>
+        <w:t xml:space="preserve">  -</w:t>
+      </w:r>
+      <w:proofErr w:type="gramStart"/>
+      <w:r>
+        <w:t>m</w:t>
+      </w:r>
+      <w:proofErr w:type="gramEnd"/>
+      <w:r>
+        <w:t xml:space="preserve"> MAPSCANS, --map-scans MAPSCANS</w:t>
+      </w:r>
+    </w:p>
+    <w:p>
+      <w:r>
+        <w:t xml:space="preserve">                        </w:t>
+      </w:r>
+      <w:proofErr w:type="gramStart"/>
+      <w:r>
+        <w:t>map</w:t>
+      </w:r>
+      <w:proofErr w:type="gramEnd"/>
+      <w:r>
+        <w:t xml:space="preserve"> scans, e.g. "10:20,30:40" identifies two ranges of 11 scans each</w:t>
+      </w:r>
+    </w:p>
+    <w:p>
+      <w:r>
+        <w:t xml:space="preserve">  --</w:t>
+      </w:r>
+      <w:proofErr w:type="spellStart"/>
+      <w:proofErr w:type="gramStart"/>
+      <w:r>
+        <w:t>refscan</w:t>
+      </w:r>
+      <w:proofErr w:type="spellEnd"/>
+      <w:proofErr w:type="gramEnd"/>
+      <w:r>
+        <w:t xml:space="preserve"> REFSCANS, --</w:t>
+      </w:r>
+      <w:proofErr w:type="spellStart"/>
+      <w:r>
+        <w:t>refscans</w:t>
+      </w:r>
+      <w:proofErr w:type="spellEnd"/>
+      <w:r>
         <w:t xml:space="preserve"> </w:t>
       </w:r>
-      <w:r>
-        <w:rPr>
-          <w:b/>
-        </w:rPr>
-        <w:t>selection:</w:t>
-      </w:r>
-    </w:p>
-    <w:p>
-      <w:r>
-        <w:t xml:space="preserve">  -</w:t>
-      </w:r>
-      <w:proofErr w:type="gramStart"/>
-      <w:r>
-        <w:t>m</w:t>
-      </w:r>
-      <w:proofErr w:type="gramEnd"/>
-      <w:r>
-        <w:t xml:space="preserve"> MAPSCANS, --map-scans MAPSCANS</w:t>
-      </w:r>
+      <w:proofErr w:type="spellStart"/>
+      <w:r>
+        <w:t>REFSCANS</w:t>
+      </w:r>
+      <w:proofErr w:type="spellEnd"/>
     </w:p>
     <w:p>
       <w:r>
@@ -1036,55 +1209,11 @@
       </w:r>
       <w:proofErr w:type="gramStart"/>
       <w:r>
-        <w:t>map</w:t>
-      </w:r>
-      <w:proofErr w:type="gramEnd"/>
-      <w:r>
-        <w:t xml:space="preserve"> scans, e.g. "10:20,30:40" identifies two ranges of 11 scans each</w:t>
-      </w:r>
-    </w:p>
-    <w:p>
-      <w:r>
-        <w:t xml:space="preserve">  --</w:t>
-      </w:r>
-      <w:proofErr w:type="spellStart"/>
-      <w:proofErr w:type="gramStart"/>
-      <w:r>
-        <w:t>refscan</w:t>
-      </w:r>
-      <w:proofErr w:type="spellEnd"/>
-      <w:proofErr w:type="gramEnd"/>
-      <w:r>
-        <w:t xml:space="preserve"> REFSCANS, --</w:t>
-      </w:r>
-      <w:proofErr w:type="spellStart"/>
-      <w:r>
-        <w:t>refscans</w:t>
-      </w:r>
-      <w:proofErr w:type="spellEnd"/>
-      <w:r>
-        <w:t xml:space="preserve"> </w:t>
-      </w:r>
-      <w:proofErr w:type="spellStart"/>
-      <w:r>
-        <w:t>REFSCANS</w:t>
-      </w:r>
-      <w:proofErr w:type="spellEnd"/>
-    </w:p>
-    <w:p>
-      <w:r>
-        <w:t xml:space="preserve">                        </w:t>
-      </w:r>
-      <w:proofErr w:type="gramStart"/>
-      <w:r>
         <w:t>reference</w:t>
       </w:r>
       <w:proofErr w:type="gramEnd"/>
       <w:r>
-        <w:t xml:space="preserve"> scan(s), e.g. "4,13" to identify two ref</w:t>
-      </w:r>
-      <w:r>
-        <w:t>erence scans</w:t>
+        <w:t xml:space="preserve"> scan(s), e.g. "4,13" to identify two reference scans</w:t>
       </w:r>
     </w:p>
     <w:p>
@@ -1200,10 +1329,7 @@
       </w:r>
       <w:proofErr w:type="gramEnd"/>
       <w:r>
-        <w:t xml:space="preserve"> CHANNELS, </w:t>
-      </w:r>
-      <w:r>
-        <w:t xml:space="preserve">--channels </w:t>
+        <w:t xml:space="preserve"> CHANNELS, --channels </w:t>
       </w:r>
       <w:proofErr w:type="spellStart"/>
       <w:r>
@@ -1221,7 +1347,15 @@
       </w:r>
       <w:proofErr w:type="gramEnd"/>
       <w:r>
-        <w:t xml:space="preserve"> selection, e.g. "100:200". (Passed directly to sdfits2aips)</w:t>
+        <w:t xml:space="preserve"> selection, e.g. "100:200". (Passed directly to </w:t>
+      </w:r>
+      <w:proofErr w:type="spellStart"/>
+      <w:r>
+        <w:t>idlToSdfits</w:t>
+      </w:r>
+      <w:proofErr w:type="spellEnd"/>
+      <w:r>
+        <w:t>)</w:t>
       </w:r>
     </w:p>
     <w:p/>
@@ -1267,10 +1401,7 @@
     </w:p>
     <w:p>
       <w:r>
-        <w:t xml:space="preserve">                </w:t>
-      </w:r>
-      <w:r>
-        <w:t xml:space="preserve">        </w:t>
+        <w:t xml:space="preserve">                        </w:t>
       </w:r>
       <w:proofErr w:type="gramStart"/>
       <w:r>
@@ -1309,7 +1440,15 @@
       </w:r>
       <w:proofErr w:type="gramEnd"/>
       <w:r>
-        <w:t xml:space="preserve"> the spectra over N channels (passed directly to sdfits2aips)</w:t>
+        <w:t xml:space="preserve"> the spectra over N channels (passed directly to </w:t>
+      </w:r>
+      <w:proofErr w:type="spellStart"/>
+      <w:r>
+        <w:t>idlToSdfits</w:t>
+      </w:r>
+      <w:proofErr w:type="spellEnd"/>
+      <w:r>
+        <w:t>)</w:t>
       </w:r>
     </w:p>
     <w:p>
@@ -1335,15 +1474,14 @@
     </w:p>
     <w:p>
       <w:r>
-        <w:t xml:space="preserve">          </w:t>
-      </w:r>
-      <w:r>
-        <w:t xml:space="preserve">              </w:t>
-      </w:r>
-      <w:proofErr w:type="gramStart"/>
-      <w:r>
-        <w:t>sdfits2aips</w:t>
-      </w:r>
+        <w:t xml:space="preserve">                        </w:t>
+      </w:r>
+      <w:proofErr w:type="spellStart"/>
+      <w:proofErr w:type="gramStart"/>
+      <w:r>
+        <w:t>idlToSdfits</w:t>
+      </w:r>
+      <w:proofErr w:type="spellEnd"/>
       <w:proofErr w:type="gramEnd"/>
       <w:r>
         <w:t>)</w:t>
@@ -1377,7 +1515,15 @@
     </w:p>
     <w:p>
       <w:r>
-        <w:t xml:space="preserve">                        N channels (passed directly to sdfits2aips)</w:t>
+        <w:t xml:space="preserve">                        N channels (passed directly to </w:t>
+      </w:r>
+      <w:proofErr w:type="spellStart"/>
+      <w:r>
+        <w:t>idlToSdfits</w:t>
+      </w:r>
+      <w:proofErr w:type="spellEnd"/>
+      <w:r>
+        <w:t>)</w:t>
       </w:r>
     </w:p>
     <w:p>
@@ -1390,15 +1536,20 @@
       </w:r>
       <w:proofErr w:type="gramEnd"/>
       <w:r>
-        <w:t>-sdfits2aips-plots</w:t>
-      </w:r>
-    </w:p>
-    <w:p>
-      <w:r>
-        <w:t xml:space="preserve">     </w:t>
-      </w:r>
-      <w:r>
-        <w:t xml:space="preserve">                   </w:t>
+        <w:t>-</w:t>
+      </w:r>
+      <w:proofErr w:type="spellStart"/>
+      <w:r>
+        <w:t>idlToSdfits</w:t>
+      </w:r>
+      <w:proofErr w:type="spellEnd"/>
+      <w:r>
+        <w:t>-plots</w:t>
+      </w:r>
+    </w:p>
+    <w:p>
+      <w:r>
+        <w:t xml:space="preserve">                        </w:t>
       </w:r>
       <w:proofErr w:type="gramStart"/>
       <w:r>
@@ -1406,14 +1557,22 @@
       </w:r>
       <w:proofErr w:type="gramEnd"/>
       <w:r>
-        <w:t xml:space="preserve"> sdfits2aips plots of calibrated spectra</w:t>
-      </w:r>
-    </w:p>
-    <w:p/>
-    <w:p>
-      <w:r>
         <w:t xml:space="preserve"> </w:t>
       </w:r>
+      <w:proofErr w:type="spellStart"/>
+      <w:r>
+        <w:t>idlToSdfits</w:t>
+      </w:r>
+      <w:proofErr w:type="spellEnd"/>
+      <w:r>
+        <w:t xml:space="preserve"> plots of calibrated spectra</w:t>
+      </w:r>
+    </w:p>
+    <w:p/>
+    <w:p>
+      <w:r>
+        <w:t xml:space="preserve"> </w:t>
+      </w:r>
       <w:proofErr w:type="gramStart"/>
       <w:r>
         <w:rPr>
@@ -1515,10 +1674,7 @@
       </w:r>
       <w:proofErr w:type="gramEnd"/>
       <w:r>
-        <w:t xml:space="preserve"> spillover fa</w:t>
-      </w:r>
-      <w:r>
-        <w:t>ctor (</w:t>
+        <w:t xml:space="preserve"> spillover factor (</w:t>
       </w:r>
       <w:proofErr w:type="spellStart"/>
       <w:r>
@@ -1591,10 +1747,7 @@
       </w:r>
       <w:proofErr w:type="gramEnd"/>
       <w:r>
-        <w:t xml:space="preserve">-beam-efficiency </w:t>
-      </w:r>
-      <w:r>
-        <w:t>MAINBEAM_EFF</w:t>
+        <w:t>-beam-efficiency MAINBEAM_EFF</w:t>
       </w:r>
     </w:p>
     <w:p>
@@ -1790,10 +1943,7 @@
       </w:r>
       <w:proofErr w:type="gramEnd"/>
       <w:r>
-        <w:t xml:space="preserve">             Overwri</w:t>
-      </w:r>
-      <w:r>
-        <w:t xml:space="preserve">te existing output files. </w:t>
+        <w:t xml:space="preserve">             Overwrite existing output files. </w:t>
       </w:r>
     </w:p>
     <w:p>
@@ -1838,10 +1988,7 @@
       </w:r>
       <w:proofErr w:type="spellEnd"/>
       <w:r>
-        <w:t xml:space="preserve"> command, as described above, should meet the data reduction n</w:t>
-      </w:r>
-      <w:r>
-        <w:t xml:space="preserve">eeds of many projects.  Sometimes, however, you may need to customize the mapping results or take advantage of certain features that are not available from the standard </w:t>
+        <w:t xml:space="preserve"> command, as described above, should meet the data reduction needs of many projects.  Sometimes, however, you may need to customize the mapping results or take advantage of certain features that are not available from the standard </w:t>
       </w:r>
       <w:proofErr w:type="spellStart"/>
       <w:r>
@@ -1852,10 +1999,7 @@
       </w:r>
       <w:proofErr w:type="spellEnd"/>
       <w:r>
-        <w:t xml:space="preserve"> parameters.  In this case, you can run any of the three stages of the pipel</w:t>
-      </w:r>
-      <w:r>
-        <w:t>ine separately, customizing the results at each stage.</w:t>
+        <w:t xml:space="preserve"> parameters.  In this case, you can run any of the three stages of the pipeline separately, customizing the results at each stage.</w:t>
       </w:r>
     </w:p>
     <w:p/>
@@ -1880,10 +2024,7 @@
       </w:r>
       <w:proofErr w:type="spellEnd"/>
       <w:r>
-        <w:t xml:space="preserve"> process after Stage 1 by specifying the</w:t>
-      </w:r>
-      <w:r>
-        <w:t xml:space="preserve"> command-line option “--imaging-off”.</w:t>
+        <w:t xml:space="preserve"> process after Stage 1 by specifying the command-line option “--imaging-off”.</w:t>
       </w:r>
     </w:p>
     <w:p/>
@@ -1893,17 +2034,11 @@
       </w:r>
       <w:proofErr w:type="gramStart"/>
       <w:r>
-        <w:t>f</w:t>
-      </w:r>
-      <w:r>
-        <w:t>or each integration</w:t>
-      </w:r>
-      <w:proofErr w:type="gramEnd"/>
-      <w:r>
-        <w:t xml:space="preserve"> in the map, and each record should contain a calibrated spectrum.  You can either create one SDFITS file with all the data, or multiple SDFITS files containing partial data sets (for example, separating feeds into separate SDFITS files </w:t>
-      </w:r>
-      <w:r>
-        <w:t>for individual processing).  Separate SDFITS files are easily combined for mapping in a later step.</w:t>
+        <w:t>for each integration</w:t>
+      </w:r>
+      <w:proofErr w:type="gramEnd"/>
+      <w:r>
+        <w:t xml:space="preserve"> in the map, and each record should contain a calibrated spectrum.  You can either create one SDFITS file with all the data, or multiple SDFITS files containing partial data sets (for example, separating feeds into separate SDFITS files for individual processing).  Separate SDFITS files are easily combined for mapping in a later step.</w:t>
       </w:r>
     </w:p>
     <w:p/>
@@ -1920,7 +2055,15 @@
       </w:r>
       <w:proofErr w:type="spellEnd"/>
       <w:r>
-        <w:t xml:space="preserve"> for flagged channels. However, the sdfits2aips program that converts SDFITS to an AIPS-</w:t>
+        <w:t xml:space="preserve"> for flagged channels. However, the </w:t>
+      </w:r>
+      <w:proofErr w:type="spellStart"/>
+      <w:r>
+        <w:t>idlToSdfits</w:t>
+      </w:r>
+      <w:proofErr w:type="spellEnd"/>
+      <w:r>
+        <w:t xml:space="preserve"> program that converts SDFITS to an AIPS-</w:t>
       </w:r>
       <w:proofErr w:type="spellStart"/>
       <w:r>
@@ -1928,10 +2071,7 @@
       </w:r>
       <w:proofErr w:type="spellEnd"/>
       <w:r>
-        <w:t xml:space="preserve"> format </w:t>
-      </w:r>
-      <w:r>
-        <w:t xml:space="preserve">rejects any spectra that have a </w:t>
+        <w:t xml:space="preserve"> format rejects any spectra that have a </w:t>
       </w:r>
       <w:proofErr w:type="spellStart"/>
       <w:r>
@@ -1958,7 +2098,15 @@
         <w:pStyle w:val="PreformattedText"/>
       </w:pPr>
       <w:r>
-        <w:t>1.  If only certain channels are predictably bad, you could use the sdfits2aips channel filtering ‘-c’ option to only select good channels for imaging.</w:t>
+        <w:t xml:space="preserve">1.  If only certain channels are predictably bad, you could use the </w:t>
+      </w:r>
+      <w:proofErr w:type="spellStart"/>
+      <w:r>
+        <w:t>idlToSdfits</w:t>
+      </w:r>
+      <w:proofErr w:type="spellEnd"/>
+      <w:r>
+        <w:t xml:space="preserve"> channel filtering ‘-c’ option to only select good channels for imaging.</w:t>
       </w:r>
     </w:p>
     <w:p>
@@ -1992,10 +2140,7 @@
       </w:r>
       <w:proofErr w:type="gramEnd"/>
       <w:r>
-        <w:t xml:space="preserve"> replaces the values between two channels with a linear interpolation using the values of the two edge channel</w:t>
-      </w:r>
-      <w:r>
-        <w:t xml:space="preserve">s in the region to be replaced.  </w:t>
+        <w:t xml:space="preserve"> replaces the values between two channels with a linear interpolation using the values of the two edge channels in the region to be replaced.  </w:t>
       </w:r>
       <w:proofErr w:type="gramStart"/>
       <w:r>
@@ -2014,9 +2159,19 @@
     <w:p>
       <w:pPr>
         <w:pStyle w:val="PreformattedText"/>
-      </w:pPr>
-      <w:proofErr w:type="gramStart"/>
-      <w:r>
+        <w:rPr>
+          <w:rFonts w:ascii="Andale Mono" w:hAnsi="Andale Mono"/>
+          <w:sz w:val="16"/>
+          <w:szCs w:val="16"/>
+        </w:rPr>
+      </w:pPr>
+      <w:proofErr w:type="gramStart"/>
+      <w:r>
+        <w:rPr>
+          <w:rFonts w:ascii="Andale Mono" w:hAnsi="Andale Mono"/>
+          <w:sz w:val="16"/>
+          <w:szCs w:val="16"/>
+        </w:rPr>
         <w:t>replace,99,101</w:t>
       </w:r>
       <w:proofErr w:type="gramEnd"/>
@@ -2042,10 +2197,7 @@
         <w:fldChar w:fldCharType="begin"/>
       </w:r>
       <w:r>
-        <w:instrText xml:space="preserve"> HYPERLINK "http://www.gb.nrao.edu/GBT/DA/gbtidl/release/user</w:instrText>
-      </w:r>
-      <w:r>
-        <w:instrText xml:space="preserve">/" \t "_blank" \h </w:instrText>
+        <w:instrText xml:space="preserve"> HYPERLINK "http://www.gb.nrao.edu/GBT/DA/gbtidl/release/user/" \t "_blank" \h </w:instrText>
       </w:r>
       <w:r>
         <w:fldChar w:fldCharType="separate"/>
@@ -2092,43 +2244,53 @@
     </w:p>
     <w:p>
       <w:r>
-        <w:t>With an SDFITS file in hand, you can convert the file to an AIPS-compatible format using the utilit</w:t>
-      </w:r>
-      <w:r>
-        <w:t xml:space="preserve">y program </w:t>
-      </w:r>
+        <w:t xml:space="preserve">With an SDFITS file in hand, you can convert the file to an AIPS-compatible format using the utility program </w:t>
+      </w:r>
+      <w:proofErr w:type="spellStart"/>
       <w:r>
         <w:rPr>
           <w:i/>
         </w:rPr>
-        <w:t>sdfits2aips</w:t>
-      </w:r>
+        <w:t>idlToSdfits</w:t>
+      </w:r>
+      <w:proofErr w:type="spellEnd"/>
       <w:r>
         <w:t>.  A typical execution will look like:</w:t>
       </w:r>
     </w:p>
     <w:p/>
     <w:p>
-      <w:r>
-        <w:rPr>
-          <w:rFonts w:ascii="Andale Mono" w:hAnsi="Andale Mono"/>
-          <w:sz w:val="16"/>
+      <w:pPr>
+        <w:rPr>
+          <w:sz w:val="16"/>
+          <w:szCs w:val="16"/>
+        </w:rPr>
+      </w:pPr>
+      <w:r>
+        <w:rPr>
+          <w:rFonts w:ascii="Andale Mono" w:hAnsi="Andale Mono"/>
+          <w:sz w:val="16"/>
+          <w:szCs w:val="16"/>
         </w:rPr>
         <w:t xml:space="preserve">% </w:t>
       </w:r>
-      <w:proofErr w:type="gramStart"/>
-      <w:r>
-        <w:rPr>
-          <w:rFonts w:ascii="Andale Mono" w:hAnsi="Andale Mono"/>
-          <w:sz w:val="16"/>
-        </w:rPr>
-        <w:t>sdfits2aips</w:t>
-      </w:r>
-      <w:proofErr w:type="gramEnd"/>
-      <w:r>
-        <w:rPr>
-          <w:rFonts w:ascii="Andale Mono" w:hAnsi="Andale Mono"/>
-          <w:sz w:val="16"/>
+      <w:proofErr w:type="spellStart"/>
+      <w:proofErr w:type="gramStart"/>
+      <w:r>
+        <w:rPr>
+          <w:rFonts w:ascii="Andale Mono" w:hAnsi="Andale Mono"/>
+          <w:sz w:val="16"/>
+          <w:szCs w:val="16"/>
+        </w:rPr>
+        <w:t>idlToSdfits</w:t>
+      </w:r>
+      <w:proofErr w:type="spellEnd"/>
+      <w:proofErr w:type="gramEnd"/>
+      <w:r>
+        <w:rPr>
+          <w:rFonts w:ascii="Andale Mono" w:hAnsi="Andale Mono"/>
+          <w:sz w:val="16"/>
+          <w:szCs w:val="16"/>
         </w:rPr>
         <w:t xml:space="preserve"> –l –o </w:t>
       </w:r>
@@ -2137,14 +2299,24 @@
         <w:rPr>
           <w:rFonts w:ascii="Andale Mono" w:hAnsi="Andale Mono"/>
           <w:sz w:val="16"/>
-        </w:rPr>
-        <w:t>myfile.aips</w:t>
-      </w:r>
-      <w:proofErr w:type="spellEnd"/>
-      <w:r>
-        <w:rPr>
-          <w:rFonts w:ascii="Andale Mono" w:hAnsi="Andale Mono"/>
-          <w:sz w:val="16"/>
+          <w:szCs w:val="16"/>
+        </w:rPr>
+        <w:t>myfile</w:t>
+      </w:r>
+      <w:r>
+        <w:rPr>
+          <w:rFonts w:ascii="Andale Mono" w:hAnsi="Andale Mono"/>
+          <w:sz w:val="16"/>
+          <w:szCs w:val="16"/>
+        </w:rPr>
+        <w:t>.aips.fits</w:t>
+      </w:r>
+      <w:proofErr w:type="spellEnd"/>
+      <w:r>
+        <w:rPr>
+          <w:rFonts w:ascii="Andale Mono" w:hAnsi="Andale Mono"/>
+          <w:sz w:val="16"/>
+          <w:szCs w:val="16"/>
         </w:rPr>
         <w:t xml:space="preserve"> </w:t>
       </w:r>
@@ -2153,6 +2325,7 @@
         <w:rPr>
           <w:rFonts w:ascii="Andale Mono" w:hAnsi="Andale Mono"/>
           <w:sz w:val="16"/>
+          <w:szCs w:val="16"/>
         </w:rPr>
         <w:t>myfile.fits</w:t>
       </w:r>
@@ -2163,17 +2336,24 @@
       <w:r>
         <w:t xml:space="preserve">The “-l” option suppresses the creation of a plot file.  The </w:t>
       </w:r>
+      <w:proofErr w:type="spellStart"/>
       <w:r>
         <w:rPr>
           <w:i/>
         </w:rPr>
-        <w:t>sdfits2aips</w:t>
-      </w:r>
-      <w:r>
-        <w:t xml:space="preserve"> program has a host of additional options that can be examined by typing “sdfi</w:t>
-      </w:r>
-      <w:r>
-        <w:t xml:space="preserve">ts2aips” at the </w:t>
+        <w:t>idlToSdfits</w:t>
+      </w:r>
+      <w:proofErr w:type="spellEnd"/>
+      <w:r>
+        <w:t xml:space="preserve"> program has a host of additional options that can be examined by typing “</w:t>
+      </w:r>
+      <w:proofErr w:type="spellStart"/>
+      <w:r>
+        <w:t>idlToSdfits</w:t>
+      </w:r>
+      <w:proofErr w:type="spellEnd"/>
+      <w:r>
+        <w:t xml:space="preserve">” at the </w:t>
       </w:r>
       <w:proofErr w:type="spellStart"/>
       <w:r>
@@ -2216,10 +2396,7 @@
       </w:r>
       <w:proofErr w:type="spellEnd"/>
       <w:r>
-        <w:t xml:space="preserve">” files. You can then run the third </w:t>
-      </w:r>
-      <w:r>
-        <w:t>stage, with more control of the mapping procedure, manually.  Here we describe that process.</w:t>
+        <w:t>” files. You can then run the third stage, with more control of the mapping procedure, manually.  Here we describe that process.</w:t>
       </w:r>
     </w:p>
     <w:p/>
@@ -2269,10 +2446,7 @@
       </w:r>
       <w:proofErr w:type="spellEnd"/>
       <w:r>
-        <w:t xml:space="preserve"> scripts, you need to know the</w:t>
-      </w:r>
-      <w:r>
-        <w:t xml:space="preserve"> AIPS ID used on your behalf by the pipeline.  Get the ID from the </w:t>
+        <w:t xml:space="preserve"> scripts, you need to know the AIPS ID used on your behalf by the pipeline.  Get the ID from the </w:t>
       </w:r>
       <w:proofErr w:type="spellStart"/>
       <w:r>
@@ -2289,11 +2463,16 @@
         <w:tabs>
           <w:tab w:val="left" w:pos="1373"/>
         </w:tabs>
-      </w:pPr>
-      <w:r>
-        <w:rPr>
-          <w:rFonts w:ascii="Andale Mono" w:hAnsi="Andale Mono"/>
-          <w:sz w:val="16"/>
+        <w:rPr>
+          <w:sz w:val="16"/>
+          <w:szCs w:val="16"/>
+        </w:rPr>
+      </w:pPr>
+      <w:r>
+        <w:rPr>
+          <w:rFonts w:ascii="Andale Mono" w:hAnsi="Andale Mono"/>
+          <w:sz w:val="16"/>
+          <w:szCs w:val="16"/>
         </w:rPr>
         <w:t xml:space="preserve">% </w:t>
       </w:r>
@@ -2302,6 +2481,7 @@
         <w:rPr>
           <w:rFonts w:ascii="Andale Mono" w:hAnsi="Andale Mono"/>
           <w:sz w:val="16"/>
+          <w:szCs w:val="16"/>
         </w:rPr>
         <w:t>id</w:t>
       </w:r>
@@ -2310,6 +2490,7 @@
         <w:rPr>
           <w:rFonts w:ascii="Andale Mono" w:hAnsi="Andale Mono"/>
           <w:sz w:val="16"/>
+          <w:szCs w:val="16"/>
         </w:rPr>
         <w:t xml:space="preserve"> –u</w:t>
       </w:r>
@@ -2317,6 +2498,7 @@
         <w:rPr>
           <w:rFonts w:ascii="Andale Mono" w:hAnsi="Andale Mono"/>
           <w:sz w:val="16"/>
+          <w:szCs w:val="16"/>
         </w:rPr>
         <w:tab/>
       </w:r>
@@ -2364,7 +2546,22 @@
       </w:r>
       <w:proofErr w:type="gramEnd"/>
       <w:r>
-        <w:t xml:space="preserve">              : Combine data from multiple mapping procedures</w:t>
+        <w:t xml:space="preserve">          : </w:t>
+      </w:r>
+      <w:r>
+        <w:t>Load</w:t>
+      </w:r>
+      <w:r>
+        <w:t xml:space="preserve"> </w:t>
+      </w:r>
+      <w:r>
+        <w:t xml:space="preserve">one or </w:t>
+      </w:r>
+      <w:r>
+        <w:t xml:space="preserve">multiple </w:t>
+      </w:r>
+      <w:r>
+        <w:t>data files into AIPS in advance of mapping</w:t>
       </w:r>
     </w:p>
     <w:p>
@@ -2384,11 +2581,17 @@
       </w:r>
       <w:proofErr w:type="gramEnd"/>
       <w:r>
-        <w:t xml:space="preserve">           </w:t>
+        <w:t xml:space="preserve">   </w:t>
+      </w:r>
+      <w:r>
+        <w:t xml:space="preserve">    </w:t>
       </w:r>
       <w:r>
         <w:t>: Map data</w:t>
       </w:r>
+      <w:r>
+        <w:t xml:space="preserve"> in AIPS</w:t>
+      </w:r>
     </w:p>
     <w:p/>
     <w:p>
@@ -2401,20 +2604,22 @@
       </w:r>
       <w:proofErr w:type="spellEnd"/>
       <w:r>
-        <w:t xml:space="preserve"> co</w:t>
-      </w:r>
-      <w:bookmarkStart w:id="0" w:name="_GoBack"/>
-      <w:bookmarkEnd w:id="0"/>
-      <w:r>
-        <w:t>mmands:</w:t>
-      </w:r>
-    </w:p>
-    <w:p/>
-    <w:p>
-      <w:r>
-        <w:rPr>
-          <w:rFonts w:ascii="Andale Mono" w:hAnsi="Andale Mono"/>
-          <w:sz w:val="16"/>
+        <w:t xml:space="preserve"> commands:</w:t>
+      </w:r>
+    </w:p>
+    <w:p/>
+    <w:p>
+      <w:pPr>
+        <w:rPr>
+          <w:sz w:val="16"/>
+          <w:szCs w:val="16"/>
+        </w:rPr>
+      </w:pPr>
+      <w:r>
+        <w:rPr>
+          <w:rFonts w:ascii="Andale Mono" w:hAnsi="Andale Mono"/>
+          <w:sz w:val="16"/>
+          <w:szCs w:val="16"/>
         </w:rPr>
         <w:t xml:space="preserve">% </w:t>
       </w:r>
@@ -2424,6 +2629,7 @@
         <w:rPr>
           <w:rFonts w:ascii="Andale Mono" w:hAnsi="Andale Mono"/>
           <w:sz w:val="16"/>
+          <w:szCs w:val="16"/>
         </w:rPr>
         <w:t>aipspy</w:t>
       </w:r>
@@ -2433,20 +2639,23 @@
         <w:rPr>
           <w:rFonts w:ascii="Andale Mono" w:hAnsi="Andale Mono"/>
           <w:sz w:val="16"/>
-        </w:rPr>
-        <w:t xml:space="preserve"> /home/gbtpipeli</w:t>
-      </w:r>
-      <w:r>
-        <w:rPr>
-          <w:rFonts w:ascii="Andale Mono" w:hAnsi="Andale Mono"/>
-          <w:sz w:val="16"/>
-        </w:rPr>
-        <w:t>ne/release/contrib/load</w:t>
-      </w:r>
-      <w:r>
-        <w:rPr>
-          <w:rFonts w:ascii="Andale Mono" w:hAnsi="Andale Mono"/>
-          <w:sz w:val="16"/>
+          <w:szCs w:val="16"/>
+        </w:rPr>
+        <w:t xml:space="preserve"> /home/gbtpipeline/release/contrib/</w:t>
+      </w:r>
+      <w:r>
+        <w:rPr>
+          <w:rFonts w:ascii="Andale Mono" w:hAnsi="Andale Mono"/>
+          <w:sz w:val="16"/>
+          <w:szCs w:val="16"/>
+        </w:rPr>
+        <w:t>load</w:t>
+      </w:r>
+      <w:r>
+        <w:rPr>
+          <w:rFonts w:ascii="Andale Mono" w:hAnsi="Andale Mono"/>
+          <w:sz w:val="16"/>
+          <w:szCs w:val="16"/>
         </w:rPr>
         <w:t>.py &lt;</w:t>
       </w:r>
@@ -2455,6 +2664,7 @@
         <w:rPr>
           <w:rFonts w:ascii="Andale Mono" w:hAnsi="Andale Mono"/>
           <w:sz w:val="16"/>
+          <w:szCs w:val="16"/>
         </w:rPr>
         <w:t>aips_id</w:t>
       </w:r>
@@ -2463,15 +2673,55 @@
         <w:rPr>
           <w:rFonts w:ascii="Andale Mono" w:hAnsi="Andale Mono"/>
           <w:sz w:val="16"/>
-        </w:rPr>
-        <w:t>&gt; &lt;file1.aips&gt; [&lt;file2.aips&gt;]</w:t>
-      </w:r>
-    </w:p>
-    <w:p>
-      <w:r>
-        <w:rPr>
-          <w:rFonts w:ascii="Andale Mono" w:hAnsi="Andale Mono"/>
-          <w:sz w:val="16"/>
+          <w:szCs w:val="16"/>
+        </w:rPr>
+        <w:t>&gt; &lt;file1</w:t>
+      </w:r>
+      <w:r>
+        <w:rPr>
+          <w:rFonts w:ascii="Andale Mono" w:hAnsi="Andale Mono"/>
+          <w:sz w:val="16"/>
+          <w:szCs w:val="16"/>
+        </w:rPr>
+        <w:t>.aips.fits</w:t>
+      </w:r>
+      <w:r>
+        <w:rPr>
+          <w:rFonts w:ascii="Andale Mono" w:hAnsi="Andale Mono"/>
+          <w:sz w:val="16"/>
+          <w:szCs w:val="16"/>
+        </w:rPr>
+        <w:t>&gt; [&lt;file2</w:t>
+      </w:r>
+      <w:r>
+        <w:rPr>
+          <w:rFonts w:ascii="Andale Mono" w:hAnsi="Andale Mono"/>
+          <w:sz w:val="16"/>
+          <w:szCs w:val="16"/>
+        </w:rPr>
+        <w:t>.aips.fits</w:t>
+      </w:r>
+      <w:r>
+        <w:rPr>
+          <w:rFonts w:ascii="Andale Mono" w:hAnsi="Andale Mono"/>
+          <w:sz w:val="16"/>
+          <w:szCs w:val="16"/>
+        </w:rPr>
+        <w:t>&gt;]</w:t>
+      </w:r>
+    </w:p>
+    <w:p>
+      <w:pPr>
+        <w:rPr>
+          <w:sz w:val="16"/>
+          <w:szCs w:val="16"/>
+        </w:rPr>
+      </w:pPr>
+      <w:r>
+        <w:rPr>
+          <w:rFonts w:ascii="Andale Mono" w:hAnsi="Andale Mono"/>
+          <w:sz w:val="16"/>
+          <w:szCs w:val="16"/>
         </w:rPr>
         <w:t xml:space="preserve">% </w:t>
       </w:r>
@@ -2481,6 +2731,7 @@
         <w:rPr>
           <w:rFonts w:ascii="Andale Mono" w:hAnsi="Andale Mono"/>
           <w:sz w:val="16"/>
+          <w:szCs w:val="16"/>
         </w:rPr>
         <w:t>aipspy</w:t>
       </w:r>
@@ -2490,13 +2741,23 @@
         <w:rPr>
           <w:rFonts w:ascii="Andale Mono" w:hAnsi="Andale Mono"/>
           <w:sz w:val="16"/>
-        </w:rPr>
-        <w:t xml:space="preserve"> /home/gbtpipeline/release/contrib/image</w:t>
-      </w:r>
-      <w:r>
-        <w:rPr>
-          <w:rFonts w:ascii="Andale Mono" w:hAnsi="Andale Mono"/>
-          <w:sz w:val="16"/>
+          <w:szCs w:val="16"/>
+        </w:rPr>
+        <w:t xml:space="preserve"> /home/gbtpipeline/release/contrib/</w:t>
+      </w:r>
+      <w:r>
+        <w:rPr>
+          <w:rFonts w:ascii="Andale Mono" w:hAnsi="Andale Mono"/>
+          <w:sz w:val="16"/>
+          <w:szCs w:val="16"/>
+        </w:rPr>
+        <w:t>image</w:t>
+      </w:r>
+      <w:r>
+        <w:rPr>
+          <w:rFonts w:ascii="Andale Mono" w:hAnsi="Andale Mono"/>
+          <w:sz w:val="16"/>
+          <w:szCs w:val="16"/>
         </w:rPr>
         <w:t>.py &lt;</w:t>
       </w:r>
@@ -2505,6 +2766,7 @@
         <w:rPr>
           <w:rFonts w:ascii="Andale Mono" w:hAnsi="Andale Mono"/>
           <w:sz w:val="16"/>
+          <w:szCs w:val="16"/>
         </w:rPr>
         <w:t>aips_id</w:t>
       </w:r>
@@ -2513,6 +2775,7 @@
         <w:rPr>
           <w:rFonts w:ascii="Andale Mono" w:hAnsi="Andale Mono"/>
           <w:sz w:val="16"/>
+          <w:szCs w:val="16"/>
         </w:rPr>
         <w:t>&gt;</w:t>
       </w:r>
@@ -2520,10 +2783,7 @@
     <w:p/>
     <w:p>
       <w:r>
-        <w:t>The result of these commands is three FITS files, one with the full image data cube, one with a continuum ma</w:t>
-      </w:r>
-      <w:r>
-        <w:t>p, and one with a line map.</w:t>
+        <w:t>The result of these commands is three FITS files, one with the full image data cube, one with a continuum map, and one with a line map.</w:t>
       </w:r>
     </w:p>
     <w:p/>
@@ -2546,7 +2806,10 @@
       </w:r>
       <w:proofErr w:type="gramEnd"/>
       <w:r>
-        <w:t xml:space="preserve"> parameters to load</w:t>
+        <w:t xml:space="preserve"> parameters to </w:t>
+      </w:r>
+      <w:r>
+        <w:t>load</w:t>
       </w:r>
       <w:r>
         <w:t>.py are:</w:t>
@@ -2554,11 +2817,18 @@
     </w:p>
     <w:p/>
     <w:p>
-      <w:proofErr w:type="gramStart"/>
-      <w:r>
-        <w:rPr>
-          <w:rFonts w:ascii="Andale Mono" w:hAnsi="Andale Mono"/>
-          <w:sz w:val="16"/>
+      <w:pPr>
+        <w:rPr>
+          <w:sz w:val="16"/>
+          <w:szCs w:val="16"/>
+        </w:rPr>
+      </w:pPr>
+      <w:proofErr w:type="gramStart"/>
+      <w:r>
+        <w:rPr>
+          <w:rFonts w:ascii="Andale Mono" w:hAnsi="Andale Mono"/>
+          <w:sz w:val="16"/>
+          <w:szCs w:val="16"/>
         </w:rPr>
         <w:t>load</w:t>
       </w:r>
@@ -2566,6 +2836,7 @@
         <w:rPr>
           <w:rFonts w:ascii="Andale Mono" w:hAnsi="Andale Mono"/>
           <w:sz w:val="16"/>
+          <w:szCs w:val="16"/>
         </w:rPr>
         <w:t>.py</w:t>
       </w:r>
@@ -2574,6 +2845,7 @@
         <w:rPr>
           <w:rFonts w:ascii="Andale Mono" w:hAnsi="Andale Mono"/>
           <w:sz w:val="16"/>
+          <w:szCs w:val="16"/>
         </w:rPr>
         <w:t xml:space="preserve"> &lt;</w:t>
       </w:r>
@@ -2582,6 +2854,7 @@
         <w:rPr>
           <w:rFonts w:ascii="Andale Mono" w:hAnsi="Andale Mono"/>
           <w:sz w:val="16"/>
+          <w:szCs w:val="16"/>
         </w:rPr>
         <w:t>aipsNumber</w:t>
       </w:r>
@@ -2590,14 +2863,48 @@
         <w:rPr>
           <w:rFonts w:ascii="Andale Mono" w:hAnsi="Andale Mono"/>
           <w:sz w:val="16"/>
-        </w:rPr>
-        <w:t>&gt; &lt;file1.aips&gt; [&lt;file2.aips&gt;] […]</w:t>
-      </w:r>
-    </w:p>
-    <w:p/>
-    <w:p>
-      <w:proofErr w:type="gramStart"/>
-      <w:r>
+          <w:szCs w:val="16"/>
+        </w:rPr>
+        <w:t>&gt; &lt;file1</w:t>
+      </w:r>
+      <w:r>
+        <w:rPr>
+          <w:rFonts w:ascii="Andale Mono" w:hAnsi="Andale Mono"/>
+          <w:sz w:val="16"/>
+          <w:szCs w:val="16"/>
+        </w:rPr>
+        <w:t>.aips.fits</w:t>
+      </w:r>
+      <w:r>
+        <w:rPr>
+          <w:rFonts w:ascii="Andale Mono" w:hAnsi="Andale Mono"/>
+          <w:sz w:val="16"/>
+          <w:szCs w:val="16"/>
+        </w:rPr>
+        <w:t>&gt; [&lt;file2</w:t>
+      </w:r>
+      <w:r>
+        <w:rPr>
+          <w:rFonts w:ascii="Andale Mono" w:hAnsi="Andale Mono"/>
+          <w:sz w:val="16"/>
+          <w:szCs w:val="16"/>
+        </w:rPr>
+        <w:t>.aips.fits</w:t>
+      </w:r>
+      <w:r>
+        <w:rPr>
+          <w:rFonts w:ascii="Andale Mono" w:hAnsi="Andale Mono"/>
+          <w:sz w:val="16"/>
+          <w:szCs w:val="16"/>
+        </w:rPr>
+        <w:t>&gt;] […]</w:t>
+      </w:r>
+    </w:p>
+    <w:p/>
+    <w:p>
+      <w:proofErr w:type="gramStart"/>
+      <w:r>
+        <w:lastRenderedPageBreak/>
         <w:t>where</w:t>
       </w:r>
       <w:proofErr w:type="gramEnd"/>
@@ -2610,13 +2917,22 @@
       </w:r>
       <w:proofErr w:type="spellEnd"/>
       <w:r>
-        <w:t xml:space="preserve"> files to be comb</w:t>
-      </w:r>
-      <w:r>
-        <w:t>ined in the final image.  You can use one, two, or more than two files in the list.  The “load</w:t>
-      </w:r>
-      <w:r>
-        <w:t>” step must be executed prior to the “image</w:t>
+        <w:t xml:space="preserve"> files to be combined in the final image.  You can use one </w:t>
+      </w:r>
+      <w:r>
+        <w:t>or more</w:t>
+      </w:r>
+      <w:r>
+        <w:t xml:space="preserve"> files in the list.  The “</w:t>
+      </w:r>
+      <w:r>
+        <w:t>load</w:t>
+      </w:r>
+      <w:r>
+        <w:t>” step must be executed prior to the “</w:t>
+      </w:r>
+      <w:r>
+        <w:t>image</w:t>
       </w:r>
       <w:r>
         <w:t>” step.</w:t>
@@ -2642,7 +2958,10 @@
       </w:r>
       <w:proofErr w:type="gramEnd"/>
       <w:r>
-        <w:t xml:space="preserve"> parameters to image</w:t>
+        <w:t xml:space="preserve"> parameters to </w:t>
+      </w:r>
+      <w:r>
+        <w:t>image</w:t>
       </w:r>
       <w:r>
         <w:t>.py are:</w:t>
@@ -2650,15 +2969,23 @@
     </w:p>
     <w:p/>
     <w:p>
-      <w:proofErr w:type="gramStart"/>
-      <w:r>
-        <w:rPr>
+      <w:pPr>
+        <w:rPr>
+          <w:rFonts w:asciiTheme="minorHAnsi" w:hAnsiTheme="minorHAnsi"/>
+          <w:color w:val="FF0000"/>
+        </w:rPr>
+      </w:pPr>
+      <w:proofErr w:type="gramStart"/>
+      <w:r>
+        <w:rPr>
+          <w:rFonts w:asciiTheme="minorHAnsi" w:hAnsiTheme="minorHAnsi"/>
           <w:sz w:val="20"/>
         </w:rPr>
         <w:t>image</w:t>
       </w:r>
       <w:r>
         <w:rPr>
+          <w:rFonts w:asciiTheme="minorHAnsi" w:hAnsiTheme="minorHAnsi"/>
           <w:sz w:val="20"/>
         </w:rPr>
         <w:t>.py</w:t>
@@ -2666,13 +2993,24 @@
       <w:proofErr w:type="gramEnd"/>
       <w:r>
         <w:rPr>
-          <w:sz w:val="20"/>
-        </w:rPr>
-        <w:t xml:space="preserve"> &lt;</w:t>
-      </w:r>
-      <w:proofErr w:type="spellStart"/>
-      <w:r>
-        <w:rPr>
+          <w:rFonts w:asciiTheme="minorHAnsi" w:hAnsiTheme="minorHAnsi"/>
+          <w:sz w:val="20"/>
+        </w:rPr>
+        <w:t xml:space="preserve"> </w:t>
+      </w:r>
+      <w:r>
+        <w:rPr>
+          <w:rFonts w:asciiTheme="minorHAnsi" w:hAnsiTheme="minorHAnsi"/>
+          <w:color w:val="FF0000"/>
+          <w:sz w:val="20"/>
+        </w:rPr>
+        <w:t>&lt;</w:t>
+      </w:r>
+      <w:proofErr w:type="spellStart"/>
+      <w:r>
+        <w:rPr>
+          <w:rFonts w:asciiTheme="minorHAnsi" w:hAnsiTheme="minorHAnsi"/>
+          <w:color w:val="FF0000"/>
           <w:sz w:val="20"/>
         </w:rPr>
         <w:t>aipsNumber</w:t>
@@ -2680,19 +3018,17 @@
       <w:proofErr w:type="spellEnd"/>
       <w:r>
         <w:rPr>
-          <w:sz w:val="20"/>
-        </w:rPr>
-        <w:t>&gt; [</w:t>
-      </w:r>
-      <w:r>
-        <w:rPr>
-          <w:sz w:val="20"/>
-        </w:rPr>
-        <w:t>&lt;</w:t>
-      </w:r>
-      <w:proofErr w:type="spellStart"/>
-      <w:r>
-        <w:rPr>
+          <w:rFonts w:asciiTheme="minorHAnsi" w:hAnsiTheme="minorHAnsi"/>
+          <w:color w:val="FF0000"/>
+          <w:sz w:val="20"/>
+        </w:rPr>
+        <w:t>&gt; [&lt;</w:t>
+      </w:r>
+      <w:proofErr w:type="spellStart"/>
+      <w:r>
+        <w:rPr>
+          <w:rFonts w:asciiTheme="minorHAnsi" w:hAnsiTheme="minorHAnsi"/>
+          <w:color w:val="FF0000"/>
           <w:sz w:val="20"/>
         </w:rPr>
         <w:t>nAverage</w:t>
@@ -2700,6 +3036,8 @@
       <w:proofErr w:type="spellEnd"/>
       <w:r>
         <w:rPr>
+          <w:rFonts w:asciiTheme="minorHAnsi" w:hAnsiTheme="minorHAnsi"/>
+          <w:color w:val="FF0000"/>
           <w:sz w:val="20"/>
         </w:rPr>
         <w:t>&gt;] [&lt;</w:t>
@@ -2707,6 +3045,8 @@
       <w:proofErr w:type="spellStart"/>
       <w:r>
         <w:rPr>
+          <w:rFonts w:asciiTheme="minorHAnsi" w:hAnsiTheme="minorHAnsi"/>
+          <w:color w:val="FF0000"/>
           <w:sz w:val="20"/>
         </w:rPr>
         <w:t>mapRaDeg</w:t>
@@ -2714,6 +3054,8 @@
       <w:proofErr w:type="spellEnd"/>
       <w:r>
         <w:rPr>
+          <w:rFonts w:asciiTheme="minorHAnsi" w:hAnsiTheme="minorHAnsi"/>
+          <w:color w:val="FF0000"/>
           <w:sz w:val="20"/>
         </w:rPr>
         <w:t>&gt;] [&lt;</w:t>
@@ -2721,6 +3063,8 @@
       <w:proofErr w:type="spellStart"/>
       <w:r>
         <w:rPr>
+          <w:rFonts w:asciiTheme="minorHAnsi" w:hAnsiTheme="minorHAnsi"/>
+          <w:color w:val="FF0000"/>
           <w:sz w:val="20"/>
         </w:rPr>
         <w:t>mapDecDeg</w:t>
@@ -2728,6 +3072,8 @@
       <w:proofErr w:type="spellEnd"/>
       <w:r>
         <w:rPr>
+          <w:rFonts w:asciiTheme="minorHAnsi" w:hAnsiTheme="minorHAnsi"/>
+          <w:color w:val="FF0000"/>
           <w:sz w:val="20"/>
         </w:rPr>
         <w:t>&gt;] [&lt;</w:t>
@@ -2735,6 +3081,8 @@
       <w:proofErr w:type="spellStart"/>
       <w:r>
         <w:rPr>
+          <w:rFonts w:asciiTheme="minorHAnsi" w:hAnsiTheme="minorHAnsi"/>
+          <w:color w:val="FF0000"/>
           <w:sz w:val="20"/>
         </w:rPr>
         <w:t>imageXPixels</w:t>
@@ -2742,6 +3090,8 @@
       <w:proofErr w:type="spellEnd"/>
       <w:r>
         <w:rPr>
+          <w:rFonts w:asciiTheme="minorHAnsi" w:hAnsiTheme="minorHAnsi"/>
+          <w:color w:val="FF0000"/>
           <w:sz w:val="20"/>
         </w:rPr>
         <w:t>&gt;] [&lt;</w:t>
@@ -2749,6 +3099,8 @@
       <w:proofErr w:type="spellStart"/>
       <w:r>
         <w:rPr>
+          <w:rFonts w:asciiTheme="minorHAnsi" w:hAnsiTheme="minorHAnsi"/>
+          <w:color w:val="FF0000"/>
           <w:sz w:val="20"/>
         </w:rPr>
         <w:t>imageYPixels</w:t>
@@ -2756,6 +3108,8 @@
       <w:proofErr w:type="spellEnd"/>
       <w:r>
         <w:rPr>
+          <w:rFonts w:asciiTheme="minorHAnsi" w:hAnsiTheme="minorHAnsi"/>
+          <w:color w:val="FF0000"/>
           <w:sz w:val="20"/>
         </w:rPr>
         <w:t>&gt;] [&lt;</w:t>
@@ -2763,6 +3117,8 @@
       <w:proofErr w:type="spellStart"/>
       <w:r>
         <w:rPr>
+          <w:rFonts w:asciiTheme="minorHAnsi" w:hAnsiTheme="minorHAnsi"/>
+          <w:color w:val="FF0000"/>
           <w:sz w:val="20"/>
         </w:rPr>
         <w:t>refFreqMHz</w:t>
@@ -2770,12 +3126,20 @@
       <w:proofErr w:type="spellEnd"/>
       <w:r>
         <w:rPr>
+          <w:rFonts w:asciiTheme="minorHAnsi" w:hAnsiTheme="minorHAnsi"/>
+          <w:color w:val="FF0000"/>
           <w:sz w:val="20"/>
         </w:rPr>
         <w:t>&gt;]</w:t>
       </w:r>
     </w:p>
-    <w:p/>
+    <w:p>
+      <w:pPr>
+        <w:rPr>
+          <w:color w:val="FF0000"/>
+        </w:rPr>
+      </w:pPr>
+    </w:p>
     <w:p>
       <w:pPr>
         <w:pStyle w:val="ListParagraph"/>
@@ -2783,9 +3147,13 @@
           <w:ilvl w:val="0"/>
           <w:numId w:val="3"/>
         </w:numPr>
-      </w:pPr>
-      <w:r>
-        <w:rPr>
+        <w:rPr>
+          <w:color w:val="FF0000"/>
+        </w:rPr>
+      </w:pPr>
+      <w:r>
+        <w:rPr>
+          <w:color w:val="FF0000"/>
           <w:sz w:val="20"/>
         </w:rPr>
         <w:t>[&lt;</w:t>
@@ -2794,6 +3162,7 @@
       <w:proofErr w:type="gramStart"/>
       <w:r>
         <w:rPr>
+          <w:color w:val="FF0000"/>
           <w:sz w:val="20"/>
         </w:rPr>
         <w:t>nAverage</w:t>
@@ -2802,6 +3171,7 @@
       <w:proofErr w:type="gramEnd"/>
       <w:r>
         <w:rPr>
+          <w:color w:val="FF0000"/>
           <w:sz w:val="20"/>
         </w:rPr>
         <w:t>&gt;]            spectral channels to average</w:t>
@@ -2814,9 +3184,13 @@
           <w:ilvl w:val="0"/>
           <w:numId w:val="3"/>
         </w:numPr>
-      </w:pPr>
-      <w:r>
-        <w:rPr>
+        <w:rPr>
+          <w:color w:val="FF0000"/>
+        </w:rPr>
+      </w:pPr>
+      <w:r>
+        <w:rPr>
+          <w:color w:val="FF0000"/>
           <w:sz w:val="20"/>
         </w:rPr>
         <w:t>[&lt;</w:t>
@@ -2825,6 +3199,7 @@
       <w:proofErr w:type="gramStart"/>
       <w:r>
         <w:rPr>
+          <w:color w:val="FF0000"/>
           <w:sz w:val="20"/>
         </w:rPr>
         <w:t>mapRaDeg</w:t>
@@ -2833,6 +3208,7 @@
       <w:proofErr w:type="gramEnd"/>
       <w:r>
         <w:rPr>
+          <w:color w:val="FF0000"/>
           <w:sz w:val="20"/>
         </w:rPr>
         <w:t>&gt;]         RA of map center in degrees</w:t>
@@ -2845,9 +3221,13 @@
           <w:ilvl w:val="0"/>
           <w:numId w:val="3"/>
         </w:numPr>
-      </w:pPr>
-      <w:r>
-        <w:rPr>
+        <w:rPr>
+          <w:color w:val="FF0000"/>
+        </w:rPr>
+      </w:pPr>
+      <w:r>
+        <w:rPr>
+          <w:color w:val="FF0000"/>
           <w:sz w:val="20"/>
         </w:rPr>
         <w:t>[&lt;</w:t>
@@ -2856,6 +3236,7 @@
       <w:proofErr w:type="gramStart"/>
       <w:r>
         <w:rPr>
+          <w:color w:val="FF0000"/>
           <w:sz w:val="20"/>
         </w:rPr>
         <w:t>mapDecDeg</w:t>
@@ -2864,6 +3245,7 @@
       <w:proofErr w:type="gramEnd"/>
       <w:r>
         <w:rPr>
+          <w:color w:val="FF0000"/>
           <w:sz w:val="20"/>
         </w:rPr>
         <w:t>&gt;]       Dec of map center in degrees</w:t>
@@ -2876,9 +3258,13 @@
           <w:ilvl w:val="0"/>
           <w:numId w:val="3"/>
         </w:numPr>
-      </w:pPr>
-      <w:r>
-        <w:rPr>
+        <w:rPr>
+          <w:color w:val="FF0000"/>
+        </w:rPr>
+      </w:pPr>
+      <w:r>
+        <w:rPr>
+          <w:color w:val="FF0000"/>
           <w:sz w:val="20"/>
         </w:rPr>
         <w:t>[&lt;</w:t>
@@ -2887,6 +3273,7 @@
       <w:proofErr w:type="gramStart"/>
       <w:r>
         <w:rPr>
+          <w:color w:val="FF0000"/>
           <w:sz w:val="20"/>
         </w:rPr>
         <w:t>imageXPixels</w:t>
@@ -2895,15 +3282,10 @@
       <w:proofErr w:type="gramEnd"/>
       <w:r>
         <w:rPr>
-          <w:sz w:val="20"/>
-        </w:rPr>
-        <w:t>&gt;]</w:t>
-      </w:r>
-      <w:r>
-        <w:rPr>
-          <w:sz w:val="20"/>
-        </w:rPr>
-        <w:t xml:space="preserve">    pixel size of the map in the X direction</w:t>
+          <w:color w:val="FF0000"/>
+          <w:sz w:val="20"/>
+        </w:rPr>
+        <w:t>&gt;]    pixel size of the map in the X direction</w:t>
       </w:r>
     </w:p>
     <w:p>
@@ -2913,9 +3295,13 @@
           <w:ilvl w:val="0"/>
           <w:numId w:val="3"/>
         </w:numPr>
-      </w:pPr>
-      <w:r>
-        <w:rPr>
+        <w:rPr>
+          <w:color w:val="FF0000"/>
+        </w:rPr>
+      </w:pPr>
+      <w:r>
+        <w:rPr>
+          <w:color w:val="FF0000"/>
           <w:sz w:val="20"/>
         </w:rPr>
         <w:t>[&lt;</w:t>
@@ -2924,6 +3310,7 @@
       <w:proofErr w:type="gramStart"/>
       <w:r>
         <w:rPr>
+          <w:color w:val="FF0000"/>
           <w:sz w:val="20"/>
         </w:rPr>
         <w:t>imageYPixels</w:t>
@@ -2932,6 +3319,7 @@
       <w:proofErr w:type="gramEnd"/>
       <w:r>
         <w:rPr>
+          <w:color w:val="FF0000"/>
           <w:sz w:val="20"/>
         </w:rPr>
         <w:t>&gt;]    pixel size of the map in the Y direction</w:t>
@@ -2944,9 +3332,13 @@
           <w:ilvl w:val="0"/>
           <w:numId w:val="3"/>
         </w:numPr>
-      </w:pPr>
-      <w:r>
-        <w:rPr>
+        <w:rPr>
+          <w:color w:val="FF0000"/>
+        </w:rPr>
+      </w:pPr>
+      <w:r>
+        <w:rPr>
+          <w:color w:val="FF0000"/>
           <w:sz w:val="20"/>
         </w:rPr>
         <w:t>[&lt;</w:t>
@@ -2955,6 +3347,7 @@
       <w:proofErr w:type="gramStart"/>
       <w:r>
         <w:rPr>
+          <w:color w:val="FF0000"/>
           <w:sz w:val="20"/>
         </w:rPr>
         <w:t>refFreqMHz</w:t>
@@ -2963,46 +3356,463 @@
       <w:proofErr w:type="gramEnd"/>
       <w:r>
         <w:rPr>
+          <w:color w:val="FF0000"/>
           <w:sz w:val="20"/>
         </w:rPr>
         <w:t>&gt;]      rest frequency in MHz (used to calculate the velocity scale)</w:t>
       </w:r>
     </w:p>
-    <w:p/>
-    <w:p>
-      <w:r>
-        <w:t xml:space="preserve">If any one of the optional parameters in the list is specified, all </w:t>
-      </w:r>
-      <w:r>
-        <w:t>the preceding parameters must also be specified.</w:t>
-      </w:r>
-    </w:p>
-    <w:p/>
     <w:p>
       <w:pPr>
         <w:pStyle w:val="Heading1"/>
       </w:pPr>
       <w:r>
-        <w:t xml:space="preserve">Examples </w:t>
-      </w:r>
-      <w:proofErr w:type="gramStart"/>
-      <w:r>
-        <w:t>Using</w:t>
-      </w:r>
-      <w:proofErr w:type="gramEnd"/>
-      <w:r>
+        <w:t>Examples u</w:t>
+      </w:r>
+      <w:r>
+        <w:t xml:space="preserve">sing </w:t>
+      </w:r>
+      <w:proofErr w:type="spellStart"/>
+      <w:r>
+        <w:t>aipspy</w:t>
+      </w:r>
+      <w:proofErr w:type="spellEnd"/>
+    </w:p>
+    <w:p/>
+    <w:p>
+      <w:r>
+        <w:t xml:space="preserve">Here we give examples of several common ways to use the </w:t>
+      </w:r>
+      <w:proofErr w:type="spellStart"/>
+      <w:r>
+        <w:rPr>
+          <w:i/>
+        </w:rPr>
+        <w:t>aipspy</w:t>
+      </w:r>
+      <w:proofErr w:type="spellEnd"/>
+      <w:r>
+        <w:t xml:space="preserve"> pipeline tool.</w:t>
+      </w:r>
+    </w:p>
+    <w:p>
+      <w:pPr>
+        <w:pStyle w:val="Heading3"/>
+      </w:pPr>
+      <w:r>
+        <w:t>Example: Combining Data from Multiple Maps</w:t>
+      </w:r>
+    </w:p>
+    <w:p/>
+    <w:p>
+      <w:r>
+        <w:t>Suppose you have several data sets from independent executions of your GBT mapping observation.  You can combine and map the data using the following procedure.</w:t>
+      </w:r>
+    </w:p>
+    <w:p/>
+    <w:p>
+      <w:r>
+        <w:t xml:space="preserve">First run the pipeline on each of the maps separately, specifying the “--imaging-off” option.  Each execution will generate a set of SDFITS files and </w:t>
+      </w:r>
+      <w:proofErr w:type="spellStart"/>
+      <w:r>
+        <w:t>aips</w:t>
+      </w:r>
+      <w:proofErr w:type="spellEnd"/>
+      <w:r>
+        <w:t xml:space="preserve"> files.</w:t>
+      </w:r>
+    </w:p>
+    <w:p/>
+    <w:p>
+      <w:pPr>
+        <w:rPr>
+          <w:sz w:val="16"/>
+          <w:szCs w:val="16"/>
+        </w:rPr>
+      </w:pPr>
+      <w:proofErr w:type="spellStart"/>
+      <w:proofErr w:type="gramStart"/>
+      <w:r>
+        <w:rPr>
+          <w:rFonts w:ascii="Andale Mono" w:hAnsi="Andale Mono"/>
+          <w:sz w:val="16"/>
+          <w:szCs w:val="16"/>
+        </w:rPr>
+        <w:t>gbtpipeline</w:t>
+      </w:r>
+      <w:proofErr w:type="spellEnd"/>
+      <w:proofErr w:type="gramEnd"/>
+      <w:r>
+        <w:rPr>
+          <w:rFonts w:ascii="Andale Mono" w:hAnsi="Andale Mono"/>
+          <w:sz w:val="16"/>
+          <w:szCs w:val="16"/>
+        </w:rPr>
+        <w:t xml:space="preserve"> –</w:t>
+      </w:r>
+      <w:proofErr w:type="spellStart"/>
+      <w:r>
+        <w:rPr>
+          <w:rFonts w:ascii="Andale Mono" w:hAnsi="Andale Mono"/>
+          <w:sz w:val="16"/>
+          <w:szCs w:val="16"/>
+        </w:rPr>
+        <w:t>i</w:t>
+      </w:r>
+      <w:proofErr w:type="spellEnd"/>
+      <w:r>
+        <w:rPr>
+          <w:rFonts w:ascii="Andale Mono" w:hAnsi="Andale Mono"/>
+          <w:sz w:val="16"/>
+          <w:szCs w:val="16"/>
+        </w:rPr>
         <w:t xml:space="preserve"> </w:t>
       </w:r>
       <w:proofErr w:type="spellStart"/>
       <w:r>
+        <w:rPr>
+          <w:rFonts w:ascii="Andale Mono" w:hAnsi="Andale Mono"/>
+          <w:sz w:val="16"/>
+          <w:szCs w:val="16"/>
+        </w:rPr>
+        <w:t>my_sample_data.fits</w:t>
+      </w:r>
+      <w:proofErr w:type="spellEnd"/>
+      <w:r>
+        <w:rPr>
+          <w:rFonts w:ascii="Andale Mono" w:hAnsi="Andale Mono"/>
+          <w:sz w:val="16"/>
+          <w:szCs w:val="16"/>
+        </w:rPr>
+        <w:t xml:space="preserve"> –m 10:19 --</w:t>
+      </w:r>
+      <w:proofErr w:type="spellStart"/>
+      <w:r>
+        <w:rPr>
+          <w:rFonts w:ascii="Andale Mono" w:hAnsi="Andale Mono"/>
+          <w:sz w:val="16"/>
+          <w:szCs w:val="16"/>
+        </w:rPr>
+        <w:t>refscan</w:t>
+      </w:r>
+      <w:proofErr w:type="spellEnd"/>
+      <w:r>
+        <w:rPr>
+          <w:rFonts w:ascii="Andale Mono" w:hAnsi="Andale Mono"/>
+          <w:sz w:val="16"/>
+          <w:szCs w:val="16"/>
+        </w:rPr>
+        <w:t xml:space="preserve"> 9 --imaging-off</w:t>
+      </w:r>
+    </w:p>
+    <w:p>
+      <w:pPr>
+        <w:rPr>
+          <w:sz w:val="16"/>
+          <w:szCs w:val="16"/>
+        </w:rPr>
+      </w:pPr>
+      <w:proofErr w:type="spellStart"/>
+      <w:proofErr w:type="gramStart"/>
+      <w:r>
+        <w:rPr>
+          <w:rFonts w:ascii="Andale Mono" w:hAnsi="Andale Mono"/>
+          <w:sz w:val="16"/>
+          <w:szCs w:val="16"/>
+        </w:rPr>
+        <w:t>gbtpipeline</w:t>
+      </w:r>
+      <w:proofErr w:type="spellEnd"/>
+      <w:proofErr w:type="gramEnd"/>
+      <w:r>
+        <w:rPr>
+          <w:rFonts w:ascii="Andale Mono" w:hAnsi="Andale Mono"/>
+          <w:sz w:val="16"/>
+          <w:szCs w:val="16"/>
+        </w:rPr>
+        <w:t xml:space="preserve"> –</w:t>
+      </w:r>
+      <w:proofErr w:type="spellStart"/>
+      <w:r>
+        <w:rPr>
+          <w:rFonts w:ascii="Andale Mono" w:hAnsi="Andale Mono"/>
+          <w:sz w:val="16"/>
+          <w:szCs w:val="16"/>
+        </w:rPr>
+        <w:t>i</w:t>
+      </w:r>
+      <w:proofErr w:type="spellEnd"/>
+      <w:r>
+        <w:rPr>
+          <w:rFonts w:ascii="Andale Mono" w:hAnsi="Andale Mono"/>
+          <w:sz w:val="16"/>
+          <w:szCs w:val="16"/>
+        </w:rPr>
+        <w:t xml:space="preserve"> </w:t>
+      </w:r>
+      <w:proofErr w:type="spellStart"/>
+      <w:r>
+        <w:rPr>
+          <w:rFonts w:ascii="Andale Mono" w:hAnsi="Andale Mono"/>
+          <w:sz w:val="16"/>
+          <w:szCs w:val="16"/>
+        </w:rPr>
+        <w:t>my_sample_data.fits</w:t>
+      </w:r>
+      <w:proofErr w:type="spellEnd"/>
+      <w:r>
+        <w:rPr>
+          <w:rFonts w:ascii="Andale Mono" w:hAnsi="Andale Mono"/>
+          <w:sz w:val="16"/>
+          <w:szCs w:val="16"/>
+        </w:rPr>
+        <w:t xml:space="preserve"> –m 21:30 --</w:t>
+      </w:r>
+      <w:proofErr w:type="spellStart"/>
+      <w:r>
+        <w:rPr>
+          <w:rFonts w:ascii="Andale Mono" w:hAnsi="Andale Mono"/>
+          <w:sz w:val="16"/>
+          <w:szCs w:val="16"/>
+        </w:rPr>
+        <w:t>refscan</w:t>
+      </w:r>
+      <w:proofErr w:type="spellEnd"/>
+      <w:r>
+        <w:rPr>
+          <w:rFonts w:ascii="Andale Mono" w:hAnsi="Andale Mono"/>
+          <w:sz w:val="16"/>
+          <w:szCs w:val="16"/>
+        </w:rPr>
+        <w:t xml:space="preserve"> 20 --imaging-off</w:t>
+      </w:r>
+    </w:p>
+    <w:p/>
+    <w:p>
+      <w:r>
+        <w:t xml:space="preserve">Next create the </w:t>
+      </w:r>
+      <w:proofErr w:type="spellStart"/>
+      <w:r>
+        <w:t>aips</w:t>
+      </w:r>
+      <w:proofErr w:type="spellEnd"/>
+      <w:r>
+        <w:t xml:space="preserve"> files for each FITS file generated in the previous step:</w:t>
+      </w:r>
+    </w:p>
+    <w:p/>
+    <w:p>
+      <w:pPr>
+        <w:rPr>
+          <w:sz w:val="16"/>
+          <w:szCs w:val="16"/>
+        </w:rPr>
+      </w:pPr>
+      <w:proofErr w:type="spellStart"/>
+      <w:proofErr w:type="gramStart"/>
+      <w:r>
+        <w:rPr>
+          <w:rFonts w:ascii="Andale Mono" w:hAnsi="Andale Mono"/>
+          <w:sz w:val="16"/>
+          <w:szCs w:val="16"/>
+        </w:rPr>
+        <w:t>idlToSdfits</w:t>
+      </w:r>
+      <w:proofErr w:type="spellEnd"/>
+      <w:proofErr w:type="gramEnd"/>
+      <w:r>
+        <w:rPr>
+          <w:rFonts w:ascii="Andale Mono" w:hAnsi="Andale Mono"/>
+          <w:sz w:val="16"/>
+          <w:szCs w:val="16"/>
+        </w:rPr>
+        <w:t xml:space="preserve"> –l –o file1</w:t>
+      </w:r>
+      <w:r>
+        <w:rPr>
+          <w:rFonts w:ascii="Andale Mono" w:hAnsi="Andale Mono"/>
+          <w:sz w:val="16"/>
+          <w:szCs w:val="16"/>
+        </w:rPr>
+        <w:t>.aips.fits</w:t>
+      </w:r>
+      <w:r>
+        <w:rPr>
+          <w:rFonts w:ascii="Andale Mono" w:hAnsi="Andale Mono"/>
+          <w:sz w:val="16"/>
+          <w:szCs w:val="16"/>
+        </w:rPr>
+        <w:t xml:space="preserve"> file1.fits</w:t>
+      </w:r>
+    </w:p>
+    <w:p>
+      <w:pPr>
+        <w:rPr>
+          <w:sz w:val="16"/>
+          <w:szCs w:val="16"/>
+        </w:rPr>
+      </w:pPr>
+      <w:proofErr w:type="spellStart"/>
+      <w:proofErr w:type="gramStart"/>
+      <w:r>
+        <w:rPr>
+          <w:rFonts w:ascii="Andale Mono" w:hAnsi="Andale Mono"/>
+          <w:sz w:val="16"/>
+          <w:szCs w:val="16"/>
+        </w:rPr>
+        <w:t>idlToSdfits</w:t>
+      </w:r>
+      <w:proofErr w:type="spellEnd"/>
+      <w:proofErr w:type="gramEnd"/>
+      <w:r>
+        <w:rPr>
+          <w:rFonts w:ascii="Andale Mono" w:hAnsi="Andale Mono"/>
+          <w:sz w:val="16"/>
+          <w:szCs w:val="16"/>
+        </w:rPr>
+        <w:t xml:space="preserve"> –l –o file2</w:t>
+      </w:r>
+      <w:r>
+        <w:rPr>
+          <w:rFonts w:ascii="Andale Mono" w:hAnsi="Andale Mono"/>
+          <w:sz w:val="16"/>
+          <w:szCs w:val="16"/>
+        </w:rPr>
+        <w:t>.aips.fits</w:t>
+      </w:r>
+      <w:r>
+        <w:rPr>
+          <w:rFonts w:ascii="Andale Mono" w:hAnsi="Andale Mono"/>
+          <w:sz w:val="16"/>
+          <w:szCs w:val="16"/>
+        </w:rPr>
+        <w:t xml:space="preserve"> file2.fits</w:t>
+      </w:r>
+    </w:p>
+    <w:p/>
+    <w:p>
+      <w:r>
+        <w:t xml:space="preserve">Now combine the data using the </w:t>
+      </w:r>
+      <w:proofErr w:type="spellStart"/>
+      <w:r>
+        <w:rPr>
+          <w:i/>
+        </w:rPr>
         <w:t>aipspy</w:t>
       </w:r>
       <w:proofErr w:type="spellEnd"/>
-    </w:p>
-    <w:p/>
-    <w:p>
-      <w:r>
-        <w:t xml:space="preserve">Here we give examples of several common ways to use the </w:t>
+      <w:r>
+        <w:t xml:space="preserve"> command with </w:t>
+      </w:r>
+      <w:r>
+        <w:t>load</w:t>
+      </w:r>
+      <w:r>
+        <w:t>.py:</w:t>
+      </w:r>
+    </w:p>
+    <w:p/>
+    <w:p>
+      <w:pPr>
+        <w:rPr>
+          <w:sz w:val="16"/>
+          <w:szCs w:val="16"/>
+        </w:rPr>
+      </w:pPr>
+      <w:proofErr w:type="spellStart"/>
+      <w:proofErr w:type="gramStart"/>
+      <w:r>
+        <w:rPr>
+          <w:rFonts w:ascii="Andale Mono" w:hAnsi="Andale Mono"/>
+          <w:sz w:val="16"/>
+          <w:szCs w:val="16"/>
+        </w:rPr>
+        <w:t>aipspy</w:t>
+      </w:r>
+      <w:proofErr w:type="spellEnd"/>
+      <w:proofErr w:type="gramEnd"/>
+      <w:r>
+        <w:rPr>
+          <w:rFonts w:ascii="Andale Mono" w:hAnsi="Andale Mono"/>
+          <w:sz w:val="16"/>
+          <w:szCs w:val="16"/>
+        </w:rPr>
+        <w:t xml:space="preserve"> /home/gbtpipeline/release/contrib./</w:t>
+      </w:r>
+      <w:r>
+        <w:rPr>
+          <w:rFonts w:ascii="Andale Mono" w:hAnsi="Andale Mono"/>
+          <w:sz w:val="16"/>
+          <w:szCs w:val="16"/>
+        </w:rPr>
+        <w:t>load</w:t>
+      </w:r>
+      <w:r>
+        <w:rPr>
+          <w:rFonts w:ascii="Andale Mono" w:hAnsi="Andale Mono"/>
+          <w:sz w:val="16"/>
+          <w:szCs w:val="16"/>
+        </w:rPr>
+        <w:t>.py &lt;</w:t>
+      </w:r>
+      <w:proofErr w:type="spellStart"/>
+      <w:r>
+        <w:rPr>
+          <w:rFonts w:ascii="Andale Mono" w:hAnsi="Andale Mono"/>
+          <w:sz w:val="16"/>
+          <w:szCs w:val="16"/>
+        </w:rPr>
+        <w:t>aips_id</w:t>
+      </w:r>
+      <w:proofErr w:type="spellEnd"/>
+      <w:r>
+        <w:rPr>
+          <w:rFonts w:ascii="Andale Mono" w:hAnsi="Andale Mono"/>
+          <w:sz w:val="16"/>
+          <w:szCs w:val="16"/>
+        </w:rPr>
+        <w:t>&gt; &lt;file1</w:t>
+      </w:r>
+      <w:r>
+        <w:rPr>
+          <w:rFonts w:ascii="Andale Mono" w:hAnsi="Andale Mono"/>
+          <w:sz w:val="16"/>
+          <w:szCs w:val="16"/>
+        </w:rPr>
+        <w:t>.aips.fits</w:t>
+      </w:r>
+      <w:r>
+        <w:rPr>
+          <w:rFonts w:ascii="Andale Mono" w:hAnsi="Andale Mono"/>
+          <w:sz w:val="16"/>
+          <w:szCs w:val="16"/>
+        </w:rPr>
+        <w:t>&gt; &lt;file2</w:t>
+      </w:r>
+      <w:r>
+        <w:rPr>
+          <w:rFonts w:ascii="Andale Mono" w:hAnsi="Andale Mono"/>
+          <w:sz w:val="16"/>
+          <w:szCs w:val="16"/>
+        </w:rPr>
+        <w:t>.aips.fits</w:t>
+      </w:r>
+      <w:r>
+        <w:rPr>
+          <w:rFonts w:ascii="Andale Mono" w:hAnsi="Andale Mono"/>
+          <w:sz w:val="16"/>
+          <w:szCs w:val="16"/>
+        </w:rPr>
+        <w:t>&gt;</w:t>
+      </w:r>
+    </w:p>
+    <w:p/>
+    <w:p>
+      <w:r>
+        <w:t xml:space="preserve">Finally you can map the data using the </w:t>
       </w:r>
       <w:proofErr w:type="spellStart"/>
       <w:r>
@@ -3013,287 +3823,56 @@
       </w:r>
       <w:proofErr w:type="spellEnd"/>
       <w:r>
-        <w:t xml:space="preserve"> pipeline tool.</w:t>
-      </w:r>
-    </w:p>
-    <w:p>
-      <w:pPr>
-        <w:pStyle w:val="Heading3"/>
-      </w:pPr>
-      <w:r>
-        <w:t>Example: Combining Data from Multiple Maps</w:t>
-      </w:r>
-    </w:p>
-    <w:p/>
-    <w:p>
-      <w:r>
-        <w:t>Suppose you have several data sets from independent execution</w:t>
-      </w:r>
-      <w:r>
-        <w:t>s of your GBT mapping observation.  You can combine and map the data using the following procedure.</w:t>
-      </w:r>
-    </w:p>
-    <w:p/>
-    <w:p>
-      <w:r>
-        <w:t xml:space="preserve">First run the pipeline on each of the maps separately, specifying the “--imaging-off” option.  Each execution will generate a set of SDFITS files and </w:t>
-      </w:r>
-      <w:proofErr w:type="spellStart"/>
-      <w:r>
-        <w:t>aips</w:t>
-      </w:r>
-      <w:proofErr w:type="spellEnd"/>
-      <w:r>
-        <w:t xml:space="preserve"> </w:t>
-      </w:r>
-      <w:r>
-        <w:t>files.</w:t>
-      </w:r>
-    </w:p>
-    <w:p/>
-    <w:p>
-      <w:proofErr w:type="spellStart"/>
-      <w:proofErr w:type="gramStart"/>
-      <w:r>
-        <w:rPr>
-          <w:rFonts w:ascii="Andale Mono" w:hAnsi="Andale Mono"/>
-          <w:sz w:val="16"/>
-        </w:rPr>
-        <w:t>gbtpipeline</w:t>
-      </w:r>
-      <w:proofErr w:type="spellEnd"/>
-      <w:proofErr w:type="gramEnd"/>
-      <w:r>
-        <w:rPr>
-          <w:rFonts w:ascii="Andale Mono" w:hAnsi="Andale Mono"/>
-          <w:sz w:val="16"/>
-        </w:rPr>
-        <w:t xml:space="preserve"> –</w:t>
-      </w:r>
-      <w:proofErr w:type="spellStart"/>
-      <w:r>
-        <w:rPr>
-          <w:rFonts w:ascii="Andale Mono" w:hAnsi="Andale Mono"/>
-          <w:sz w:val="16"/>
-        </w:rPr>
-        <w:t>i</w:t>
-      </w:r>
-      <w:proofErr w:type="spellEnd"/>
-      <w:r>
-        <w:rPr>
-          <w:rFonts w:ascii="Andale Mono" w:hAnsi="Andale Mono"/>
-          <w:sz w:val="16"/>
-        </w:rPr>
-        <w:t xml:space="preserve"> </w:t>
-      </w:r>
-      <w:proofErr w:type="spellStart"/>
-      <w:r>
-        <w:rPr>
-          <w:rFonts w:ascii="Andale Mono" w:hAnsi="Andale Mono"/>
-          <w:sz w:val="16"/>
-        </w:rPr>
-        <w:t>my_sample_data.fits</w:t>
-      </w:r>
-      <w:proofErr w:type="spellEnd"/>
-      <w:r>
-        <w:rPr>
-          <w:rFonts w:ascii="Andale Mono" w:hAnsi="Andale Mono"/>
-          <w:sz w:val="16"/>
-        </w:rPr>
-        <w:t xml:space="preserve"> –m 10:19 --</w:t>
-      </w:r>
-      <w:proofErr w:type="spellStart"/>
-      <w:r>
-        <w:rPr>
-          <w:rFonts w:ascii="Andale Mono" w:hAnsi="Andale Mono"/>
-          <w:sz w:val="16"/>
-        </w:rPr>
-        <w:t>refscan</w:t>
-      </w:r>
-      <w:proofErr w:type="spellEnd"/>
-      <w:r>
-        <w:rPr>
-          <w:rFonts w:ascii="Andale Mono" w:hAnsi="Andale Mono"/>
-          <w:sz w:val="16"/>
-        </w:rPr>
-        <w:t xml:space="preserve"> 9 --imaging-off</w:t>
-      </w:r>
-    </w:p>
-    <w:p>
-      <w:proofErr w:type="spellStart"/>
-      <w:proofErr w:type="gramStart"/>
-      <w:r>
-        <w:rPr>
-          <w:rFonts w:ascii="Andale Mono" w:hAnsi="Andale Mono"/>
-          <w:sz w:val="16"/>
-        </w:rPr>
-        <w:t>gbtpipeline</w:t>
-      </w:r>
-      <w:proofErr w:type="spellEnd"/>
-      <w:proofErr w:type="gramEnd"/>
-      <w:r>
-        <w:rPr>
-          <w:rFonts w:ascii="Andale Mono" w:hAnsi="Andale Mono"/>
-          <w:sz w:val="16"/>
-        </w:rPr>
-        <w:t xml:space="preserve"> –</w:t>
-      </w:r>
-      <w:proofErr w:type="spellStart"/>
-      <w:r>
-        <w:rPr>
-          <w:rFonts w:ascii="Andale Mono" w:hAnsi="Andale Mono"/>
-          <w:sz w:val="16"/>
-        </w:rPr>
-        <w:t>i</w:t>
-      </w:r>
-      <w:proofErr w:type="spellEnd"/>
-      <w:r>
-        <w:rPr>
-          <w:rFonts w:ascii="Andale Mono" w:hAnsi="Andale Mono"/>
-          <w:sz w:val="16"/>
-        </w:rPr>
-        <w:t xml:space="preserve"> </w:t>
-      </w:r>
-      <w:proofErr w:type="spellStart"/>
-      <w:r>
-        <w:rPr>
-          <w:rFonts w:ascii="Andale Mono" w:hAnsi="Andale Mono"/>
-          <w:sz w:val="16"/>
-        </w:rPr>
-        <w:t>my_sample_data.fits</w:t>
-      </w:r>
-      <w:proofErr w:type="spellEnd"/>
-      <w:r>
-        <w:rPr>
-          <w:rFonts w:ascii="Andale Mono" w:hAnsi="Andale Mono"/>
-          <w:sz w:val="16"/>
-        </w:rPr>
-        <w:t xml:space="preserve"> –m 21:30 --</w:t>
-      </w:r>
-      <w:proofErr w:type="spellStart"/>
-      <w:r>
-        <w:rPr>
-          <w:rFonts w:ascii="Andale Mono" w:hAnsi="Andale Mono"/>
-          <w:sz w:val="16"/>
-        </w:rPr>
-        <w:t>refscan</w:t>
-      </w:r>
-      <w:proofErr w:type="spellEnd"/>
-      <w:r>
-        <w:rPr>
-          <w:rFonts w:ascii="Andale Mono" w:hAnsi="Andale Mono"/>
-          <w:sz w:val="16"/>
-        </w:rPr>
-        <w:t xml:space="preserve"> 20 --imaging-off</w:t>
-      </w:r>
-    </w:p>
-    <w:p/>
-    <w:p>
-      <w:r>
-        <w:t xml:space="preserve">Next create the </w:t>
-      </w:r>
-      <w:proofErr w:type="spellStart"/>
-      <w:r>
-        <w:t>aips</w:t>
-      </w:r>
-      <w:proofErr w:type="spellEnd"/>
-      <w:r>
-        <w:t xml:space="preserve"> files for each FITS file generated in the previous step:</w:t>
-      </w:r>
-    </w:p>
-    <w:p/>
-    <w:p>
-      <w:proofErr w:type="gramStart"/>
-      <w:r>
-        <w:rPr>
-          <w:rFonts w:ascii="Andale Mono" w:hAnsi="Andale Mono"/>
-          <w:sz w:val="16"/>
-          <w:szCs w:val="16"/>
-        </w:rPr>
-        <w:t>sdfits2aips</w:t>
-      </w:r>
-      <w:proofErr w:type="gramEnd"/>
-      <w:r>
-        <w:rPr>
-          <w:rFonts w:ascii="Andale Mono" w:hAnsi="Andale Mono"/>
-          <w:sz w:val="16"/>
-          <w:szCs w:val="16"/>
-        </w:rPr>
-        <w:t xml:space="preserve"> –l –o file1.aip</w:t>
-      </w:r>
-      <w:r>
-        <w:rPr>
-          <w:rFonts w:ascii="Andale Mono" w:hAnsi="Andale Mono"/>
-          <w:sz w:val="16"/>
-          <w:szCs w:val="16"/>
-        </w:rPr>
-        <w:t>s file1.fits</w:t>
-      </w:r>
-    </w:p>
-    <w:p>
-      <w:proofErr w:type="gramStart"/>
-      <w:r>
-        <w:rPr>
-          <w:rFonts w:ascii="Andale Mono" w:hAnsi="Andale Mono"/>
-          <w:sz w:val="16"/>
-          <w:szCs w:val="16"/>
-        </w:rPr>
-        <w:t>sdfits2aips</w:t>
-      </w:r>
-      <w:proofErr w:type="gramEnd"/>
-      <w:r>
-        <w:rPr>
-          <w:rFonts w:ascii="Andale Mono" w:hAnsi="Andale Mono"/>
-          <w:sz w:val="16"/>
-          <w:szCs w:val="16"/>
-        </w:rPr>
-        <w:t xml:space="preserve"> –l –o file2.aips file2.fits</w:t>
-      </w:r>
-    </w:p>
-    <w:p/>
-    <w:p>
-      <w:r>
-        <w:t xml:space="preserve">Now combine the data using the </w:t>
-      </w:r>
-      <w:proofErr w:type="spellStart"/>
-      <w:r>
-        <w:rPr>
-          <w:i/>
+        <w:t xml:space="preserve"> command with </w:t>
+      </w:r>
+      <w:r>
+        <w:t>image</w:t>
+      </w:r>
+      <w:r>
+        <w:t>.py:</w:t>
+      </w:r>
+    </w:p>
+    <w:p/>
+    <w:p>
+      <w:pPr>
+        <w:rPr>
+          <w:sz w:val="16"/>
+          <w:szCs w:val="16"/>
+        </w:rPr>
+      </w:pPr>
+      <w:proofErr w:type="spellStart"/>
+      <w:proofErr w:type="gramStart"/>
+      <w:r>
+        <w:rPr>
+          <w:rFonts w:ascii="Andale Mono" w:hAnsi="Andale Mono"/>
+          <w:sz w:val="16"/>
+          <w:szCs w:val="16"/>
         </w:rPr>
         <w:t>aipspy</w:t>
       </w:r>
       <w:proofErr w:type="spellEnd"/>
-      <w:r>
-        <w:t xml:space="preserve"> command with load</w:t>
-      </w:r>
-      <w:r>
-        <w:t>.py:</w:t>
-      </w:r>
-    </w:p>
-    <w:p/>
-    <w:p>
-      <w:proofErr w:type="spellStart"/>
-      <w:proofErr w:type="gramStart"/>
-      <w:r>
-        <w:rPr>
-          <w:rFonts w:ascii="Andale Mono" w:hAnsi="Andale Mono"/>
-          <w:sz w:val="16"/>
-        </w:rPr>
-        <w:t>aipspy</w:t>
-      </w:r>
-      <w:proofErr w:type="spellEnd"/>
-      <w:proofErr w:type="gramEnd"/>
-      <w:r>
-        <w:rPr>
-          <w:rFonts w:ascii="Andale Mono" w:hAnsi="Andale Mono"/>
-          <w:sz w:val="16"/>
-        </w:rPr>
-        <w:t xml:space="preserve"> /home/gbtpipeline/release/contrib./load</w:t>
-      </w:r>
-      <w:r>
-        <w:rPr>
-          <w:rFonts w:ascii="Andale Mono" w:hAnsi="Andale Mono"/>
-          <w:sz w:val="16"/>
+      <w:proofErr w:type="gramEnd"/>
+      <w:r>
+        <w:rPr>
+          <w:rFonts w:ascii="Andale Mono" w:hAnsi="Andale Mono"/>
+          <w:sz w:val="16"/>
+          <w:szCs w:val="16"/>
+        </w:rPr>
+        <w:t xml:space="preserve"> /home/gbtpipeline/release/contrib/</w:t>
+      </w:r>
+      <w:r>
+        <w:rPr>
+          <w:rFonts w:ascii="Andale Mono" w:hAnsi="Andale Mono"/>
+          <w:sz w:val="16"/>
+          <w:szCs w:val="16"/>
+        </w:rPr>
+        <w:t>image</w:t>
+      </w:r>
+      <w:r>
+        <w:rPr>
+          <w:rFonts w:ascii="Andale Mono" w:hAnsi="Andale Mono"/>
+          <w:sz w:val="16"/>
+          <w:szCs w:val="16"/>
         </w:rPr>
         <w:t>.py &lt;</w:t>
       </w:r>
@@ -3302,6 +3881,7 @@
         <w:rPr>
           <w:rFonts w:ascii="Andale Mono" w:hAnsi="Andale Mono"/>
           <w:sz w:val="16"/>
+          <w:szCs w:val="16"/>
         </w:rPr>
         <w:t>aips_id</w:t>
       </w:r>
@@ -3310,73 +3890,7 @@
         <w:rPr>
           <w:rFonts w:ascii="Andale Mono" w:hAnsi="Andale Mono"/>
           <w:sz w:val="16"/>
-        </w:rPr>
-        <w:t>&gt; &lt;file1.aips&gt; &lt;file2.aips&gt;</w:t>
-      </w:r>
-    </w:p>
-    <w:p/>
-    <w:p>
-      <w:r>
-        <w:t>Finally you can map the data u</w:t>
-      </w:r>
-      <w:r>
-        <w:t xml:space="preserve">sing the </w:t>
-      </w:r>
-      <w:proofErr w:type="spellStart"/>
-      <w:r>
-        <w:rPr>
-          <w:i/>
-        </w:rPr>
-        <w:t>aipspy</w:t>
-      </w:r>
-      <w:proofErr w:type="spellEnd"/>
-      <w:r>
-        <w:t xml:space="preserve"> command with image</w:t>
-      </w:r>
-      <w:r>
-        <w:t>.py:</w:t>
-      </w:r>
-    </w:p>
-    <w:p/>
-    <w:p>
-      <w:proofErr w:type="spellStart"/>
-      <w:proofErr w:type="gramStart"/>
-      <w:r>
-        <w:rPr>
-          <w:rFonts w:ascii="Andale Mono" w:hAnsi="Andale Mono"/>
-          <w:sz w:val="16"/>
-        </w:rPr>
-        <w:t>aipspy</w:t>
-      </w:r>
-      <w:proofErr w:type="spellEnd"/>
-      <w:proofErr w:type="gramEnd"/>
-      <w:r>
-        <w:rPr>
-          <w:rFonts w:ascii="Andale Mono" w:hAnsi="Andale Mono"/>
-          <w:sz w:val="16"/>
-        </w:rPr>
-        <w:t xml:space="preserve"> /home/gbtpipeline/release/contrib/image</w:t>
-      </w:r>
-      <w:r>
-        <w:rPr>
-          <w:rFonts w:ascii="Andale Mono" w:hAnsi="Andale Mono"/>
-          <w:sz w:val="16"/>
-        </w:rPr>
-        <w:t>.py &lt;</w:t>
-      </w:r>
-      <w:proofErr w:type="spellStart"/>
-      <w:r>
-        <w:rPr>
-          <w:rFonts w:ascii="Andale Mono" w:hAnsi="Andale Mono"/>
-          <w:sz w:val="16"/>
-        </w:rPr>
-        <w:t>aips_id</w:t>
-      </w:r>
-      <w:proofErr w:type="spellEnd"/>
-      <w:r>
-        <w:rPr>
-          <w:rFonts w:ascii="Andale Mono" w:hAnsi="Andale Mono"/>
-          <w:sz w:val="16"/>
+          <w:szCs w:val="16"/>
         </w:rPr>
         <w:t>&gt;</w:t>
       </w:r>
@@ -3405,10 +3919,7 @@
       </w:r>
       <w:proofErr w:type="spellEnd"/>
       <w:r>
-        <w:t xml:space="preserve"> will be unable to calibrate GBT data.  For example, the pipeline cannot currently calibrate W-band data, since observations with that receiver use a unique observing sequence for calibration.  To map data such as this, you must first calibrate the data in</w:t>
-      </w:r>
-      <w:r>
-        <w:t xml:space="preserve"> GBTIDL and produce a “keep file” that has one record per beam, per integration in the map.</w:t>
+        <w:t xml:space="preserve"> will be unable to calibrate GBT data.  For example, the pipeline cannot currently calibrate W-band data, since observations with that receiver use a unique observing sequence for calibration.  To map data such as this, you must first calibrate the data in GBTIDL and produce a “keep file” that has one record per beam, per integration in the map.</w:t>
       </w:r>
     </w:p>
     <w:p/>
@@ -3427,33 +3938,37 @@
     </w:p>
     <w:p/>
     <w:p>
-      <w:r>
-        <w:rPr>
-          <w:rFonts w:ascii="Andale Mono" w:hAnsi="Andale Mono"/>
-          <w:sz w:val="16"/>
+      <w:pPr>
+        <w:rPr>
+          <w:sz w:val="16"/>
+          <w:szCs w:val="16"/>
+        </w:rPr>
+      </w:pPr>
+      <w:r>
+        <w:rPr>
+          <w:rFonts w:ascii="Andale Mono" w:hAnsi="Andale Mono"/>
+          <w:sz w:val="16"/>
+          <w:szCs w:val="16"/>
         </w:rPr>
         <w:t xml:space="preserve">% </w:t>
       </w:r>
-      <w:proofErr w:type="gramStart"/>
-      <w:r>
-        <w:rPr>
-          <w:rFonts w:ascii="Andale Mono" w:hAnsi="Andale Mono"/>
-          <w:sz w:val="16"/>
-        </w:rPr>
-        <w:t>sdfits</w:t>
-      </w:r>
-      <w:r>
-        <w:rPr>
-          <w:rFonts w:ascii="Andale Mono" w:hAnsi="Andale Mono"/>
-          <w:sz w:val="16"/>
-        </w:rPr>
-        <w:t>2aips</w:t>
-      </w:r>
-      <w:proofErr w:type="gramEnd"/>
-      <w:r>
-        <w:rPr>
-          <w:rFonts w:ascii="Andale Mono" w:hAnsi="Andale Mono"/>
-          <w:sz w:val="16"/>
+      <w:proofErr w:type="spellStart"/>
+      <w:proofErr w:type="gramStart"/>
+      <w:r>
+        <w:rPr>
+          <w:rFonts w:ascii="Andale Mono" w:hAnsi="Andale Mono"/>
+          <w:sz w:val="16"/>
+          <w:szCs w:val="16"/>
+        </w:rPr>
+        <w:t>idlToSdfits</w:t>
+      </w:r>
+      <w:proofErr w:type="spellEnd"/>
+      <w:proofErr w:type="gramEnd"/>
+      <w:r>
+        <w:rPr>
+          <w:rFonts w:ascii="Andale Mono" w:hAnsi="Andale Mono"/>
+          <w:sz w:val="16"/>
+          <w:szCs w:val="16"/>
         </w:rPr>
         <w:t xml:space="preserve"> –o </w:t>
       </w:r>
@@ -3462,14 +3977,24 @@
         <w:rPr>
           <w:rFonts w:ascii="Andale Mono" w:hAnsi="Andale Mono"/>
           <w:sz w:val="16"/>
-        </w:rPr>
-        <w:t>my_aips_file.aips</w:t>
-      </w:r>
-      <w:proofErr w:type="spellEnd"/>
-      <w:r>
-        <w:rPr>
-          <w:rFonts w:ascii="Andale Mono" w:hAnsi="Andale Mono"/>
-          <w:sz w:val="16"/>
+          <w:szCs w:val="16"/>
+        </w:rPr>
+        <w:t>my_aips_file</w:t>
+      </w:r>
+      <w:r>
+        <w:rPr>
+          <w:rFonts w:ascii="Andale Mono" w:hAnsi="Andale Mono"/>
+          <w:sz w:val="16"/>
+          <w:szCs w:val="16"/>
+        </w:rPr>
+        <w:t>.aips.fits</w:t>
+      </w:r>
+      <w:proofErr w:type="spellEnd"/>
+      <w:r>
+        <w:rPr>
+          <w:rFonts w:ascii="Andale Mono" w:hAnsi="Andale Mono"/>
+          <w:sz w:val="16"/>
+          <w:szCs w:val="16"/>
         </w:rPr>
         <w:t xml:space="preserve"> </w:t>
       </w:r>
@@ -3478,6 +4003,7 @@
         <w:rPr>
           <w:rFonts w:ascii="Andale Mono" w:hAnsi="Andale Mono"/>
           <w:sz w:val="16"/>
+          <w:szCs w:val="16"/>
         </w:rPr>
         <w:t>my_keep_file.fits</w:t>
       </w:r>
@@ -3506,10 +4032,17 @@
     </w:p>
     <w:p/>
     <w:p>
-      <w:r>
-        <w:rPr>
-          <w:rFonts w:ascii="Andale Mono" w:hAnsi="Andale Mono"/>
-          <w:sz w:val="16"/>
+      <w:pPr>
+        <w:rPr>
+          <w:sz w:val="16"/>
+          <w:szCs w:val="16"/>
+        </w:rPr>
+      </w:pPr>
+      <w:r>
+        <w:rPr>
+          <w:rFonts w:ascii="Andale Mono" w:hAnsi="Andale Mono"/>
+          <w:sz w:val="16"/>
+          <w:szCs w:val="16"/>
         </w:rPr>
         <w:t xml:space="preserve">% </w:t>
       </w:r>
@@ -3519,6 +4052,7 @@
         <w:rPr>
           <w:rFonts w:ascii="Andale Mono" w:hAnsi="Andale Mono"/>
           <w:sz w:val="16"/>
+          <w:szCs w:val="16"/>
         </w:rPr>
         <w:t>aipspy</w:t>
       </w:r>
@@ -3528,13 +4062,23 @@
         <w:rPr>
           <w:rFonts w:ascii="Andale Mono" w:hAnsi="Andale Mono"/>
           <w:sz w:val="16"/>
-        </w:rPr>
-        <w:t xml:space="preserve"> /home/gbtpipeline/release/contrib/load</w:t>
-      </w:r>
-      <w:r>
-        <w:rPr>
-          <w:rFonts w:ascii="Andale Mono" w:hAnsi="Andale Mono"/>
-          <w:sz w:val="16"/>
+          <w:szCs w:val="16"/>
+        </w:rPr>
+        <w:t xml:space="preserve"> /home/gbtpipeline/release/contrib/</w:t>
+      </w:r>
+      <w:r>
+        <w:rPr>
+          <w:rFonts w:ascii="Andale Mono" w:hAnsi="Andale Mono"/>
+          <w:sz w:val="16"/>
+          <w:szCs w:val="16"/>
+        </w:rPr>
+        <w:t>load</w:t>
+      </w:r>
+      <w:r>
+        <w:rPr>
+          <w:rFonts w:ascii="Andale Mono" w:hAnsi="Andale Mono"/>
+          <w:sz w:val="16"/>
+          <w:szCs w:val="16"/>
         </w:rPr>
         <w:t>.py &lt;</w:t>
       </w:r>
@@ -3543,6 +4087,7 @@
         <w:rPr>
           <w:rFonts w:ascii="Andale Mono" w:hAnsi="Andale Mono"/>
           <w:sz w:val="16"/>
+          <w:szCs w:val="16"/>
         </w:rPr>
         <w:t>aipsid</w:t>
       </w:r>
@@ -3551,6 +4096,7 @@
         <w:rPr>
           <w:rFonts w:ascii="Andale Mono" w:hAnsi="Andale Mono"/>
           <w:sz w:val="16"/>
+          <w:szCs w:val="16"/>
         </w:rPr>
         <w:t xml:space="preserve">&gt; </w:t>
       </w:r>
@@ -3559,8 +4105,17 @@
         <w:rPr>
           <w:rFonts w:ascii="Andale Mono" w:hAnsi="Andale Mono"/>
           <w:sz w:val="16"/>
-        </w:rPr>
-        <w:t>my_aips_file.aips</w:t>
+          <w:szCs w:val="16"/>
+        </w:rPr>
+        <w:t>my_aips_file</w:t>
+      </w:r>
+      <w:r>
+        <w:rPr>
+          <w:rFonts w:ascii="Andale Mono" w:hAnsi="Andale Mono"/>
+          <w:sz w:val="16"/>
+          <w:szCs w:val="16"/>
+        </w:rPr>
+        <w:t>.aips.fits</w:t>
       </w:r>
       <w:proofErr w:type="spellEnd"/>
     </w:p>
@@ -3587,10 +4142,17 @@
     </w:p>
     <w:p/>
     <w:p>
-      <w:r>
-        <w:rPr>
-          <w:rFonts w:ascii="Andale Mono" w:hAnsi="Andale Mono"/>
-          <w:sz w:val="16"/>
+      <w:pPr>
+        <w:rPr>
+          <w:sz w:val="16"/>
+          <w:szCs w:val="16"/>
+        </w:rPr>
+      </w:pPr>
+      <w:r>
+        <w:rPr>
+          <w:rFonts w:ascii="Andale Mono" w:hAnsi="Andale Mono"/>
+          <w:sz w:val="16"/>
+          <w:szCs w:val="16"/>
         </w:rPr>
         <w:t xml:space="preserve">% </w:t>
       </w:r>
@@ -3600,6 +4162,7 @@
         <w:rPr>
           <w:rFonts w:ascii="Andale Mono" w:hAnsi="Andale Mono"/>
           <w:sz w:val="16"/>
+          <w:szCs w:val="16"/>
         </w:rPr>
         <w:t>aipspy</w:t>
       </w:r>
@@ -3609,13 +4172,23 @@
         <w:rPr>
           <w:rFonts w:ascii="Andale Mono" w:hAnsi="Andale Mono"/>
           <w:sz w:val="16"/>
-        </w:rPr>
-        <w:t xml:space="preserve"> /home/gbtpipeline/release/contrib/image</w:t>
-      </w:r>
-      <w:r>
-        <w:rPr>
-          <w:rFonts w:ascii="Andale Mono" w:hAnsi="Andale Mono"/>
-          <w:sz w:val="16"/>
+          <w:szCs w:val="16"/>
+        </w:rPr>
+        <w:t xml:space="preserve"> /home/gbtpipeline/release/contrib/</w:t>
+      </w:r>
+      <w:r>
+        <w:rPr>
+          <w:rFonts w:ascii="Andale Mono" w:hAnsi="Andale Mono"/>
+          <w:sz w:val="16"/>
+          <w:szCs w:val="16"/>
+        </w:rPr>
+        <w:t>image</w:t>
+      </w:r>
+      <w:r>
+        <w:rPr>
+          <w:rFonts w:ascii="Andale Mono" w:hAnsi="Andale Mono"/>
+          <w:sz w:val="16"/>
+          <w:szCs w:val="16"/>
         </w:rPr>
         <w:t>.py &lt;</w:t>
       </w:r>
@@ -3624,6 +4197,7 @@
         <w:rPr>
           <w:rFonts w:ascii="Andale Mono" w:hAnsi="Andale Mono"/>
           <w:sz w:val="16"/>
+          <w:szCs w:val="16"/>
         </w:rPr>
         <w:t>aipsid</w:t>
       </w:r>
@@ -3632,6 +4206,7 @@
         <w:rPr>
           <w:rFonts w:ascii="Andale Mono" w:hAnsi="Andale Mono"/>
           <w:sz w:val="16"/>
+          <w:szCs w:val="16"/>
         </w:rPr>
         <w:t>&gt;</w:t>
       </w:r>
@@ -3694,10 +4269,7 @@
         <w:t>3</w:t>
       </w:r>
       <w:r>
-        <w:t xml:space="preserve"> data.  W</w:t>
-      </w:r>
-      <w:r>
-        <w:t>e make line maps by restricting the spectral channels used in the map to only those near the NH</w:t>
+        <w:t xml:space="preserve"> data.  We make line maps by restricting the spectral channels used in the map to only those near the NH</w:t>
       </w:r>
       <w:r>
         <w:rPr>
@@ -3843,14 +4415,7 @@
           <w:rFonts w:ascii="Andale Mono" w:hAnsi="Andale Mono"/>
           <w:sz w:val="16"/>
         </w:rPr>
-        <w:t xml:space="preserve"> /home/gbtpipeline/release/contrib/sumLine.py 13482 W51-NH</w:t>
-      </w:r>
-      <w:r>
-        <w:rPr>
-          <w:rFonts w:ascii="Andale Mono" w:hAnsi="Andale Mono"/>
-          <w:sz w:val="16"/>
-        </w:rPr>
-        <w:t>3-22 23722.6336 60. 20.</w:t>
+        <w:t xml:space="preserve"> /home/gbtpipeline/release/contrib/sumLine.py 13482 W51-NH3-22 23722.6336 60. 20.</w:t>
       </w:r>
     </w:p>
     <w:p/>
@@ -3878,16 +4443,22 @@
           <w:rFonts w:ascii="Andale Mono" w:hAnsi="Andale Mono"/>
           <w:sz w:val="16"/>
         </w:rPr>
-        <w:t xml:space="preserve"> /home/gbtpipeline/release/contrib/tempNH3_1122.py 13482 W51 60. 10. .2</w:t>
-      </w:r>
-    </w:p>
-    <w:p/>
-    <w:p>
-      <w:r>
-        <w:t xml:space="preserve">The first command is the pipeline mapping command we encountered already in our initial example.  The second and third commands use the sumLine.py </w:t>
-      </w:r>
-      <w:r>
-        <w:t xml:space="preserve">script to generate single-channel maps averaged through the line centers from the </w:t>
+        <w:t xml:space="preserve"> /home/gbtp</w:t>
+      </w:r>
+      <w:bookmarkStart w:id="0" w:name="_GoBack"/>
+      <w:bookmarkEnd w:id="0"/>
+      <w:r>
+        <w:rPr>
+          <w:rFonts w:ascii="Andale Mono" w:hAnsi="Andale Mono"/>
+          <w:sz w:val="16"/>
+        </w:rPr>
+        <w:t>ipeline/release/contrib/tempNH3_1122.py 13482 W51 60. 10. .2</w:t>
+      </w:r>
+    </w:p>
+    <w:p/>
+    <w:p>
+      <w:r>
+        <w:t xml:space="preserve">The first command is the pipeline mapping command we encountered already in our initial example.  The second and third commands use the sumLine.py script to generate single-channel maps averaged through the line centers from the </w:t>
       </w:r>
       <w:proofErr w:type="gramStart"/>
       <w:r>
@@ -4163,10 +4734,7 @@
     <w:p/>
     <w:p>
       <w:r>
-        <w:t>The fourth command in the sequence generates the temperature map from the origi</w:t>
-      </w:r>
-      <w:r>
-        <w:t>nal line cube using the temp_NH3_1122.py script.  The parameters for this command are:</w:t>
+        <w:t>The fourth command in the sequence generates the temperature map from the original line cube using the temp_NH3_1122.py script.  The parameters for this command are:</w:t>
       </w:r>
     </w:p>
     <w:p/>
@@ -4345,13 +4913,7 @@
         <w:rPr>
           <w:sz w:val="20"/>
         </w:rPr>
-        <w:t>&gt; : the line center ve</w:t>
-      </w:r>
-      <w:r>
-        <w:rPr>
-          <w:sz w:val="20"/>
-        </w:rPr>
-        <w:t>locity in km/s</w:t>
+        <w:t>&gt; : the line center velocity in km/s</w:t>
       </w:r>
     </w:p>
     <w:p>
@@ -4430,10 +4992,7 @@
       </w:r>
       <w:proofErr w:type="spellEnd"/>
       <w:r>
-        <w:t xml:space="preserve"> directory.  Besides</w:t>
-      </w:r>
-      <w:r>
-        <w:t xml:space="preserve"> being useful in their own right, they also serve as good examples to help you develop your own scripts.</w:t>
+        <w:t xml:space="preserve"> directory.  Besides being useful in their own right, they also serve as good examples to help you develop your own scripts.</w:t>
       </w:r>
     </w:p>
     <w:p>
@@ -4452,16 +5011,7 @@
     <w:p/>
     <w:p>
       <w:r>
-        <w:t>Previous examples demonstrated how you could identify specific mapping scans and reference s</w:t>
-      </w:r>
-      <w:r>
-        <w:t>cans for the pipeline’s calibration sequence.  By specifying mapping and reference scans explicitly in this manner, you have direct control over the calibration process.  An alternative is to allow the pipeline to determine mapping and reference scans auto</w:t>
-      </w:r>
-      <w:r>
-        <w:t>matically.  If you do not specify scan ranges at the command line, the pipeline will examine the entire input data file and attempt to process each mapping observation it encounters there.  To identify mapping scans and reference scans, the pipeline uses h</w:t>
-      </w:r>
-      <w:r>
-        <w:t xml:space="preserve">eader information that must be set explicitly during the observation.  The </w:t>
+        <w:t xml:space="preserve">Previous examples demonstrated how you could identify specific mapping scans and reference scans for the pipeline’s calibration sequence.  By specifying mapping and reference scans explicitly in this manner, you have direct control over the calibration process.  An alternative is to allow the pipeline to determine mapping and reference scans automatically.  If you do not specify scan ranges at the command line, the pipeline will examine the entire input data file and attempt to process each mapping observation it encounters there.  To identify mapping scans and reference scans, the pipeline uses header information that must be set explicitly during the observation.  The </w:t>
       </w:r>
       <w:r>
         <w:rPr>
@@ -4486,10 +5036,7 @@
       <w:proofErr w:type="spellEnd"/>
       <w:proofErr w:type="gramEnd"/>
       <w:r>
-        <w:t xml:space="preserve"> script demonstrate</w:t>
-      </w:r>
-      <w:r>
-        <w:t>s a KFPA observing sequence with keywords set so that the pipeline can identify reference scans properly.</w:t>
+        <w:t xml:space="preserve"> script demonstrates a KFPA observing sequence with keywords set so that the pipeline can identify reference scans properly.</w:t>
       </w:r>
     </w:p>
     <w:p/>
@@ -4524,14 +5071,7 @@
           <w:rFonts w:ascii="Andale Mono" w:hAnsi="Andale Mono"/>
           <w:sz w:val="16"/>
         </w:rPr>
-        <w:t xml:space="preserve"># We assume that the telescope has been configured prior to </w:t>
-      </w:r>
-      <w:r>
-        <w:rPr>
-          <w:rFonts w:ascii="Andale Mono" w:hAnsi="Andale Mono"/>
-          <w:sz w:val="16"/>
-        </w:rPr>
-        <w:t>running this script</w:t>
+        <w:t># We assume that the telescope has been configured prior to running this script</w:t>
       </w:r>
     </w:p>
     <w:p/>
@@ -4674,14 +5214,7 @@
           <w:rFonts w:ascii="Andale Mono" w:hAnsi="Andale Mono"/>
           <w:sz w:val="16"/>
         </w:rPr>
-        <w:t xml:space="preserve"> = "W5</w:t>
-      </w:r>
-      <w:r>
-        <w:rPr>
-          <w:rFonts w:ascii="Andale Mono" w:hAnsi="Andale Mono"/>
-          <w:sz w:val="16"/>
-        </w:rPr>
-        <w:t>1-Off" # define a map reference location, with no emission</w:t>
+        <w:t xml:space="preserve"> = "W51-Off" # define a map reference location, with no emission</w:t>
       </w:r>
     </w:p>
     <w:p/>
@@ -4809,14 +5342,7 @@
           <w:rFonts w:ascii="Andale Mono" w:hAnsi="Andale Mono"/>
           <w:sz w:val="16"/>
         </w:rPr>
-        <w:t xml:space="preserve">#Tell Pipeline that </w:t>
-      </w:r>
-      <w:r>
-        <w:rPr>
-          <w:rFonts w:ascii="Andale Mono" w:hAnsi="Andale Mono"/>
-          <w:sz w:val="16"/>
-        </w:rPr>
-        <w:t>mapping is starting</w:t>
+        <w:t>#Tell Pipeline that mapping is starting</w:t>
       </w:r>
     </w:p>
     <w:p>
@@ -5016,102 +5542,95 @@
           <w:rFonts w:ascii="Andale Mono" w:hAnsi="Andale Mono"/>
           <w:sz w:val="16"/>
         </w:rPr>
+        <w:t xml:space="preserve"> the final total power reference </w:t>
+      </w:r>
+      <w:proofErr w:type="spellStart"/>
+      <w:r>
+        <w:rPr>
+          <w:rFonts w:ascii="Andale Mono" w:hAnsi="Andale Mono"/>
+          <w:sz w:val="16"/>
+        </w:rPr>
+        <w:t>obs</w:t>
+      </w:r>
+      <w:proofErr w:type="spellEnd"/>
+    </w:p>
+    <w:p>
+      <w:proofErr w:type="spellStart"/>
+      <w:r>
+        <w:rPr>
+          <w:rFonts w:ascii="Andale Mono" w:hAnsi="Andale Mono"/>
+          <w:sz w:val="16"/>
+        </w:rPr>
+        <w:t>OffTrack</w:t>
+      </w:r>
+      <w:proofErr w:type="spellEnd"/>
+      <w:proofErr w:type="gramStart"/>
+      <w:r>
+        <w:rPr>
+          <w:rFonts w:ascii="Andale Mono" w:hAnsi="Andale Mono"/>
+          <w:sz w:val="16"/>
+        </w:rPr>
+        <w:t>( off</w:t>
+      </w:r>
+      <w:proofErr w:type="gramEnd"/>
+      <w:r>
+        <w:rPr>
+          <w:rFonts w:ascii="Andale Mono" w:hAnsi="Andale Mono"/>
+          <w:sz w:val="16"/>
+        </w:rPr>
+        <w:t>, None, 30.0, "1")</w:t>
+      </w:r>
+    </w:p>
+    <w:p/>
+    <w:p>
+      <w:r>
+        <w:t xml:space="preserve">The pipeline can then process the resulting </w:t>
+      </w:r>
+      <w:proofErr w:type="gramStart"/>
+      <w:r>
+        <w:t>data,</w:t>
+      </w:r>
+      <w:proofErr w:type="gramEnd"/>
+      <w:r>
+        <w:t xml:space="preserve"> correctly associating the reference scans with the mapping data.  The pipeline command is simply:</w:t>
+      </w:r>
+    </w:p>
+    <w:p/>
+    <w:p>
+      <w:proofErr w:type="spellStart"/>
+      <w:proofErr w:type="gramStart"/>
+      <w:r>
+        <w:rPr>
+          <w:rFonts w:ascii="Andale Mono" w:hAnsi="Andale Mono"/>
+          <w:sz w:val="16"/>
+        </w:rPr>
+        <w:t>gbtpipeline</w:t>
+      </w:r>
+      <w:proofErr w:type="spellEnd"/>
+      <w:proofErr w:type="gramEnd"/>
+      <w:r>
+        <w:rPr>
+          <w:rFonts w:ascii="Andale Mono" w:hAnsi="Andale Mono"/>
+          <w:sz w:val="16"/>
+        </w:rPr>
+        <w:t xml:space="preserve"> –</w:t>
+      </w:r>
+      <w:proofErr w:type="spellStart"/>
+      <w:r>
+        <w:rPr>
+          <w:rFonts w:ascii="Andale Mono" w:hAnsi="Andale Mono"/>
+          <w:sz w:val="16"/>
+        </w:rPr>
+        <w:t>i</w:t>
+      </w:r>
+      <w:proofErr w:type="spellEnd"/>
+      <w:r>
+        <w:rPr>
+          <w:rFonts w:ascii="Andale Mono" w:hAnsi="Andale Mono"/>
+          <w:sz w:val="16"/>
+        </w:rPr>
         <w:t xml:space="preserve"> </w:t>
       </w:r>
-      <w:r>
-        <w:rPr>
-          <w:rFonts w:ascii="Andale Mono" w:hAnsi="Andale Mono"/>
-          <w:sz w:val="16"/>
-        </w:rPr>
-        <w:t xml:space="preserve">the final total power reference </w:t>
-      </w:r>
-      <w:proofErr w:type="spellStart"/>
-      <w:r>
-        <w:rPr>
-          <w:rFonts w:ascii="Andale Mono" w:hAnsi="Andale Mono"/>
-          <w:sz w:val="16"/>
-        </w:rPr>
-        <w:t>obs</w:t>
-      </w:r>
-      <w:proofErr w:type="spellEnd"/>
-    </w:p>
-    <w:p>
-      <w:proofErr w:type="spellStart"/>
-      <w:r>
-        <w:rPr>
-          <w:rFonts w:ascii="Andale Mono" w:hAnsi="Andale Mono"/>
-          <w:sz w:val="16"/>
-        </w:rPr>
-        <w:t>OffTrack</w:t>
-      </w:r>
-      <w:proofErr w:type="spellEnd"/>
-      <w:proofErr w:type="gramStart"/>
-      <w:r>
-        <w:rPr>
-          <w:rFonts w:ascii="Andale Mono" w:hAnsi="Andale Mono"/>
-          <w:sz w:val="16"/>
-        </w:rPr>
-        <w:t>( off</w:t>
-      </w:r>
-      <w:proofErr w:type="gramEnd"/>
-      <w:r>
-        <w:rPr>
-          <w:rFonts w:ascii="Andale Mono" w:hAnsi="Andale Mono"/>
-          <w:sz w:val="16"/>
-        </w:rPr>
-        <w:t>, None, 30.0, "1")</w:t>
-      </w:r>
-    </w:p>
-    <w:p/>
-    <w:p>
-      <w:r>
-        <w:t xml:space="preserve">The pipeline can then process the resulting </w:t>
-      </w:r>
-      <w:proofErr w:type="gramStart"/>
-      <w:r>
-        <w:t>data,</w:t>
-      </w:r>
-      <w:proofErr w:type="gramEnd"/>
-      <w:r>
-        <w:t xml:space="preserve"> correctly associating the reference scans with the mapping data.  The pipeline command is simply:</w:t>
-      </w:r>
-    </w:p>
-    <w:p/>
-    <w:p>
-      <w:proofErr w:type="spellStart"/>
-      <w:proofErr w:type="gramStart"/>
-      <w:r>
-        <w:rPr>
-          <w:rFonts w:ascii="Andale Mono" w:hAnsi="Andale Mono"/>
-          <w:sz w:val="16"/>
-        </w:rPr>
-        <w:t>gbtpipeline</w:t>
-      </w:r>
-      <w:proofErr w:type="spellEnd"/>
-      <w:proofErr w:type="gramEnd"/>
-      <w:r>
-        <w:rPr>
-          <w:rFonts w:ascii="Andale Mono" w:hAnsi="Andale Mono"/>
-          <w:sz w:val="16"/>
-        </w:rPr>
-        <w:t xml:space="preserve"> –</w:t>
-      </w:r>
-      <w:proofErr w:type="spellStart"/>
-      <w:r>
-        <w:rPr>
-          <w:rFonts w:ascii="Andale Mono" w:hAnsi="Andale Mono"/>
-          <w:sz w:val="16"/>
-        </w:rPr>
-        <w:t>i</w:t>
-      </w:r>
-      <w:proofErr w:type="spellEnd"/>
-      <w:r>
-        <w:rPr>
-          <w:rFonts w:ascii="Andale Mono" w:hAnsi="Andale Mono"/>
-          <w:sz w:val="16"/>
-        </w:rPr>
-        <w:t xml:space="preserve"> </w:t>
-      </w:r>
       <w:proofErr w:type="spellStart"/>
       <w:r>
         <w:rPr>
@@ -5127,19 +5646,13 @@
         <w:pStyle w:val="Heading1"/>
       </w:pPr>
       <w:r>
-        <w:t>Sub</w:t>
-      </w:r>
-      <w:r>
-        <w:t>tracting Spectral Baselines</w:t>
-      </w:r>
-    </w:p>
-    <w:p/>
-    <w:p>
-      <w:r>
-        <w:t xml:space="preserve">A typical GBT mapping observation uses short integration times per pixel (a few seconds), and the resulting spectral baselines are flat compared to the thermal noise.  The pipeline therefore uses a very basic spectral baseline </w:t>
-      </w:r>
-      <w:r>
-        <w:t xml:space="preserve">subtraction, implemented with the AIPS task </w:t>
+        <w:t>Subtracting Spectral Baselines</w:t>
+      </w:r>
+    </w:p>
+    <w:p/>
+    <w:p>
+      <w:r>
+        <w:t xml:space="preserve">A typical GBT mapping observation uses short integration times per pixel (a few seconds), and the resulting spectral baselines are flat compared to the thermal noise.  The pipeline therefore uses a very basic spectral baseline subtraction, implemented with the AIPS task </w:t>
       </w:r>
       <w:r>
         <w:rPr>
@@ -5224,7 +5737,10 @@
       </w:r>
       <w:proofErr w:type="gramEnd"/>
       <w:r>
-        <w:t xml:space="preserve"> /home/gbtpipeline/release/contrib/image</w:t>
+        <w:t xml:space="preserve"> /home/gbtpipeline/release/contrib/</w:t>
+      </w:r>
+      <w:r>
+        <w:t>image</w:t>
       </w:r>
       <w:r>
         <w:t>.py to the current directory</w:t>
@@ -5240,14 +5756,14 @@
       </w:pPr>
       <w:proofErr w:type="gramStart"/>
       <w:r>
-        <w:t>ed</w:t>
-      </w:r>
-      <w:r>
-        <w:t>it</w:t>
-      </w:r>
-      <w:proofErr w:type="gramEnd"/>
-      <w:r>
-        <w:t xml:space="preserve"> image</w:t>
+        <w:t>edit</w:t>
+      </w:r>
+      <w:proofErr w:type="gramEnd"/>
+      <w:r>
+        <w:t xml:space="preserve"> </w:t>
+      </w:r>
+      <w:r>
+        <w:t>image</w:t>
       </w:r>
       <w:r>
         <w:t>.py appropriately (search for the “</w:t>
@@ -5300,7 +5816,10 @@
       </w:r>
       <w:proofErr w:type="spellEnd"/>
       <w:r>
-        <w:t xml:space="preserve"> load</w:t>
+        <w:t xml:space="preserve"> </w:t>
+      </w:r>
+      <w:r>
+        <w:t>load</w:t>
       </w:r>
       <w:r>
         <w:t>.py &lt;</w:t>
@@ -5315,7 +5834,10 @@
       </w:r>
       <w:proofErr w:type="spellStart"/>
       <w:r>
-        <w:t>file.aips</w:t>
+        <w:t>file</w:t>
+      </w:r>
+      <w:r>
+        <w:t>.aips.fits</w:t>
       </w:r>
       <w:proofErr w:type="spellEnd"/>
       <w:r>
@@ -5344,7 +5866,10 @@
       </w:r>
       <w:proofErr w:type="spellEnd"/>
       <w:r>
-        <w:t xml:space="preserve"> image</w:t>
+        <w:t xml:space="preserve"> </w:t>
+      </w:r>
+      <w:r>
+        <w:t>image</w:t>
       </w:r>
       <w:r>
         <w:t>.py &lt;</w:t>
@@ -5355,7 +5880,10 @@
       </w:r>
       <w:proofErr w:type="spellEnd"/>
       <w:r>
-        <w:t>&gt;” (note we are using the local copy of image</w:t>
+        <w:t xml:space="preserve">&gt;” (note we are using the local copy of </w:t>
+      </w:r>
+      <w:r>
+        <w:t>image</w:t>
       </w:r>
       <w:r>
         <w:t>.py)</w:t>
@@ -5382,10 +5910,7 @@
     <w:p/>
     <w:p>
       <w:r>
-        <w:t xml:space="preserve">For more detailed control over the baseline fitting and other aspects of the calibration and flagging, you can use GBTIDL </w:t>
-      </w:r>
-      <w:r>
-        <w:t>to calibrate the data and use pipeline tools for “Stages” 2 and 3.</w:t>
+        <w:t>For more detailed control over the baseline fitting and other aspects of the calibration and flagging, you can use GBTIDL to calibrate the data and use pipeline tools for “Stages” 2 and 3.</w:t>
       </w:r>
     </w:p>
     <w:p>
@@ -5399,10 +5924,7 @@
     <w:p/>
     <w:p>
       <w:r>
-        <w:t>The pipeline creates large data files, and may completely fill the available disk space if care is not taken to clean up unused files.  You should remove all interme</w:t>
-      </w:r>
-      <w:r>
-        <w:t>diate files that are not needed for additional processing.  This includes “</w:t>
+        <w:t>The pipeline creates large data files, and may completely fill the available disk space if care is not taken to clean up unused files.  You should remove all intermediate files that are not needed for additional processing.  This includes “</w:t>
       </w:r>
       <w:proofErr w:type="spellStart"/>
       <w:r>
@@ -5410,10 +5932,7 @@
       </w:r>
       <w:proofErr w:type="spellEnd"/>
       <w:r>
-        <w:t>” files generated during the calibration of data, and AIPS files used in intermediate stages of gridding the data.  A utility is available to clean up old AIPS files, and this s</w:t>
-      </w:r>
-      <w:r>
-        <w:t>hould be run after each use of the pipeline.</w:t>
+        <w:t>” files generated during the calibration of data, and AIPS files used in intermediate stages of gridding the data.  A utility is available to clean up old AIPS files, and this should be run after each use of the pipeline.</w:t>
       </w:r>
     </w:p>
     <w:p/>
@@ -5477,10 +5996,7 @@
     <w:p/>
     <w:p>
       <w:r>
-        <w:t xml:space="preserve">Note: All files stored under the AIPS ID used by the pipeline </w:t>
-      </w:r>
-      <w:r>
-        <w:t>will be removed with this operation, so it is important that you not store any non-pipeline AIPS files under this AIPS ID.</w:t>
+        <w:t>Note: All files stored under the AIPS ID used by the pipeline will be removed with this operation, so it is important that you not store any non-pipeline AIPS files under this AIPS ID.</w:t>
       </w:r>
     </w:p>
     <w:p/>
@@ -5581,16 +6097,7 @@
           <w:iCs/>
           <w:lang w:eastAsia="en-US"/>
         </w:rPr>
-        <w:t xml:space="preserve"> </w:t>
-      </w:r>
-      <w:r>
-        <w:rPr>
-          <w:rFonts w:eastAsia="Times New Roman" w:cs="Times New Roman"/>
-          <w:i/>
-          <w:iCs/>
-          <w:lang w:eastAsia="en-US"/>
-        </w:rPr>
-        <w:t>* ref80</w:t>
+        <w:t xml:space="preserve"> * ref80</w:t>
       </w:r>
       <w:r>
         <w:rPr>
@@ -7473,7 +7980,64 @@
   </w:latentStyles>
   <w:style w:type="paragraph" w:default="1" w:styleId="Normal">
     <w:name w:val="Normal"/>
-    <w:qFormat/>
+    <w:pPr>
+      <w:suppressAutoHyphens/>
+    </w:pPr>
+    <w:rPr>
+      <w:rFonts w:ascii="Cambria" w:eastAsia="AR PL UMing HK" w:hAnsi="Cambria"/>
+    </w:rPr>
+  </w:style>
+  <w:style w:type="paragraph" w:styleId="Heading1">
+    <w:name w:val="heading 1"/>
+    <w:basedOn w:val="Normal"/>
+    <w:pPr>
+      <w:keepNext/>
+      <w:keepLines/>
+      <w:spacing w:before="480"/>
+      <w:outlineLvl w:val="0"/>
+    </w:pPr>
+    <w:rPr>
+      <w:rFonts w:ascii="Calibri" w:hAnsi="Calibri"/>
+      <w:b/>
+      <w:bCs/>
+      <w:color w:val="345A8A"/>
+      <w:sz w:val="32"/>
+      <w:szCs w:val="32"/>
+    </w:rPr>
+  </w:style>
+  <w:style w:type="paragraph" w:styleId="Heading2">
+    <w:name w:val="heading 2"/>
+    <w:basedOn w:val="Normal"/>
+    <w:pPr>
+      <w:keepNext/>
+      <w:keepLines/>
+      <w:spacing w:before="200"/>
+      <w:outlineLvl w:val="1"/>
+    </w:pPr>
+    <w:rPr>
+      <w:rFonts w:ascii="Calibri" w:hAnsi="Calibri"/>
+      <w:b/>
+      <w:bCs/>
+      <w:color w:val="4F81BD"/>
+      <w:sz w:val="26"/>
+      <w:szCs w:val="26"/>
+    </w:rPr>
+  </w:style>
+  <w:style w:type="paragraph" w:styleId="Heading3">
+    <w:name w:val="heading 3"/>
+    <w:basedOn w:val="Normal"/>
+    <w:pPr>
+      <w:keepNext/>
+      <w:keepLines/>
+      <w:spacing w:before="200"/>
+      <w:outlineLvl w:val="2"/>
+    </w:pPr>
+    <w:rPr>
+      <w:rFonts w:ascii="Calibri" w:hAnsi="Calibri"/>
+      <w:b/>
+      <w:bCs/>
+      <w:color w:val="4F81BD"/>
+    </w:rPr>
   </w:style>
   <w:style w:type="character" w:default="1" w:styleId="DefaultParagraphFont">
     <w:name w:val="Default Paragraph Font"/>
@@ -7501,6 +8065,252 @@
     <w:uiPriority w:val="99"/>
     <w:semiHidden/>
     <w:unhideWhenUsed/>
+  </w:style>
+  <w:style w:type="character" w:customStyle="1" w:styleId="HeaderChar">
+    <w:name w:val="Header Char"/>
+    <w:basedOn w:val="DefaultParagraphFont"/>
+    <w:rPr>
+      <w:sz w:val="24"/>
+      <w:szCs w:val="24"/>
+    </w:rPr>
+  </w:style>
+  <w:style w:type="character" w:customStyle="1" w:styleId="FooterChar">
+    <w:name w:val="Footer Char"/>
+    <w:basedOn w:val="DefaultParagraphFont"/>
+    <w:rPr>
+      <w:sz w:val="24"/>
+      <w:szCs w:val="24"/>
+    </w:rPr>
+  </w:style>
+  <w:style w:type="character" w:customStyle="1" w:styleId="Heading1Char">
+    <w:name w:val="Heading 1 Char"/>
+    <w:basedOn w:val="DefaultParagraphFont"/>
+    <w:rPr>
+      <w:rFonts w:ascii="Calibri" w:hAnsi="Calibri"/>
+      <w:b/>
+      <w:bCs/>
+      <w:color w:val="345A8A"/>
+      <w:sz w:val="32"/>
+      <w:szCs w:val="32"/>
+    </w:rPr>
+  </w:style>
+  <w:style w:type="character" w:customStyle="1" w:styleId="TitleChar">
+    <w:name w:val="Title Char"/>
+    <w:basedOn w:val="DefaultParagraphFont"/>
+    <w:rPr>
+      <w:rFonts w:ascii="Calibri" w:hAnsi="Calibri"/>
+      <w:color w:val="183A63"/>
+      <w:spacing w:val="5"/>
+      <w:sz w:val="52"/>
+      <w:szCs w:val="52"/>
+    </w:rPr>
+  </w:style>
+  <w:style w:type="character" w:customStyle="1" w:styleId="SubtitleChar">
+    <w:name w:val="Subtitle Char"/>
+    <w:basedOn w:val="DefaultParagraphFont"/>
+    <w:rPr>
+      <w:rFonts w:ascii="Calibri" w:hAnsi="Calibri"/>
+      <w:i/>
+      <w:iCs/>
+      <w:color w:val="4F81BD"/>
+      <w:spacing w:val="15"/>
+      <w:sz w:val="24"/>
+      <w:szCs w:val="24"/>
+    </w:rPr>
+  </w:style>
+  <w:style w:type="character" w:customStyle="1" w:styleId="Heading2Char">
+    <w:name w:val="Heading 2 Char"/>
+    <w:basedOn w:val="DefaultParagraphFont"/>
+    <w:rPr>
+      <w:rFonts w:ascii="Calibri" w:hAnsi="Calibri"/>
+      <w:b/>
+      <w:bCs/>
+      <w:color w:val="4F81BD"/>
+      <w:sz w:val="26"/>
+      <w:szCs w:val="26"/>
+    </w:rPr>
+  </w:style>
+  <w:style w:type="character" w:customStyle="1" w:styleId="InternetLink">
+    <w:name w:val="Internet Link"/>
+    <w:basedOn w:val="DefaultParagraphFont"/>
+    <w:rPr>
+      <w:color w:val="0000FF"/>
+      <w:u w:val="single"/>
+      <w:lang w:val="uz-Cyrl-UZ" w:eastAsia="uz-Cyrl-UZ" w:bidi="uz-Cyrl-UZ"/>
+    </w:rPr>
+  </w:style>
+  <w:style w:type="character" w:customStyle="1" w:styleId="Heading3Char">
+    <w:name w:val="Heading 3 Char"/>
+    <w:basedOn w:val="DefaultParagraphFont"/>
+    <w:rPr>
+      <w:rFonts w:ascii="Calibri" w:hAnsi="Calibri"/>
+      <w:b/>
+      <w:bCs/>
+      <w:color w:val="4F81BD"/>
+    </w:rPr>
+  </w:style>
+  <w:style w:type="character" w:customStyle="1" w:styleId="mi">
+    <w:name w:val="mi"/>
+    <w:basedOn w:val="DefaultParagraphFont"/>
+  </w:style>
+  <w:style w:type="character" w:customStyle="1" w:styleId="mo">
+    <w:name w:val="mo"/>
+    <w:basedOn w:val="DefaultParagraphFont"/>
+  </w:style>
+  <w:style w:type="character" w:customStyle="1" w:styleId="mn">
+    <w:name w:val="mn"/>
+    <w:basedOn w:val="DefaultParagraphFont"/>
+  </w:style>
+  <w:style w:type="paragraph" w:customStyle="1" w:styleId="Heading">
+    <w:name w:val="Heading"/>
+    <w:basedOn w:val="Normal"/>
+    <w:next w:val="TextBody"/>
+    <w:pPr>
+      <w:keepNext/>
+      <w:spacing w:before="240" w:after="120"/>
+    </w:pPr>
+    <w:rPr>
+      <w:rFonts w:ascii="Liberation Sans" w:hAnsi="Liberation Sans" w:cs="Lohit Devanagari"/>
+      <w:sz w:val="28"/>
+      <w:szCs w:val="28"/>
+    </w:rPr>
+  </w:style>
+  <w:style w:type="paragraph" w:customStyle="1" w:styleId="TextBody">
+    <w:name w:val="Text Body"/>
+    <w:basedOn w:val="Normal"/>
+    <w:pPr>
+      <w:spacing w:after="120"/>
+    </w:pPr>
+  </w:style>
+  <w:style w:type="paragraph" w:styleId="List">
+    <w:name w:val="List"/>
+    <w:basedOn w:val="TextBody"/>
+    <w:rPr>
+      <w:rFonts w:cs="Lohit Devanagari"/>
+    </w:rPr>
+  </w:style>
+  <w:style w:type="paragraph" w:styleId="Caption">
+    <w:name w:val="caption"/>
+    <w:basedOn w:val="Normal"/>
+    <w:pPr>
+      <w:suppressLineNumbers/>
+      <w:spacing w:before="120" w:after="120"/>
+    </w:pPr>
+    <w:rPr>
+      <w:rFonts w:cs="Lohit Devanagari"/>
+      <w:i/>
+      <w:iCs/>
+    </w:rPr>
+  </w:style>
+  <w:style w:type="paragraph" w:customStyle="1" w:styleId="Index">
+    <w:name w:val="Index"/>
+    <w:basedOn w:val="Normal"/>
+    <w:pPr>
+      <w:suppressLineNumbers/>
+    </w:pPr>
+    <w:rPr>
+      <w:rFonts w:cs="Lohit Devanagari"/>
+    </w:rPr>
+  </w:style>
+  <w:style w:type="paragraph" w:styleId="Header">
+    <w:name w:val="header"/>
+    <w:basedOn w:val="Normal"/>
+    <w:pPr>
+      <w:tabs>
+        <w:tab w:val="center" w:pos="4320"/>
+        <w:tab w:val="right" w:pos="8640"/>
+      </w:tabs>
+    </w:pPr>
+  </w:style>
+  <w:style w:type="paragraph" w:styleId="Footer">
+    <w:name w:val="footer"/>
+    <w:basedOn w:val="Normal"/>
+    <w:pPr>
+      <w:tabs>
+        <w:tab w:val="center" w:pos="4320"/>
+        <w:tab w:val="right" w:pos="8640"/>
+      </w:tabs>
+    </w:pPr>
+  </w:style>
+  <w:style w:type="paragraph" w:customStyle="1" w:styleId="Style1">
+    <w:name w:val="Style1"/>
+    <w:basedOn w:val="Title"/>
+    <w:pPr>
+      <w:tabs>
+        <w:tab w:val="left" w:pos="2507"/>
+      </w:tabs>
+      <w:jc w:val="center"/>
+    </w:pPr>
+    <w:rPr>
+      <w:rFonts w:ascii="Arial" w:hAnsi="Arial"/>
+    </w:rPr>
+  </w:style>
+  <w:style w:type="paragraph" w:styleId="Title">
+    <w:name w:val="Title"/>
+    <w:basedOn w:val="Normal"/>
+    <w:pPr>
+      <w:pBdr>
+        <w:bottom w:val="single" w:sz="8" w:space="0" w:color="4F81BD"/>
+      </w:pBdr>
+      <w:spacing w:after="300"/>
+      <w:contextualSpacing/>
+    </w:pPr>
+    <w:rPr>
+      <w:rFonts w:ascii="Calibri" w:hAnsi="Calibri"/>
+      <w:color w:val="183A63"/>
+      <w:spacing w:val="5"/>
+      <w:sz w:val="52"/>
+      <w:szCs w:val="52"/>
+    </w:rPr>
+  </w:style>
+  <w:style w:type="paragraph" w:customStyle="1" w:styleId="Style2">
+    <w:name w:val="Style2"/>
+    <w:basedOn w:val="Subtitle"/>
+    <w:pPr>
+      <w:tabs>
+        <w:tab w:val="left" w:pos="2507"/>
+      </w:tabs>
+      <w:jc w:val="center"/>
+    </w:pPr>
+    <w:rPr>
+      <w:rFonts w:ascii="Arial" w:hAnsi="Arial"/>
+    </w:rPr>
+  </w:style>
+  <w:style w:type="paragraph" w:styleId="Subtitle">
+    <w:name w:val="Subtitle"/>
+    <w:basedOn w:val="Normal"/>
+    <w:rPr>
+      <w:rFonts w:ascii="Calibri" w:hAnsi="Calibri"/>
+      <w:i/>
+      <w:iCs/>
+      <w:color w:val="4F81BD"/>
+      <w:spacing w:val="15"/>
+    </w:rPr>
+  </w:style>
+  <w:style w:type="paragraph" w:styleId="ListParagraph">
+    <w:name w:val="List Paragraph"/>
+    <w:basedOn w:val="Normal"/>
+    <w:pPr>
+      <w:ind w:left="720"/>
+      <w:contextualSpacing/>
+    </w:pPr>
+  </w:style>
+  <w:style w:type="paragraph" w:styleId="NormalWeb">
+    <w:name w:val="Normal (Web)"/>
+    <w:basedOn w:val="Normal"/>
+    <w:pPr>
+      <w:spacing w:before="28" w:after="28"/>
+    </w:pPr>
+    <w:rPr>
+      <w:rFonts w:ascii="Times" w:hAnsi="Times" w:cs="Times New Roman"/>
+      <w:sz w:val="20"/>
+      <w:szCs w:val="20"/>
+      <w:lang w:eastAsia="en-US"/>
+    </w:rPr>
+  </w:style>
+  <w:style w:type="paragraph" w:customStyle="1" w:styleId="PreformattedText">
+    <w:name w:val="Preformatted Text"/>
+    <w:basedOn w:val="Normal"/>
   </w:style>
 </w:styles>
 </file>

</xml_diff>

<commit_message>
Updated release notes and users guide.
Still more changes to come to the users guide, and maybe
the release notes.
</commit_message>
<xml_diff>
--- a/doc/MappingPipelineUG.docx
+++ b/doc/MappingPipelineUG.docx
@@ -2788,1671 +2788,2339 @@
     </w:p>
     <w:p/>
     <w:p>
-      <w:proofErr w:type="gramStart"/>
+      <w:pPr>
+        <w:rPr>
+          <w:color w:val="1F497D" w:themeColor="text2"/>
+          <w:sz w:val="20"/>
+          <w:szCs w:val="20"/>
+        </w:rPr>
+      </w:pPr>
+      <w:proofErr w:type="gramStart"/>
+      <w:r>
+        <w:rPr>
+          <w:color w:val="1F497D" w:themeColor="text2"/>
+          <w:sz w:val="20"/>
+          <w:szCs w:val="20"/>
+        </w:rPr>
+        <w:t>usage</w:t>
+      </w:r>
+      <w:proofErr w:type="gramEnd"/>
+      <w:r>
+        <w:rPr>
+          <w:color w:val="1F497D" w:themeColor="text2"/>
+          <w:sz w:val="20"/>
+          <w:szCs w:val="20"/>
+        </w:rPr>
+        <w:t xml:space="preserve">: </w:t>
+      </w:r>
       <w:r>
         <w:rPr>
           <w:b/>
-        </w:rPr>
+          <w:color w:val="1F497D" w:themeColor="text2"/>
+          <w:sz w:val="20"/>
+          <w:szCs w:val="20"/>
+        </w:rPr>
+        <w:t>load.py</w:t>
+      </w:r>
+      <w:r>
+        <w:rPr>
+          <w:color w:val="1F497D" w:themeColor="text2"/>
+          <w:sz w:val="20"/>
+          <w:szCs w:val="20"/>
+        </w:rPr>
+        <w:t xml:space="preserve"> [-h] [--empty-catalog] </w:t>
+      </w:r>
+      <w:proofErr w:type="spellStart"/>
+      <w:r>
+        <w:rPr>
+          <w:color w:val="1F497D" w:themeColor="text2"/>
+          <w:sz w:val="20"/>
+          <w:szCs w:val="20"/>
+        </w:rPr>
+        <w:t>aipsid</w:t>
+      </w:r>
+      <w:proofErr w:type="spellEnd"/>
+      <w:r>
+        <w:rPr>
+          <w:color w:val="1F497D" w:themeColor="text2"/>
+          <w:sz w:val="20"/>
+          <w:szCs w:val="20"/>
+        </w:rPr>
+        <w:t xml:space="preserve"> files [files ...]</w:t>
+      </w:r>
+    </w:p>
+    <w:p>
+      <w:pPr>
+        <w:rPr>
+          <w:color w:val="1F497D" w:themeColor="text2"/>
+          <w:sz w:val="20"/>
+          <w:szCs w:val="20"/>
+        </w:rPr>
+      </w:pPr>
+    </w:p>
+    <w:p>
+      <w:pPr>
+        <w:rPr>
+          <w:color w:val="1F497D" w:themeColor="text2"/>
+          <w:sz w:val="20"/>
+          <w:szCs w:val="20"/>
+        </w:rPr>
+      </w:pPr>
+      <w:r>
+        <w:rPr>
+          <w:color w:val="1F497D" w:themeColor="text2"/>
+          <w:sz w:val="20"/>
+          <w:szCs w:val="20"/>
+        </w:rPr>
+        <w:t xml:space="preserve">Run the AIPS </w:t>
+      </w:r>
+      <w:proofErr w:type="spellStart"/>
+      <w:r>
+        <w:rPr>
+          <w:color w:val="1F497D" w:themeColor="text2"/>
+          <w:sz w:val="20"/>
+          <w:szCs w:val="20"/>
+        </w:rPr>
+        <w:t>dbcon</w:t>
+      </w:r>
+      <w:proofErr w:type="spellEnd"/>
+      <w:r>
+        <w:rPr>
+          <w:color w:val="1F497D" w:themeColor="text2"/>
+          <w:sz w:val="20"/>
+          <w:szCs w:val="20"/>
+        </w:rPr>
+        <w:t xml:space="preserve"> task to load calibrated spectra for imaging.</w:t>
+      </w:r>
+    </w:p>
+    <w:p>
+      <w:pPr>
+        <w:rPr>
+          <w:color w:val="1F497D" w:themeColor="text2"/>
+          <w:sz w:val="20"/>
+          <w:szCs w:val="20"/>
+        </w:rPr>
+      </w:pPr>
+    </w:p>
+    <w:p>
+      <w:pPr>
+        <w:rPr>
+          <w:color w:val="1F497D" w:themeColor="text2"/>
+          <w:sz w:val="20"/>
+          <w:szCs w:val="20"/>
+        </w:rPr>
+      </w:pPr>
+      <w:proofErr w:type="gramStart"/>
+      <w:r>
+        <w:rPr>
+          <w:color w:val="1F497D" w:themeColor="text2"/>
+          <w:sz w:val="20"/>
+          <w:szCs w:val="20"/>
+        </w:rPr>
+        <w:t>positional</w:t>
+      </w:r>
+      <w:proofErr w:type="gramEnd"/>
+      <w:r>
+        <w:rPr>
+          <w:color w:val="1F497D" w:themeColor="text2"/>
+          <w:sz w:val="20"/>
+          <w:szCs w:val="20"/>
+        </w:rPr>
+        <w:t xml:space="preserve"> arguments:</w:t>
+      </w:r>
+    </w:p>
+    <w:p>
+      <w:pPr>
+        <w:rPr>
+          <w:color w:val="1F497D" w:themeColor="text2"/>
+          <w:sz w:val="20"/>
+          <w:szCs w:val="20"/>
+        </w:rPr>
+      </w:pPr>
+      <w:r>
+        <w:rPr>
+          <w:color w:val="1F497D" w:themeColor="text2"/>
+          <w:sz w:val="20"/>
+          <w:szCs w:val="20"/>
+        </w:rPr>
+        <w:t xml:space="preserve">  </w:t>
+      </w:r>
+      <w:proofErr w:type="spellStart"/>
+      <w:proofErr w:type="gramStart"/>
+      <w:r>
+        <w:rPr>
+          <w:color w:val="1F497D" w:themeColor="text2"/>
+          <w:sz w:val="20"/>
+          <w:szCs w:val="20"/>
+        </w:rPr>
+        <w:t>aipsid</w:t>
+      </w:r>
+      <w:proofErr w:type="spellEnd"/>
+      <w:proofErr w:type="gramEnd"/>
+      <w:r>
+        <w:rPr>
+          <w:color w:val="1F497D" w:themeColor="text2"/>
+          <w:sz w:val="20"/>
+          <w:szCs w:val="20"/>
+        </w:rPr>
+        <w:t xml:space="preserve">           The AIPS catalog number to use. This is typically your</w:t>
+      </w:r>
+    </w:p>
+    <w:p>
+      <w:pPr>
+        <w:rPr>
+          <w:color w:val="1F497D" w:themeColor="text2"/>
+          <w:sz w:val="20"/>
+          <w:szCs w:val="20"/>
+        </w:rPr>
+      </w:pPr>
+      <w:r>
+        <w:rPr>
+          <w:color w:val="1F497D" w:themeColor="text2"/>
+          <w:sz w:val="20"/>
+          <w:szCs w:val="20"/>
+        </w:rPr>
+        <w:t xml:space="preserve">                   </w:t>
+      </w:r>
+      <w:proofErr w:type="gramStart"/>
+      <w:r>
+        <w:rPr>
+          <w:color w:val="1F497D" w:themeColor="text2"/>
+          <w:sz w:val="20"/>
+          <w:szCs w:val="20"/>
+        </w:rPr>
+        <w:t>system</w:t>
+      </w:r>
+      <w:proofErr w:type="gramEnd"/>
+      <w:r>
+        <w:rPr>
+          <w:color w:val="1F497D" w:themeColor="text2"/>
+          <w:sz w:val="20"/>
+          <w:szCs w:val="20"/>
+        </w:rPr>
+        <w:t xml:space="preserve"> id, which you can find by typing 'id -u' at the</w:t>
+      </w:r>
+    </w:p>
+    <w:p>
+      <w:pPr>
+        <w:rPr>
+          <w:color w:val="1F497D" w:themeColor="text2"/>
+          <w:sz w:val="20"/>
+          <w:szCs w:val="20"/>
+        </w:rPr>
+      </w:pPr>
+      <w:r>
+        <w:rPr>
+          <w:color w:val="1F497D" w:themeColor="text2"/>
+          <w:sz w:val="20"/>
+          <w:szCs w:val="20"/>
+        </w:rPr>
+        <w:lastRenderedPageBreak/>
+        <w:t xml:space="preserve">                   </w:t>
+      </w:r>
+      <w:proofErr w:type="gramStart"/>
+      <w:r>
+        <w:rPr>
+          <w:color w:val="1F497D" w:themeColor="text2"/>
+          <w:sz w:val="20"/>
+          <w:szCs w:val="20"/>
+        </w:rPr>
+        <w:t>command</w:t>
+      </w:r>
+      <w:proofErr w:type="gramEnd"/>
+      <w:r>
+        <w:rPr>
+          <w:color w:val="1F497D" w:themeColor="text2"/>
+          <w:sz w:val="20"/>
+          <w:szCs w:val="20"/>
+        </w:rPr>
+        <w:t xml:space="preserve"> line.</w:t>
+      </w:r>
+    </w:p>
+    <w:p>
+      <w:pPr>
+        <w:rPr>
+          <w:color w:val="1F497D" w:themeColor="text2"/>
+          <w:sz w:val="20"/>
+          <w:szCs w:val="20"/>
+        </w:rPr>
+      </w:pPr>
+      <w:r>
+        <w:rPr>
+          <w:color w:val="1F497D" w:themeColor="text2"/>
+          <w:sz w:val="20"/>
+          <w:szCs w:val="20"/>
+        </w:rPr>
+        <w:t xml:space="preserve">  </w:t>
+      </w:r>
+      <w:proofErr w:type="gramStart"/>
+      <w:r>
+        <w:rPr>
+          <w:color w:val="1F497D" w:themeColor="text2"/>
+          <w:sz w:val="20"/>
+          <w:szCs w:val="20"/>
+        </w:rPr>
+        <w:t>files</w:t>
+      </w:r>
+      <w:proofErr w:type="gramEnd"/>
+      <w:r>
+        <w:rPr>
+          <w:color w:val="1F497D" w:themeColor="text2"/>
+          <w:sz w:val="20"/>
+          <w:szCs w:val="20"/>
+        </w:rPr>
+        <w:t xml:space="preserve">            Names of AIPS files to load (space-separated)</w:t>
+      </w:r>
+    </w:p>
+    <w:p>
+      <w:pPr>
+        <w:rPr>
+          <w:color w:val="1F497D" w:themeColor="text2"/>
+          <w:sz w:val="20"/>
+          <w:szCs w:val="20"/>
+        </w:rPr>
+      </w:pPr>
+    </w:p>
+    <w:p>
+      <w:pPr>
+        <w:rPr>
+          <w:color w:val="1F497D" w:themeColor="text2"/>
+          <w:sz w:val="20"/>
+          <w:szCs w:val="20"/>
+        </w:rPr>
+      </w:pPr>
+      <w:proofErr w:type="gramStart"/>
+      <w:r>
+        <w:rPr>
+          <w:color w:val="1F497D" w:themeColor="text2"/>
+          <w:sz w:val="20"/>
+          <w:szCs w:val="20"/>
+        </w:rPr>
+        <w:t>optional</w:t>
+      </w:r>
+      <w:proofErr w:type="gramEnd"/>
+      <w:r>
+        <w:rPr>
+          <w:color w:val="1F497D" w:themeColor="text2"/>
+          <w:sz w:val="20"/>
+          <w:szCs w:val="20"/>
+        </w:rPr>
+        <w:t xml:space="preserve"> arguments:</w:t>
+      </w:r>
+    </w:p>
+    <w:p>
+      <w:pPr>
+        <w:rPr>
+          <w:color w:val="1F497D" w:themeColor="text2"/>
+          <w:sz w:val="20"/>
+          <w:szCs w:val="20"/>
+        </w:rPr>
+      </w:pPr>
+      <w:r>
+        <w:rPr>
+          <w:color w:val="1F497D" w:themeColor="text2"/>
+          <w:sz w:val="20"/>
+          <w:szCs w:val="20"/>
+        </w:rPr>
+        <w:t xml:space="preserve">  -</w:t>
+      </w:r>
+      <w:proofErr w:type="gramStart"/>
+      <w:r>
+        <w:rPr>
+          <w:color w:val="1F497D" w:themeColor="text2"/>
+          <w:sz w:val="20"/>
+          <w:szCs w:val="20"/>
+        </w:rPr>
+        <w:t>h</w:t>
+      </w:r>
+      <w:proofErr w:type="gramEnd"/>
+      <w:r>
+        <w:rPr>
+          <w:color w:val="1F497D" w:themeColor="text2"/>
+          <w:sz w:val="20"/>
+          <w:szCs w:val="20"/>
+        </w:rPr>
+        <w:t>, --help       show this help message and exit</w:t>
+      </w:r>
+    </w:p>
+    <w:p>
+      <w:pPr>
+        <w:rPr>
+          <w:color w:val="1F497D" w:themeColor="text2"/>
+          <w:sz w:val="20"/>
+          <w:szCs w:val="20"/>
+        </w:rPr>
+      </w:pPr>
+      <w:r>
+        <w:rPr>
+          <w:color w:val="1F497D" w:themeColor="text2"/>
+          <w:sz w:val="20"/>
+          <w:szCs w:val="20"/>
+        </w:rPr>
+        <w:t xml:space="preserve">  --</w:t>
+      </w:r>
+      <w:proofErr w:type="gramStart"/>
+      <w:r>
+        <w:rPr>
+          <w:color w:val="1F497D" w:themeColor="text2"/>
+          <w:sz w:val="20"/>
+          <w:szCs w:val="20"/>
+        </w:rPr>
+        <w:t>empty</w:t>
+      </w:r>
+      <w:proofErr w:type="gramEnd"/>
+      <w:r>
+        <w:rPr>
+          <w:color w:val="1F497D" w:themeColor="text2"/>
+          <w:sz w:val="20"/>
+          <w:szCs w:val="20"/>
+        </w:rPr>
+        <w:t>-catalog  If set, will empty the AIPS catalog without prompt before</w:t>
+      </w:r>
+    </w:p>
+    <w:p>
+      <w:pPr>
+        <w:rPr>
+          <w:color w:val="1F497D" w:themeColor="text2"/>
+          <w:sz w:val="20"/>
+          <w:szCs w:val="20"/>
+        </w:rPr>
+      </w:pPr>
+      <w:r>
+        <w:rPr>
+          <w:color w:val="1F497D" w:themeColor="text2"/>
+          <w:sz w:val="20"/>
+          <w:szCs w:val="20"/>
+        </w:rPr>
+        <w:t xml:space="preserve">                   </w:t>
+      </w:r>
+      <w:proofErr w:type="gramStart"/>
+      <w:r>
+        <w:rPr>
+          <w:color w:val="1F497D" w:themeColor="text2"/>
+          <w:sz w:val="20"/>
+          <w:szCs w:val="20"/>
+        </w:rPr>
+        <w:t>processing</w:t>
+      </w:r>
+      <w:proofErr w:type="gramEnd"/>
+      <w:r>
+        <w:rPr>
+          <w:color w:val="1F497D" w:themeColor="text2"/>
+          <w:sz w:val="20"/>
+          <w:szCs w:val="20"/>
+        </w:rPr>
+        <w:t>. Otherwise, the user is prompted to override the</w:t>
+      </w:r>
+    </w:p>
+    <w:p>
+      <w:pPr>
+        <w:rPr>
+          <w:color w:val="1F497D" w:themeColor="text2"/>
+          <w:sz w:val="20"/>
+          <w:szCs w:val="20"/>
+        </w:rPr>
+      </w:pPr>
+      <w:r>
+        <w:rPr>
+          <w:color w:val="1F497D" w:themeColor="text2"/>
+          <w:sz w:val="20"/>
+          <w:szCs w:val="20"/>
+        </w:rPr>
+        <w:t xml:space="preserve">                   </w:t>
+      </w:r>
+      <w:proofErr w:type="gramStart"/>
+      <w:r>
+        <w:rPr>
+          <w:color w:val="1F497D" w:themeColor="text2"/>
+          <w:sz w:val="20"/>
+          <w:szCs w:val="20"/>
+        </w:rPr>
+        <w:t>default</w:t>
+      </w:r>
+      <w:proofErr w:type="gramEnd"/>
+      <w:r>
+        <w:rPr>
+          <w:color w:val="1F497D" w:themeColor="text2"/>
+          <w:sz w:val="20"/>
+          <w:szCs w:val="20"/>
+        </w:rPr>
+        <w:t xml:space="preserve"> False setting.</w:t>
+      </w:r>
+    </w:p>
+    <w:p/>
+    <w:p>
+      <w:r>
+        <w:t>The “</w:t>
+      </w:r>
+      <w:r>
         <w:t>load</w:t>
       </w:r>
       <w:r>
+        <w:t>” step must be executed prior to the “</w:t>
+      </w:r>
+      <w:r>
+        <w:t>image</w:t>
+      </w:r>
+      <w:r>
+        <w:t>” step.</w:t>
+      </w:r>
+    </w:p>
+    <w:p/>
+    <w:p>
+      <w:pPr>
+        <w:rPr>
+          <w:color w:val="1F497D" w:themeColor="text2"/>
+          <w:sz w:val="20"/>
+          <w:szCs w:val="20"/>
+        </w:rPr>
+      </w:pPr>
+      <w:proofErr w:type="gramStart"/>
+      <w:r>
+        <w:rPr>
+          <w:color w:val="1F497D" w:themeColor="text2"/>
+          <w:sz w:val="20"/>
+          <w:szCs w:val="20"/>
+        </w:rPr>
+        <w:t>usage</w:t>
+      </w:r>
+      <w:proofErr w:type="gramEnd"/>
+      <w:r>
+        <w:rPr>
+          <w:color w:val="1F497D" w:themeColor="text2"/>
+          <w:sz w:val="20"/>
+          <w:szCs w:val="20"/>
+        </w:rPr>
+        <w:t xml:space="preserve">: </w:t>
+      </w:r>
+      <w:r>
         <w:rPr>
           <w:b/>
-        </w:rPr>
-        <w:t>.py</w:t>
-      </w:r>
-      <w:r>
-        <w:t xml:space="preserve">  The</w:t>
-      </w:r>
-      <w:proofErr w:type="gramEnd"/>
-      <w:r>
-        <w:t xml:space="preserve"> parameters to </w:t>
-      </w:r>
-      <w:r>
-        <w:t>load</w:t>
-      </w:r>
-      <w:r>
-        <w:t>.py are:</w:t>
-      </w:r>
-    </w:p>
-    <w:p/>
-    <w:p>
-      <w:pPr>
-        <w:rPr>
-          <w:sz w:val="16"/>
-          <w:szCs w:val="16"/>
-        </w:rPr>
-      </w:pPr>
-      <w:proofErr w:type="gramStart"/>
-      <w:r>
-        <w:rPr>
-          <w:rFonts w:ascii="Andale Mono" w:hAnsi="Andale Mono"/>
-          <w:sz w:val="16"/>
-          <w:szCs w:val="16"/>
-        </w:rPr>
-        <w:t>load</w:t>
-      </w:r>
-      <w:r>
-        <w:rPr>
-          <w:rFonts w:ascii="Andale Mono" w:hAnsi="Andale Mono"/>
-          <w:sz w:val="16"/>
-          <w:szCs w:val="16"/>
-        </w:rPr>
-        <w:t>.py</w:t>
-      </w:r>
-      <w:proofErr w:type="gramEnd"/>
-      <w:r>
-        <w:rPr>
-          <w:rFonts w:ascii="Andale Mono" w:hAnsi="Andale Mono"/>
-          <w:sz w:val="16"/>
-          <w:szCs w:val="16"/>
-        </w:rPr>
-        <w:t xml:space="preserve"> &lt;</w:t>
-      </w:r>
-      <w:proofErr w:type="spellStart"/>
-      <w:r>
-        <w:rPr>
-          <w:rFonts w:ascii="Andale Mono" w:hAnsi="Andale Mono"/>
-          <w:sz w:val="16"/>
-          <w:szCs w:val="16"/>
-        </w:rPr>
-        <w:t>aipsNumber</w:t>
-      </w:r>
-      <w:proofErr w:type="spellEnd"/>
-      <w:r>
-        <w:rPr>
-          <w:rFonts w:ascii="Andale Mono" w:hAnsi="Andale Mono"/>
-          <w:sz w:val="16"/>
-          <w:szCs w:val="16"/>
-        </w:rPr>
-        <w:t>&gt; &lt;file1</w:t>
-      </w:r>
-      <w:r>
-        <w:rPr>
-          <w:rFonts w:ascii="Andale Mono" w:hAnsi="Andale Mono"/>
-          <w:sz w:val="16"/>
-          <w:szCs w:val="16"/>
-        </w:rPr>
-        <w:t>.aips.fits</w:t>
-      </w:r>
-      <w:r>
-        <w:rPr>
-          <w:rFonts w:ascii="Andale Mono" w:hAnsi="Andale Mono"/>
-          <w:sz w:val="16"/>
-          <w:szCs w:val="16"/>
-        </w:rPr>
-        <w:t>&gt; [&lt;file2</w:t>
-      </w:r>
-      <w:r>
-        <w:rPr>
-          <w:rFonts w:ascii="Andale Mono" w:hAnsi="Andale Mono"/>
-          <w:sz w:val="16"/>
-          <w:szCs w:val="16"/>
-        </w:rPr>
-        <w:t>.aips.fits</w:t>
-      </w:r>
-      <w:r>
-        <w:rPr>
-          <w:rFonts w:ascii="Andale Mono" w:hAnsi="Andale Mono"/>
-          <w:sz w:val="16"/>
-          <w:szCs w:val="16"/>
-        </w:rPr>
-        <w:t>&gt;] […]</w:t>
-      </w:r>
-    </w:p>
-    <w:p/>
-    <w:p>
-      <w:proofErr w:type="gramStart"/>
-      <w:r>
-        <w:lastRenderedPageBreak/>
-        <w:t>where</w:t>
-      </w:r>
-      <w:proofErr w:type="gramEnd"/>
-      <w:r>
-        <w:t xml:space="preserve"> the first parameter is the AIPS ID and subsequent parameters are the </w:t>
-      </w:r>
-      <w:proofErr w:type="spellStart"/>
-      <w:r>
-        <w:t>aips</w:t>
-      </w:r>
-      <w:proofErr w:type="spellEnd"/>
-      <w:r>
-        <w:t xml:space="preserve"> files to be combined in the final image.  You can use one </w:t>
-      </w:r>
-      <w:r>
-        <w:t>or more</w:t>
-      </w:r>
-      <w:r>
-        <w:t xml:space="preserve"> files in the list.  The “</w:t>
-      </w:r>
-      <w:r>
-        <w:t>load</w:t>
-      </w:r>
-      <w:r>
-        <w:t>” step must be executed prior to the “</w:t>
-      </w:r>
-      <w:r>
-        <w:t>image</w:t>
-      </w:r>
-      <w:r>
-        <w:t>” step.</w:t>
-      </w:r>
-    </w:p>
-    <w:p/>
-    <w:p>
-      <w:proofErr w:type="gramStart"/>
-      <w:r>
-        <w:rPr>
-          <w:b/>
-        </w:rPr>
-        <w:t>image</w:t>
-      </w:r>
-      <w:r>
-        <w:rPr>
-          <w:b/>
-        </w:rPr>
-        <w:t xml:space="preserve">.py  </w:t>
-      </w:r>
-      <w:r>
-        <w:t>The</w:t>
-      </w:r>
-      <w:proofErr w:type="gramEnd"/>
-      <w:r>
-        <w:t xml:space="preserve"> parameters to </w:t>
-      </w:r>
-      <w:r>
-        <w:t>image</w:t>
-      </w:r>
-      <w:r>
-        <w:t>.py are:</w:t>
-      </w:r>
-    </w:p>
-    <w:p/>
-    <w:p>
-      <w:pPr>
-        <w:rPr>
-          <w:rFonts w:asciiTheme="minorHAnsi" w:hAnsiTheme="minorHAnsi"/>
-          <w:color w:val="FF0000"/>
-        </w:rPr>
-      </w:pPr>
-      <w:proofErr w:type="gramStart"/>
-      <w:r>
-        <w:rPr>
-          <w:rFonts w:asciiTheme="minorHAnsi" w:hAnsiTheme="minorHAnsi"/>
-          <w:sz w:val="20"/>
-        </w:rPr>
-        <w:t>image</w:t>
-      </w:r>
-      <w:r>
-        <w:rPr>
-          <w:rFonts w:asciiTheme="minorHAnsi" w:hAnsiTheme="minorHAnsi"/>
-          <w:sz w:val="20"/>
-        </w:rPr>
-        <w:t>.py</w:t>
-      </w:r>
-      <w:proofErr w:type="gramEnd"/>
-      <w:r>
-        <w:rPr>
-          <w:rFonts w:asciiTheme="minorHAnsi" w:hAnsiTheme="minorHAnsi"/>
-          <w:sz w:val="20"/>
-        </w:rPr>
-        <w:t xml:space="preserve"> </w:t>
-      </w:r>
-      <w:r>
-        <w:rPr>
-          <w:rFonts w:asciiTheme="minorHAnsi" w:hAnsiTheme="minorHAnsi"/>
-          <w:color w:val="FF0000"/>
-          <w:sz w:val="20"/>
-        </w:rPr>
-        <w:t>&lt;</w:t>
-      </w:r>
-      <w:proofErr w:type="spellStart"/>
-      <w:r>
-        <w:rPr>
-          <w:rFonts w:asciiTheme="minorHAnsi" w:hAnsiTheme="minorHAnsi"/>
-          <w:color w:val="FF0000"/>
-          <w:sz w:val="20"/>
-        </w:rPr>
-        <w:t>aipsNumber</w:t>
-      </w:r>
-      <w:proofErr w:type="spellEnd"/>
-      <w:r>
-        <w:rPr>
-          <w:rFonts w:asciiTheme="minorHAnsi" w:hAnsiTheme="minorHAnsi"/>
-          <w:color w:val="FF0000"/>
-          <w:sz w:val="20"/>
-        </w:rPr>
-        <w:t>&gt; [&lt;</w:t>
-      </w:r>
-      <w:proofErr w:type="spellStart"/>
-      <w:r>
-        <w:rPr>
-          <w:rFonts w:asciiTheme="minorHAnsi" w:hAnsiTheme="minorHAnsi"/>
-          <w:color w:val="FF0000"/>
-          <w:sz w:val="20"/>
-        </w:rPr>
-        <w:t>nAverage</w:t>
-      </w:r>
-      <w:proofErr w:type="spellEnd"/>
-      <w:r>
-        <w:rPr>
-          <w:rFonts w:asciiTheme="minorHAnsi" w:hAnsiTheme="minorHAnsi"/>
-          <w:color w:val="FF0000"/>
-          <w:sz w:val="20"/>
-        </w:rPr>
-        <w:t>&gt;] [&lt;</w:t>
-      </w:r>
-      <w:proofErr w:type="spellStart"/>
-      <w:r>
-        <w:rPr>
-          <w:rFonts w:asciiTheme="minorHAnsi" w:hAnsiTheme="minorHAnsi"/>
-          <w:color w:val="FF0000"/>
-          <w:sz w:val="20"/>
-        </w:rPr>
-        <w:t>mapRaDeg</w:t>
-      </w:r>
-      <w:proofErr w:type="spellEnd"/>
-      <w:r>
-        <w:rPr>
-          <w:rFonts w:asciiTheme="minorHAnsi" w:hAnsiTheme="minorHAnsi"/>
-          <w:color w:val="FF0000"/>
-          <w:sz w:val="20"/>
-        </w:rPr>
-        <w:t>&gt;] [&lt;</w:t>
-      </w:r>
-      <w:proofErr w:type="spellStart"/>
-      <w:r>
-        <w:rPr>
-          <w:rFonts w:asciiTheme="minorHAnsi" w:hAnsiTheme="minorHAnsi"/>
-          <w:color w:val="FF0000"/>
-          <w:sz w:val="20"/>
-        </w:rPr>
-        <w:t>mapDecDeg</w:t>
-      </w:r>
-      <w:proofErr w:type="spellEnd"/>
-      <w:r>
-        <w:rPr>
-          <w:rFonts w:asciiTheme="minorHAnsi" w:hAnsiTheme="minorHAnsi"/>
-          <w:color w:val="FF0000"/>
-          <w:sz w:val="20"/>
-        </w:rPr>
-        <w:t>&gt;] [&lt;</w:t>
-      </w:r>
-      <w:proofErr w:type="spellStart"/>
-      <w:r>
-        <w:rPr>
-          <w:rFonts w:asciiTheme="minorHAnsi" w:hAnsiTheme="minorHAnsi"/>
-          <w:color w:val="FF0000"/>
-          <w:sz w:val="20"/>
-        </w:rPr>
-        <w:t>imageXPixels</w:t>
-      </w:r>
-      <w:proofErr w:type="spellEnd"/>
-      <w:r>
-        <w:rPr>
-          <w:rFonts w:asciiTheme="minorHAnsi" w:hAnsiTheme="minorHAnsi"/>
-          <w:color w:val="FF0000"/>
-          <w:sz w:val="20"/>
-        </w:rPr>
-        <w:t>&gt;] [&lt;</w:t>
-      </w:r>
-      <w:proofErr w:type="spellStart"/>
-      <w:r>
-        <w:rPr>
-          <w:rFonts w:asciiTheme="minorHAnsi" w:hAnsiTheme="minorHAnsi"/>
-          <w:color w:val="FF0000"/>
-          <w:sz w:val="20"/>
-        </w:rPr>
-        <w:t>imageYPixels</w:t>
-      </w:r>
-      <w:proofErr w:type="spellEnd"/>
-      <w:r>
-        <w:rPr>
-          <w:rFonts w:asciiTheme="minorHAnsi" w:hAnsiTheme="minorHAnsi"/>
-          <w:color w:val="FF0000"/>
-          <w:sz w:val="20"/>
-        </w:rPr>
-        <w:t>&gt;] [&lt;</w:t>
-      </w:r>
-      <w:proofErr w:type="spellStart"/>
-      <w:r>
-        <w:rPr>
-          <w:rFonts w:asciiTheme="minorHAnsi" w:hAnsiTheme="minorHAnsi"/>
-          <w:color w:val="FF0000"/>
-          <w:sz w:val="20"/>
-        </w:rPr>
-        <w:t>refFreqMHz</w:t>
-      </w:r>
-      <w:proofErr w:type="spellEnd"/>
-      <w:r>
-        <w:rPr>
-          <w:rFonts w:asciiTheme="minorHAnsi" w:hAnsiTheme="minorHAnsi"/>
-          <w:color w:val="FF0000"/>
-          <w:sz w:val="20"/>
-        </w:rPr>
-        <w:t>&gt;]</w:t>
-      </w:r>
-    </w:p>
-    <w:p>
-      <w:pPr>
-        <w:rPr>
-          <w:color w:val="FF0000"/>
-        </w:rPr>
-      </w:pPr>
-    </w:p>
-    <w:p>
-      <w:pPr>
-        <w:pStyle w:val="ListParagraph"/>
-        <w:numPr>
-          <w:ilvl w:val="0"/>
-          <w:numId w:val="3"/>
-        </w:numPr>
-        <w:rPr>
-          <w:color w:val="FF0000"/>
-        </w:rPr>
-      </w:pPr>
-      <w:r>
-        <w:rPr>
-          <w:color w:val="FF0000"/>
-          <w:sz w:val="20"/>
-        </w:rPr>
-        <w:t>[&lt;</w:t>
-      </w:r>
-      <w:proofErr w:type="spellStart"/>
-      <w:proofErr w:type="gramStart"/>
-      <w:r>
-        <w:rPr>
-          <w:color w:val="FF0000"/>
-          <w:sz w:val="20"/>
-        </w:rPr>
-        <w:t>nAverage</w:t>
-      </w:r>
-      <w:proofErr w:type="spellEnd"/>
-      <w:proofErr w:type="gramEnd"/>
-      <w:r>
-        <w:rPr>
-          <w:color w:val="FF0000"/>
-          <w:sz w:val="20"/>
-        </w:rPr>
-        <w:t>&gt;]            spectral channels to average</w:t>
-      </w:r>
-    </w:p>
-    <w:p>
-      <w:pPr>
-        <w:pStyle w:val="ListParagraph"/>
-        <w:numPr>
-          <w:ilvl w:val="0"/>
-          <w:numId w:val="3"/>
-        </w:numPr>
-        <w:rPr>
-          <w:color w:val="FF0000"/>
-        </w:rPr>
-      </w:pPr>
-      <w:r>
-        <w:rPr>
-          <w:color w:val="FF0000"/>
-          <w:sz w:val="20"/>
-        </w:rPr>
-        <w:t>[&lt;</w:t>
-      </w:r>
-      <w:proofErr w:type="spellStart"/>
-      <w:proofErr w:type="gramStart"/>
-      <w:r>
-        <w:rPr>
-          <w:color w:val="FF0000"/>
-          <w:sz w:val="20"/>
-        </w:rPr>
-        <w:t>mapRaDeg</w:t>
-      </w:r>
-      <w:proofErr w:type="spellEnd"/>
-      <w:proofErr w:type="gramEnd"/>
-      <w:r>
-        <w:rPr>
-          <w:color w:val="FF0000"/>
-          <w:sz w:val="20"/>
-        </w:rPr>
-        <w:t>&gt;]         RA of map center in degrees</w:t>
-      </w:r>
-    </w:p>
-    <w:p>
-      <w:pPr>
-        <w:pStyle w:val="ListParagraph"/>
-        <w:numPr>
-          <w:ilvl w:val="0"/>
-          <w:numId w:val="3"/>
-        </w:numPr>
-        <w:rPr>
-          <w:color w:val="FF0000"/>
-        </w:rPr>
-      </w:pPr>
-      <w:r>
-        <w:rPr>
-          <w:color w:val="FF0000"/>
-          <w:sz w:val="20"/>
-        </w:rPr>
-        <w:t>[&lt;</w:t>
-      </w:r>
-      <w:proofErr w:type="spellStart"/>
-      <w:proofErr w:type="gramStart"/>
-      <w:r>
-        <w:rPr>
-          <w:color w:val="FF0000"/>
-          <w:sz w:val="20"/>
-        </w:rPr>
-        <w:t>mapDecDeg</w:t>
-      </w:r>
-      <w:proofErr w:type="spellEnd"/>
-      <w:proofErr w:type="gramEnd"/>
-      <w:r>
-        <w:rPr>
-          <w:color w:val="FF0000"/>
-          <w:sz w:val="20"/>
-        </w:rPr>
-        <w:t>&gt;]       Dec of map center in degrees</w:t>
-      </w:r>
-    </w:p>
-    <w:p>
-      <w:pPr>
-        <w:pStyle w:val="ListParagraph"/>
-        <w:numPr>
-          <w:ilvl w:val="0"/>
-          <w:numId w:val="3"/>
-        </w:numPr>
-        <w:rPr>
-          <w:color w:val="FF0000"/>
-        </w:rPr>
-      </w:pPr>
-      <w:r>
-        <w:rPr>
-          <w:color w:val="FF0000"/>
-          <w:sz w:val="20"/>
-        </w:rPr>
-        <w:t>[&lt;</w:t>
-      </w:r>
-      <w:proofErr w:type="spellStart"/>
-      <w:proofErr w:type="gramStart"/>
-      <w:r>
-        <w:rPr>
-          <w:color w:val="FF0000"/>
-          <w:sz w:val="20"/>
-        </w:rPr>
-        <w:t>imageXPixels</w:t>
-      </w:r>
-      <w:proofErr w:type="spellEnd"/>
-      <w:proofErr w:type="gramEnd"/>
-      <w:r>
-        <w:rPr>
-          <w:color w:val="FF0000"/>
-          <w:sz w:val="20"/>
-        </w:rPr>
-        <w:t>&gt;]    pixel size of the map in the X direction</w:t>
-      </w:r>
-    </w:p>
-    <w:p>
-      <w:pPr>
-        <w:pStyle w:val="ListParagraph"/>
-        <w:numPr>
-          <w:ilvl w:val="0"/>
-          <w:numId w:val="3"/>
-        </w:numPr>
-        <w:rPr>
-          <w:color w:val="FF0000"/>
-        </w:rPr>
-      </w:pPr>
-      <w:r>
-        <w:rPr>
-          <w:color w:val="FF0000"/>
-          <w:sz w:val="20"/>
-        </w:rPr>
-        <w:t>[&lt;</w:t>
-      </w:r>
-      <w:proofErr w:type="spellStart"/>
-      <w:proofErr w:type="gramStart"/>
-      <w:r>
-        <w:rPr>
-          <w:color w:val="FF0000"/>
-          <w:sz w:val="20"/>
-        </w:rPr>
-        <w:t>imageYPixels</w:t>
-      </w:r>
-      <w:proofErr w:type="spellEnd"/>
-      <w:proofErr w:type="gramEnd"/>
-      <w:r>
-        <w:rPr>
-          <w:color w:val="FF0000"/>
-          <w:sz w:val="20"/>
-        </w:rPr>
-        <w:t>&gt;]    pixel size of the map in the Y direction</w:t>
-      </w:r>
-    </w:p>
-    <w:p>
-      <w:pPr>
-        <w:pStyle w:val="ListParagraph"/>
-        <w:numPr>
-          <w:ilvl w:val="0"/>
-          <w:numId w:val="3"/>
-        </w:numPr>
-        <w:rPr>
-          <w:color w:val="FF0000"/>
-        </w:rPr>
-      </w:pPr>
-      <w:r>
-        <w:rPr>
-          <w:color w:val="FF0000"/>
-          <w:sz w:val="20"/>
-        </w:rPr>
-        <w:t>[&lt;</w:t>
-      </w:r>
-      <w:proofErr w:type="spellStart"/>
-      <w:proofErr w:type="gramStart"/>
-      <w:r>
-        <w:rPr>
-          <w:color w:val="FF0000"/>
-          <w:sz w:val="20"/>
-        </w:rPr>
-        <w:t>refFreqMHz</w:t>
-      </w:r>
-      <w:proofErr w:type="spellEnd"/>
-      <w:proofErr w:type="gramEnd"/>
-      <w:r>
-        <w:rPr>
-          <w:color w:val="FF0000"/>
-          <w:sz w:val="20"/>
-        </w:rPr>
-        <w:t>&gt;]      rest frequency in MHz (used to calculate the velocity scale)</w:t>
-      </w:r>
-    </w:p>
-    <w:p>
-      <w:pPr>
-        <w:pStyle w:val="Heading1"/>
-      </w:pPr>
-      <w:r>
-        <w:t>Examples u</w:t>
-      </w:r>
-      <w:r>
-        <w:t xml:space="preserve">sing </w:t>
-      </w:r>
-      <w:proofErr w:type="spellStart"/>
-      <w:r>
-        <w:t>aipspy</w:t>
-      </w:r>
-      <w:proofErr w:type="spellEnd"/>
-    </w:p>
-    <w:p/>
-    <w:p>
-      <w:r>
-        <w:t xml:space="preserve">Here we give examples of several common ways to use the </w:t>
-      </w:r>
-      <w:proofErr w:type="spellStart"/>
-      <w:r>
-        <w:rPr>
-          <w:i/>
-        </w:rPr>
-        <w:t>aipspy</w:t>
-      </w:r>
-      <w:proofErr w:type="spellEnd"/>
-      <w:r>
-        <w:t xml:space="preserve"> pipeline tool.</w:t>
-      </w:r>
-    </w:p>
-    <w:p>
-      <w:pPr>
-        <w:pStyle w:val="Heading3"/>
-      </w:pPr>
-      <w:r>
-        <w:t>Example: Combining Data from Multiple Maps</w:t>
-      </w:r>
-    </w:p>
-    <w:p/>
-    <w:p>
-      <w:r>
-        <w:t>Suppose you have several data sets from independent executions of your GBT mapping observation.  You can combine and map the data using the following procedure.</w:t>
-      </w:r>
-    </w:p>
-    <w:p/>
-    <w:p>
-      <w:r>
-        <w:t xml:space="preserve">First run the pipeline on each of the maps separately, specifying the “--imaging-off” option.  Each execution will generate a set of SDFITS files and </w:t>
-      </w:r>
-      <w:proofErr w:type="spellStart"/>
-      <w:r>
-        <w:t>aips</w:t>
-      </w:r>
-      <w:proofErr w:type="spellEnd"/>
-      <w:r>
-        <w:t xml:space="preserve"> files.</w:t>
-      </w:r>
-    </w:p>
-    <w:p/>
-    <w:p>
-      <w:pPr>
-        <w:rPr>
-          <w:sz w:val="16"/>
-          <w:szCs w:val="16"/>
-        </w:rPr>
-      </w:pPr>
-      <w:proofErr w:type="spellStart"/>
-      <w:proofErr w:type="gramStart"/>
-      <w:r>
-        <w:rPr>
-          <w:rFonts w:ascii="Andale Mono" w:hAnsi="Andale Mono"/>
-          <w:sz w:val="16"/>
-          <w:szCs w:val="16"/>
-        </w:rPr>
-        <w:t>gbtpipeline</w:t>
-      </w:r>
-      <w:proofErr w:type="spellEnd"/>
-      <w:proofErr w:type="gramEnd"/>
-      <w:r>
-        <w:rPr>
-          <w:rFonts w:ascii="Andale Mono" w:hAnsi="Andale Mono"/>
-          <w:sz w:val="16"/>
-          <w:szCs w:val="16"/>
-        </w:rPr>
-        <w:t xml:space="preserve"> –</w:t>
-      </w:r>
-      <w:proofErr w:type="spellStart"/>
-      <w:r>
-        <w:rPr>
-          <w:rFonts w:ascii="Andale Mono" w:hAnsi="Andale Mono"/>
-          <w:sz w:val="16"/>
-          <w:szCs w:val="16"/>
-        </w:rPr>
-        <w:t>i</w:t>
-      </w:r>
-      <w:proofErr w:type="spellEnd"/>
-      <w:r>
-        <w:rPr>
-          <w:rFonts w:ascii="Andale Mono" w:hAnsi="Andale Mono"/>
-          <w:sz w:val="16"/>
-          <w:szCs w:val="16"/>
-        </w:rPr>
-        <w:t xml:space="preserve"> </w:t>
-      </w:r>
-      <w:proofErr w:type="spellStart"/>
-      <w:r>
-        <w:rPr>
-          <w:rFonts w:ascii="Andale Mono" w:hAnsi="Andale Mono"/>
-          <w:sz w:val="16"/>
-          <w:szCs w:val="16"/>
-        </w:rPr>
-        <w:t>my_sample_data.fits</w:t>
-      </w:r>
-      <w:proofErr w:type="spellEnd"/>
-      <w:r>
-        <w:rPr>
-          <w:rFonts w:ascii="Andale Mono" w:hAnsi="Andale Mono"/>
-          <w:sz w:val="16"/>
-          <w:szCs w:val="16"/>
-        </w:rPr>
-        <w:t xml:space="preserve"> –m 10:19 --</w:t>
-      </w:r>
-      <w:proofErr w:type="spellStart"/>
-      <w:r>
-        <w:rPr>
-          <w:rFonts w:ascii="Andale Mono" w:hAnsi="Andale Mono"/>
-          <w:sz w:val="16"/>
-          <w:szCs w:val="16"/>
-        </w:rPr>
-        <w:t>refscan</w:t>
-      </w:r>
-      <w:proofErr w:type="spellEnd"/>
-      <w:r>
-        <w:rPr>
-          <w:rFonts w:ascii="Andale Mono" w:hAnsi="Andale Mono"/>
-          <w:sz w:val="16"/>
-          <w:szCs w:val="16"/>
-        </w:rPr>
-        <w:t xml:space="preserve"> 9 --imaging-off</w:t>
-      </w:r>
-    </w:p>
-    <w:p>
-      <w:pPr>
-        <w:rPr>
-          <w:sz w:val="16"/>
-          <w:szCs w:val="16"/>
-        </w:rPr>
-      </w:pPr>
-      <w:proofErr w:type="spellStart"/>
-      <w:proofErr w:type="gramStart"/>
-      <w:r>
-        <w:rPr>
-          <w:rFonts w:ascii="Andale Mono" w:hAnsi="Andale Mono"/>
-          <w:sz w:val="16"/>
-          <w:szCs w:val="16"/>
-        </w:rPr>
-        <w:t>gbtpipeline</w:t>
-      </w:r>
-      <w:proofErr w:type="spellEnd"/>
-      <w:proofErr w:type="gramEnd"/>
-      <w:r>
-        <w:rPr>
-          <w:rFonts w:ascii="Andale Mono" w:hAnsi="Andale Mono"/>
-          <w:sz w:val="16"/>
-          <w:szCs w:val="16"/>
-        </w:rPr>
-        <w:t xml:space="preserve"> –</w:t>
-      </w:r>
-      <w:proofErr w:type="spellStart"/>
-      <w:r>
-        <w:rPr>
-          <w:rFonts w:ascii="Andale Mono" w:hAnsi="Andale Mono"/>
-          <w:sz w:val="16"/>
-          <w:szCs w:val="16"/>
-        </w:rPr>
-        <w:t>i</w:t>
-      </w:r>
-      <w:proofErr w:type="spellEnd"/>
-      <w:r>
-        <w:rPr>
-          <w:rFonts w:ascii="Andale Mono" w:hAnsi="Andale Mono"/>
-          <w:sz w:val="16"/>
-          <w:szCs w:val="16"/>
-        </w:rPr>
-        <w:t xml:space="preserve"> </w:t>
-      </w:r>
-      <w:proofErr w:type="spellStart"/>
-      <w:r>
-        <w:rPr>
-          <w:rFonts w:ascii="Andale Mono" w:hAnsi="Andale Mono"/>
-          <w:sz w:val="16"/>
-          <w:szCs w:val="16"/>
-        </w:rPr>
-        <w:t>my_sample_data.fits</w:t>
-      </w:r>
-      <w:proofErr w:type="spellEnd"/>
-      <w:r>
-        <w:rPr>
-          <w:rFonts w:ascii="Andale Mono" w:hAnsi="Andale Mono"/>
-          <w:sz w:val="16"/>
-          <w:szCs w:val="16"/>
-        </w:rPr>
-        <w:t xml:space="preserve"> –m 21:30 --</w:t>
-      </w:r>
-      <w:proofErr w:type="spellStart"/>
-      <w:r>
-        <w:rPr>
-          <w:rFonts w:ascii="Andale Mono" w:hAnsi="Andale Mono"/>
-          <w:sz w:val="16"/>
-          <w:szCs w:val="16"/>
-        </w:rPr>
-        <w:t>refscan</w:t>
-      </w:r>
-      <w:proofErr w:type="spellEnd"/>
-      <w:r>
-        <w:rPr>
-          <w:rFonts w:ascii="Andale Mono" w:hAnsi="Andale Mono"/>
-          <w:sz w:val="16"/>
-          <w:szCs w:val="16"/>
-        </w:rPr>
-        <w:t xml:space="preserve"> 20 --imaging-off</w:t>
-      </w:r>
-    </w:p>
-    <w:p/>
-    <w:p>
-      <w:r>
-        <w:t xml:space="preserve">Next create the </w:t>
-      </w:r>
-      <w:proofErr w:type="spellStart"/>
-      <w:r>
-        <w:t>aips</w:t>
-      </w:r>
-      <w:proofErr w:type="spellEnd"/>
-      <w:r>
-        <w:t xml:space="preserve"> files for each FITS file generated in the previous step:</w:t>
-      </w:r>
-    </w:p>
-    <w:p/>
-    <w:p>
-      <w:pPr>
-        <w:rPr>
-          <w:sz w:val="16"/>
-          <w:szCs w:val="16"/>
-        </w:rPr>
-      </w:pPr>
-      <w:proofErr w:type="spellStart"/>
-      <w:proofErr w:type="gramStart"/>
-      <w:r>
-        <w:rPr>
-          <w:rFonts w:ascii="Andale Mono" w:hAnsi="Andale Mono"/>
-          <w:sz w:val="16"/>
-          <w:szCs w:val="16"/>
-        </w:rPr>
-        <w:t>idlToSdfits</w:t>
-      </w:r>
-      <w:proofErr w:type="spellEnd"/>
-      <w:proofErr w:type="gramEnd"/>
-      <w:r>
-        <w:rPr>
-          <w:rFonts w:ascii="Andale Mono" w:hAnsi="Andale Mono"/>
-          <w:sz w:val="16"/>
-          <w:szCs w:val="16"/>
-        </w:rPr>
-        <w:t xml:space="preserve"> –l –o file1</w:t>
-      </w:r>
-      <w:r>
-        <w:rPr>
-          <w:rFonts w:ascii="Andale Mono" w:hAnsi="Andale Mono"/>
-          <w:sz w:val="16"/>
-          <w:szCs w:val="16"/>
-        </w:rPr>
-        <w:t>.aips.fits</w:t>
-      </w:r>
-      <w:r>
-        <w:rPr>
-          <w:rFonts w:ascii="Andale Mono" w:hAnsi="Andale Mono"/>
-          <w:sz w:val="16"/>
-          <w:szCs w:val="16"/>
-        </w:rPr>
-        <w:t xml:space="preserve"> file1.fits</w:t>
-      </w:r>
-    </w:p>
-    <w:p>
-      <w:pPr>
-        <w:rPr>
-          <w:sz w:val="16"/>
-          <w:szCs w:val="16"/>
-        </w:rPr>
-      </w:pPr>
-      <w:proofErr w:type="spellStart"/>
-      <w:proofErr w:type="gramStart"/>
-      <w:r>
-        <w:rPr>
-          <w:rFonts w:ascii="Andale Mono" w:hAnsi="Andale Mono"/>
-          <w:sz w:val="16"/>
-          <w:szCs w:val="16"/>
-        </w:rPr>
-        <w:t>idlToSdfits</w:t>
-      </w:r>
-      <w:proofErr w:type="spellEnd"/>
-      <w:proofErr w:type="gramEnd"/>
-      <w:r>
-        <w:rPr>
-          <w:rFonts w:ascii="Andale Mono" w:hAnsi="Andale Mono"/>
-          <w:sz w:val="16"/>
-          <w:szCs w:val="16"/>
-        </w:rPr>
-        <w:t xml:space="preserve"> –l –o file2</w:t>
-      </w:r>
-      <w:r>
-        <w:rPr>
-          <w:rFonts w:ascii="Andale Mono" w:hAnsi="Andale Mono"/>
-          <w:sz w:val="16"/>
-          <w:szCs w:val="16"/>
-        </w:rPr>
-        <w:t>.aips.fits</w:t>
-      </w:r>
-      <w:r>
-        <w:rPr>
-          <w:rFonts w:ascii="Andale Mono" w:hAnsi="Andale Mono"/>
-          <w:sz w:val="16"/>
-          <w:szCs w:val="16"/>
-        </w:rPr>
-        <w:t xml:space="preserve"> file2.fits</w:t>
-      </w:r>
-    </w:p>
-    <w:p/>
-    <w:p>
-      <w:r>
-        <w:t xml:space="preserve">Now combine the data using the </w:t>
-      </w:r>
-      <w:proofErr w:type="spellStart"/>
-      <w:r>
-        <w:rPr>
-          <w:i/>
-        </w:rPr>
-        <w:t>aipspy</w:t>
-      </w:r>
-      <w:proofErr w:type="spellEnd"/>
-      <w:r>
-        <w:t xml:space="preserve"> command with </w:t>
-      </w:r>
-      <w:r>
-        <w:t>load</w:t>
-      </w:r>
-      <w:r>
-        <w:t>.py:</w:t>
-      </w:r>
-    </w:p>
-    <w:p/>
-    <w:p>
-      <w:pPr>
-        <w:rPr>
-          <w:sz w:val="16"/>
-          <w:szCs w:val="16"/>
-        </w:rPr>
-      </w:pPr>
-      <w:proofErr w:type="spellStart"/>
-      <w:proofErr w:type="gramStart"/>
-      <w:r>
-        <w:rPr>
-          <w:rFonts w:ascii="Andale Mono" w:hAnsi="Andale Mono"/>
-          <w:sz w:val="16"/>
-          <w:szCs w:val="16"/>
-        </w:rPr>
-        <w:t>aipspy</w:t>
-      </w:r>
-      <w:proofErr w:type="spellEnd"/>
-      <w:proofErr w:type="gramEnd"/>
-      <w:r>
-        <w:rPr>
-          <w:rFonts w:ascii="Andale Mono" w:hAnsi="Andale Mono"/>
-          <w:sz w:val="16"/>
-          <w:szCs w:val="16"/>
-        </w:rPr>
-        <w:t xml:space="preserve"> /home/gbtpipeline/release/contrib./</w:t>
-      </w:r>
-      <w:r>
-        <w:rPr>
-          <w:rFonts w:ascii="Andale Mono" w:hAnsi="Andale Mono"/>
-          <w:sz w:val="16"/>
-          <w:szCs w:val="16"/>
-        </w:rPr>
-        <w:t>load</w:t>
-      </w:r>
-      <w:r>
-        <w:rPr>
-          <w:rFonts w:ascii="Andale Mono" w:hAnsi="Andale Mono"/>
-          <w:sz w:val="16"/>
-          <w:szCs w:val="16"/>
-        </w:rPr>
-        <w:t>.py &lt;</w:t>
-      </w:r>
-      <w:proofErr w:type="spellStart"/>
-      <w:r>
-        <w:rPr>
-          <w:rFonts w:ascii="Andale Mono" w:hAnsi="Andale Mono"/>
-          <w:sz w:val="16"/>
-          <w:szCs w:val="16"/>
-        </w:rPr>
-        <w:t>aips_id</w:t>
-      </w:r>
-      <w:proofErr w:type="spellEnd"/>
-      <w:r>
-        <w:rPr>
-          <w:rFonts w:ascii="Andale Mono" w:hAnsi="Andale Mono"/>
-          <w:sz w:val="16"/>
-          <w:szCs w:val="16"/>
-        </w:rPr>
-        <w:t>&gt; &lt;file1</w:t>
-      </w:r>
-      <w:r>
-        <w:rPr>
-          <w:rFonts w:ascii="Andale Mono" w:hAnsi="Andale Mono"/>
-          <w:sz w:val="16"/>
-          <w:szCs w:val="16"/>
-        </w:rPr>
-        <w:t>.aips.fits</w:t>
-      </w:r>
-      <w:r>
-        <w:rPr>
-          <w:rFonts w:ascii="Andale Mono" w:hAnsi="Andale Mono"/>
-          <w:sz w:val="16"/>
-          <w:szCs w:val="16"/>
-        </w:rPr>
-        <w:t>&gt; &lt;file2</w:t>
-      </w:r>
-      <w:r>
-        <w:rPr>
-          <w:rFonts w:ascii="Andale Mono" w:hAnsi="Andale Mono"/>
-          <w:sz w:val="16"/>
-          <w:szCs w:val="16"/>
-        </w:rPr>
-        <w:t>.aips.fits</w:t>
-      </w:r>
-      <w:r>
-        <w:rPr>
-          <w:rFonts w:ascii="Andale Mono" w:hAnsi="Andale Mono"/>
-          <w:sz w:val="16"/>
-          <w:szCs w:val="16"/>
-        </w:rPr>
-        <w:t>&gt;</w:t>
-      </w:r>
-    </w:p>
-    <w:p/>
-    <w:p>
-      <w:r>
-        <w:t xml:space="preserve">Finally you can map the data using the </w:t>
-      </w:r>
-      <w:proofErr w:type="spellStart"/>
-      <w:r>
-        <w:rPr>
-          <w:i/>
-        </w:rPr>
-        <w:t>aipspy</w:t>
-      </w:r>
-      <w:proofErr w:type="spellEnd"/>
-      <w:r>
-        <w:t xml:space="preserve"> command with </w:t>
-      </w:r>
-      <w:r>
-        <w:t>image</w:t>
-      </w:r>
-      <w:r>
-        <w:t>.py:</w:t>
-      </w:r>
-    </w:p>
-    <w:p/>
-    <w:p>
-      <w:pPr>
-        <w:rPr>
-          <w:sz w:val="16"/>
-          <w:szCs w:val="16"/>
-        </w:rPr>
-      </w:pPr>
-      <w:proofErr w:type="spellStart"/>
-      <w:proofErr w:type="gramStart"/>
-      <w:r>
-        <w:rPr>
-          <w:rFonts w:ascii="Andale Mono" w:hAnsi="Andale Mono"/>
-          <w:sz w:val="16"/>
-          <w:szCs w:val="16"/>
-        </w:rPr>
-        <w:t>aipspy</w:t>
-      </w:r>
-      <w:proofErr w:type="spellEnd"/>
-      <w:proofErr w:type="gramEnd"/>
-      <w:r>
-        <w:rPr>
-          <w:rFonts w:ascii="Andale Mono" w:hAnsi="Andale Mono"/>
-          <w:sz w:val="16"/>
-          <w:szCs w:val="16"/>
-        </w:rPr>
-        <w:t xml:space="preserve"> /home/gbtpipeline/release/contrib/</w:t>
-      </w:r>
-      <w:r>
-        <w:rPr>
-          <w:rFonts w:ascii="Andale Mono" w:hAnsi="Andale Mono"/>
-          <w:sz w:val="16"/>
-          <w:szCs w:val="16"/>
-        </w:rPr>
-        <w:t>image</w:t>
-      </w:r>
-      <w:r>
-        <w:rPr>
-          <w:rFonts w:ascii="Andale Mono" w:hAnsi="Andale Mono"/>
-          <w:sz w:val="16"/>
-          <w:szCs w:val="16"/>
-        </w:rPr>
-        <w:t>.py &lt;</w:t>
-      </w:r>
-      <w:proofErr w:type="spellStart"/>
-      <w:r>
-        <w:rPr>
-          <w:rFonts w:ascii="Andale Mono" w:hAnsi="Andale Mono"/>
-          <w:sz w:val="16"/>
-          <w:szCs w:val="16"/>
-        </w:rPr>
-        <w:t>aips_id</w:t>
-      </w:r>
-      <w:proofErr w:type="spellEnd"/>
-      <w:r>
-        <w:rPr>
-          <w:rFonts w:ascii="Andale Mono" w:hAnsi="Andale Mono"/>
-          <w:sz w:val="16"/>
-          <w:szCs w:val="16"/>
-        </w:rPr>
-        <w:t>&gt;</w:t>
-      </w:r>
-    </w:p>
-    <w:p/>
-    <w:p>
-      <w:pPr>
-        <w:pStyle w:val="Heading2"/>
-      </w:pPr>
-      <w:r>
-        <w:lastRenderedPageBreak/>
-        <w:t>Example: Mapping Pre-calibrated Data</w:t>
-      </w:r>
-    </w:p>
-    <w:p/>
-    <w:p>
-      <w:r>
-        <w:t xml:space="preserve">Under certain circumstances, </w:t>
-      </w:r>
-      <w:proofErr w:type="spellStart"/>
-      <w:r>
-        <w:rPr>
-          <w:i/>
-        </w:rPr>
-        <w:t>gbtpipeline</w:t>
-      </w:r>
-      <w:proofErr w:type="spellEnd"/>
-      <w:r>
-        <w:t xml:space="preserve"> will be unable to calibrate GBT data.  For example, the pipeline cannot currently calibrate W-band data, since observations with that receiver use a unique observing sequence for calibration.  To map data such as this, you must first calibrate the data in GBTIDL and produce a “keep file” that has one record per beam, per integration in the map.</w:t>
-      </w:r>
-    </w:p>
-    <w:p/>
-    <w:p>
-      <w:r>
-        <w:t>You can then grid the data with the following steps.  First, convert the keep file to a FITS format (</w:t>
-      </w:r>
-      <w:proofErr w:type="spellStart"/>
-      <w:r>
-        <w:t>aips</w:t>
-      </w:r>
-      <w:proofErr w:type="spellEnd"/>
-      <w:r>
-        <w:t xml:space="preserve"> file) that can be read by the AIPS FITS reader:</w:t>
-      </w:r>
-    </w:p>
-    <w:p/>
-    <w:p>
-      <w:pPr>
-        <w:rPr>
-          <w:sz w:val="16"/>
-          <w:szCs w:val="16"/>
-        </w:rPr>
-      </w:pPr>
-      <w:r>
-        <w:rPr>
-          <w:rFonts w:ascii="Andale Mono" w:hAnsi="Andale Mono"/>
-          <w:sz w:val="16"/>
-          <w:szCs w:val="16"/>
-        </w:rPr>
-        <w:t xml:space="preserve">% </w:t>
-      </w:r>
-      <w:proofErr w:type="spellStart"/>
-      <w:proofErr w:type="gramStart"/>
-      <w:r>
-        <w:rPr>
-          <w:rFonts w:ascii="Andale Mono" w:hAnsi="Andale Mono"/>
-          <w:sz w:val="16"/>
-          <w:szCs w:val="16"/>
-        </w:rPr>
-        <w:t>idlToSdfits</w:t>
-      </w:r>
-      <w:proofErr w:type="spellEnd"/>
-      <w:proofErr w:type="gramEnd"/>
-      <w:r>
-        <w:rPr>
-          <w:rFonts w:ascii="Andale Mono" w:hAnsi="Andale Mono"/>
-          <w:sz w:val="16"/>
-          <w:szCs w:val="16"/>
-        </w:rPr>
-        <w:t xml:space="preserve"> –o </w:t>
-      </w:r>
-      <w:proofErr w:type="spellStart"/>
-      <w:r>
-        <w:rPr>
-          <w:rFonts w:ascii="Andale Mono" w:hAnsi="Andale Mono"/>
-          <w:sz w:val="16"/>
-          <w:szCs w:val="16"/>
-        </w:rPr>
-        <w:t>my_aips_file</w:t>
-      </w:r>
-      <w:r>
-        <w:rPr>
-          <w:rFonts w:ascii="Andale Mono" w:hAnsi="Andale Mono"/>
-          <w:sz w:val="16"/>
-          <w:szCs w:val="16"/>
-        </w:rPr>
-        <w:t>.aips.fits</w:t>
-      </w:r>
-      <w:proofErr w:type="spellEnd"/>
-      <w:r>
-        <w:rPr>
-          <w:rFonts w:ascii="Andale Mono" w:hAnsi="Andale Mono"/>
-          <w:sz w:val="16"/>
-          <w:szCs w:val="16"/>
-        </w:rPr>
-        <w:t xml:space="preserve"> </w:t>
-      </w:r>
-      <w:proofErr w:type="spellStart"/>
-      <w:r>
-        <w:rPr>
-          <w:rFonts w:ascii="Andale Mono" w:hAnsi="Andale Mono"/>
-          <w:sz w:val="16"/>
-          <w:szCs w:val="16"/>
-        </w:rPr>
-        <w:t>my_keep_file.fits</w:t>
-      </w:r>
-      <w:proofErr w:type="spellEnd"/>
-    </w:p>
-    <w:p/>
-    <w:p>
-      <w:r>
-        <w:t xml:space="preserve">Next, load the data into AIPS with the </w:t>
-      </w:r>
-      <w:r>
-        <w:rPr>
-          <w:i/>
-        </w:rPr>
-        <w:t>load</w:t>
-      </w:r>
-      <w:r>
-        <w:rPr>
-          <w:i/>
-        </w:rPr>
-        <w:t>.py</w:t>
-      </w:r>
-      <w:r>
-        <w:t xml:space="preserve"> script:</w:t>
-      </w:r>
-    </w:p>
-    <w:p/>
-    <w:p>
-      <w:pPr>
-        <w:rPr>
-          <w:sz w:val="16"/>
-          <w:szCs w:val="16"/>
-        </w:rPr>
-      </w:pPr>
-      <w:r>
-        <w:rPr>
-          <w:rFonts w:ascii="Andale Mono" w:hAnsi="Andale Mono"/>
-          <w:sz w:val="16"/>
-          <w:szCs w:val="16"/>
-        </w:rPr>
-        <w:t xml:space="preserve">% </w:t>
-      </w:r>
-      <w:proofErr w:type="spellStart"/>
-      <w:proofErr w:type="gramStart"/>
-      <w:r>
-        <w:rPr>
-          <w:rFonts w:ascii="Andale Mono" w:hAnsi="Andale Mono"/>
-          <w:sz w:val="16"/>
-          <w:szCs w:val="16"/>
-        </w:rPr>
-        <w:t>aipspy</w:t>
-      </w:r>
-      <w:proofErr w:type="spellEnd"/>
-      <w:proofErr w:type="gramEnd"/>
-      <w:r>
-        <w:rPr>
-          <w:rFonts w:ascii="Andale Mono" w:hAnsi="Andale Mono"/>
-          <w:sz w:val="16"/>
-          <w:szCs w:val="16"/>
-        </w:rPr>
-        <w:t xml:space="preserve"> /home/gbtpipeline/release/contrib/</w:t>
-      </w:r>
-      <w:r>
-        <w:rPr>
-          <w:rFonts w:ascii="Andale Mono" w:hAnsi="Andale Mono"/>
-          <w:sz w:val="16"/>
-          <w:szCs w:val="16"/>
-        </w:rPr>
-        <w:t>load</w:t>
-      </w:r>
-      <w:r>
-        <w:rPr>
-          <w:rFonts w:ascii="Andale Mono" w:hAnsi="Andale Mono"/>
-          <w:sz w:val="16"/>
-          <w:szCs w:val="16"/>
-        </w:rPr>
-        <w:t>.py &lt;</w:t>
-      </w:r>
-      <w:proofErr w:type="spellStart"/>
-      <w:r>
-        <w:rPr>
-          <w:rFonts w:ascii="Andale Mono" w:hAnsi="Andale Mono"/>
-          <w:sz w:val="16"/>
-          <w:szCs w:val="16"/>
+          <w:color w:val="1F497D" w:themeColor="text2"/>
+          <w:sz w:val="20"/>
+          <w:szCs w:val="20"/>
+        </w:rPr>
+        <w:t>image.py</w:t>
+      </w:r>
+      <w:r>
+        <w:rPr>
+          <w:color w:val="1F497D" w:themeColor="text2"/>
+          <w:sz w:val="20"/>
+          <w:szCs w:val="20"/>
+        </w:rPr>
+        <w:t xml:space="preserve"> [-h] [-a AVERAGE] [-c RA DEC] [-s X Y] [-u UNIQUEID]</w:t>
+      </w:r>
+    </w:p>
+    <w:p>
+      <w:pPr>
+        <w:rPr>
+          <w:color w:val="1F497D" w:themeColor="text2"/>
+          <w:sz w:val="20"/>
+          <w:szCs w:val="20"/>
+        </w:rPr>
+      </w:pPr>
+      <w:r>
+        <w:rPr>
+          <w:color w:val="1F497D" w:themeColor="text2"/>
+          <w:sz w:val="20"/>
+          <w:szCs w:val="20"/>
+        </w:rPr>
+        <w:t xml:space="preserve">                [-</w:t>
+      </w:r>
+      <w:proofErr w:type="gramStart"/>
+      <w:r>
+        <w:rPr>
+          <w:color w:val="1F497D" w:themeColor="text2"/>
+          <w:sz w:val="20"/>
+          <w:szCs w:val="20"/>
+        </w:rPr>
+        <w:t>r</w:t>
+      </w:r>
+      <w:proofErr w:type="gramEnd"/>
+      <w:r>
+        <w:rPr>
+          <w:color w:val="1F497D" w:themeColor="text2"/>
+          <w:sz w:val="20"/>
+          <w:szCs w:val="20"/>
+        </w:rPr>
+        <w:t xml:space="preserve"> RESTFREQ] [--</w:t>
+      </w:r>
+      <w:proofErr w:type="spellStart"/>
+      <w:proofErr w:type="gramStart"/>
+      <w:r>
+        <w:rPr>
+          <w:color w:val="1F497D" w:themeColor="text2"/>
+          <w:sz w:val="20"/>
+          <w:szCs w:val="20"/>
+        </w:rPr>
+        <w:t>noave</w:t>
+      </w:r>
+      <w:proofErr w:type="spellEnd"/>
+      <w:proofErr w:type="gramEnd"/>
+      <w:r>
+        <w:rPr>
+          <w:color w:val="1F497D" w:themeColor="text2"/>
+          <w:sz w:val="20"/>
+          <w:szCs w:val="20"/>
+        </w:rPr>
+        <w:t>] [--</w:t>
+      </w:r>
+      <w:proofErr w:type="spellStart"/>
+      <w:proofErr w:type="gramStart"/>
+      <w:r>
+        <w:rPr>
+          <w:color w:val="1F497D" w:themeColor="text2"/>
+          <w:sz w:val="20"/>
+          <w:szCs w:val="20"/>
+        </w:rPr>
+        <w:t>noline</w:t>
+      </w:r>
+      <w:proofErr w:type="spellEnd"/>
+      <w:proofErr w:type="gramEnd"/>
+      <w:r>
+        <w:rPr>
+          <w:color w:val="1F497D" w:themeColor="text2"/>
+          <w:sz w:val="20"/>
+          <w:szCs w:val="20"/>
+        </w:rPr>
+        <w:t>]</w:t>
+      </w:r>
+    </w:p>
+    <w:p>
+      <w:pPr>
+        <w:rPr>
+          <w:color w:val="1F497D" w:themeColor="text2"/>
+          <w:sz w:val="20"/>
+          <w:szCs w:val="20"/>
+        </w:rPr>
+      </w:pPr>
+      <w:r>
+        <w:rPr>
+          <w:color w:val="1F497D" w:themeColor="text2"/>
+          <w:sz w:val="20"/>
+          <w:szCs w:val="20"/>
+        </w:rPr>
+        <w:t xml:space="preserve">                </w:t>
+      </w:r>
+      <w:proofErr w:type="spellStart"/>
+      <w:proofErr w:type="gramStart"/>
+      <w:r>
+        <w:rPr>
+          <w:color w:val="1F497D" w:themeColor="text2"/>
+          <w:sz w:val="20"/>
+          <w:szCs w:val="20"/>
         </w:rPr>
         <w:t>aipsid</w:t>
       </w:r>
       <w:proofErr w:type="spellEnd"/>
-      <w:r>
-        <w:rPr>
-          <w:rFonts w:ascii="Andale Mono" w:hAnsi="Andale Mono"/>
-          <w:sz w:val="16"/>
-          <w:szCs w:val="16"/>
-        </w:rPr>
-        <w:t xml:space="preserve">&gt; </w:t>
-      </w:r>
-      <w:proofErr w:type="spellStart"/>
-      <w:r>
-        <w:rPr>
-          <w:rFonts w:ascii="Andale Mono" w:hAnsi="Andale Mono"/>
-          <w:sz w:val="16"/>
-          <w:szCs w:val="16"/>
-        </w:rPr>
-        <w:t>my_aips_file</w:t>
-      </w:r>
-      <w:r>
-        <w:rPr>
-          <w:rFonts w:ascii="Andale Mono" w:hAnsi="Andale Mono"/>
-          <w:sz w:val="16"/>
-          <w:szCs w:val="16"/>
-        </w:rPr>
-        <w:t>.aips.fits</w:t>
-      </w:r>
-      <w:proofErr w:type="spellEnd"/>
-    </w:p>
-    <w:p/>
-    <w:p>
-      <w:r>
-        <w:t xml:space="preserve">And finally map the data with the </w:t>
-      </w:r>
-      <w:r>
-        <w:rPr>
-          <w:i/>
-        </w:rPr>
-        <w:t>image</w:t>
-      </w:r>
-      <w:r>
-        <w:rPr>
-          <w:i/>
-        </w:rPr>
-        <w:t>.py</w:t>
-      </w:r>
-      <w:r>
-        <w:t xml:space="preserve"> script:</w:t>
-      </w:r>
-    </w:p>
-    <w:p/>
-    <w:p>
-      <w:pPr>
-        <w:rPr>
-          <w:sz w:val="16"/>
-          <w:szCs w:val="16"/>
-        </w:rPr>
-      </w:pPr>
-      <w:r>
-        <w:rPr>
-          <w:rFonts w:ascii="Andale Mono" w:hAnsi="Andale Mono"/>
-          <w:sz w:val="16"/>
-          <w:szCs w:val="16"/>
-        </w:rPr>
-        <w:t xml:space="preserve">% </w:t>
-      </w:r>
-      <w:proofErr w:type="spellStart"/>
-      <w:proofErr w:type="gramStart"/>
-      <w:r>
-        <w:rPr>
-          <w:rFonts w:ascii="Andale Mono" w:hAnsi="Andale Mono"/>
-          <w:sz w:val="16"/>
-          <w:szCs w:val="16"/>
-        </w:rPr>
-        <w:t>aipspy</w:t>
-      </w:r>
-      <w:proofErr w:type="spellEnd"/>
-      <w:proofErr w:type="gramEnd"/>
-      <w:r>
-        <w:rPr>
-          <w:rFonts w:ascii="Andale Mono" w:hAnsi="Andale Mono"/>
-          <w:sz w:val="16"/>
-          <w:szCs w:val="16"/>
-        </w:rPr>
-        <w:t xml:space="preserve"> /home/gbtpipeline/release/contrib/</w:t>
-      </w:r>
-      <w:r>
-        <w:rPr>
-          <w:rFonts w:ascii="Andale Mono" w:hAnsi="Andale Mono"/>
-          <w:sz w:val="16"/>
-          <w:szCs w:val="16"/>
-        </w:rPr>
-        <w:t>image</w:t>
-      </w:r>
-      <w:r>
-        <w:rPr>
-          <w:rFonts w:ascii="Andale Mono" w:hAnsi="Andale Mono"/>
-          <w:sz w:val="16"/>
-          <w:szCs w:val="16"/>
-        </w:rPr>
-        <w:t>.py &lt;</w:t>
-      </w:r>
-      <w:proofErr w:type="spellStart"/>
-      <w:r>
-        <w:rPr>
-          <w:rFonts w:ascii="Andale Mono" w:hAnsi="Andale Mono"/>
-          <w:sz w:val="16"/>
-          <w:szCs w:val="16"/>
+      <w:proofErr w:type="gramEnd"/>
+    </w:p>
+    <w:p>
+      <w:pPr>
+        <w:rPr>
+          <w:color w:val="1F497D" w:themeColor="text2"/>
+          <w:sz w:val="20"/>
+          <w:szCs w:val="20"/>
+        </w:rPr>
+      </w:pPr>
+    </w:p>
+    <w:p>
+      <w:pPr>
+        <w:rPr>
+          <w:color w:val="1F497D" w:themeColor="text2"/>
+          <w:sz w:val="20"/>
+          <w:szCs w:val="20"/>
+        </w:rPr>
+      </w:pPr>
+      <w:proofErr w:type="gramStart"/>
+      <w:r>
+        <w:rPr>
+          <w:color w:val="1F497D" w:themeColor="text2"/>
+          <w:sz w:val="20"/>
+          <w:szCs w:val="20"/>
+        </w:rPr>
+        <w:t>positional</w:t>
+      </w:r>
+      <w:proofErr w:type="gramEnd"/>
+      <w:r>
+        <w:rPr>
+          <w:color w:val="1F497D" w:themeColor="text2"/>
+          <w:sz w:val="20"/>
+          <w:szCs w:val="20"/>
+        </w:rPr>
+        <w:t xml:space="preserve"> arguments:</w:t>
+      </w:r>
+    </w:p>
+    <w:p>
+      <w:pPr>
+        <w:rPr>
+          <w:color w:val="1F497D" w:themeColor="text2"/>
+          <w:sz w:val="20"/>
+          <w:szCs w:val="20"/>
+        </w:rPr>
+      </w:pPr>
+      <w:r>
+        <w:rPr>
+          <w:color w:val="1F497D" w:themeColor="text2"/>
+          <w:sz w:val="20"/>
+          <w:szCs w:val="20"/>
+        </w:rPr>
+        <w:t xml:space="preserve">  </w:t>
+      </w:r>
+      <w:proofErr w:type="spellStart"/>
+      <w:proofErr w:type="gramStart"/>
+      <w:r>
+        <w:rPr>
+          <w:color w:val="1F497D" w:themeColor="text2"/>
+          <w:sz w:val="20"/>
+          <w:szCs w:val="20"/>
         </w:rPr>
         <w:t>aipsid</w:t>
       </w:r>
       <w:proofErr w:type="spellEnd"/>
-      <w:r>
-        <w:rPr>
-          <w:rFonts w:ascii="Andale Mono" w:hAnsi="Andale Mono"/>
-          <w:sz w:val="16"/>
-          <w:szCs w:val="16"/>
-        </w:rPr>
-        <w:t>&gt;</w:t>
-      </w:r>
-    </w:p>
-    <w:p/>
-    <w:p>
-      <w:pPr>
-        <w:pStyle w:val="Heading2"/>
-      </w:pPr>
-      <w:r>
-        <w:t xml:space="preserve">Example: Line Maps and Temperature from </w:t>
-      </w:r>
-      <w:proofErr w:type="gramStart"/>
-      <w:r>
-        <w:t>NH</w:t>
-      </w:r>
-      <w:r>
-        <w:rPr>
-          <w:vertAlign w:val="subscript"/>
-        </w:rPr>
-        <w:t>3</w:t>
-      </w:r>
-      <w:r>
-        <w:t>(</w:t>
-      </w:r>
-      <w:proofErr w:type="gramEnd"/>
-      <w:r>
-        <w:t>1,1) and NH</w:t>
-      </w:r>
-      <w:r>
-        <w:rPr>
-          <w:vertAlign w:val="subscript"/>
-        </w:rPr>
-        <w:t>3</w:t>
-      </w:r>
-      <w:r>
-        <w:t>(2,2)</w:t>
-      </w:r>
-    </w:p>
-    <w:p/>
-    <w:p>
-      <w:r>
-        <w:t xml:space="preserve">Here we give an example of using </w:t>
-      </w:r>
-      <w:proofErr w:type="spellStart"/>
-      <w:r>
-        <w:rPr>
-          <w:i/>
-        </w:rPr>
-        <w:t>aipspy</w:t>
-      </w:r>
-      <w:proofErr w:type="spellEnd"/>
-      <w:r>
-        <w:t xml:space="preserve"> scripts to generate line maps and a temperature map from the NH</w:t>
-      </w:r>
-      <w:r>
-        <w:rPr>
-          <w:vertAlign w:val="subscript"/>
-        </w:rPr>
-        <w:t>3</w:t>
-      </w:r>
-      <w:r>
-        <w:t xml:space="preserve"> data.  We make line maps by restricting the spectral channels used in the map to only those near the NH</w:t>
-      </w:r>
-      <w:r>
-        <w:rPr>
-          <w:vertAlign w:val="subscript"/>
-        </w:rPr>
-        <w:t>3</w:t>
-      </w:r>
-      <w:r>
-        <w:t xml:space="preserve"> line centers.  Glen Langston contributed the scripts. </w:t>
-      </w:r>
-    </w:p>
-    <w:p/>
-    <w:p>
-      <w:r>
-        <w:t>To generate the maps, you can run these exact commands using the pipeline in Green Bank:</w:t>
-      </w:r>
-    </w:p>
-    <w:p/>
-    <w:p>
-      <w:r>
-        <w:rPr>
-          <w:sz w:val="16"/>
-        </w:rPr>
-        <w:t xml:space="preserve">  </w:t>
-      </w:r>
-      <w:proofErr w:type="spellStart"/>
-      <w:proofErr w:type="gramStart"/>
-      <w:r>
-        <w:rPr>
-          <w:rFonts w:ascii="Andale Mono" w:hAnsi="Andale Mono"/>
-          <w:sz w:val="16"/>
-        </w:rPr>
-        <w:t>gbtpipeline</w:t>
-      </w:r>
-      <w:proofErr w:type="spellEnd"/>
-      <w:proofErr w:type="gramEnd"/>
-      <w:r>
-        <w:rPr>
-          <w:rFonts w:ascii="Andale Mono" w:hAnsi="Andale Mono"/>
-          <w:sz w:val="16"/>
-        </w:rPr>
-        <w:t xml:space="preserve"> -</w:t>
-      </w:r>
-      <w:proofErr w:type="spellStart"/>
-      <w:r>
-        <w:rPr>
-          <w:rFonts w:ascii="Andale Mono" w:hAnsi="Andale Mono"/>
-          <w:sz w:val="16"/>
-        </w:rPr>
-        <w:t>i</w:t>
-      </w:r>
-      <w:proofErr w:type="spellEnd"/>
-      <w:r>
-        <w:rPr>
-          <w:rFonts w:ascii="Andale Mono" w:hAnsi="Andale Mono"/>
-          <w:sz w:val="16"/>
-        </w:rPr>
-        <w:t xml:space="preserve"> /home/</w:t>
-      </w:r>
-      <w:proofErr w:type="spellStart"/>
-      <w:r>
-        <w:rPr>
-          <w:rFonts w:ascii="Andale Mono" w:hAnsi="Andale Mono"/>
-          <w:sz w:val="16"/>
-        </w:rPr>
-        <w:t>gbtpipeline</w:t>
-      </w:r>
-      <w:proofErr w:type="spellEnd"/>
-      <w:r>
-        <w:rPr>
-          <w:rFonts w:ascii="Andale Mono" w:hAnsi="Andale Mono"/>
-          <w:sz w:val="16"/>
-        </w:rPr>
-        <w:t>/reference-data/TKFPA_29.raw.acs.fits -m 14:24           --</w:t>
-      </w:r>
-      <w:proofErr w:type="spellStart"/>
-      <w:r>
-        <w:rPr>
-          <w:rFonts w:ascii="Andale Mono" w:hAnsi="Andale Mono"/>
-          <w:sz w:val="16"/>
-        </w:rPr>
-        <w:t>refscan</w:t>
-      </w:r>
-      <w:proofErr w:type="spellEnd"/>
-      <w:r>
-        <w:rPr>
-          <w:rFonts w:ascii="Andale Mono" w:hAnsi="Andale Mono"/>
-          <w:sz w:val="16"/>
-        </w:rPr>
-        <w:t xml:space="preserve"> 13 -a 3 -v 4</w:t>
-      </w:r>
-    </w:p>
-    <w:p/>
-    <w:p>
-      <w:r>
-        <w:rPr>
-          <w:rFonts w:ascii="Andale Mono" w:hAnsi="Andale Mono"/>
-          <w:sz w:val="16"/>
-        </w:rPr>
-        <w:t xml:space="preserve"> </w:t>
-      </w:r>
-      <w:proofErr w:type="spellStart"/>
-      <w:proofErr w:type="gramStart"/>
-      <w:r>
-        <w:rPr>
-          <w:rFonts w:ascii="Andale Mono" w:hAnsi="Andale Mono"/>
-          <w:sz w:val="16"/>
-        </w:rPr>
-        <w:t>aipspy</w:t>
-      </w:r>
-      <w:proofErr w:type="spellEnd"/>
-      <w:proofErr w:type="gramEnd"/>
-      <w:r>
-        <w:rPr>
-          <w:rFonts w:ascii="Andale Mono" w:hAnsi="Andale Mono"/>
-          <w:sz w:val="16"/>
-        </w:rPr>
-        <w:t xml:space="preserve"> /home/gbtpipeline/release/contrib/sumLine.py 13482 W51-NH3-11 23694.506 60. 20.</w:t>
-      </w:r>
-    </w:p>
-    <w:p/>
-    <w:p>
-      <w:r>
-        <w:rPr>
-          <w:rFonts w:ascii="Andale Mono" w:hAnsi="Andale Mono"/>
-          <w:sz w:val="16"/>
-        </w:rPr>
-        <w:t xml:space="preserve"> </w:t>
-      </w:r>
-      <w:proofErr w:type="spellStart"/>
-      <w:proofErr w:type="gramStart"/>
-      <w:r>
-        <w:rPr>
-          <w:rFonts w:ascii="Andale Mono" w:hAnsi="Andale Mono"/>
-          <w:sz w:val="16"/>
-        </w:rPr>
-        <w:t>aipspy</w:t>
-      </w:r>
-      <w:proofErr w:type="spellEnd"/>
-      <w:proofErr w:type="gramEnd"/>
-      <w:r>
-        <w:rPr>
-          <w:rFonts w:ascii="Andale Mono" w:hAnsi="Andale Mono"/>
-          <w:sz w:val="16"/>
-        </w:rPr>
-        <w:t xml:space="preserve"> /home/gbtpipeline/release/contrib/sumLine.py 13482 W51-NH3-22 23722.6336 60. 20.</w:t>
-      </w:r>
-    </w:p>
-    <w:p/>
-    <w:p>
-      <w:r>
-        <w:rPr>
-          <w:rFonts w:ascii="Andale Mono" w:hAnsi="Andale Mono"/>
-          <w:sz w:val="16"/>
-        </w:rPr>
-        <w:t xml:space="preserve"> </w:t>
-      </w:r>
-      <w:proofErr w:type="spellStart"/>
-      <w:proofErr w:type="gramStart"/>
-      <w:r>
-        <w:rPr>
-          <w:rFonts w:ascii="Andale Mono" w:hAnsi="Andale Mono"/>
-          <w:sz w:val="16"/>
-        </w:rPr>
-        <w:t>aipspy</w:t>
-      </w:r>
-      <w:proofErr w:type="spellEnd"/>
-      <w:proofErr w:type="gramEnd"/>
-      <w:r>
-        <w:rPr>
-          <w:rFonts w:ascii="Andale Mono" w:hAnsi="Andale Mono"/>
-          <w:sz w:val="16"/>
-        </w:rPr>
-        <w:t xml:space="preserve"> /home/gbtp</w:t>
+      <w:proofErr w:type="gramEnd"/>
+      <w:r>
+        <w:rPr>
+          <w:color w:val="1F497D" w:themeColor="text2"/>
+          <w:sz w:val="20"/>
+          <w:szCs w:val="20"/>
+        </w:rPr>
+        <w:t xml:space="preserve">                The AIPS catalog number to use. This is typically your</w:t>
+      </w:r>
+    </w:p>
+    <w:p>
+      <w:pPr>
+        <w:rPr>
+          <w:color w:val="1F497D" w:themeColor="text2"/>
+          <w:sz w:val="20"/>
+          <w:szCs w:val="20"/>
+        </w:rPr>
+      </w:pPr>
+      <w:r>
+        <w:rPr>
+          <w:color w:val="1F497D" w:themeColor="text2"/>
+          <w:sz w:val="20"/>
+          <w:szCs w:val="20"/>
+        </w:rPr>
+        <w:t xml:space="preserve">                        </w:t>
+      </w:r>
+      <w:proofErr w:type="gramStart"/>
+      <w:r>
+        <w:rPr>
+          <w:color w:val="1F497D" w:themeColor="text2"/>
+          <w:sz w:val="20"/>
+          <w:szCs w:val="20"/>
+        </w:rPr>
+        <w:t>system</w:t>
+      </w:r>
+      <w:proofErr w:type="gramEnd"/>
+      <w:r>
+        <w:rPr>
+          <w:color w:val="1F497D" w:themeColor="text2"/>
+          <w:sz w:val="20"/>
+          <w:szCs w:val="20"/>
+        </w:rPr>
+        <w:t xml:space="preserve"> id, which you can find by typing 'id -u' at the</w:t>
+      </w:r>
+    </w:p>
+    <w:p>
+      <w:pPr>
+        <w:rPr>
+          <w:color w:val="1F497D" w:themeColor="text2"/>
+          <w:sz w:val="20"/>
+          <w:szCs w:val="20"/>
+        </w:rPr>
+      </w:pPr>
+      <w:r>
+        <w:rPr>
+          <w:color w:val="1F497D" w:themeColor="text2"/>
+          <w:sz w:val="20"/>
+          <w:szCs w:val="20"/>
+        </w:rPr>
+        <w:t xml:space="preserve">                        </w:t>
+      </w:r>
+      <w:proofErr w:type="gramStart"/>
+      <w:r>
+        <w:rPr>
+          <w:color w:val="1F497D" w:themeColor="text2"/>
+          <w:sz w:val="20"/>
+          <w:szCs w:val="20"/>
+        </w:rPr>
+        <w:t>command</w:t>
+      </w:r>
+      <w:proofErr w:type="gramEnd"/>
+      <w:r>
+        <w:rPr>
+          <w:color w:val="1F497D" w:themeColor="text2"/>
+          <w:sz w:val="20"/>
+          <w:szCs w:val="20"/>
+        </w:rPr>
+        <w:t xml:space="preserve"> line.</w:t>
+      </w:r>
+    </w:p>
+    <w:p>
+      <w:pPr>
+        <w:rPr>
+          <w:color w:val="1F497D" w:themeColor="text2"/>
+          <w:sz w:val="20"/>
+          <w:szCs w:val="20"/>
+        </w:rPr>
+      </w:pPr>
+    </w:p>
+    <w:p>
+      <w:pPr>
+        <w:rPr>
+          <w:color w:val="1F497D" w:themeColor="text2"/>
+          <w:sz w:val="20"/>
+          <w:szCs w:val="20"/>
+        </w:rPr>
+      </w:pPr>
+      <w:proofErr w:type="gramStart"/>
+      <w:r>
+        <w:rPr>
+          <w:color w:val="1F497D" w:themeColor="text2"/>
+          <w:sz w:val="20"/>
+          <w:szCs w:val="20"/>
+        </w:rPr>
+        <w:t>optional</w:t>
+      </w:r>
+      <w:proofErr w:type="gramEnd"/>
+      <w:r>
+        <w:rPr>
+          <w:color w:val="1F497D" w:themeColor="text2"/>
+          <w:sz w:val="20"/>
+          <w:szCs w:val="20"/>
+        </w:rPr>
+        <w:t xml:space="preserve"> arguments:</w:t>
+      </w:r>
+    </w:p>
+    <w:p>
+      <w:pPr>
+        <w:rPr>
+          <w:color w:val="1F497D" w:themeColor="text2"/>
+          <w:sz w:val="20"/>
+          <w:szCs w:val="20"/>
+        </w:rPr>
+      </w:pPr>
+      <w:r>
+        <w:rPr>
+          <w:color w:val="1F497D" w:themeColor="text2"/>
+          <w:sz w:val="20"/>
+          <w:szCs w:val="20"/>
+        </w:rPr>
+        <w:t xml:space="preserve">  -</w:t>
+      </w:r>
+      <w:proofErr w:type="gramStart"/>
+      <w:r>
+        <w:rPr>
+          <w:color w:val="1F497D" w:themeColor="text2"/>
+          <w:sz w:val="20"/>
+          <w:szCs w:val="20"/>
+        </w:rPr>
+        <w:t>h</w:t>
+      </w:r>
+      <w:proofErr w:type="gramEnd"/>
+      <w:r>
+        <w:rPr>
+          <w:color w:val="1F497D" w:themeColor="text2"/>
+          <w:sz w:val="20"/>
+          <w:szCs w:val="20"/>
+        </w:rPr>
+        <w:t>, --help            show this help message and exit</w:t>
+      </w:r>
+    </w:p>
+    <w:p>
+      <w:pPr>
+        <w:rPr>
+          <w:color w:val="1F497D" w:themeColor="text2"/>
+          <w:sz w:val="20"/>
+          <w:szCs w:val="20"/>
+        </w:rPr>
+      </w:pPr>
+      <w:r>
+        <w:rPr>
+          <w:color w:val="1F497D" w:themeColor="text2"/>
+          <w:sz w:val="20"/>
+          <w:szCs w:val="20"/>
+        </w:rPr>
+        <w:t xml:space="preserve">  -</w:t>
+      </w:r>
+      <w:proofErr w:type="gramStart"/>
+      <w:r>
+        <w:rPr>
+          <w:color w:val="1F497D" w:themeColor="text2"/>
+          <w:sz w:val="20"/>
+          <w:szCs w:val="20"/>
+        </w:rPr>
+        <w:t>a</w:t>
+      </w:r>
+      <w:proofErr w:type="gramEnd"/>
+      <w:r>
+        <w:rPr>
+          <w:color w:val="1F497D" w:themeColor="text2"/>
+          <w:sz w:val="20"/>
+          <w:szCs w:val="20"/>
+        </w:rPr>
+        <w:t xml:space="preserve"> AVERAGE, --average </w:t>
+      </w:r>
+      <w:proofErr w:type="spellStart"/>
+      <w:r>
+        <w:rPr>
+          <w:color w:val="1F497D" w:themeColor="text2"/>
+          <w:sz w:val="20"/>
+          <w:szCs w:val="20"/>
+        </w:rPr>
+        <w:t>AVERAGE</w:t>
+      </w:r>
+      <w:proofErr w:type="spellEnd"/>
+    </w:p>
+    <w:p>
+      <w:pPr>
+        <w:rPr>
+          <w:color w:val="1F497D" w:themeColor="text2"/>
+          <w:sz w:val="20"/>
+          <w:szCs w:val="20"/>
+        </w:rPr>
+      </w:pPr>
+      <w:r>
+        <w:rPr>
+          <w:color w:val="1F497D" w:themeColor="text2"/>
+          <w:sz w:val="20"/>
+          <w:szCs w:val="20"/>
+        </w:rPr>
+        <w:t xml:space="preserve">                        Number of channels to average</w:t>
+      </w:r>
+    </w:p>
+    <w:p>
+      <w:pPr>
+        <w:rPr>
+          <w:color w:val="1F497D" w:themeColor="text2"/>
+          <w:sz w:val="20"/>
+          <w:szCs w:val="20"/>
+        </w:rPr>
+      </w:pPr>
+      <w:r>
+        <w:rPr>
+          <w:color w:val="1F497D" w:themeColor="text2"/>
+          <w:sz w:val="20"/>
+          <w:szCs w:val="20"/>
+        </w:rPr>
+        <w:t xml:space="preserve">  -</w:t>
+      </w:r>
+      <w:proofErr w:type="gramStart"/>
+      <w:r>
+        <w:rPr>
+          <w:color w:val="1F497D" w:themeColor="text2"/>
+          <w:sz w:val="20"/>
+          <w:szCs w:val="20"/>
+        </w:rPr>
+        <w:t>c</w:t>
+      </w:r>
+      <w:proofErr w:type="gramEnd"/>
+      <w:r>
+        <w:rPr>
+          <w:color w:val="1F497D" w:themeColor="text2"/>
+          <w:sz w:val="20"/>
+          <w:szCs w:val="20"/>
+        </w:rPr>
+        <w:t xml:space="preserve"> RA DEC, --center RA DEC</w:t>
+      </w:r>
+    </w:p>
+    <w:p>
+      <w:pPr>
+        <w:rPr>
+          <w:color w:val="1F497D" w:themeColor="text2"/>
+          <w:sz w:val="20"/>
+          <w:szCs w:val="20"/>
+        </w:rPr>
+      </w:pPr>
+      <w:r>
+        <w:rPr>
+          <w:color w:val="1F497D" w:themeColor="text2"/>
+          <w:sz w:val="20"/>
+          <w:szCs w:val="20"/>
+        </w:rPr>
+        <w:t xml:space="preserve">                        Map center right ascension and declination (degrees)</w:t>
+      </w:r>
+    </w:p>
+    <w:p>
+      <w:pPr>
+        <w:rPr>
+          <w:color w:val="1F497D" w:themeColor="text2"/>
+          <w:sz w:val="20"/>
+          <w:szCs w:val="20"/>
+        </w:rPr>
+      </w:pPr>
+      <w:r>
+        <w:rPr>
+          <w:color w:val="1F497D" w:themeColor="text2"/>
+          <w:sz w:val="20"/>
+          <w:szCs w:val="20"/>
+        </w:rPr>
+        <w:t xml:space="preserve">  -</w:t>
+      </w:r>
+      <w:proofErr w:type="gramStart"/>
+      <w:r>
+        <w:rPr>
+          <w:color w:val="1F497D" w:themeColor="text2"/>
+          <w:sz w:val="20"/>
+          <w:szCs w:val="20"/>
+        </w:rPr>
+        <w:t>s</w:t>
+      </w:r>
+      <w:proofErr w:type="gramEnd"/>
+      <w:r>
+        <w:rPr>
+          <w:color w:val="1F497D" w:themeColor="text2"/>
+          <w:sz w:val="20"/>
+          <w:szCs w:val="20"/>
+        </w:rPr>
+        <w:t xml:space="preserve"> X Y, --size X Y    Image X,Y size (pixels)</w:t>
+      </w:r>
+    </w:p>
+    <w:p>
+      <w:pPr>
+        <w:rPr>
+          <w:color w:val="1F497D" w:themeColor="text2"/>
+          <w:sz w:val="20"/>
+          <w:szCs w:val="20"/>
+        </w:rPr>
+      </w:pPr>
+      <w:r>
+        <w:rPr>
+          <w:color w:val="1F497D" w:themeColor="text2"/>
+          <w:sz w:val="20"/>
+          <w:szCs w:val="20"/>
+        </w:rPr>
+        <w:t xml:space="preserve">  -</w:t>
+      </w:r>
+      <w:proofErr w:type="gramStart"/>
+      <w:r>
+        <w:rPr>
+          <w:color w:val="1F497D" w:themeColor="text2"/>
+          <w:sz w:val="20"/>
+          <w:szCs w:val="20"/>
+        </w:rPr>
+        <w:t>u</w:t>
+      </w:r>
+      <w:proofErr w:type="gramEnd"/>
+      <w:r>
+        <w:rPr>
+          <w:color w:val="1F497D" w:themeColor="text2"/>
+          <w:sz w:val="20"/>
+          <w:szCs w:val="20"/>
+        </w:rPr>
+        <w:t xml:space="preserve"> UNIQUEID, --unique-file-string UNIQUEID</w:t>
       </w:r>
       <w:bookmarkStart w:id="0" w:name="_GoBack"/>
       <w:bookmarkEnd w:id="0"/>
-      <w:r>
-        <w:rPr>
-          <w:rFonts w:ascii="Andale Mono" w:hAnsi="Andale Mono"/>
-          <w:sz w:val="16"/>
-        </w:rPr>
-        <w:t>ipeline/release/contrib/tempNH3_1122.py 13482 W51 60. 10. .2</w:t>
+    </w:p>
+    <w:p>
+      <w:pPr>
+        <w:rPr>
+          <w:color w:val="1F497D" w:themeColor="text2"/>
+          <w:sz w:val="20"/>
+          <w:szCs w:val="20"/>
+        </w:rPr>
+      </w:pPr>
+      <w:r>
+        <w:rPr>
+          <w:color w:val="1F497D" w:themeColor="text2"/>
+          <w:sz w:val="20"/>
+          <w:szCs w:val="20"/>
+        </w:rPr>
+        <w:t xml:space="preserve">                        Unique identifier for </w:t>
+      </w:r>
+      <w:proofErr w:type="spellStart"/>
+      <w:r>
+        <w:rPr>
+          <w:color w:val="1F497D" w:themeColor="text2"/>
+          <w:sz w:val="20"/>
+          <w:szCs w:val="20"/>
+        </w:rPr>
+        <w:t>outfile</w:t>
+      </w:r>
+      <w:proofErr w:type="spellEnd"/>
+      <w:r>
+        <w:rPr>
+          <w:color w:val="1F497D" w:themeColor="text2"/>
+          <w:sz w:val="20"/>
+          <w:szCs w:val="20"/>
+        </w:rPr>
+        <w:t xml:space="preserve"> names (e.g. 125_130 to</w:t>
+      </w:r>
+    </w:p>
+    <w:p>
+      <w:pPr>
+        <w:rPr>
+          <w:color w:val="1F497D" w:themeColor="text2"/>
+          <w:sz w:val="20"/>
+          <w:szCs w:val="20"/>
+        </w:rPr>
+      </w:pPr>
+      <w:r>
+        <w:rPr>
+          <w:color w:val="1F497D" w:themeColor="text2"/>
+          <w:sz w:val="20"/>
+          <w:szCs w:val="20"/>
+        </w:rPr>
+        <w:t xml:space="preserve">                        </w:t>
+      </w:r>
+      <w:proofErr w:type="gramStart"/>
+      <w:r>
+        <w:rPr>
+          <w:color w:val="1F497D" w:themeColor="text2"/>
+          <w:sz w:val="20"/>
+          <w:szCs w:val="20"/>
+        </w:rPr>
+        <w:t>represent</w:t>
+      </w:r>
+      <w:proofErr w:type="gramEnd"/>
+      <w:r>
+        <w:rPr>
+          <w:color w:val="1F497D" w:themeColor="text2"/>
+          <w:sz w:val="20"/>
+          <w:szCs w:val="20"/>
+        </w:rPr>
+        <w:t xml:space="preserve"> scans 125-130)</w:t>
+      </w:r>
+    </w:p>
+    <w:p>
+      <w:pPr>
+        <w:rPr>
+          <w:color w:val="1F497D" w:themeColor="text2"/>
+          <w:sz w:val="20"/>
+          <w:szCs w:val="20"/>
+        </w:rPr>
+      </w:pPr>
+      <w:r>
+        <w:rPr>
+          <w:color w:val="1F497D" w:themeColor="text2"/>
+          <w:sz w:val="20"/>
+          <w:szCs w:val="20"/>
+        </w:rPr>
+        <w:t xml:space="preserve">  -</w:t>
+      </w:r>
+      <w:proofErr w:type="gramStart"/>
+      <w:r>
+        <w:rPr>
+          <w:color w:val="1F497D" w:themeColor="text2"/>
+          <w:sz w:val="20"/>
+          <w:szCs w:val="20"/>
+        </w:rPr>
+        <w:t>r</w:t>
+      </w:r>
+      <w:proofErr w:type="gramEnd"/>
+      <w:r>
+        <w:rPr>
+          <w:color w:val="1F497D" w:themeColor="text2"/>
+          <w:sz w:val="20"/>
+          <w:szCs w:val="20"/>
+        </w:rPr>
+        <w:t xml:space="preserve"> RESTFREQ, --</w:t>
+      </w:r>
+      <w:proofErr w:type="spellStart"/>
+      <w:r>
+        <w:rPr>
+          <w:color w:val="1F497D" w:themeColor="text2"/>
+          <w:sz w:val="20"/>
+          <w:szCs w:val="20"/>
+        </w:rPr>
+        <w:t>restfreq</w:t>
+      </w:r>
+      <w:proofErr w:type="spellEnd"/>
+      <w:r>
+        <w:rPr>
+          <w:color w:val="1F497D" w:themeColor="text2"/>
+          <w:sz w:val="20"/>
+          <w:szCs w:val="20"/>
+        </w:rPr>
+        <w:t xml:space="preserve"> </w:t>
+      </w:r>
+      <w:proofErr w:type="spellStart"/>
+      <w:r>
+        <w:rPr>
+          <w:color w:val="1F497D" w:themeColor="text2"/>
+          <w:sz w:val="20"/>
+          <w:szCs w:val="20"/>
+        </w:rPr>
+        <w:t>RESTFREQ</w:t>
+      </w:r>
+      <w:proofErr w:type="spellEnd"/>
+    </w:p>
+    <w:p>
+      <w:pPr>
+        <w:rPr>
+          <w:color w:val="1F497D" w:themeColor="text2"/>
+          <w:sz w:val="20"/>
+          <w:szCs w:val="20"/>
+        </w:rPr>
+      </w:pPr>
+      <w:r>
+        <w:rPr>
+          <w:color w:val="1F497D" w:themeColor="text2"/>
+          <w:sz w:val="20"/>
+          <w:szCs w:val="20"/>
+        </w:rPr>
+        <w:t xml:space="preserve">                        Rest frequency (MHz)</w:t>
+      </w:r>
+    </w:p>
+    <w:p>
+      <w:pPr>
+        <w:rPr>
+          <w:color w:val="1F497D" w:themeColor="text2"/>
+          <w:sz w:val="20"/>
+          <w:szCs w:val="20"/>
+        </w:rPr>
+      </w:pPr>
+      <w:r>
+        <w:rPr>
+          <w:color w:val="1F497D" w:themeColor="text2"/>
+          <w:sz w:val="20"/>
+          <w:szCs w:val="20"/>
+        </w:rPr>
+        <w:t xml:space="preserve">  --</w:t>
+      </w:r>
+      <w:proofErr w:type="spellStart"/>
+      <w:proofErr w:type="gramStart"/>
+      <w:r>
+        <w:rPr>
+          <w:color w:val="1F497D" w:themeColor="text2"/>
+          <w:sz w:val="20"/>
+          <w:szCs w:val="20"/>
+        </w:rPr>
+        <w:t>noave</w:t>
+      </w:r>
+      <w:proofErr w:type="spellEnd"/>
+      <w:proofErr w:type="gramEnd"/>
+      <w:r>
+        <w:rPr>
+          <w:color w:val="1F497D" w:themeColor="text2"/>
+          <w:sz w:val="20"/>
+          <w:szCs w:val="20"/>
+        </w:rPr>
+        <w:t xml:space="preserve">               Disable average map</w:t>
+      </w:r>
+    </w:p>
+    <w:p>
+      <w:pPr>
+        <w:rPr>
+          <w:color w:val="1F497D" w:themeColor="text2"/>
+          <w:sz w:val="20"/>
+          <w:szCs w:val="20"/>
+        </w:rPr>
+      </w:pPr>
+      <w:r>
+        <w:rPr>
+          <w:color w:val="1F497D" w:themeColor="text2"/>
+          <w:sz w:val="20"/>
+          <w:szCs w:val="20"/>
+        </w:rPr>
+        <w:t xml:space="preserve">  --</w:t>
+      </w:r>
+      <w:proofErr w:type="spellStart"/>
+      <w:proofErr w:type="gramStart"/>
+      <w:r>
+        <w:rPr>
+          <w:color w:val="1F497D" w:themeColor="text2"/>
+          <w:sz w:val="20"/>
+          <w:szCs w:val="20"/>
+        </w:rPr>
+        <w:t>noline</w:t>
+      </w:r>
+      <w:proofErr w:type="spellEnd"/>
+      <w:proofErr w:type="gramEnd"/>
+      <w:r>
+        <w:rPr>
+          <w:color w:val="1F497D" w:themeColor="text2"/>
+          <w:sz w:val="20"/>
+          <w:szCs w:val="20"/>
+        </w:rPr>
+        <w:t xml:space="preserve">              Disable line cube</w:t>
+      </w:r>
+    </w:p>
+    <w:p>
+      <w:pPr>
+        <w:pStyle w:val="Heading1"/>
+      </w:pPr>
+      <w:r>
+        <w:t>Examples u</w:t>
+      </w:r>
+      <w:r>
+        <w:t xml:space="preserve">sing </w:t>
+      </w:r>
+      <w:proofErr w:type="spellStart"/>
+      <w:r>
+        <w:t>aipspy</w:t>
+      </w:r>
+      <w:proofErr w:type="spellEnd"/>
+    </w:p>
+    <w:p/>
+    <w:p>
+      <w:r>
+        <w:t xml:space="preserve">Here we give examples of several common ways to use the </w:t>
+      </w:r>
+      <w:proofErr w:type="spellStart"/>
+      <w:r>
+        <w:rPr>
+          <w:i/>
+        </w:rPr>
+        <w:t>aipspy</w:t>
+      </w:r>
+      <w:proofErr w:type="spellEnd"/>
+      <w:r>
+        <w:t xml:space="preserve"> pipeline tool.</w:t>
+      </w:r>
+    </w:p>
+    <w:p>
+      <w:pPr>
+        <w:pStyle w:val="Heading3"/>
+      </w:pPr>
+      <w:r>
+        <w:t>Example: Combining Data from Multiple Maps</w:t>
+      </w:r>
+    </w:p>
+    <w:p/>
+    <w:p>
+      <w:r>
+        <w:t>Suppose you have several data sets from independent executions of your GBT mapping observation.  You can combine and map the data using the following procedure.</w:t>
+      </w:r>
+    </w:p>
+    <w:p/>
+    <w:p>
+      <w:r>
+        <w:t xml:space="preserve">First run the pipeline on each of the maps separately, specifying the “--imaging-off” option.  Each execution will generate a set of SDFITS files and </w:t>
+      </w:r>
+      <w:proofErr w:type="spellStart"/>
+      <w:r>
+        <w:t>aips</w:t>
+      </w:r>
+      <w:proofErr w:type="spellEnd"/>
+      <w:r>
+        <w:t xml:space="preserve"> files.</w:t>
+      </w:r>
+    </w:p>
+    <w:p/>
+    <w:p>
+      <w:pPr>
+        <w:rPr>
+          <w:sz w:val="16"/>
+          <w:szCs w:val="16"/>
+        </w:rPr>
+      </w:pPr>
+      <w:proofErr w:type="spellStart"/>
+      <w:proofErr w:type="gramStart"/>
+      <w:r>
+        <w:rPr>
+          <w:rFonts w:ascii="Andale Mono" w:hAnsi="Andale Mono"/>
+          <w:sz w:val="16"/>
+          <w:szCs w:val="16"/>
+        </w:rPr>
+        <w:t>gbtpipeline</w:t>
+      </w:r>
+      <w:proofErr w:type="spellEnd"/>
+      <w:proofErr w:type="gramEnd"/>
+      <w:r>
+        <w:rPr>
+          <w:rFonts w:ascii="Andale Mono" w:hAnsi="Andale Mono"/>
+          <w:sz w:val="16"/>
+          <w:szCs w:val="16"/>
+        </w:rPr>
+        <w:t xml:space="preserve"> –</w:t>
+      </w:r>
+      <w:proofErr w:type="spellStart"/>
+      <w:r>
+        <w:rPr>
+          <w:rFonts w:ascii="Andale Mono" w:hAnsi="Andale Mono"/>
+          <w:sz w:val="16"/>
+          <w:szCs w:val="16"/>
+        </w:rPr>
+        <w:t>i</w:t>
+      </w:r>
+      <w:proofErr w:type="spellEnd"/>
+      <w:r>
+        <w:rPr>
+          <w:rFonts w:ascii="Andale Mono" w:hAnsi="Andale Mono"/>
+          <w:sz w:val="16"/>
+          <w:szCs w:val="16"/>
+        </w:rPr>
+        <w:t xml:space="preserve"> </w:t>
+      </w:r>
+      <w:proofErr w:type="spellStart"/>
+      <w:r>
+        <w:rPr>
+          <w:rFonts w:ascii="Andale Mono" w:hAnsi="Andale Mono"/>
+          <w:sz w:val="16"/>
+          <w:szCs w:val="16"/>
+        </w:rPr>
+        <w:t>my_sample_data.fits</w:t>
+      </w:r>
+      <w:proofErr w:type="spellEnd"/>
+      <w:r>
+        <w:rPr>
+          <w:rFonts w:ascii="Andale Mono" w:hAnsi="Andale Mono"/>
+          <w:sz w:val="16"/>
+          <w:szCs w:val="16"/>
+        </w:rPr>
+        <w:t xml:space="preserve"> –m 10:19 --</w:t>
+      </w:r>
+      <w:proofErr w:type="spellStart"/>
+      <w:r>
+        <w:rPr>
+          <w:rFonts w:ascii="Andale Mono" w:hAnsi="Andale Mono"/>
+          <w:sz w:val="16"/>
+          <w:szCs w:val="16"/>
+        </w:rPr>
+        <w:t>refscan</w:t>
+      </w:r>
+      <w:proofErr w:type="spellEnd"/>
+      <w:r>
+        <w:rPr>
+          <w:rFonts w:ascii="Andale Mono" w:hAnsi="Andale Mono"/>
+          <w:sz w:val="16"/>
+          <w:szCs w:val="16"/>
+        </w:rPr>
+        <w:t xml:space="preserve"> 9 --imaging-off</w:t>
+      </w:r>
+    </w:p>
+    <w:p>
+      <w:pPr>
+        <w:rPr>
+          <w:sz w:val="16"/>
+          <w:szCs w:val="16"/>
+        </w:rPr>
+      </w:pPr>
+      <w:proofErr w:type="spellStart"/>
+      <w:proofErr w:type="gramStart"/>
+      <w:r>
+        <w:rPr>
+          <w:rFonts w:ascii="Andale Mono" w:hAnsi="Andale Mono"/>
+          <w:sz w:val="16"/>
+          <w:szCs w:val="16"/>
+        </w:rPr>
+        <w:t>gbtpipeline</w:t>
+      </w:r>
+      <w:proofErr w:type="spellEnd"/>
+      <w:proofErr w:type="gramEnd"/>
+      <w:r>
+        <w:rPr>
+          <w:rFonts w:ascii="Andale Mono" w:hAnsi="Andale Mono"/>
+          <w:sz w:val="16"/>
+          <w:szCs w:val="16"/>
+        </w:rPr>
+        <w:t xml:space="preserve"> –</w:t>
+      </w:r>
+      <w:proofErr w:type="spellStart"/>
+      <w:r>
+        <w:rPr>
+          <w:rFonts w:ascii="Andale Mono" w:hAnsi="Andale Mono"/>
+          <w:sz w:val="16"/>
+          <w:szCs w:val="16"/>
+        </w:rPr>
+        <w:t>i</w:t>
+      </w:r>
+      <w:proofErr w:type="spellEnd"/>
+      <w:r>
+        <w:rPr>
+          <w:rFonts w:ascii="Andale Mono" w:hAnsi="Andale Mono"/>
+          <w:sz w:val="16"/>
+          <w:szCs w:val="16"/>
+        </w:rPr>
+        <w:t xml:space="preserve"> </w:t>
+      </w:r>
+      <w:proofErr w:type="spellStart"/>
+      <w:r>
+        <w:rPr>
+          <w:rFonts w:ascii="Andale Mono" w:hAnsi="Andale Mono"/>
+          <w:sz w:val="16"/>
+          <w:szCs w:val="16"/>
+        </w:rPr>
+        <w:t>my_sample_data.fits</w:t>
+      </w:r>
+      <w:proofErr w:type="spellEnd"/>
+      <w:r>
+        <w:rPr>
+          <w:rFonts w:ascii="Andale Mono" w:hAnsi="Andale Mono"/>
+          <w:sz w:val="16"/>
+          <w:szCs w:val="16"/>
+        </w:rPr>
+        <w:t xml:space="preserve"> –m 21:30 --</w:t>
+      </w:r>
+      <w:proofErr w:type="spellStart"/>
+      <w:r>
+        <w:rPr>
+          <w:rFonts w:ascii="Andale Mono" w:hAnsi="Andale Mono"/>
+          <w:sz w:val="16"/>
+          <w:szCs w:val="16"/>
+        </w:rPr>
+        <w:t>refscan</w:t>
+      </w:r>
+      <w:proofErr w:type="spellEnd"/>
+      <w:r>
+        <w:rPr>
+          <w:rFonts w:ascii="Andale Mono" w:hAnsi="Andale Mono"/>
+          <w:sz w:val="16"/>
+          <w:szCs w:val="16"/>
+        </w:rPr>
+        <w:t xml:space="preserve"> 20 --imaging-off</w:t>
+      </w:r>
+    </w:p>
+    <w:p/>
+    <w:p>
+      <w:r>
+        <w:lastRenderedPageBreak/>
+        <w:t xml:space="preserve">Next create the </w:t>
+      </w:r>
+      <w:proofErr w:type="spellStart"/>
+      <w:r>
+        <w:t>aips</w:t>
+      </w:r>
+      <w:proofErr w:type="spellEnd"/>
+      <w:r>
+        <w:t xml:space="preserve"> files for each FITS file generated in the previous step:</w:t>
+      </w:r>
+    </w:p>
+    <w:p/>
+    <w:p>
+      <w:pPr>
+        <w:rPr>
+          <w:sz w:val="16"/>
+          <w:szCs w:val="16"/>
+        </w:rPr>
+      </w:pPr>
+      <w:proofErr w:type="spellStart"/>
+      <w:proofErr w:type="gramStart"/>
+      <w:r>
+        <w:rPr>
+          <w:rFonts w:ascii="Andale Mono" w:hAnsi="Andale Mono"/>
+          <w:sz w:val="16"/>
+          <w:szCs w:val="16"/>
+        </w:rPr>
+        <w:t>idlToSdfits</w:t>
+      </w:r>
+      <w:proofErr w:type="spellEnd"/>
+      <w:proofErr w:type="gramEnd"/>
+      <w:r>
+        <w:rPr>
+          <w:rFonts w:ascii="Andale Mono" w:hAnsi="Andale Mono"/>
+          <w:sz w:val="16"/>
+          <w:szCs w:val="16"/>
+        </w:rPr>
+        <w:t xml:space="preserve"> –l –o file1</w:t>
+      </w:r>
+      <w:r>
+        <w:rPr>
+          <w:rFonts w:ascii="Andale Mono" w:hAnsi="Andale Mono"/>
+          <w:sz w:val="16"/>
+          <w:szCs w:val="16"/>
+        </w:rPr>
+        <w:t>.aips.fits</w:t>
+      </w:r>
+      <w:r>
+        <w:rPr>
+          <w:rFonts w:ascii="Andale Mono" w:hAnsi="Andale Mono"/>
+          <w:sz w:val="16"/>
+          <w:szCs w:val="16"/>
+        </w:rPr>
+        <w:t xml:space="preserve"> file1.fits</w:t>
+      </w:r>
+    </w:p>
+    <w:p>
+      <w:pPr>
+        <w:rPr>
+          <w:sz w:val="16"/>
+          <w:szCs w:val="16"/>
+        </w:rPr>
+      </w:pPr>
+      <w:proofErr w:type="spellStart"/>
+      <w:proofErr w:type="gramStart"/>
+      <w:r>
+        <w:rPr>
+          <w:rFonts w:ascii="Andale Mono" w:hAnsi="Andale Mono"/>
+          <w:sz w:val="16"/>
+          <w:szCs w:val="16"/>
+        </w:rPr>
+        <w:t>idlToSdfits</w:t>
+      </w:r>
+      <w:proofErr w:type="spellEnd"/>
+      <w:proofErr w:type="gramEnd"/>
+      <w:r>
+        <w:rPr>
+          <w:rFonts w:ascii="Andale Mono" w:hAnsi="Andale Mono"/>
+          <w:sz w:val="16"/>
+          <w:szCs w:val="16"/>
+        </w:rPr>
+        <w:t xml:space="preserve"> –l –o file2</w:t>
+      </w:r>
+      <w:r>
+        <w:rPr>
+          <w:rFonts w:ascii="Andale Mono" w:hAnsi="Andale Mono"/>
+          <w:sz w:val="16"/>
+          <w:szCs w:val="16"/>
+        </w:rPr>
+        <w:t>.aips.fits</w:t>
+      </w:r>
+      <w:r>
+        <w:rPr>
+          <w:rFonts w:ascii="Andale Mono" w:hAnsi="Andale Mono"/>
+          <w:sz w:val="16"/>
+          <w:szCs w:val="16"/>
+        </w:rPr>
+        <w:t xml:space="preserve"> file2.fits</w:t>
+      </w:r>
+    </w:p>
+    <w:p/>
+    <w:p>
+      <w:r>
+        <w:t xml:space="preserve">Now combine the data using the </w:t>
+      </w:r>
+      <w:proofErr w:type="spellStart"/>
+      <w:r>
+        <w:rPr>
+          <w:i/>
+        </w:rPr>
+        <w:t>aipspy</w:t>
+      </w:r>
+      <w:proofErr w:type="spellEnd"/>
+      <w:r>
+        <w:t xml:space="preserve"> command with </w:t>
+      </w:r>
+      <w:r>
+        <w:t>load</w:t>
+      </w:r>
+      <w:r>
+        <w:t>.py:</w:t>
+      </w:r>
+    </w:p>
+    <w:p/>
+    <w:p>
+      <w:pPr>
+        <w:rPr>
+          <w:sz w:val="16"/>
+          <w:szCs w:val="16"/>
+        </w:rPr>
+      </w:pPr>
+      <w:proofErr w:type="spellStart"/>
+      <w:proofErr w:type="gramStart"/>
+      <w:r>
+        <w:rPr>
+          <w:rFonts w:ascii="Andale Mono" w:hAnsi="Andale Mono"/>
+          <w:sz w:val="16"/>
+          <w:szCs w:val="16"/>
+        </w:rPr>
+        <w:t>aipspy</w:t>
+      </w:r>
+      <w:proofErr w:type="spellEnd"/>
+      <w:proofErr w:type="gramEnd"/>
+      <w:r>
+        <w:rPr>
+          <w:rFonts w:ascii="Andale Mono" w:hAnsi="Andale Mono"/>
+          <w:sz w:val="16"/>
+          <w:szCs w:val="16"/>
+        </w:rPr>
+        <w:t xml:space="preserve"> /home/gbtpipeline/release/contrib./</w:t>
+      </w:r>
+      <w:r>
+        <w:rPr>
+          <w:rFonts w:ascii="Andale Mono" w:hAnsi="Andale Mono"/>
+          <w:sz w:val="16"/>
+          <w:szCs w:val="16"/>
+        </w:rPr>
+        <w:t>load</w:t>
+      </w:r>
+      <w:r>
+        <w:rPr>
+          <w:rFonts w:ascii="Andale Mono" w:hAnsi="Andale Mono"/>
+          <w:sz w:val="16"/>
+          <w:szCs w:val="16"/>
+        </w:rPr>
+        <w:t>.py &lt;</w:t>
+      </w:r>
+      <w:proofErr w:type="spellStart"/>
+      <w:r>
+        <w:rPr>
+          <w:rFonts w:ascii="Andale Mono" w:hAnsi="Andale Mono"/>
+          <w:sz w:val="16"/>
+          <w:szCs w:val="16"/>
+        </w:rPr>
+        <w:t>aips_id</w:t>
+      </w:r>
+      <w:proofErr w:type="spellEnd"/>
+      <w:r>
+        <w:rPr>
+          <w:rFonts w:ascii="Andale Mono" w:hAnsi="Andale Mono"/>
+          <w:sz w:val="16"/>
+          <w:szCs w:val="16"/>
+        </w:rPr>
+        <w:t>&gt; &lt;file1</w:t>
+      </w:r>
+      <w:r>
+        <w:rPr>
+          <w:rFonts w:ascii="Andale Mono" w:hAnsi="Andale Mono"/>
+          <w:sz w:val="16"/>
+          <w:szCs w:val="16"/>
+        </w:rPr>
+        <w:t>.aips.fits</w:t>
+      </w:r>
+      <w:r>
+        <w:rPr>
+          <w:rFonts w:ascii="Andale Mono" w:hAnsi="Andale Mono"/>
+          <w:sz w:val="16"/>
+          <w:szCs w:val="16"/>
+        </w:rPr>
+        <w:t>&gt; &lt;file2</w:t>
+      </w:r>
+      <w:r>
+        <w:rPr>
+          <w:rFonts w:ascii="Andale Mono" w:hAnsi="Andale Mono"/>
+          <w:sz w:val="16"/>
+          <w:szCs w:val="16"/>
+        </w:rPr>
+        <w:t>.aips.fits</w:t>
+      </w:r>
+      <w:r>
+        <w:rPr>
+          <w:rFonts w:ascii="Andale Mono" w:hAnsi="Andale Mono"/>
+          <w:sz w:val="16"/>
+          <w:szCs w:val="16"/>
+        </w:rPr>
+        <w:t>&gt;</w:t>
+      </w:r>
+    </w:p>
+    <w:p/>
+    <w:p>
+      <w:r>
+        <w:t xml:space="preserve">Finally you can map the data using the </w:t>
+      </w:r>
+      <w:proofErr w:type="spellStart"/>
+      <w:r>
+        <w:rPr>
+          <w:i/>
+        </w:rPr>
+        <w:t>aipspy</w:t>
+      </w:r>
+      <w:proofErr w:type="spellEnd"/>
+      <w:r>
+        <w:t xml:space="preserve"> command with </w:t>
+      </w:r>
+      <w:r>
+        <w:t>image</w:t>
+      </w:r>
+      <w:r>
+        <w:t>.py:</w:t>
+      </w:r>
+    </w:p>
+    <w:p/>
+    <w:p>
+      <w:pPr>
+        <w:rPr>
+          <w:sz w:val="16"/>
+          <w:szCs w:val="16"/>
+        </w:rPr>
+      </w:pPr>
+      <w:proofErr w:type="spellStart"/>
+      <w:proofErr w:type="gramStart"/>
+      <w:r>
+        <w:rPr>
+          <w:rFonts w:ascii="Andale Mono" w:hAnsi="Andale Mono"/>
+          <w:sz w:val="16"/>
+          <w:szCs w:val="16"/>
+        </w:rPr>
+        <w:t>aipspy</w:t>
+      </w:r>
+      <w:proofErr w:type="spellEnd"/>
+      <w:proofErr w:type="gramEnd"/>
+      <w:r>
+        <w:rPr>
+          <w:rFonts w:ascii="Andale Mono" w:hAnsi="Andale Mono"/>
+          <w:sz w:val="16"/>
+          <w:szCs w:val="16"/>
+        </w:rPr>
+        <w:t xml:space="preserve"> /home/gbtpipeline/release/contrib/</w:t>
+      </w:r>
+      <w:r>
+        <w:rPr>
+          <w:rFonts w:ascii="Andale Mono" w:hAnsi="Andale Mono"/>
+          <w:sz w:val="16"/>
+          <w:szCs w:val="16"/>
+        </w:rPr>
+        <w:t>image</w:t>
+      </w:r>
+      <w:r>
+        <w:rPr>
+          <w:rFonts w:ascii="Andale Mono" w:hAnsi="Andale Mono"/>
+          <w:sz w:val="16"/>
+          <w:szCs w:val="16"/>
+        </w:rPr>
+        <w:t>.py &lt;</w:t>
+      </w:r>
+      <w:proofErr w:type="spellStart"/>
+      <w:r>
+        <w:rPr>
+          <w:rFonts w:ascii="Andale Mono" w:hAnsi="Andale Mono"/>
+          <w:sz w:val="16"/>
+          <w:szCs w:val="16"/>
+        </w:rPr>
+        <w:t>aips_id</w:t>
+      </w:r>
+      <w:proofErr w:type="spellEnd"/>
+      <w:r>
+        <w:rPr>
+          <w:rFonts w:ascii="Andale Mono" w:hAnsi="Andale Mono"/>
+          <w:sz w:val="16"/>
+          <w:szCs w:val="16"/>
+        </w:rPr>
+        <w:t>&gt;</w:t>
+      </w:r>
+    </w:p>
+    <w:p/>
+    <w:p>
+      <w:pPr>
+        <w:pStyle w:val="Heading2"/>
+      </w:pPr>
+      <w:r>
+        <w:t>Example: Mapping Pre-calibrated Data</w:t>
+      </w:r>
+    </w:p>
+    <w:p/>
+    <w:p>
+      <w:r>
+        <w:t xml:space="preserve">Under certain circumstances, </w:t>
+      </w:r>
+      <w:proofErr w:type="spellStart"/>
+      <w:r>
+        <w:rPr>
+          <w:i/>
+        </w:rPr>
+        <w:t>gbtpipeline</w:t>
+      </w:r>
+      <w:proofErr w:type="spellEnd"/>
+      <w:r>
+        <w:t xml:space="preserve"> will be unable to calibrate GBT data.  For example, the pipeline cannot currently calibrate W-band data, since observations with that receiver use a unique observing sequence for calibration.  To map data such as this, you must first calibrate the data in GBTIDL and produce a “keep file” that has one record per beam, per integration in the map.</w:t>
+      </w:r>
+    </w:p>
+    <w:p/>
+    <w:p>
+      <w:r>
+        <w:t>You can then grid the data with the following steps.  First, convert the keep file to a FITS format (</w:t>
+      </w:r>
+      <w:proofErr w:type="spellStart"/>
+      <w:r>
+        <w:t>aips</w:t>
+      </w:r>
+      <w:proofErr w:type="spellEnd"/>
+      <w:r>
+        <w:t xml:space="preserve"> file) that can be read by the AIPS FITS reader:</w:t>
+      </w:r>
+    </w:p>
+    <w:p/>
+    <w:p>
+      <w:pPr>
+        <w:rPr>
+          <w:sz w:val="16"/>
+          <w:szCs w:val="16"/>
+        </w:rPr>
+      </w:pPr>
+      <w:r>
+        <w:rPr>
+          <w:rFonts w:ascii="Andale Mono" w:hAnsi="Andale Mono"/>
+          <w:sz w:val="16"/>
+          <w:szCs w:val="16"/>
+        </w:rPr>
+        <w:t xml:space="preserve">% </w:t>
+      </w:r>
+      <w:proofErr w:type="spellStart"/>
+      <w:proofErr w:type="gramStart"/>
+      <w:r>
+        <w:rPr>
+          <w:rFonts w:ascii="Andale Mono" w:hAnsi="Andale Mono"/>
+          <w:sz w:val="16"/>
+          <w:szCs w:val="16"/>
+        </w:rPr>
+        <w:t>idlToSdfits</w:t>
+      </w:r>
+      <w:proofErr w:type="spellEnd"/>
+      <w:proofErr w:type="gramEnd"/>
+      <w:r>
+        <w:rPr>
+          <w:rFonts w:ascii="Andale Mono" w:hAnsi="Andale Mono"/>
+          <w:sz w:val="16"/>
+          <w:szCs w:val="16"/>
+        </w:rPr>
+        <w:t xml:space="preserve"> –o </w:t>
+      </w:r>
+      <w:proofErr w:type="spellStart"/>
+      <w:r>
+        <w:rPr>
+          <w:rFonts w:ascii="Andale Mono" w:hAnsi="Andale Mono"/>
+          <w:sz w:val="16"/>
+          <w:szCs w:val="16"/>
+        </w:rPr>
+        <w:t>my_aips_file</w:t>
+      </w:r>
+      <w:r>
+        <w:rPr>
+          <w:rFonts w:ascii="Andale Mono" w:hAnsi="Andale Mono"/>
+          <w:sz w:val="16"/>
+          <w:szCs w:val="16"/>
+        </w:rPr>
+        <w:t>.aips.fits</w:t>
+      </w:r>
+      <w:proofErr w:type="spellEnd"/>
+      <w:r>
+        <w:rPr>
+          <w:rFonts w:ascii="Andale Mono" w:hAnsi="Andale Mono"/>
+          <w:sz w:val="16"/>
+          <w:szCs w:val="16"/>
+        </w:rPr>
+        <w:t xml:space="preserve"> </w:t>
+      </w:r>
+      <w:proofErr w:type="spellStart"/>
+      <w:r>
+        <w:rPr>
+          <w:rFonts w:ascii="Andale Mono" w:hAnsi="Andale Mono"/>
+          <w:sz w:val="16"/>
+          <w:szCs w:val="16"/>
+        </w:rPr>
+        <w:t>my_keep_file.fits</w:t>
+      </w:r>
+      <w:proofErr w:type="spellEnd"/>
+    </w:p>
+    <w:p/>
+    <w:p>
+      <w:r>
+        <w:t xml:space="preserve">Next, load the data into AIPS with the </w:t>
+      </w:r>
+      <w:r>
+        <w:rPr>
+          <w:i/>
+        </w:rPr>
+        <w:t>load</w:t>
+      </w:r>
+      <w:r>
+        <w:rPr>
+          <w:i/>
+        </w:rPr>
+        <w:t>.py</w:t>
+      </w:r>
+      <w:r>
+        <w:t xml:space="preserve"> script:</w:t>
+      </w:r>
+    </w:p>
+    <w:p/>
+    <w:p>
+      <w:pPr>
+        <w:rPr>
+          <w:sz w:val="16"/>
+          <w:szCs w:val="16"/>
+        </w:rPr>
+      </w:pPr>
+      <w:r>
+        <w:rPr>
+          <w:rFonts w:ascii="Andale Mono" w:hAnsi="Andale Mono"/>
+          <w:sz w:val="16"/>
+          <w:szCs w:val="16"/>
+        </w:rPr>
+        <w:t xml:space="preserve">% </w:t>
+      </w:r>
+      <w:proofErr w:type="spellStart"/>
+      <w:proofErr w:type="gramStart"/>
+      <w:r>
+        <w:rPr>
+          <w:rFonts w:ascii="Andale Mono" w:hAnsi="Andale Mono"/>
+          <w:sz w:val="16"/>
+          <w:szCs w:val="16"/>
+        </w:rPr>
+        <w:t>aipspy</w:t>
+      </w:r>
+      <w:proofErr w:type="spellEnd"/>
+      <w:proofErr w:type="gramEnd"/>
+      <w:r>
+        <w:rPr>
+          <w:rFonts w:ascii="Andale Mono" w:hAnsi="Andale Mono"/>
+          <w:sz w:val="16"/>
+          <w:szCs w:val="16"/>
+        </w:rPr>
+        <w:t xml:space="preserve"> /home/gbtpipeline/release/contrib/</w:t>
+      </w:r>
+      <w:r>
+        <w:rPr>
+          <w:rFonts w:ascii="Andale Mono" w:hAnsi="Andale Mono"/>
+          <w:sz w:val="16"/>
+          <w:szCs w:val="16"/>
+        </w:rPr>
+        <w:t>load</w:t>
+      </w:r>
+      <w:r>
+        <w:rPr>
+          <w:rFonts w:ascii="Andale Mono" w:hAnsi="Andale Mono"/>
+          <w:sz w:val="16"/>
+          <w:szCs w:val="16"/>
+        </w:rPr>
+        <w:t>.py &lt;</w:t>
+      </w:r>
+      <w:proofErr w:type="spellStart"/>
+      <w:r>
+        <w:rPr>
+          <w:rFonts w:ascii="Andale Mono" w:hAnsi="Andale Mono"/>
+          <w:sz w:val="16"/>
+          <w:szCs w:val="16"/>
+        </w:rPr>
+        <w:t>aipsid</w:t>
+      </w:r>
+      <w:proofErr w:type="spellEnd"/>
+      <w:r>
+        <w:rPr>
+          <w:rFonts w:ascii="Andale Mono" w:hAnsi="Andale Mono"/>
+          <w:sz w:val="16"/>
+          <w:szCs w:val="16"/>
+        </w:rPr>
+        <w:t xml:space="preserve">&gt; </w:t>
+      </w:r>
+      <w:proofErr w:type="spellStart"/>
+      <w:r>
+        <w:rPr>
+          <w:rFonts w:ascii="Andale Mono" w:hAnsi="Andale Mono"/>
+          <w:sz w:val="16"/>
+          <w:szCs w:val="16"/>
+        </w:rPr>
+        <w:t>my_aips_file</w:t>
+      </w:r>
+      <w:r>
+        <w:rPr>
+          <w:rFonts w:ascii="Andale Mono" w:hAnsi="Andale Mono"/>
+          <w:sz w:val="16"/>
+          <w:szCs w:val="16"/>
+        </w:rPr>
+        <w:t>.aips.fits</w:t>
+      </w:r>
+      <w:proofErr w:type="spellEnd"/>
+    </w:p>
+    <w:p/>
+    <w:p>
+      <w:r>
+        <w:t xml:space="preserve">And finally map the data with the </w:t>
+      </w:r>
+      <w:r>
+        <w:rPr>
+          <w:i/>
+        </w:rPr>
+        <w:t>image</w:t>
+      </w:r>
+      <w:r>
+        <w:rPr>
+          <w:i/>
+        </w:rPr>
+        <w:t>.py</w:t>
+      </w:r>
+      <w:r>
+        <w:t xml:space="preserve"> script:</w:t>
+      </w:r>
+    </w:p>
+    <w:p/>
+    <w:p>
+      <w:pPr>
+        <w:rPr>
+          <w:sz w:val="16"/>
+          <w:szCs w:val="16"/>
+        </w:rPr>
+      </w:pPr>
+      <w:r>
+        <w:rPr>
+          <w:rFonts w:ascii="Andale Mono" w:hAnsi="Andale Mono"/>
+          <w:sz w:val="16"/>
+          <w:szCs w:val="16"/>
+        </w:rPr>
+        <w:t xml:space="preserve">% </w:t>
+      </w:r>
+      <w:proofErr w:type="spellStart"/>
+      <w:proofErr w:type="gramStart"/>
+      <w:r>
+        <w:rPr>
+          <w:rFonts w:ascii="Andale Mono" w:hAnsi="Andale Mono"/>
+          <w:sz w:val="16"/>
+          <w:szCs w:val="16"/>
+        </w:rPr>
+        <w:t>aipspy</w:t>
+      </w:r>
+      <w:proofErr w:type="spellEnd"/>
+      <w:proofErr w:type="gramEnd"/>
+      <w:r>
+        <w:rPr>
+          <w:rFonts w:ascii="Andale Mono" w:hAnsi="Andale Mono"/>
+          <w:sz w:val="16"/>
+          <w:szCs w:val="16"/>
+        </w:rPr>
+        <w:t xml:space="preserve"> /home/gbtpipeline/release/contrib/</w:t>
+      </w:r>
+      <w:r>
+        <w:rPr>
+          <w:rFonts w:ascii="Andale Mono" w:hAnsi="Andale Mono"/>
+          <w:sz w:val="16"/>
+          <w:szCs w:val="16"/>
+        </w:rPr>
+        <w:t>image</w:t>
+      </w:r>
+      <w:r>
+        <w:rPr>
+          <w:rFonts w:ascii="Andale Mono" w:hAnsi="Andale Mono"/>
+          <w:sz w:val="16"/>
+          <w:szCs w:val="16"/>
+        </w:rPr>
+        <w:t>.py &lt;</w:t>
+      </w:r>
+      <w:proofErr w:type="spellStart"/>
+      <w:r>
+        <w:rPr>
+          <w:rFonts w:ascii="Andale Mono" w:hAnsi="Andale Mono"/>
+          <w:sz w:val="16"/>
+          <w:szCs w:val="16"/>
+        </w:rPr>
+        <w:t>aipsid</w:t>
+      </w:r>
+      <w:proofErr w:type="spellEnd"/>
+      <w:r>
+        <w:rPr>
+          <w:rFonts w:ascii="Andale Mono" w:hAnsi="Andale Mono"/>
+          <w:sz w:val="16"/>
+          <w:szCs w:val="16"/>
+        </w:rPr>
+        <w:t>&gt;</w:t>
+      </w:r>
+    </w:p>
+    <w:p/>
+    <w:p>
+      <w:pPr>
+        <w:pStyle w:val="Heading2"/>
+      </w:pPr>
+      <w:r>
+        <w:t xml:space="preserve">Example: Line Maps and Temperature from </w:t>
+      </w:r>
+      <w:proofErr w:type="gramStart"/>
+      <w:r>
+        <w:t>NH</w:t>
+      </w:r>
+      <w:r>
+        <w:rPr>
+          <w:vertAlign w:val="subscript"/>
+        </w:rPr>
+        <w:t>3</w:t>
+      </w:r>
+      <w:r>
+        <w:t>(</w:t>
+      </w:r>
+      <w:proofErr w:type="gramEnd"/>
+      <w:r>
+        <w:t>1,1) and NH</w:t>
+      </w:r>
+      <w:r>
+        <w:rPr>
+          <w:vertAlign w:val="subscript"/>
+        </w:rPr>
+        <w:t>3</w:t>
+      </w:r>
+      <w:r>
+        <w:t>(2,2)</w:t>
+      </w:r>
+    </w:p>
+    <w:p/>
+    <w:p>
+      <w:r>
+        <w:t xml:space="preserve">Here we give an example of using </w:t>
+      </w:r>
+      <w:proofErr w:type="spellStart"/>
+      <w:r>
+        <w:rPr>
+          <w:i/>
+        </w:rPr>
+        <w:t>aipspy</w:t>
+      </w:r>
+      <w:proofErr w:type="spellEnd"/>
+      <w:r>
+        <w:t xml:space="preserve"> scripts to generate line maps and a temperature map from the NH</w:t>
+      </w:r>
+      <w:r>
+        <w:rPr>
+          <w:vertAlign w:val="subscript"/>
+        </w:rPr>
+        <w:t>3</w:t>
+      </w:r>
+      <w:r>
+        <w:t xml:space="preserve"> data.  We make line maps by restricting the spectral channels used in the map to only those near the NH</w:t>
+      </w:r>
+      <w:r>
+        <w:rPr>
+          <w:vertAlign w:val="subscript"/>
+        </w:rPr>
+        <w:t>3</w:t>
+      </w:r>
+      <w:r>
+        <w:t xml:space="preserve"> line centers.  Glen Langston contributed the scripts. </w:t>
+      </w:r>
+    </w:p>
+    <w:p/>
+    <w:p>
+      <w:r>
+        <w:t>To generate the maps, you can run these exact commands using the pipeline in Green Bank:</w:t>
+      </w:r>
+    </w:p>
+    <w:p/>
+    <w:p>
+      <w:r>
+        <w:rPr>
+          <w:sz w:val="16"/>
+        </w:rPr>
+        <w:t xml:space="preserve">  </w:t>
+      </w:r>
+      <w:proofErr w:type="spellStart"/>
+      <w:proofErr w:type="gramStart"/>
+      <w:r>
+        <w:rPr>
+          <w:rFonts w:ascii="Andale Mono" w:hAnsi="Andale Mono"/>
+          <w:sz w:val="16"/>
+        </w:rPr>
+        <w:t>gbtpipeline</w:t>
+      </w:r>
+      <w:proofErr w:type="spellEnd"/>
+      <w:proofErr w:type="gramEnd"/>
+      <w:r>
+        <w:rPr>
+          <w:rFonts w:ascii="Andale Mono" w:hAnsi="Andale Mono"/>
+          <w:sz w:val="16"/>
+        </w:rPr>
+        <w:t xml:space="preserve"> -</w:t>
+      </w:r>
+      <w:proofErr w:type="spellStart"/>
+      <w:r>
+        <w:rPr>
+          <w:rFonts w:ascii="Andale Mono" w:hAnsi="Andale Mono"/>
+          <w:sz w:val="16"/>
+        </w:rPr>
+        <w:t>i</w:t>
+      </w:r>
+      <w:proofErr w:type="spellEnd"/>
+      <w:r>
+        <w:rPr>
+          <w:rFonts w:ascii="Andale Mono" w:hAnsi="Andale Mono"/>
+          <w:sz w:val="16"/>
+        </w:rPr>
+        <w:t xml:space="preserve"> /home/</w:t>
+      </w:r>
+      <w:proofErr w:type="spellStart"/>
+      <w:r>
+        <w:rPr>
+          <w:rFonts w:ascii="Andale Mono" w:hAnsi="Andale Mono"/>
+          <w:sz w:val="16"/>
+        </w:rPr>
+        <w:t>gbtpipeline</w:t>
+      </w:r>
+      <w:proofErr w:type="spellEnd"/>
+      <w:r>
+        <w:rPr>
+          <w:rFonts w:ascii="Andale Mono" w:hAnsi="Andale Mono"/>
+          <w:sz w:val="16"/>
+        </w:rPr>
+        <w:t>/reference-data/TKFPA_29.raw.acs.fits -m 14:24           --</w:t>
+      </w:r>
+      <w:proofErr w:type="spellStart"/>
+      <w:r>
+        <w:rPr>
+          <w:rFonts w:ascii="Andale Mono" w:hAnsi="Andale Mono"/>
+          <w:sz w:val="16"/>
+        </w:rPr>
+        <w:t>refscan</w:t>
+      </w:r>
+      <w:proofErr w:type="spellEnd"/>
+      <w:r>
+        <w:rPr>
+          <w:rFonts w:ascii="Andale Mono" w:hAnsi="Andale Mono"/>
+          <w:sz w:val="16"/>
+        </w:rPr>
+        <w:t xml:space="preserve"> 13 -a 3 -v 4</w:t>
+      </w:r>
+    </w:p>
+    <w:p/>
+    <w:p>
+      <w:r>
+        <w:rPr>
+          <w:rFonts w:ascii="Andale Mono" w:hAnsi="Andale Mono"/>
+          <w:sz w:val="16"/>
+        </w:rPr>
+        <w:t xml:space="preserve"> </w:t>
+      </w:r>
+      <w:proofErr w:type="spellStart"/>
+      <w:proofErr w:type="gramStart"/>
+      <w:r>
+        <w:rPr>
+          <w:rFonts w:ascii="Andale Mono" w:hAnsi="Andale Mono"/>
+          <w:sz w:val="16"/>
+        </w:rPr>
+        <w:t>aipspy</w:t>
+      </w:r>
+      <w:proofErr w:type="spellEnd"/>
+      <w:proofErr w:type="gramEnd"/>
+      <w:r>
+        <w:rPr>
+          <w:rFonts w:ascii="Andale Mono" w:hAnsi="Andale Mono"/>
+          <w:sz w:val="16"/>
+        </w:rPr>
+        <w:t xml:space="preserve"> /home/gbtpipeline/release/contrib/sumLine.py 13482 W51-NH3-11 23694.506 60. 20.</w:t>
+      </w:r>
+    </w:p>
+    <w:p/>
+    <w:p>
+      <w:r>
+        <w:rPr>
+          <w:rFonts w:ascii="Andale Mono" w:hAnsi="Andale Mono"/>
+          <w:sz w:val="16"/>
+        </w:rPr>
+        <w:t xml:space="preserve"> </w:t>
+      </w:r>
+      <w:proofErr w:type="spellStart"/>
+      <w:proofErr w:type="gramStart"/>
+      <w:r>
+        <w:rPr>
+          <w:rFonts w:ascii="Andale Mono" w:hAnsi="Andale Mono"/>
+          <w:sz w:val="16"/>
+        </w:rPr>
+        <w:t>aipspy</w:t>
+      </w:r>
+      <w:proofErr w:type="spellEnd"/>
+      <w:proofErr w:type="gramEnd"/>
+      <w:r>
+        <w:rPr>
+          <w:rFonts w:ascii="Andale Mono" w:hAnsi="Andale Mono"/>
+          <w:sz w:val="16"/>
+        </w:rPr>
+        <w:t xml:space="preserve"> /home/gbtpipeline/release/contrib/sumLine.py 13482 W51-NH3-22 23722.6336 60. 20.</w:t>
+      </w:r>
+    </w:p>
+    <w:p/>
+    <w:p>
+      <w:r>
+        <w:rPr>
+          <w:rFonts w:ascii="Andale Mono" w:hAnsi="Andale Mono"/>
+          <w:sz w:val="16"/>
+        </w:rPr>
+        <w:t xml:space="preserve"> </w:t>
+      </w:r>
+      <w:proofErr w:type="spellStart"/>
+      <w:proofErr w:type="gramStart"/>
+      <w:r>
+        <w:rPr>
+          <w:rFonts w:ascii="Andale Mono" w:hAnsi="Andale Mono"/>
+          <w:sz w:val="16"/>
+        </w:rPr>
+        <w:t>aipspy</w:t>
+      </w:r>
+      <w:proofErr w:type="spellEnd"/>
+      <w:proofErr w:type="gramEnd"/>
+      <w:r>
+        <w:rPr>
+          <w:rFonts w:ascii="Andale Mono" w:hAnsi="Andale Mono"/>
+          <w:sz w:val="16"/>
+        </w:rPr>
+        <w:t xml:space="preserve"> /home/gbtpipeline/release/contrib/tempNH3_1122.py 13482 W51 60. 10. .2</w:t>
       </w:r>
     </w:p>
     <w:p/>
@@ -4618,7 +5286,6 @@
         <w:rPr>
           <w:sz w:val="20"/>
         </w:rPr>
-        <w:lastRenderedPageBreak/>
         <w:t>&lt;</w:t>
       </w:r>
       <w:proofErr w:type="spellStart"/>
@@ -5011,7 +5678,11 @@
     <w:p/>
     <w:p>
       <w:r>
-        <w:t xml:space="preserve">Previous examples demonstrated how you could identify specific mapping scans and reference scans for the pipeline’s calibration sequence.  By specifying mapping and reference scans explicitly in this manner, you have direct control over the calibration process.  An alternative is to allow the pipeline to determine mapping and reference scans automatically.  If you do not specify scan ranges at the command line, the pipeline will examine the entire input data file and attempt to process each mapping observation it encounters there.  To identify mapping scans and reference scans, the pipeline uses header information that must be set explicitly during the observation.  The </w:t>
+        <w:t xml:space="preserve">Previous examples demonstrated how you could identify specific mapping scans and reference scans for the pipeline’s calibration sequence.  By specifying mapping and reference scans explicitly in this manner, you have direct control over the calibration process.  An alternative is to allow the pipeline to determine mapping and reference scans automatically.  If you do not specify scan ranges at the </w:t>
+      </w:r>
+      <w:r>
+        <w:lastRenderedPageBreak/>
+        <w:t xml:space="preserve">command line, the pipeline will examine the entire input data file and attempt to process each mapping observation it encounters there.  To identify mapping scans and reference scans, the pipeline uses header information that must be set explicitly during the observation.  The </w:t>
       </w:r>
       <w:r>
         <w:rPr>
@@ -5676,7 +6347,11 @@
         <w:t xml:space="preserve">.py </w:t>
       </w:r>
       <w:r>
-        <w:t xml:space="preserve">script.  The default behavior is to fit a DC baseline (polynomial of order 0) determined from the edges of the spectrum.  Specifically, the baseline is fit to channels [0.04, 0.12]* </w:t>
+        <w:t xml:space="preserve">script.  The default behavior is to fit a DC </w:t>
+      </w:r>
+      <w:r>
+        <w:lastRenderedPageBreak/>
+        <w:t xml:space="preserve">baseline (polynomial of order 0) determined from the edges of the spectrum.  Specifically, the baseline is fit to channels [0.04, 0.12]* </w:t>
       </w:r>
       <w:proofErr w:type="spellStart"/>
       <w:r>
@@ -5892,7 +6567,6 @@
     <w:p/>
     <w:p>
       <w:r>
-        <w:lastRenderedPageBreak/>
         <w:t xml:space="preserve">A future upgrade to the pipeline will incorporate baseline-fitting parameters directly in the </w:t>
       </w:r>
       <w:proofErr w:type="spellStart"/>

</xml_diff>

<commit_message>
Minor updates to release notes and users guide.
</commit_message>
<xml_diff>
--- a/doc/MappingPipelineUG.docx
+++ b/doc/MappingPipelineUG.docx
@@ -3613,8 +3613,6 @@
       <w:r>
         <w:t>ome/gbtpipeline/release/</w:t>
       </w:r>
-      <w:bookmarkStart w:id="0" w:name="_GoBack"/>
-      <w:bookmarkEnd w:id="0"/>
       <w:r>
         <w:t>image</w:t>
       </w:r>
@@ -3742,7 +3740,23 @@
           <w:rFonts w:ascii="Andale Mono" w:hAnsi="Andale Mono"/>
           <w:sz w:val="16"/>
         </w:rPr>
-        <w:t>% aipspy /home/gbtpipeline/release/contrib/clear_AIPS_catalog.py &lt;aips_id&gt;</w:t>
+        <w:t>% aipspy /home/gbtpipeline/release/</w:t>
+      </w:r>
+      <w:r>
+        <w:rPr>
+          <w:rFonts w:ascii="Andale Mono" w:hAnsi="Andale Mono"/>
+          <w:sz w:val="16"/>
+        </w:rPr>
+        <w:t>tools</w:t>
+      </w:r>
+      <w:bookmarkStart w:id="0" w:name="_GoBack"/>
+      <w:bookmarkEnd w:id="0"/>
+      <w:r>
+        <w:rPr>
+          <w:rFonts w:ascii="Andale Mono" w:hAnsi="Andale Mono"/>
+          <w:sz w:val="16"/>
+        </w:rPr>
+        <w:t>/clear_AIPS_catalog.py &lt;aips_id&gt;</w:t>
       </w:r>
     </w:p>
     <w:p/>

</xml_diff>

<commit_message>
Added scripts to update images to Galactic coordinates.
AIPS only produces images where the header is written with
equatorial coordinates.  If the original data was in galactic
coordinates, the header needs to be updated to be viewed properly
in tools like the casaviewer.  These scripts modify the CTYPE1
and CTYPE2 keywords to have the correct galactic values.  The image
itself is already correct and unaffected by these updates.
</commit_message>
<xml_diff>
--- a/doc/MappingPipelineUG.docx
+++ b/doc/MappingPipelineUG.docx
@@ -35,7 +35,18 @@
         <w:jc w:val="center"/>
       </w:pPr>
       <w:r>
-        <w:t>November 24, 2014</w:t>
+        <w:t>February</w:t>
+      </w:r>
+      <w:r>
+        <w:t xml:space="preserve"> </w:t>
+      </w:r>
+      <w:r>
+        <w:t>2</w:t>
+      </w:r>
+      <w:bookmarkStart w:id="0" w:name="_GoBack"/>
+      <w:bookmarkEnd w:id="0"/>
+      <w:r>
+        <w:t>, 2015</w:t>
       </w:r>
     </w:p>
     <w:p>
@@ -3749,8 +3760,6 @@
         </w:rPr>
         <w:t>tools</w:t>
       </w:r>
-      <w:bookmarkStart w:id="0" w:name="_GoBack"/>
-      <w:bookmarkEnd w:id="0"/>
       <w:r>
         <w:rPr>
           <w:rFonts w:ascii="Andale Mono" w:hAnsi="Andale Mono"/>

</xml_diff>

<commit_message>
UG update: moved scaling factor from Ta* to Tcal equation.
Last week Jim, Bob and I decided the proper place for the per beam
scaling factors is as an adjustment to the Tcal values, which is used
to determine system temperature, Tsys.  The code and documentation is
being updated to reflect this change in calibration.  This commit is
the change to the documentation.

I also added page numbers to the user's guide.
</commit_message>
<xml_diff>
--- a/doc/MappingPipelineUG.docx
+++ b/doc/MappingPipelineUG.docx
@@ -52,8 +52,6 @@
       <w:r>
         <w:t>, 2015</w:t>
       </w:r>
-      <w:bookmarkStart w:id="0" w:name="_GoBack"/>
-      <w:bookmarkEnd w:id="0"/>
     </w:p>
     <w:sdt>
       <w:sdtPr>
@@ -1630,7 +1628,7 @@
                     </pic:cNvPicPr>
                   </pic:nvPicPr>
                   <pic:blipFill>
-                    <a:blip r:embed="rId7">
+                    <a:blip r:embed="rId9">
                       <a:extLst>
                         <a:ext uri="{28A0092B-C50C-407E-A947-70E740481C1C}">
                           <a14:useLocalDpi xmlns:a14="http://schemas.microsoft.com/office/drawing/2010/main" val="0"/>
@@ -1666,11 +1664,11 @@
       <w:pPr>
         <w:pStyle w:val="Heading1"/>
       </w:pPr>
-      <w:bookmarkStart w:id="1" w:name="_Toc286590899"/>
+      <w:bookmarkStart w:id="0" w:name="_Toc286590899"/>
       <w:r>
         <w:t>Introduction</w:t>
       </w:r>
-      <w:bookmarkEnd w:id="1"/>
+      <w:bookmarkEnd w:id="0"/>
     </w:p>
     <w:p>
       <w:pPr>
@@ -1804,11 +1802,11 @@
       <w:pPr>
         <w:pStyle w:val="Heading1"/>
       </w:pPr>
-      <w:bookmarkStart w:id="2" w:name="_Toc286590900"/>
+      <w:bookmarkStart w:id="1" w:name="_Toc286590900"/>
       <w:r>
         <w:t>Getting Started</w:t>
       </w:r>
-      <w:bookmarkEnd w:id="2"/>
+      <w:bookmarkEnd w:id="1"/>
     </w:p>
     <w:p/>
     <w:p>
@@ -1841,7 +1839,7 @@
       <w:r>
         <w:t xml:space="preserve">” is not listed, contact the GB helpdesk to have GB computing add you to the group.  The NRAO helpdesk is accessible at: </w:t>
       </w:r>
-      <w:hyperlink r:id="rId8">
+      <w:hyperlink r:id="rId10">
         <w:r>
           <w:rPr>
             <w:rStyle w:val="InternetLink"/>
@@ -2102,11 +2100,11 @@
       <w:pPr>
         <w:pStyle w:val="Heading1"/>
       </w:pPr>
-      <w:bookmarkStart w:id="3" w:name="_Toc286590901"/>
+      <w:bookmarkStart w:id="2" w:name="_Toc286590901"/>
       <w:r>
         <w:t>A First Look at the Mapping Pipeline</w:t>
       </w:r>
-      <w:bookmarkEnd w:id="3"/>
+      <w:bookmarkEnd w:id="2"/>
     </w:p>
     <w:p>
       <w:pPr>
@@ -2594,7 +2592,7 @@
                     </pic:cNvPicPr>
                   </pic:nvPicPr>
                   <pic:blipFill>
-                    <a:blip r:embed="rId9">
+                    <a:blip r:embed="rId11">
                       <a:extLst>
                         <a:ext uri="{28A0092B-C50C-407E-A947-70E740481C1C}">
                           <a14:useLocalDpi xmlns:a14="http://schemas.microsoft.com/office/drawing/2010/main" val="0"/>
@@ -2630,11 +2628,11 @@
       <w:pPr>
         <w:pStyle w:val="Heading1"/>
       </w:pPr>
-      <w:bookmarkStart w:id="4" w:name="_Toc286590902"/>
+      <w:bookmarkStart w:id="3" w:name="_Toc286590902"/>
       <w:r>
         <w:t>Using the Pipeline with VEGAS</w:t>
       </w:r>
-      <w:bookmarkEnd w:id="4"/>
+      <w:bookmarkEnd w:id="3"/>
     </w:p>
     <w:p>
       <w:pPr>
@@ -2693,11 +2691,11 @@
       <w:pPr>
         <w:pStyle w:val="Heading1"/>
       </w:pPr>
-      <w:bookmarkStart w:id="5" w:name="_Toc286590903"/>
+      <w:bookmarkStart w:id="4" w:name="_Toc286590903"/>
       <w:r>
         <w:t>Basic Operation of the Pipeline</w:t>
       </w:r>
-      <w:bookmarkEnd w:id="5"/>
+      <w:bookmarkEnd w:id="4"/>
     </w:p>
     <w:p/>
     <w:p>
@@ -3168,11 +3166,11 @@
       <w:pPr>
         <w:pStyle w:val="Heading2"/>
       </w:pPr>
-      <w:bookmarkStart w:id="6" w:name="_Toc286590904"/>
+      <w:bookmarkStart w:id="5" w:name="_Toc286590904"/>
       <w:r>
         <w:t>Pipeline Options</w:t>
       </w:r>
-      <w:bookmarkEnd w:id="6"/>
+      <w:bookmarkEnd w:id="5"/>
     </w:p>
     <w:p/>
     <w:p>
@@ -4233,11 +4231,11 @@
       <w:pPr>
         <w:pStyle w:val="Heading2"/>
       </w:pPr>
-      <w:bookmarkStart w:id="7" w:name="_Toc286590905"/>
+      <w:bookmarkStart w:id="6" w:name="_Toc286590905"/>
       <w:r>
         <w:t>Some Considerations on Pipeline options</w:t>
       </w:r>
-      <w:bookmarkEnd w:id="7"/>
+      <w:bookmarkEnd w:id="6"/>
     </w:p>
     <w:p>
       <w:pPr>
@@ -4394,7 +4392,7 @@
                     </pic:cNvPicPr>
                   </pic:nvPicPr>
                   <pic:blipFill>
-                    <a:blip r:embed="rId10">
+                    <a:blip r:embed="rId12">
                       <a:extLst>
                         <a:ext uri="{28A0092B-C50C-407E-A947-70E740481C1C}">
                           <a14:useLocalDpi xmlns:a14="http://schemas.microsoft.com/office/drawing/2010/main" val="0"/>
@@ -4451,7 +4449,7 @@
                     </pic:cNvPicPr>
                   </pic:nvPicPr>
                   <pic:blipFill>
-                    <a:blip r:embed="rId11">
+                    <a:blip r:embed="rId13">
                       <a:extLst>
                         <a:ext uri="{28A0092B-C50C-407E-A947-70E740481C1C}">
                           <a14:useLocalDpi xmlns:a14="http://schemas.microsoft.com/office/drawing/2010/main" val="0"/>
@@ -4553,277 +4551,277 @@
       <w:pPr>
         <w:pStyle w:val="Heading1"/>
       </w:pPr>
-      <w:bookmarkStart w:id="8" w:name="_Toc286590906"/>
+      <w:bookmarkStart w:id="7" w:name="_Toc286590906"/>
       <w:r>
         <w:t>Advanced Operation of the Pipeline</w:t>
       </w:r>
+      <w:bookmarkEnd w:id="7"/>
+    </w:p>
+    <w:p/>
+    <w:p>
+      <w:r>
+        <w:t xml:space="preserve">Basic usage of the </w:t>
+      </w:r>
+      <w:proofErr w:type="spellStart"/>
+      <w:r>
+        <w:rPr>
+          <w:i/>
+        </w:rPr>
+        <w:t>gbtpipeline</w:t>
+      </w:r>
+      <w:proofErr w:type="spellEnd"/>
+      <w:r>
+        <w:t xml:space="preserve"> command, as described above, should meet the data reduction needs of many projects.  Sometimes, however, you may need to customize the mapping results or take advantage of certain features that are not available from the standard </w:t>
+      </w:r>
+      <w:proofErr w:type="spellStart"/>
+      <w:r>
+        <w:rPr>
+          <w:i/>
+        </w:rPr>
+        <w:t>gbtpipeline</w:t>
+      </w:r>
+      <w:proofErr w:type="spellEnd"/>
+      <w:r>
+        <w:t xml:space="preserve"> parameters.  In this case, you can run any of the three stages of the pipeline separately, customizing the results at each stage.</w:t>
+      </w:r>
+    </w:p>
+    <w:p/>
+    <w:p>
+      <w:pPr>
+        <w:pStyle w:val="Heading3"/>
+      </w:pPr>
+      <w:bookmarkStart w:id="8" w:name="_Toc286590907"/>
+      <w:r>
+        <w:t>Stage 1: Calibration</w:t>
+      </w:r>
       <w:bookmarkEnd w:id="8"/>
     </w:p>
+    <w:p>
+      <w:r>
+        <w:t>The first stage of the pipeline calibrates the data and creates an S</w:t>
+      </w:r>
+      <w:r>
+        <w:t>DFITS file for each</w:t>
+      </w:r>
+      <w:r>
+        <w:t xml:space="preserve"> sampler</w:t>
+      </w:r>
+      <w:r>
+        <w:t xml:space="preserve"> in the backend</w:t>
+      </w:r>
+      <w:r>
+        <w:t xml:space="preserve">.  You can halt the </w:t>
+      </w:r>
+      <w:proofErr w:type="spellStart"/>
+      <w:r>
+        <w:rPr>
+          <w:i/>
+        </w:rPr>
+        <w:t>gbtpipeline</w:t>
+      </w:r>
+      <w:proofErr w:type="spellEnd"/>
+      <w:r>
+        <w:t xml:space="preserve"> process after Stage 1 by specifying the command-line option “--imaging-off”.</w:t>
+      </w:r>
+    </w:p>
     <w:p/>
     <w:p>
       <w:r>
-        <w:t xml:space="preserve">Basic usage of the </w:t>
+        <w:t>As an alternative</w:t>
+      </w:r>
+      <w:r>
+        <w:t xml:space="preserve"> to using the pipeline for calibration</w:t>
+      </w:r>
+      <w:r>
+        <w:t>, you may use GBTIDL to produce the SDFITS files.  GBTIDL gives you detailed control</w:t>
+      </w:r>
+      <w:r>
+        <w:t xml:space="preserve"> of the calibration</w:t>
+      </w:r>
+      <w:r>
+        <w:t xml:space="preserve"> on an integration-by-integration basis.  The SDFITS file </w:t>
+      </w:r>
+      <w:r>
+        <w:t xml:space="preserve">that you generate </w:t>
+      </w:r>
+      <w:r>
+        <w:t xml:space="preserve">must contain one record </w:t>
+      </w:r>
+      <w:proofErr w:type="gramStart"/>
+      <w:r>
+        <w:t>for each integration</w:t>
+      </w:r>
+      <w:proofErr w:type="gramEnd"/>
+      <w:r>
+        <w:t xml:space="preserve"> in the map, and each record should contain a calibrated spectrum.  You can either create one SDFITS file with all the data, or multiple SDFITS files containing partial data sets (for example, separating feeds into separate SDFITS files for individual processing).  Separate SDFITS files</w:t>
+      </w:r>
+      <w:r>
+        <w:t xml:space="preserve"> are easily combined for gridding</w:t>
+      </w:r>
+      <w:r>
+        <w:t xml:space="preserve"> in a later step.</w:t>
+      </w:r>
+    </w:p>
+    <w:p/>
+    <w:p>
+      <w:pPr>
+        <w:pStyle w:val="Heading3"/>
+      </w:pPr>
+      <w:bookmarkStart w:id="9" w:name="_Toc286590908"/>
+      <w:r>
+        <w:t>Stage 2: File Conversion</w:t>
+      </w:r>
+      <w:bookmarkEnd w:id="9"/>
+    </w:p>
+    <w:p>
+      <w:r>
+        <w:t>With</w:t>
+      </w:r>
+      <w:r>
+        <w:t xml:space="preserve"> an SDFITS file in hand, you must</w:t>
+      </w:r>
+      <w:r>
+        <w:t xml:space="preserve"> convert the file to an AIPS-compatible format using the utility program </w:t>
       </w:r>
       <w:proofErr w:type="spellStart"/>
       <w:r>
         <w:rPr>
           <w:i/>
         </w:rPr>
-        <w:t>gbtpipeline</w:t>
-      </w:r>
-      <w:proofErr w:type="spellEnd"/>
-      <w:r>
-        <w:t xml:space="preserve"> command, as described above, should meet the data reduction needs of many projects.  Sometimes, however, you may need to customize the mapping results or take advantage of certain features that are not available from the standard </w:t>
+        <w:t>idlToSdfits</w:t>
+      </w:r>
+      <w:proofErr w:type="spellEnd"/>
+      <w:r>
+        <w:t>.  A typical execution will look like:</w:t>
+      </w:r>
+    </w:p>
+    <w:p/>
+    <w:p>
+      <w:pPr>
+        <w:rPr>
+          <w:sz w:val="16"/>
+          <w:szCs w:val="16"/>
+        </w:rPr>
+      </w:pPr>
+      <w:r>
+        <w:rPr>
+          <w:rFonts w:ascii="Andale Mono" w:hAnsi="Andale Mono"/>
+          <w:sz w:val="16"/>
+          <w:szCs w:val="16"/>
+        </w:rPr>
+        <w:t xml:space="preserve">% </w:t>
+      </w:r>
+      <w:proofErr w:type="spellStart"/>
+      <w:proofErr w:type="gramStart"/>
+      <w:r>
+        <w:rPr>
+          <w:rFonts w:ascii="Andale Mono" w:hAnsi="Andale Mono"/>
+          <w:sz w:val="16"/>
+          <w:szCs w:val="16"/>
+        </w:rPr>
+        <w:t>idlToSdfits</w:t>
+      </w:r>
+      <w:proofErr w:type="spellEnd"/>
+      <w:proofErr w:type="gramEnd"/>
+      <w:r>
+        <w:rPr>
+          <w:rFonts w:ascii="Andale Mono" w:hAnsi="Andale Mono"/>
+          <w:sz w:val="16"/>
+          <w:szCs w:val="16"/>
+        </w:rPr>
+        <w:t xml:space="preserve"> –l –o </w:t>
+      </w:r>
+      <w:proofErr w:type="spellStart"/>
+      <w:r>
+        <w:rPr>
+          <w:rFonts w:ascii="Andale Mono" w:hAnsi="Andale Mono"/>
+          <w:sz w:val="16"/>
+          <w:szCs w:val="16"/>
+        </w:rPr>
+        <w:t>myfile</w:t>
+      </w:r>
+      <w:r>
+        <w:rPr>
+          <w:rFonts w:ascii="Andale Mono" w:hAnsi="Andale Mono"/>
+          <w:sz w:val="16"/>
+          <w:szCs w:val="16"/>
+        </w:rPr>
+        <w:t>.aips.fits</w:t>
+      </w:r>
+      <w:proofErr w:type="spellEnd"/>
+      <w:r>
+        <w:rPr>
+          <w:rFonts w:ascii="Andale Mono" w:hAnsi="Andale Mono"/>
+          <w:sz w:val="16"/>
+          <w:szCs w:val="16"/>
+        </w:rPr>
+        <w:t xml:space="preserve"> </w:t>
+      </w:r>
+      <w:proofErr w:type="spellStart"/>
+      <w:r>
+        <w:rPr>
+          <w:rFonts w:ascii="Andale Mono" w:hAnsi="Andale Mono"/>
+          <w:sz w:val="16"/>
+          <w:szCs w:val="16"/>
+        </w:rPr>
+        <w:t>myfile.fits</w:t>
+      </w:r>
+      <w:proofErr w:type="spellEnd"/>
+    </w:p>
+    <w:p/>
+    <w:p>
+      <w:r>
+        <w:t xml:space="preserve">The “-l” option suppresses the creation of a plot file.  The </w:t>
       </w:r>
       <w:proofErr w:type="spellStart"/>
       <w:r>
         <w:rPr>
           <w:i/>
         </w:rPr>
-        <w:t>gbtpipeline</w:t>
-      </w:r>
-      <w:proofErr w:type="spellEnd"/>
-      <w:r>
-        <w:t xml:space="preserve"> parameters.  In this case, you can run any of the three stages of the pipeline separately, customizing the results at each stage.</w:t>
+        <w:t>idlToSdfits</w:t>
+      </w:r>
+      <w:proofErr w:type="spellEnd"/>
+      <w:r>
+        <w:t xml:space="preserve"> program has a host of additional options that can be examined by typing “</w:t>
+      </w:r>
+      <w:proofErr w:type="spellStart"/>
+      <w:r>
+        <w:t>idlToSdfits</w:t>
+      </w:r>
+      <w:proofErr w:type="spellEnd"/>
+      <w:r>
+        <w:t xml:space="preserve">” at the </w:t>
+      </w:r>
+      <w:proofErr w:type="spellStart"/>
+      <w:r>
+        <w:t>linux</w:t>
+      </w:r>
+      <w:proofErr w:type="spellEnd"/>
+      <w:r>
+        <w:t xml:space="preserve"> prompt, with no parameters.</w:t>
       </w:r>
     </w:p>
     <w:p/>
     <w:p>
+      <w:r>
+        <w:t>The</w:t>
+      </w:r>
+      <w:r>
+        <w:t xml:space="preserve"> product of Stage 2 is one “AIPS FITS</w:t>
+      </w:r>
+      <w:r>
+        <w:t>” file for each SDFITS file from Stage 1.</w:t>
+      </w:r>
+    </w:p>
+    <w:p>
       <w:pPr>
         <w:pStyle w:val="Heading3"/>
       </w:pPr>
-      <w:bookmarkStart w:id="9" w:name="_Toc286590907"/>
-      <w:r>
-        <w:t>Stage 1: Calibration</w:t>
-      </w:r>
-      <w:bookmarkEnd w:id="9"/>
-    </w:p>
-    <w:p>
-      <w:r>
-        <w:t>The first stage of the pipeline calibrates the data and creates an S</w:t>
-      </w:r>
-      <w:r>
-        <w:t>DFITS file for each</w:t>
-      </w:r>
-      <w:r>
-        <w:t xml:space="preserve"> sampler</w:t>
-      </w:r>
-      <w:r>
-        <w:t xml:space="preserve"> in the backend</w:t>
-      </w:r>
-      <w:r>
-        <w:t xml:space="preserve">.  You can halt the </w:t>
-      </w:r>
-      <w:proofErr w:type="spellStart"/>
-      <w:r>
-        <w:rPr>
-          <w:i/>
-        </w:rPr>
-        <w:t>gbtpipeline</w:t>
-      </w:r>
-      <w:proofErr w:type="spellEnd"/>
-      <w:r>
-        <w:t xml:space="preserve"> process after Stage 1 by specifying the command-line option “--imaging-off”.</w:t>
-      </w:r>
-    </w:p>
-    <w:p/>
-    <w:p>
-      <w:r>
-        <w:t>As an alternative</w:t>
-      </w:r>
-      <w:r>
-        <w:t xml:space="preserve"> to using the pipeline for calibration</w:t>
-      </w:r>
-      <w:r>
-        <w:t>, you may use GBTIDL to produce the SDFITS files.  GBTIDL gives you detailed control</w:t>
-      </w:r>
-      <w:r>
-        <w:t xml:space="preserve"> of the calibration</w:t>
-      </w:r>
-      <w:r>
-        <w:t xml:space="preserve"> on an integration-by-integration basis.  The SDFITS file </w:t>
-      </w:r>
-      <w:r>
-        <w:t xml:space="preserve">that you generate </w:t>
-      </w:r>
-      <w:r>
-        <w:t xml:space="preserve">must contain one record </w:t>
-      </w:r>
-      <w:proofErr w:type="gramStart"/>
-      <w:r>
-        <w:t>for each integration</w:t>
-      </w:r>
-      <w:proofErr w:type="gramEnd"/>
-      <w:r>
-        <w:t xml:space="preserve"> in the map, and each record should contain a calibrated spectrum.  You can either create one SDFITS file with all the data, or multiple SDFITS files containing partial data sets (for example, separating feeds into separate SDFITS files for individual processing).  Separate SDFITS files</w:t>
-      </w:r>
-      <w:r>
-        <w:t xml:space="preserve"> are easily combined for gridding</w:t>
-      </w:r>
-      <w:r>
-        <w:t xml:space="preserve"> in a later step.</w:t>
-      </w:r>
-    </w:p>
-    <w:p/>
-    <w:p>
-      <w:pPr>
-        <w:pStyle w:val="Heading3"/>
-      </w:pPr>
-      <w:bookmarkStart w:id="10" w:name="_Toc286590908"/>
-      <w:r>
-        <w:t>Stage 2: File Conversion</w:t>
+      <w:bookmarkStart w:id="10" w:name="_Toc286590909"/>
+      <w:r>
+        <w:t>Stage 3: Combining Data and Imaging</w:t>
       </w:r>
       <w:bookmarkEnd w:id="10"/>
-    </w:p>
-    <w:p>
-      <w:r>
-        <w:t>With</w:t>
-      </w:r>
-      <w:r>
-        <w:t xml:space="preserve"> an SDFITS file in hand, you must</w:t>
-      </w:r>
-      <w:r>
-        <w:t xml:space="preserve"> convert the file to an AIPS-compatible format using the utility program </w:t>
-      </w:r>
-      <w:proofErr w:type="spellStart"/>
-      <w:r>
-        <w:rPr>
-          <w:i/>
-        </w:rPr>
-        <w:t>idlToSdfits</w:t>
-      </w:r>
-      <w:proofErr w:type="spellEnd"/>
-      <w:r>
-        <w:t>.  A typical execution will look like:</w:t>
-      </w:r>
-    </w:p>
-    <w:p/>
-    <w:p>
-      <w:pPr>
-        <w:rPr>
-          <w:sz w:val="16"/>
-          <w:szCs w:val="16"/>
-        </w:rPr>
-      </w:pPr>
-      <w:r>
-        <w:rPr>
-          <w:rFonts w:ascii="Andale Mono" w:hAnsi="Andale Mono"/>
-          <w:sz w:val="16"/>
-          <w:szCs w:val="16"/>
-        </w:rPr>
-        <w:t xml:space="preserve">% </w:t>
-      </w:r>
-      <w:proofErr w:type="spellStart"/>
-      <w:proofErr w:type="gramStart"/>
-      <w:r>
-        <w:rPr>
-          <w:rFonts w:ascii="Andale Mono" w:hAnsi="Andale Mono"/>
-          <w:sz w:val="16"/>
-          <w:szCs w:val="16"/>
-        </w:rPr>
-        <w:t>idlToSdfits</w:t>
-      </w:r>
-      <w:proofErr w:type="spellEnd"/>
-      <w:proofErr w:type="gramEnd"/>
-      <w:r>
-        <w:rPr>
-          <w:rFonts w:ascii="Andale Mono" w:hAnsi="Andale Mono"/>
-          <w:sz w:val="16"/>
-          <w:szCs w:val="16"/>
-        </w:rPr>
-        <w:t xml:space="preserve"> –l –o </w:t>
-      </w:r>
-      <w:proofErr w:type="spellStart"/>
-      <w:r>
-        <w:rPr>
-          <w:rFonts w:ascii="Andale Mono" w:hAnsi="Andale Mono"/>
-          <w:sz w:val="16"/>
-          <w:szCs w:val="16"/>
-        </w:rPr>
-        <w:t>myfile</w:t>
-      </w:r>
-      <w:r>
-        <w:rPr>
-          <w:rFonts w:ascii="Andale Mono" w:hAnsi="Andale Mono"/>
-          <w:sz w:val="16"/>
-          <w:szCs w:val="16"/>
-        </w:rPr>
-        <w:t>.aips.fits</w:t>
-      </w:r>
-      <w:proofErr w:type="spellEnd"/>
-      <w:r>
-        <w:rPr>
-          <w:rFonts w:ascii="Andale Mono" w:hAnsi="Andale Mono"/>
-          <w:sz w:val="16"/>
-          <w:szCs w:val="16"/>
-        </w:rPr>
-        <w:t xml:space="preserve"> </w:t>
-      </w:r>
-      <w:proofErr w:type="spellStart"/>
-      <w:r>
-        <w:rPr>
-          <w:rFonts w:ascii="Andale Mono" w:hAnsi="Andale Mono"/>
-          <w:sz w:val="16"/>
-          <w:szCs w:val="16"/>
-        </w:rPr>
-        <w:t>myfile.fits</w:t>
-      </w:r>
-      <w:proofErr w:type="spellEnd"/>
-    </w:p>
-    <w:p/>
-    <w:p>
-      <w:r>
-        <w:t xml:space="preserve">The “-l” option suppresses the creation of a plot file.  The </w:t>
-      </w:r>
-      <w:proofErr w:type="spellStart"/>
-      <w:r>
-        <w:rPr>
-          <w:i/>
-        </w:rPr>
-        <w:t>idlToSdfits</w:t>
-      </w:r>
-      <w:proofErr w:type="spellEnd"/>
-      <w:r>
-        <w:t xml:space="preserve"> program has a host of additional options that can be examined by typing “</w:t>
-      </w:r>
-      <w:proofErr w:type="spellStart"/>
-      <w:r>
-        <w:t>idlToSdfits</w:t>
-      </w:r>
-      <w:proofErr w:type="spellEnd"/>
-      <w:r>
-        <w:t xml:space="preserve">” at the </w:t>
-      </w:r>
-      <w:proofErr w:type="spellStart"/>
-      <w:r>
-        <w:t>linux</w:t>
-      </w:r>
-      <w:proofErr w:type="spellEnd"/>
-      <w:r>
-        <w:t xml:space="preserve"> prompt, with no parameters.</w:t>
-      </w:r>
-    </w:p>
-    <w:p/>
-    <w:p>
-      <w:r>
-        <w:t>The</w:t>
-      </w:r>
-      <w:r>
-        <w:t xml:space="preserve"> product of Stage 2 is one “AIPS FITS</w:t>
-      </w:r>
-      <w:r>
-        <w:t>” file for each SDFITS file from Stage 1.</w:t>
-      </w:r>
-    </w:p>
-    <w:p>
-      <w:pPr>
-        <w:pStyle w:val="Heading3"/>
-      </w:pPr>
-      <w:bookmarkStart w:id="11" w:name="_Toc286590909"/>
-      <w:r>
-        <w:t>Stage 3: Combining Data and Imaging</w:t>
-      </w:r>
-      <w:bookmarkEnd w:id="11"/>
     </w:p>
     <w:p>
       <w:r>
@@ -5457,11 +5455,11 @@
       <w:pPr>
         <w:pStyle w:val="Heading1"/>
       </w:pPr>
-      <w:bookmarkStart w:id="12" w:name="_Toc286590910"/>
+      <w:bookmarkStart w:id="11" w:name="_Toc286590910"/>
       <w:r>
         <w:t>Flagging Data</w:t>
       </w:r>
-      <w:bookmarkEnd w:id="12"/>
+      <w:bookmarkEnd w:id="11"/>
     </w:p>
     <w:p>
       <w:pPr>
@@ -5733,11 +5731,11 @@
       <w:pPr>
         <w:pStyle w:val="Heading1"/>
       </w:pPr>
-      <w:bookmarkStart w:id="13" w:name="_Toc286590911"/>
+      <w:bookmarkStart w:id="12" w:name="_Toc286590911"/>
       <w:r>
         <w:t>Channel limitations with VEGAS data</w:t>
       </w:r>
-      <w:bookmarkEnd w:id="13"/>
+      <w:bookmarkEnd w:id="12"/>
     </w:p>
     <w:p/>
     <w:p>
@@ -6289,569 +6287,569 @@
       <w:pPr>
         <w:pStyle w:val="Heading1"/>
       </w:pPr>
-      <w:bookmarkStart w:id="14" w:name="_Toc286590912"/>
+      <w:bookmarkStart w:id="13" w:name="_Toc286590912"/>
       <w:r>
         <w:t>Imaging Examples</w:t>
       </w:r>
+      <w:bookmarkEnd w:id="13"/>
+    </w:p>
+    <w:p/>
+    <w:p>
+      <w:r>
+        <w:t>Here we give ex</w:t>
+      </w:r>
+      <w:r>
+        <w:t>amples of several common examples of</w:t>
+      </w:r>
+      <w:r>
+        <w:t xml:space="preserve"> </w:t>
+      </w:r>
+      <w:r>
+        <w:t>pipeline use.</w:t>
+      </w:r>
+    </w:p>
+    <w:p>
+      <w:pPr>
+        <w:pStyle w:val="Heading2"/>
+      </w:pPr>
+      <w:bookmarkStart w:id="14" w:name="_Toc286590913"/>
+      <w:r>
+        <w:t>Example: Combining Data from Multiple Maps</w:t>
+      </w:r>
       <w:bookmarkEnd w:id="14"/>
     </w:p>
     <w:p/>
     <w:p>
       <w:r>
-        <w:t>Here we give ex</w:t>
-      </w:r>
-      <w:r>
-        <w:t>amples of several common examples of</w:t>
-      </w:r>
-      <w:r>
+        <w:t>Suppose you have several data sets from independent executions of your GBT mapping observation.  You can combine and map the data using the following procedure.</w:t>
+      </w:r>
+    </w:p>
+    <w:p/>
+    <w:p>
+      <w:r>
+        <w:t>First run the pipeline on each of the maps separately, specifying the “--imaging-off” option.  Each execution will generate a se</w:t>
+      </w:r>
+      <w:r>
+        <w:t>t of SDFITS files</w:t>
+      </w:r>
+      <w:r>
+        <w:t>.</w:t>
+      </w:r>
+    </w:p>
+    <w:p/>
+    <w:p>
+      <w:pPr>
+        <w:rPr>
+          <w:sz w:val="16"/>
+          <w:szCs w:val="16"/>
+        </w:rPr>
+      </w:pPr>
+      <w:proofErr w:type="spellStart"/>
+      <w:proofErr w:type="gramStart"/>
+      <w:r>
+        <w:rPr>
+          <w:rFonts w:ascii="Andale Mono" w:hAnsi="Andale Mono"/>
+          <w:sz w:val="16"/>
+          <w:szCs w:val="16"/>
+        </w:rPr>
+        <w:t>gbtpipeline</w:t>
+      </w:r>
+      <w:proofErr w:type="spellEnd"/>
+      <w:proofErr w:type="gramEnd"/>
+      <w:r>
+        <w:rPr>
+          <w:rFonts w:ascii="Andale Mono" w:hAnsi="Andale Mono"/>
+          <w:sz w:val="16"/>
+          <w:szCs w:val="16"/>
+        </w:rPr>
+        <w:t xml:space="preserve"> –</w:t>
+      </w:r>
+      <w:proofErr w:type="spellStart"/>
+      <w:r>
+        <w:rPr>
+          <w:rFonts w:ascii="Andale Mono" w:hAnsi="Andale Mono"/>
+          <w:sz w:val="16"/>
+          <w:szCs w:val="16"/>
+        </w:rPr>
+        <w:t>i</w:t>
+      </w:r>
+      <w:proofErr w:type="spellEnd"/>
+      <w:r>
+        <w:rPr>
+          <w:rFonts w:ascii="Andale Mono" w:hAnsi="Andale Mono"/>
+          <w:sz w:val="16"/>
+          <w:szCs w:val="16"/>
+        </w:rPr>
         <w:t xml:space="preserve"> </w:t>
       </w:r>
-      <w:r>
-        <w:t>pipeline use.</w:t>
-      </w:r>
-    </w:p>
+      <w:proofErr w:type="spellStart"/>
+      <w:r>
+        <w:rPr>
+          <w:rFonts w:ascii="Andale Mono" w:hAnsi="Andale Mono"/>
+          <w:sz w:val="16"/>
+          <w:szCs w:val="16"/>
+        </w:rPr>
+        <w:t>my_sample_data.fits</w:t>
+      </w:r>
+      <w:proofErr w:type="spellEnd"/>
+      <w:r>
+        <w:rPr>
+          <w:rFonts w:ascii="Andale Mono" w:hAnsi="Andale Mono"/>
+          <w:sz w:val="16"/>
+          <w:szCs w:val="16"/>
+        </w:rPr>
+        <w:t xml:space="preserve"> –m 10:19 --</w:t>
+      </w:r>
+      <w:proofErr w:type="spellStart"/>
+      <w:r>
+        <w:rPr>
+          <w:rFonts w:ascii="Andale Mono" w:hAnsi="Andale Mono"/>
+          <w:sz w:val="16"/>
+          <w:szCs w:val="16"/>
+        </w:rPr>
+        <w:t>refscan</w:t>
+      </w:r>
+      <w:proofErr w:type="spellEnd"/>
+      <w:r>
+        <w:rPr>
+          <w:rFonts w:ascii="Andale Mono" w:hAnsi="Andale Mono"/>
+          <w:sz w:val="16"/>
+          <w:szCs w:val="16"/>
+        </w:rPr>
+        <w:t xml:space="preserve"> 9 --imaging-off</w:t>
+      </w:r>
+    </w:p>
+    <w:p>
+      <w:pPr>
+        <w:rPr>
+          <w:sz w:val="16"/>
+          <w:szCs w:val="16"/>
+        </w:rPr>
+      </w:pPr>
+      <w:proofErr w:type="spellStart"/>
+      <w:proofErr w:type="gramStart"/>
+      <w:r>
+        <w:rPr>
+          <w:rFonts w:ascii="Andale Mono" w:hAnsi="Andale Mono"/>
+          <w:sz w:val="16"/>
+          <w:szCs w:val="16"/>
+        </w:rPr>
+        <w:t>gbtpipeline</w:t>
+      </w:r>
+      <w:proofErr w:type="spellEnd"/>
+      <w:proofErr w:type="gramEnd"/>
+      <w:r>
+        <w:rPr>
+          <w:rFonts w:ascii="Andale Mono" w:hAnsi="Andale Mono"/>
+          <w:sz w:val="16"/>
+          <w:szCs w:val="16"/>
+        </w:rPr>
+        <w:t xml:space="preserve"> –</w:t>
+      </w:r>
+      <w:proofErr w:type="spellStart"/>
+      <w:r>
+        <w:rPr>
+          <w:rFonts w:ascii="Andale Mono" w:hAnsi="Andale Mono"/>
+          <w:sz w:val="16"/>
+          <w:szCs w:val="16"/>
+        </w:rPr>
+        <w:t>i</w:t>
+      </w:r>
+      <w:proofErr w:type="spellEnd"/>
+      <w:r>
+        <w:rPr>
+          <w:rFonts w:ascii="Andale Mono" w:hAnsi="Andale Mono"/>
+          <w:sz w:val="16"/>
+          <w:szCs w:val="16"/>
+        </w:rPr>
+        <w:t xml:space="preserve"> </w:t>
+      </w:r>
+      <w:proofErr w:type="spellStart"/>
+      <w:r>
+        <w:rPr>
+          <w:rFonts w:ascii="Andale Mono" w:hAnsi="Andale Mono"/>
+          <w:sz w:val="16"/>
+          <w:szCs w:val="16"/>
+        </w:rPr>
+        <w:t>my_sample_data.fits</w:t>
+      </w:r>
+      <w:proofErr w:type="spellEnd"/>
+      <w:r>
+        <w:rPr>
+          <w:rFonts w:ascii="Andale Mono" w:hAnsi="Andale Mono"/>
+          <w:sz w:val="16"/>
+          <w:szCs w:val="16"/>
+        </w:rPr>
+        <w:t xml:space="preserve"> –m 21:30 --</w:t>
+      </w:r>
+      <w:proofErr w:type="spellStart"/>
+      <w:r>
+        <w:rPr>
+          <w:rFonts w:ascii="Andale Mono" w:hAnsi="Andale Mono"/>
+          <w:sz w:val="16"/>
+          <w:szCs w:val="16"/>
+        </w:rPr>
+        <w:t>refscan</w:t>
+      </w:r>
+      <w:proofErr w:type="spellEnd"/>
+      <w:r>
+        <w:rPr>
+          <w:rFonts w:ascii="Andale Mono" w:hAnsi="Andale Mono"/>
+          <w:sz w:val="16"/>
+          <w:szCs w:val="16"/>
+        </w:rPr>
+        <w:t xml:space="preserve"> 20 --imaging-off</w:t>
+      </w:r>
+    </w:p>
+    <w:p/>
+    <w:p>
+      <w:r>
+        <w:t xml:space="preserve">Next create the </w:t>
+      </w:r>
+      <w:proofErr w:type="spellStart"/>
+      <w:r>
+        <w:t>aips</w:t>
+      </w:r>
+      <w:proofErr w:type="spellEnd"/>
+      <w:r>
+        <w:t xml:space="preserve"> files for each FITS file generated in the previous step:</w:t>
+      </w:r>
+    </w:p>
+    <w:p/>
+    <w:p>
+      <w:pPr>
+        <w:rPr>
+          <w:sz w:val="16"/>
+          <w:szCs w:val="16"/>
+        </w:rPr>
+      </w:pPr>
+      <w:proofErr w:type="spellStart"/>
+      <w:proofErr w:type="gramStart"/>
+      <w:r>
+        <w:rPr>
+          <w:rFonts w:ascii="Andale Mono" w:hAnsi="Andale Mono"/>
+          <w:sz w:val="16"/>
+          <w:szCs w:val="16"/>
+        </w:rPr>
+        <w:t>idlToSdfits</w:t>
+      </w:r>
+      <w:proofErr w:type="spellEnd"/>
+      <w:proofErr w:type="gramEnd"/>
+      <w:r>
+        <w:rPr>
+          <w:rFonts w:ascii="Andale Mono" w:hAnsi="Andale Mono"/>
+          <w:sz w:val="16"/>
+          <w:szCs w:val="16"/>
+        </w:rPr>
+        <w:t xml:space="preserve"> –l –o file1</w:t>
+      </w:r>
+      <w:r>
+        <w:rPr>
+          <w:rFonts w:ascii="Andale Mono" w:hAnsi="Andale Mono"/>
+          <w:sz w:val="16"/>
+          <w:szCs w:val="16"/>
+        </w:rPr>
+        <w:t>.aips.fits</w:t>
+      </w:r>
+      <w:r>
+        <w:rPr>
+          <w:rFonts w:ascii="Andale Mono" w:hAnsi="Andale Mono"/>
+          <w:sz w:val="16"/>
+          <w:szCs w:val="16"/>
+        </w:rPr>
+        <w:t xml:space="preserve"> file1.fits</w:t>
+      </w:r>
+    </w:p>
+    <w:p>
+      <w:pPr>
+        <w:rPr>
+          <w:sz w:val="16"/>
+          <w:szCs w:val="16"/>
+        </w:rPr>
+      </w:pPr>
+      <w:proofErr w:type="spellStart"/>
+      <w:proofErr w:type="gramStart"/>
+      <w:r>
+        <w:rPr>
+          <w:rFonts w:ascii="Andale Mono" w:hAnsi="Andale Mono"/>
+          <w:sz w:val="16"/>
+          <w:szCs w:val="16"/>
+        </w:rPr>
+        <w:t>idlToSdfits</w:t>
+      </w:r>
+      <w:proofErr w:type="spellEnd"/>
+      <w:proofErr w:type="gramEnd"/>
+      <w:r>
+        <w:rPr>
+          <w:rFonts w:ascii="Andale Mono" w:hAnsi="Andale Mono"/>
+          <w:sz w:val="16"/>
+          <w:szCs w:val="16"/>
+        </w:rPr>
+        <w:t xml:space="preserve"> –l –o file2</w:t>
+      </w:r>
+      <w:r>
+        <w:rPr>
+          <w:rFonts w:ascii="Andale Mono" w:hAnsi="Andale Mono"/>
+          <w:sz w:val="16"/>
+          <w:szCs w:val="16"/>
+        </w:rPr>
+        <w:t>.aips.fits</w:t>
+      </w:r>
+      <w:r>
+        <w:rPr>
+          <w:rFonts w:ascii="Andale Mono" w:hAnsi="Andale Mono"/>
+          <w:sz w:val="16"/>
+          <w:szCs w:val="16"/>
+        </w:rPr>
+        <w:t xml:space="preserve"> file2.fits</w:t>
+      </w:r>
+    </w:p>
+    <w:p/>
+    <w:p>
+      <w:r>
+        <w:t xml:space="preserve">Now combine the data using the </w:t>
+      </w:r>
+      <w:proofErr w:type="spellStart"/>
+      <w:r>
+        <w:rPr>
+          <w:i/>
+        </w:rPr>
+        <w:t>aipspy</w:t>
+      </w:r>
+      <w:proofErr w:type="spellEnd"/>
+      <w:r>
+        <w:t xml:space="preserve"> command with </w:t>
+      </w:r>
+      <w:r>
+        <w:t>load</w:t>
+      </w:r>
+      <w:r>
+        <w:t>.py:</w:t>
+      </w:r>
+    </w:p>
+    <w:p/>
+    <w:p>
+      <w:pPr>
+        <w:rPr>
+          <w:sz w:val="16"/>
+          <w:szCs w:val="16"/>
+        </w:rPr>
+      </w:pPr>
+      <w:proofErr w:type="spellStart"/>
+      <w:proofErr w:type="gramStart"/>
+      <w:r>
+        <w:rPr>
+          <w:rFonts w:ascii="Andale Mono" w:hAnsi="Andale Mono"/>
+          <w:sz w:val="16"/>
+          <w:szCs w:val="16"/>
+        </w:rPr>
+        <w:t>aipspy</w:t>
+      </w:r>
+      <w:proofErr w:type="spellEnd"/>
+      <w:proofErr w:type="gramEnd"/>
+      <w:r>
+        <w:rPr>
+          <w:rFonts w:ascii="Andale Mono" w:hAnsi="Andale Mono"/>
+          <w:sz w:val="16"/>
+          <w:szCs w:val="16"/>
+        </w:rPr>
+        <w:t xml:space="preserve"> /home/gbtpipeline/</w:t>
+      </w:r>
+      <w:r>
+        <w:rPr>
+          <w:rFonts w:ascii="Andale Mono" w:hAnsi="Andale Mono"/>
+          <w:sz w:val="16"/>
+          <w:szCs w:val="16"/>
+        </w:rPr>
+        <w:t>release</w:t>
+      </w:r>
+      <w:r>
+        <w:rPr>
+          <w:rFonts w:ascii="Andale Mono" w:hAnsi="Andale Mono"/>
+          <w:sz w:val="16"/>
+          <w:szCs w:val="16"/>
+        </w:rPr>
+        <w:t>/</w:t>
+      </w:r>
+      <w:r>
+        <w:rPr>
+          <w:rFonts w:ascii="Andale Mono" w:hAnsi="Andale Mono"/>
+          <w:sz w:val="16"/>
+          <w:szCs w:val="16"/>
+        </w:rPr>
+        <w:t>load</w:t>
+      </w:r>
+      <w:r>
+        <w:rPr>
+          <w:rFonts w:ascii="Andale Mono" w:hAnsi="Andale Mono"/>
+          <w:sz w:val="16"/>
+          <w:szCs w:val="16"/>
+        </w:rPr>
+        <w:t>.py &lt;</w:t>
+      </w:r>
+      <w:proofErr w:type="spellStart"/>
+      <w:r>
+        <w:rPr>
+          <w:rFonts w:ascii="Andale Mono" w:hAnsi="Andale Mono"/>
+          <w:sz w:val="16"/>
+          <w:szCs w:val="16"/>
+        </w:rPr>
+        <w:t>aips_id</w:t>
+      </w:r>
+      <w:proofErr w:type="spellEnd"/>
+      <w:r>
+        <w:rPr>
+          <w:rFonts w:ascii="Andale Mono" w:hAnsi="Andale Mono"/>
+          <w:sz w:val="16"/>
+          <w:szCs w:val="16"/>
+        </w:rPr>
+        <w:t xml:space="preserve">&gt; </w:t>
+      </w:r>
+      <w:r>
+        <w:rPr>
+          <w:rFonts w:ascii="Andale Mono" w:hAnsi="Andale Mono"/>
+          <w:sz w:val="16"/>
+          <w:szCs w:val="16"/>
+        </w:rPr>
+        <w:t>file1</w:t>
+      </w:r>
+      <w:r>
+        <w:rPr>
+          <w:rFonts w:ascii="Andale Mono" w:hAnsi="Andale Mono"/>
+          <w:sz w:val="16"/>
+          <w:szCs w:val="16"/>
+        </w:rPr>
+        <w:t>.aips.fits</w:t>
+      </w:r>
+      <w:r>
+        <w:rPr>
+          <w:rFonts w:ascii="Andale Mono" w:hAnsi="Andale Mono"/>
+          <w:sz w:val="16"/>
+          <w:szCs w:val="16"/>
+        </w:rPr>
+        <w:t xml:space="preserve"> </w:t>
+      </w:r>
+      <w:r>
+        <w:rPr>
+          <w:rFonts w:ascii="Andale Mono" w:hAnsi="Andale Mono"/>
+          <w:sz w:val="16"/>
+          <w:szCs w:val="16"/>
+        </w:rPr>
+        <w:t>file2</w:t>
+      </w:r>
+      <w:r>
+        <w:rPr>
+          <w:rFonts w:ascii="Andale Mono" w:hAnsi="Andale Mono"/>
+          <w:sz w:val="16"/>
+          <w:szCs w:val="16"/>
+        </w:rPr>
+        <w:t>.aips.fits</w:t>
+      </w:r>
+    </w:p>
+    <w:p/>
+    <w:p>
+      <w:r>
+        <w:t xml:space="preserve">Finally you can map the data using the </w:t>
+      </w:r>
+      <w:proofErr w:type="spellStart"/>
+      <w:r>
+        <w:rPr>
+          <w:i/>
+        </w:rPr>
+        <w:t>aipspy</w:t>
+      </w:r>
+      <w:proofErr w:type="spellEnd"/>
+      <w:r>
+        <w:t xml:space="preserve"> command with </w:t>
+      </w:r>
+      <w:r>
+        <w:t>image</w:t>
+      </w:r>
+      <w:r>
+        <w:t>.py:</w:t>
+      </w:r>
+    </w:p>
+    <w:p/>
+    <w:p>
+      <w:pPr>
+        <w:rPr>
+          <w:sz w:val="16"/>
+          <w:szCs w:val="16"/>
+        </w:rPr>
+      </w:pPr>
+      <w:proofErr w:type="spellStart"/>
+      <w:proofErr w:type="gramStart"/>
+      <w:r>
+        <w:rPr>
+          <w:rFonts w:ascii="Andale Mono" w:hAnsi="Andale Mono"/>
+          <w:sz w:val="16"/>
+          <w:szCs w:val="16"/>
+        </w:rPr>
+        <w:t>aipspy</w:t>
+      </w:r>
+      <w:proofErr w:type="spellEnd"/>
+      <w:proofErr w:type="gramEnd"/>
+      <w:r>
+        <w:rPr>
+          <w:rFonts w:ascii="Andale Mono" w:hAnsi="Andale Mono"/>
+          <w:sz w:val="16"/>
+          <w:szCs w:val="16"/>
+        </w:rPr>
+        <w:t xml:space="preserve"> /h</w:t>
+      </w:r>
+      <w:r>
+        <w:rPr>
+          <w:rFonts w:ascii="Andale Mono" w:hAnsi="Andale Mono"/>
+          <w:sz w:val="16"/>
+          <w:szCs w:val="16"/>
+        </w:rPr>
+        <w:t>ome/gbtpipeline/release/</w:t>
+      </w:r>
+      <w:r>
+        <w:rPr>
+          <w:rFonts w:ascii="Andale Mono" w:hAnsi="Andale Mono"/>
+          <w:sz w:val="16"/>
+          <w:szCs w:val="16"/>
+        </w:rPr>
+        <w:t>image</w:t>
+      </w:r>
+      <w:r>
+        <w:rPr>
+          <w:rFonts w:ascii="Andale Mono" w:hAnsi="Andale Mono"/>
+          <w:sz w:val="16"/>
+          <w:szCs w:val="16"/>
+        </w:rPr>
+        <w:t>.py &lt;</w:t>
+      </w:r>
+      <w:proofErr w:type="spellStart"/>
+      <w:r>
+        <w:rPr>
+          <w:rFonts w:ascii="Andale Mono" w:hAnsi="Andale Mono"/>
+          <w:sz w:val="16"/>
+          <w:szCs w:val="16"/>
+        </w:rPr>
+        <w:t>aips_id</w:t>
+      </w:r>
+      <w:proofErr w:type="spellEnd"/>
+      <w:r>
+        <w:rPr>
+          <w:rFonts w:ascii="Andale Mono" w:hAnsi="Andale Mono"/>
+          <w:sz w:val="16"/>
+          <w:szCs w:val="16"/>
+        </w:rPr>
+        <w:t>&gt;</w:t>
+      </w:r>
+    </w:p>
+    <w:p/>
     <w:p>
       <w:pPr>
         <w:pStyle w:val="Heading2"/>
       </w:pPr>
-      <w:bookmarkStart w:id="15" w:name="_Toc286590913"/>
-      <w:r>
-        <w:t>Example: Combining Data from Multiple Maps</w:t>
+      <w:bookmarkStart w:id="15" w:name="_Toc286590914"/>
+      <w:r>
+        <w:t>Example: Mapping Pre-calibrated Data</w:t>
       </w:r>
       <w:bookmarkEnd w:id="15"/>
-    </w:p>
-    <w:p/>
-    <w:p>
-      <w:r>
-        <w:t>Suppose you have several data sets from independent executions of your GBT mapping observation.  You can combine and map the data using the following procedure.</w:t>
-      </w:r>
-    </w:p>
-    <w:p/>
-    <w:p>
-      <w:r>
-        <w:t>First run the pipeline on each of the maps separately, specifying the “--imaging-off” option.  Each execution will generate a se</w:t>
-      </w:r>
-      <w:r>
-        <w:t>t of SDFITS files</w:t>
-      </w:r>
-      <w:r>
-        <w:t>.</w:t>
-      </w:r>
-    </w:p>
-    <w:p/>
-    <w:p>
-      <w:pPr>
-        <w:rPr>
-          <w:sz w:val="16"/>
-          <w:szCs w:val="16"/>
-        </w:rPr>
-      </w:pPr>
-      <w:proofErr w:type="spellStart"/>
-      <w:proofErr w:type="gramStart"/>
-      <w:r>
-        <w:rPr>
-          <w:rFonts w:ascii="Andale Mono" w:hAnsi="Andale Mono"/>
-          <w:sz w:val="16"/>
-          <w:szCs w:val="16"/>
-        </w:rPr>
-        <w:t>gbtpipeline</w:t>
-      </w:r>
-      <w:proofErr w:type="spellEnd"/>
-      <w:proofErr w:type="gramEnd"/>
-      <w:r>
-        <w:rPr>
-          <w:rFonts w:ascii="Andale Mono" w:hAnsi="Andale Mono"/>
-          <w:sz w:val="16"/>
-          <w:szCs w:val="16"/>
-        </w:rPr>
-        <w:t xml:space="preserve"> –</w:t>
-      </w:r>
-      <w:proofErr w:type="spellStart"/>
-      <w:r>
-        <w:rPr>
-          <w:rFonts w:ascii="Andale Mono" w:hAnsi="Andale Mono"/>
-          <w:sz w:val="16"/>
-          <w:szCs w:val="16"/>
-        </w:rPr>
-        <w:t>i</w:t>
-      </w:r>
-      <w:proofErr w:type="spellEnd"/>
-      <w:r>
-        <w:rPr>
-          <w:rFonts w:ascii="Andale Mono" w:hAnsi="Andale Mono"/>
-          <w:sz w:val="16"/>
-          <w:szCs w:val="16"/>
-        </w:rPr>
-        <w:t xml:space="preserve"> </w:t>
-      </w:r>
-      <w:proofErr w:type="spellStart"/>
-      <w:r>
-        <w:rPr>
-          <w:rFonts w:ascii="Andale Mono" w:hAnsi="Andale Mono"/>
-          <w:sz w:val="16"/>
-          <w:szCs w:val="16"/>
-        </w:rPr>
-        <w:t>my_sample_data.fits</w:t>
-      </w:r>
-      <w:proofErr w:type="spellEnd"/>
-      <w:r>
-        <w:rPr>
-          <w:rFonts w:ascii="Andale Mono" w:hAnsi="Andale Mono"/>
-          <w:sz w:val="16"/>
-          <w:szCs w:val="16"/>
-        </w:rPr>
-        <w:t xml:space="preserve"> –m 10:19 --</w:t>
-      </w:r>
-      <w:proofErr w:type="spellStart"/>
-      <w:r>
-        <w:rPr>
-          <w:rFonts w:ascii="Andale Mono" w:hAnsi="Andale Mono"/>
-          <w:sz w:val="16"/>
-          <w:szCs w:val="16"/>
-        </w:rPr>
-        <w:t>refscan</w:t>
-      </w:r>
-      <w:proofErr w:type="spellEnd"/>
-      <w:r>
-        <w:rPr>
-          <w:rFonts w:ascii="Andale Mono" w:hAnsi="Andale Mono"/>
-          <w:sz w:val="16"/>
-          <w:szCs w:val="16"/>
-        </w:rPr>
-        <w:t xml:space="preserve"> 9 --imaging-off</w:t>
-      </w:r>
-    </w:p>
-    <w:p>
-      <w:pPr>
-        <w:rPr>
-          <w:sz w:val="16"/>
-          <w:szCs w:val="16"/>
-        </w:rPr>
-      </w:pPr>
-      <w:proofErr w:type="spellStart"/>
-      <w:proofErr w:type="gramStart"/>
-      <w:r>
-        <w:rPr>
-          <w:rFonts w:ascii="Andale Mono" w:hAnsi="Andale Mono"/>
-          <w:sz w:val="16"/>
-          <w:szCs w:val="16"/>
-        </w:rPr>
-        <w:t>gbtpipeline</w:t>
-      </w:r>
-      <w:proofErr w:type="spellEnd"/>
-      <w:proofErr w:type="gramEnd"/>
-      <w:r>
-        <w:rPr>
-          <w:rFonts w:ascii="Andale Mono" w:hAnsi="Andale Mono"/>
-          <w:sz w:val="16"/>
-          <w:szCs w:val="16"/>
-        </w:rPr>
-        <w:t xml:space="preserve"> –</w:t>
-      </w:r>
-      <w:proofErr w:type="spellStart"/>
-      <w:r>
-        <w:rPr>
-          <w:rFonts w:ascii="Andale Mono" w:hAnsi="Andale Mono"/>
-          <w:sz w:val="16"/>
-          <w:szCs w:val="16"/>
-        </w:rPr>
-        <w:t>i</w:t>
-      </w:r>
-      <w:proofErr w:type="spellEnd"/>
-      <w:r>
-        <w:rPr>
-          <w:rFonts w:ascii="Andale Mono" w:hAnsi="Andale Mono"/>
-          <w:sz w:val="16"/>
-          <w:szCs w:val="16"/>
-        </w:rPr>
-        <w:t xml:space="preserve"> </w:t>
-      </w:r>
-      <w:proofErr w:type="spellStart"/>
-      <w:r>
-        <w:rPr>
-          <w:rFonts w:ascii="Andale Mono" w:hAnsi="Andale Mono"/>
-          <w:sz w:val="16"/>
-          <w:szCs w:val="16"/>
-        </w:rPr>
-        <w:t>my_sample_data.fits</w:t>
-      </w:r>
-      <w:proofErr w:type="spellEnd"/>
-      <w:r>
-        <w:rPr>
-          <w:rFonts w:ascii="Andale Mono" w:hAnsi="Andale Mono"/>
-          <w:sz w:val="16"/>
-          <w:szCs w:val="16"/>
-        </w:rPr>
-        <w:t xml:space="preserve"> –m 21:30 --</w:t>
-      </w:r>
-      <w:proofErr w:type="spellStart"/>
-      <w:r>
-        <w:rPr>
-          <w:rFonts w:ascii="Andale Mono" w:hAnsi="Andale Mono"/>
-          <w:sz w:val="16"/>
-          <w:szCs w:val="16"/>
-        </w:rPr>
-        <w:t>refscan</w:t>
-      </w:r>
-      <w:proofErr w:type="spellEnd"/>
-      <w:r>
-        <w:rPr>
-          <w:rFonts w:ascii="Andale Mono" w:hAnsi="Andale Mono"/>
-          <w:sz w:val="16"/>
-          <w:szCs w:val="16"/>
-        </w:rPr>
-        <w:t xml:space="preserve"> 20 --imaging-off</w:t>
-      </w:r>
-    </w:p>
-    <w:p/>
-    <w:p>
-      <w:r>
-        <w:t xml:space="preserve">Next create the </w:t>
-      </w:r>
-      <w:proofErr w:type="spellStart"/>
-      <w:r>
-        <w:t>aips</w:t>
-      </w:r>
-      <w:proofErr w:type="spellEnd"/>
-      <w:r>
-        <w:t xml:space="preserve"> files for each FITS file generated in the previous step:</w:t>
-      </w:r>
-    </w:p>
-    <w:p/>
-    <w:p>
-      <w:pPr>
-        <w:rPr>
-          <w:sz w:val="16"/>
-          <w:szCs w:val="16"/>
-        </w:rPr>
-      </w:pPr>
-      <w:proofErr w:type="spellStart"/>
-      <w:proofErr w:type="gramStart"/>
-      <w:r>
-        <w:rPr>
-          <w:rFonts w:ascii="Andale Mono" w:hAnsi="Andale Mono"/>
-          <w:sz w:val="16"/>
-          <w:szCs w:val="16"/>
-        </w:rPr>
-        <w:t>idlToSdfits</w:t>
-      </w:r>
-      <w:proofErr w:type="spellEnd"/>
-      <w:proofErr w:type="gramEnd"/>
-      <w:r>
-        <w:rPr>
-          <w:rFonts w:ascii="Andale Mono" w:hAnsi="Andale Mono"/>
-          <w:sz w:val="16"/>
-          <w:szCs w:val="16"/>
-        </w:rPr>
-        <w:t xml:space="preserve"> –l –o file1</w:t>
-      </w:r>
-      <w:r>
-        <w:rPr>
-          <w:rFonts w:ascii="Andale Mono" w:hAnsi="Andale Mono"/>
-          <w:sz w:val="16"/>
-          <w:szCs w:val="16"/>
-        </w:rPr>
-        <w:t>.aips.fits</w:t>
-      </w:r>
-      <w:r>
-        <w:rPr>
-          <w:rFonts w:ascii="Andale Mono" w:hAnsi="Andale Mono"/>
-          <w:sz w:val="16"/>
-          <w:szCs w:val="16"/>
-        </w:rPr>
-        <w:t xml:space="preserve"> file1.fits</w:t>
-      </w:r>
-    </w:p>
-    <w:p>
-      <w:pPr>
-        <w:rPr>
-          <w:sz w:val="16"/>
-          <w:szCs w:val="16"/>
-        </w:rPr>
-      </w:pPr>
-      <w:proofErr w:type="spellStart"/>
-      <w:proofErr w:type="gramStart"/>
-      <w:r>
-        <w:rPr>
-          <w:rFonts w:ascii="Andale Mono" w:hAnsi="Andale Mono"/>
-          <w:sz w:val="16"/>
-          <w:szCs w:val="16"/>
-        </w:rPr>
-        <w:t>idlToSdfits</w:t>
-      </w:r>
-      <w:proofErr w:type="spellEnd"/>
-      <w:proofErr w:type="gramEnd"/>
-      <w:r>
-        <w:rPr>
-          <w:rFonts w:ascii="Andale Mono" w:hAnsi="Andale Mono"/>
-          <w:sz w:val="16"/>
-          <w:szCs w:val="16"/>
-        </w:rPr>
-        <w:t xml:space="preserve"> –l –o file2</w:t>
-      </w:r>
-      <w:r>
-        <w:rPr>
-          <w:rFonts w:ascii="Andale Mono" w:hAnsi="Andale Mono"/>
-          <w:sz w:val="16"/>
-          <w:szCs w:val="16"/>
-        </w:rPr>
-        <w:t>.aips.fits</w:t>
-      </w:r>
-      <w:r>
-        <w:rPr>
-          <w:rFonts w:ascii="Andale Mono" w:hAnsi="Andale Mono"/>
-          <w:sz w:val="16"/>
-          <w:szCs w:val="16"/>
-        </w:rPr>
-        <w:t xml:space="preserve"> file2.fits</w:t>
-      </w:r>
-    </w:p>
-    <w:p/>
-    <w:p>
-      <w:r>
-        <w:t xml:space="preserve">Now combine the data using the </w:t>
-      </w:r>
-      <w:proofErr w:type="spellStart"/>
-      <w:r>
-        <w:rPr>
-          <w:i/>
-        </w:rPr>
-        <w:t>aipspy</w:t>
-      </w:r>
-      <w:proofErr w:type="spellEnd"/>
-      <w:r>
-        <w:t xml:space="preserve"> command with </w:t>
-      </w:r>
-      <w:r>
-        <w:t>load</w:t>
-      </w:r>
-      <w:r>
-        <w:t>.py:</w:t>
-      </w:r>
-    </w:p>
-    <w:p/>
-    <w:p>
-      <w:pPr>
-        <w:rPr>
-          <w:sz w:val="16"/>
-          <w:szCs w:val="16"/>
-        </w:rPr>
-      </w:pPr>
-      <w:proofErr w:type="spellStart"/>
-      <w:proofErr w:type="gramStart"/>
-      <w:r>
-        <w:rPr>
-          <w:rFonts w:ascii="Andale Mono" w:hAnsi="Andale Mono"/>
-          <w:sz w:val="16"/>
-          <w:szCs w:val="16"/>
-        </w:rPr>
-        <w:t>aipspy</w:t>
-      </w:r>
-      <w:proofErr w:type="spellEnd"/>
-      <w:proofErr w:type="gramEnd"/>
-      <w:r>
-        <w:rPr>
-          <w:rFonts w:ascii="Andale Mono" w:hAnsi="Andale Mono"/>
-          <w:sz w:val="16"/>
-          <w:szCs w:val="16"/>
-        </w:rPr>
-        <w:t xml:space="preserve"> /home/gbtpipeline/</w:t>
-      </w:r>
-      <w:r>
-        <w:rPr>
-          <w:rFonts w:ascii="Andale Mono" w:hAnsi="Andale Mono"/>
-          <w:sz w:val="16"/>
-          <w:szCs w:val="16"/>
-        </w:rPr>
-        <w:t>release</w:t>
-      </w:r>
-      <w:r>
-        <w:rPr>
-          <w:rFonts w:ascii="Andale Mono" w:hAnsi="Andale Mono"/>
-          <w:sz w:val="16"/>
-          <w:szCs w:val="16"/>
-        </w:rPr>
-        <w:t>/</w:t>
-      </w:r>
-      <w:r>
-        <w:rPr>
-          <w:rFonts w:ascii="Andale Mono" w:hAnsi="Andale Mono"/>
-          <w:sz w:val="16"/>
-          <w:szCs w:val="16"/>
-        </w:rPr>
-        <w:t>load</w:t>
-      </w:r>
-      <w:r>
-        <w:rPr>
-          <w:rFonts w:ascii="Andale Mono" w:hAnsi="Andale Mono"/>
-          <w:sz w:val="16"/>
-          <w:szCs w:val="16"/>
-        </w:rPr>
-        <w:t>.py &lt;</w:t>
-      </w:r>
-      <w:proofErr w:type="spellStart"/>
-      <w:r>
-        <w:rPr>
-          <w:rFonts w:ascii="Andale Mono" w:hAnsi="Andale Mono"/>
-          <w:sz w:val="16"/>
-          <w:szCs w:val="16"/>
-        </w:rPr>
-        <w:t>aips_id</w:t>
-      </w:r>
-      <w:proofErr w:type="spellEnd"/>
-      <w:r>
-        <w:rPr>
-          <w:rFonts w:ascii="Andale Mono" w:hAnsi="Andale Mono"/>
-          <w:sz w:val="16"/>
-          <w:szCs w:val="16"/>
-        </w:rPr>
-        <w:t xml:space="preserve">&gt; </w:t>
-      </w:r>
-      <w:r>
-        <w:rPr>
-          <w:rFonts w:ascii="Andale Mono" w:hAnsi="Andale Mono"/>
-          <w:sz w:val="16"/>
-          <w:szCs w:val="16"/>
-        </w:rPr>
-        <w:t>file1</w:t>
-      </w:r>
-      <w:r>
-        <w:rPr>
-          <w:rFonts w:ascii="Andale Mono" w:hAnsi="Andale Mono"/>
-          <w:sz w:val="16"/>
-          <w:szCs w:val="16"/>
-        </w:rPr>
-        <w:t>.aips.fits</w:t>
-      </w:r>
-      <w:r>
-        <w:rPr>
-          <w:rFonts w:ascii="Andale Mono" w:hAnsi="Andale Mono"/>
-          <w:sz w:val="16"/>
-          <w:szCs w:val="16"/>
-        </w:rPr>
-        <w:t xml:space="preserve"> </w:t>
-      </w:r>
-      <w:r>
-        <w:rPr>
-          <w:rFonts w:ascii="Andale Mono" w:hAnsi="Andale Mono"/>
-          <w:sz w:val="16"/>
-          <w:szCs w:val="16"/>
-        </w:rPr>
-        <w:t>file2</w:t>
-      </w:r>
-      <w:r>
-        <w:rPr>
-          <w:rFonts w:ascii="Andale Mono" w:hAnsi="Andale Mono"/>
-          <w:sz w:val="16"/>
-          <w:szCs w:val="16"/>
-        </w:rPr>
-        <w:t>.aips.fits</w:t>
-      </w:r>
-    </w:p>
-    <w:p/>
-    <w:p>
-      <w:r>
-        <w:t xml:space="preserve">Finally you can map the data using the </w:t>
-      </w:r>
-      <w:proofErr w:type="spellStart"/>
-      <w:r>
-        <w:rPr>
-          <w:i/>
-        </w:rPr>
-        <w:t>aipspy</w:t>
-      </w:r>
-      <w:proofErr w:type="spellEnd"/>
-      <w:r>
-        <w:t xml:space="preserve"> command with </w:t>
-      </w:r>
-      <w:r>
-        <w:t>image</w:t>
-      </w:r>
-      <w:r>
-        <w:t>.py:</w:t>
-      </w:r>
-    </w:p>
-    <w:p/>
-    <w:p>
-      <w:pPr>
-        <w:rPr>
-          <w:sz w:val="16"/>
-          <w:szCs w:val="16"/>
-        </w:rPr>
-      </w:pPr>
-      <w:proofErr w:type="spellStart"/>
-      <w:proofErr w:type="gramStart"/>
-      <w:r>
-        <w:rPr>
-          <w:rFonts w:ascii="Andale Mono" w:hAnsi="Andale Mono"/>
-          <w:sz w:val="16"/>
-          <w:szCs w:val="16"/>
-        </w:rPr>
-        <w:t>aipspy</w:t>
-      </w:r>
-      <w:proofErr w:type="spellEnd"/>
-      <w:proofErr w:type="gramEnd"/>
-      <w:r>
-        <w:rPr>
-          <w:rFonts w:ascii="Andale Mono" w:hAnsi="Andale Mono"/>
-          <w:sz w:val="16"/>
-          <w:szCs w:val="16"/>
-        </w:rPr>
-        <w:t xml:space="preserve"> /h</w:t>
-      </w:r>
-      <w:r>
-        <w:rPr>
-          <w:rFonts w:ascii="Andale Mono" w:hAnsi="Andale Mono"/>
-          <w:sz w:val="16"/>
-          <w:szCs w:val="16"/>
-        </w:rPr>
-        <w:t>ome/gbtpipeline/release/</w:t>
-      </w:r>
-      <w:r>
-        <w:rPr>
-          <w:rFonts w:ascii="Andale Mono" w:hAnsi="Andale Mono"/>
-          <w:sz w:val="16"/>
-          <w:szCs w:val="16"/>
-        </w:rPr>
-        <w:t>image</w:t>
-      </w:r>
-      <w:r>
-        <w:rPr>
-          <w:rFonts w:ascii="Andale Mono" w:hAnsi="Andale Mono"/>
-          <w:sz w:val="16"/>
-          <w:szCs w:val="16"/>
-        </w:rPr>
-        <w:t>.py &lt;</w:t>
-      </w:r>
-      <w:proofErr w:type="spellStart"/>
-      <w:r>
-        <w:rPr>
-          <w:rFonts w:ascii="Andale Mono" w:hAnsi="Andale Mono"/>
-          <w:sz w:val="16"/>
-          <w:szCs w:val="16"/>
-        </w:rPr>
-        <w:t>aips_id</w:t>
-      </w:r>
-      <w:proofErr w:type="spellEnd"/>
-      <w:r>
-        <w:rPr>
-          <w:rFonts w:ascii="Andale Mono" w:hAnsi="Andale Mono"/>
-          <w:sz w:val="16"/>
-          <w:szCs w:val="16"/>
-        </w:rPr>
-        <w:t>&gt;</w:t>
-      </w:r>
-    </w:p>
-    <w:p/>
-    <w:p>
-      <w:pPr>
-        <w:pStyle w:val="Heading2"/>
-      </w:pPr>
-      <w:bookmarkStart w:id="16" w:name="_Toc286590914"/>
-      <w:r>
-        <w:t>Example: Mapping Pre-calibrated Data</w:t>
-      </w:r>
-      <w:bookmarkEnd w:id="16"/>
     </w:p>
     <w:p/>
     <w:p>
@@ -7209,11 +7207,11 @@
       <w:pPr>
         <w:pStyle w:val="Heading2"/>
       </w:pPr>
-      <w:bookmarkStart w:id="17" w:name="_Toc286590915"/>
+      <w:bookmarkStart w:id="16" w:name="_Toc286590915"/>
       <w:r>
         <w:t>Example: Reducing channels prior to mapping VEGAS data</w:t>
       </w:r>
-      <w:bookmarkEnd w:id="17"/>
+      <w:bookmarkEnd w:id="16"/>
     </w:p>
     <w:p/>
     <w:p>
@@ -7900,7 +7898,7 @@
       <w:pPr>
         <w:pStyle w:val="Heading2"/>
       </w:pPr>
-      <w:bookmarkStart w:id="18" w:name="_Toc286590916"/>
+      <w:bookmarkStart w:id="17" w:name="_Toc286590916"/>
       <w:r>
         <w:lastRenderedPageBreak/>
         <w:t xml:space="preserve">Example: Line Maps and Temperature from </w:t>
@@ -7931,7 +7929,7 @@
       <w:r>
         <w:t>(2,2)</w:t>
       </w:r>
-      <w:bookmarkEnd w:id="18"/>
+      <w:bookmarkEnd w:id="17"/>
     </w:p>
     <w:p/>
     <w:p>
@@ -8170,7 +8168,7 @@
                     </pic:cNvPicPr>
                   </pic:nvPicPr>
                   <pic:blipFill>
-                    <a:blip r:embed="rId12">
+                    <a:blip r:embed="rId14">
                       <a:extLst>
                         <a:ext uri="{28A0092B-C50C-407E-A947-70E740481C1C}">
                           <a14:useLocalDpi xmlns:a14="http://schemas.microsoft.com/office/drawing/2010/main" val="0"/>
@@ -8314,7 +8312,7 @@
                     </pic:cNvPicPr>
                   </pic:nvPicPr>
                   <pic:blipFill>
-                    <a:blip r:embed="rId13">
+                    <a:blip r:embed="rId15">
                       <a:extLst>
                         <a:ext uri="{28A0092B-C50C-407E-A947-70E740481C1C}">
                           <a14:useLocalDpi xmlns:a14="http://schemas.microsoft.com/office/drawing/2010/main" val="0"/>
@@ -8445,7 +8443,7 @@
                     </pic:cNvPicPr>
                   </pic:nvPicPr>
                   <pic:blipFill>
-                    <a:blip r:embed="rId14">
+                    <a:blip r:embed="rId16">
                       <a:extLst>
                         <a:ext uri="{28A0092B-C50C-407E-A947-70E740481C1C}">
                           <a14:useLocalDpi xmlns:a14="http://schemas.microsoft.com/office/drawing/2010/main" val="0"/>
@@ -9065,11 +9063,11 @@
       <w:pPr>
         <w:pStyle w:val="Heading1"/>
       </w:pPr>
-      <w:bookmarkStart w:id="19" w:name="_Toc286590917"/>
+      <w:bookmarkStart w:id="18" w:name="_Toc286590917"/>
       <w:r>
         <w:t>Optimal Observing Configuration for the Mapping Pipeline</w:t>
       </w:r>
-      <w:bookmarkEnd w:id="19"/>
+      <w:bookmarkEnd w:id="18"/>
     </w:p>
     <w:p/>
     <w:p>
@@ -9605,11 +9603,11 @@
       <w:pPr>
         <w:pStyle w:val="Heading1"/>
       </w:pPr>
-      <w:bookmarkStart w:id="20" w:name="_Toc286590918"/>
+      <w:bookmarkStart w:id="19" w:name="_Toc286590918"/>
       <w:r>
         <w:t>Subtracting Spectral Baselines</w:t>
       </w:r>
-      <w:bookmarkEnd w:id="20"/>
+      <w:bookmarkEnd w:id="19"/>
     </w:p>
     <w:p/>
     <w:p>
@@ -9891,120 +9889,120 @@
       <w:pPr>
         <w:pStyle w:val="Heading1"/>
       </w:pPr>
-      <w:bookmarkStart w:id="21" w:name="_Toc286590919"/>
+      <w:bookmarkStart w:id="20" w:name="_Toc286590919"/>
       <w:r>
         <w:t>Cleaning Up Disk Space</w:t>
       </w:r>
+      <w:bookmarkEnd w:id="20"/>
+    </w:p>
+    <w:p/>
+    <w:p>
+      <w:r>
+        <w:t>The pipeline creates large data files, and may completely fill the available disk space if care is not taken to clean up unused files.  You should remove all intermediate files that are not needed for additional processing.  This includes “</w:t>
+      </w:r>
+      <w:proofErr w:type="spellStart"/>
+      <w:r>
+        <w:t>aips</w:t>
+      </w:r>
+      <w:proofErr w:type="spellEnd"/>
+      <w:r>
+        <w:t>” files generated during the calibration of data, and AIPS files used in intermediate stages of gridding the data.  A utility is available to clean up old AIPS files, and this should be run after each use of the pipeline.</w:t>
+      </w:r>
+    </w:p>
+    <w:p/>
+    <w:p>
+      <w:r>
+        <w:rPr>
+          <w:rFonts w:ascii="Andale Mono" w:hAnsi="Andale Mono"/>
+          <w:sz w:val="16"/>
+        </w:rPr>
+        <w:t xml:space="preserve">% </w:t>
+      </w:r>
+      <w:proofErr w:type="spellStart"/>
+      <w:proofErr w:type="gramStart"/>
+      <w:r>
+        <w:rPr>
+          <w:rFonts w:ascii="Andale Mono" w:hAnsi="Andale Mono"/>
+          <w:sz w:val="16"/>
+        </w:rPr>
+        <w:t>aipspy</w:t>
+      </w:r>
+      <w:proofErr w:type="spellEnd"/>
+      <w:proofErr w:type="gramEnd"/>
+      <w:r>
+        <w:rPr>
+          <w:rFonts w:ascii="Andale Mono" w:hAnsi="Andale Mono"/>
+          <w:sz w:val="16"/>
+        </w:rPr>
+        <w:t xml:space="preserve"> /home/gbtpipeline/release/</w:t>
+      </w:r>
+      <w:r>
+        <w:rPr>
+          <w:rFonts w:ascii="Andale Mono" w:hAnsi="Andale Mono"/>
+          <w:sz w:val="16"/>
+        </w:rPr>
+        <w:t>tools</w:t>
+      </w:r>
+      <w:r>
+        <w:rPr>
+          <w:rFonts w:ascii="Andale Mono" w:hAnsi="Andale Mono"/>
+          <w:sz w:val="16"/>
+        </w:rPr>
+        <w:t>/clear_AIPS_catalog.py &lt;</w:t>
+      </w:r>
+      <w:proofErr w:type="spellStart"/>
+      <w:r>
+        <w:rPr>
+          <w:rFonts w:ascii="Andale Mono" w:hAnsi="Andale Mono"/>
+          <w:sz w:val="16"/>
+        </w:rPr>
+        <w:t>aips_id</w:t>
+      </w:r>
+      <w:proofErr w:type="spellEnd"/>
+      <w:r>
+        <w:rPr>
+          <w:rFonts w:ascii="Andale Mono" w:hAnsi="Andale Mono"/>
+          <w:sz w:val="16"/>
+        </w:rPr>
+        <w:t>&gt;</w:t>
+      </w:r>
+    </w:p>
+    <w:p/>
+    <w:p>
+      <w:r>
+        <w:t xml:space="preserve">Recall that you can find your AIPS ID by the </w:t>
+      </w:r>
+      <w:proofErr w:type="spellStart"/>
+      <w:r>
+        <w:t>linux</w:t>
+      </w:r>
+      <w:proofErr w:type="spellEnd"/>
+      <w:r>
+        <w:t xml:space="preserve"> command “id –u”.</w:t>
+      </w:r>
+    </w:p>
+    <w:p/>
+    <w:p>
+      <w:r>
+        <w:t>Note: All files stored under the AIPS ID used by the pipeline will be removed with this operation, so it is important that you not store any non-pipeline AIPS files under this AIPS ID.</w:t>
+      </w:r>
+    </w:p>
+    <w:p/>
+    <w:p>
+      <w:pPr>
+        <w:pStyle w:val="Heading1"/>
+      </w:pPr>
+      <w:bookmarkStart w:id="21" w:name="_Toc286590920"/>
+      <w:r>
+        <w:t xml:space="preserve">A Word on </w:t>
+      </w:r>
+      <w:r>
+        <w:t xml:space="preserve">Observations in </w:t>
+      </w:r>
+      <w:r>
+        <w:t>Galactic Coordinates</w:t>
+      </w:r>
       <w:bookmarkEnd w:id="21"/>
-    </w:p>
-    <w:p/>
-    <w:p>
-      <w:r>
-        <w:t>The pipeline creates large data files, and may completely fill the available disk space if care is not taken to clean up unused files.  You should remove all intermediate files that are not needed for additional processing.  This includes “</w:t>
-      </w:r>
-      <w:proofErr w:type="spellStart"/>
-      <w:r>
-        <w:t>aips</w:t>
-      </w:r>
-      <w:proofErr w:type="spellEnd"/>
-      <w:r>
-        <w:t>” files generated during the calibration of data, and AIPS files used in intermediate stages of gridding the data.  A utility is available to clean up old AIPS files, and this should be run after each use of the pipeline.</w:t>
-      </w:r>
-    </w:p>
-    <w:p/>
-    <w:p>
-      <w:r>
-        <w:rPr>
-          <w:rFonts w:ascii="Andale Mono" w:hAnsi="Andale Mono"/>
-          <w:sz w:val="16"/>
-        </w:rPr>
-        <w:t xml:space="preserve">% </w:t>
-      </w:r>
-      <w:proofErr w:type="spellStart"/>
-      <w:proofErr w:type="gramStart"/>
-      <w:r>
-        <w:rPr>
-          <w:rFonts w:ascii="Andale Mono" w:hAnsi="Andale Mono"/>
-          <w:sz w:val="16"/>
-        </w:rPr>
-        <w:t>aipspy</w:t>
-      </w:r>
-      <w:proofErr w:type="spellEnd"/>
-      <w:proofErr w:type="gramEnd"/>
-      <w:r>
-        <w:rPr>
-          <w:rFonts w:ascii="Andale Mono" w:hAnsi="Andale Mono"/>
-          <w:sz w:val="16"/>
-        </w:rPr>
-        <w:t xml:space="preserve"> /home/gbtpipeline/release/</w:t>
-      </w:r>
-      <w:r>
-        <w:rPr>
-          <w:rFonts w:ascii="Andale Mono" w:hAnsi="Andale Mono"/>
-          <w:sz w:val="16"/>
-        </w:rPr>
-        <w:t>tools</w:t>
-      </w:r>
-      <w:r>
-        <w:rPr>
-          <w:rFonts w:ascii="Andale Mono" w:hAnsi="Andale Mono"/>
-          <w:sz w:val="16"/>
-        </w:rPr>
-        <w:t>/clear_AIPS_catalog.py &lt;</w:t>
-      </w:r>
-      <w:proofErr w:type="spellStart"/>
-      <w:r>
-        <w:rPr>
-          <w:rFonts w:ascii="Andale Mono" w:hAnsi="Andale Mono"/>
-          <w:sz w:val="16"/>
-        </w:rPr>
-        <w:t>aips_id</w:t>
-      </w:r>
-      <w:proofErr w:type="spellEnd"/>
-      <w:r>
-        <w:rPr>
-          <w:rFonts w:ascii="Andale Mono" w:hAnsi="Andale Mono"/>
-          <w:sz w:val="16"/>
-        </w:rPr>
-        <w:t>&gt;</w:t>
-      </w:r>
-    </w:p>
-    <w:p/>
-    <w:p>
-      <w:r>
-        <w:t xml:space="preserve">Recall that you can find your AIPS ID by the </w:t>
-      </w:r>
-      <w:proofErr w:type="spellStart"/>
-      <w:r>
-        <w:t>linux</w:t>
-      </w:r>
-      <w:proofErr w:type="spellEnd"/>
-      <w:r>
-        <w:t xml:space="preserve"> command “id –u”.</w:t>
-      </w:r>
-    </w:p>
-    <w:p/>
-    <w:p>
-      <w:r>
-        <w:t>Note: All files stored under the AIPS ID used by the pipeline will be removed with this operation, so it is important that you not store any non-pipeline AIPS files under this AIPS ID.</w:t>
-      </w:r>
-    </w:p>
-    <w:p/>
-    <w:p>
-      <w:pPr>
-        <w:pStyle w:val="Heading1"/>
-      </w:pPr>
-      <w:bookmarkStart w:id="22" w:name="_Toc286590920"/>
-      <w:r>
-        <w:t xml:space="preserve">A Word on </w:t>
-      </w:r>
-      <w:r>
-        <w:t xml:space="preserve">Observations in </w:t>
-      </w:r>
-      <w:r>
-        <w:t>Galactic Coordinates</w:t>
-      </w:r>
-      <w:bookmarkEnd w:id="22"/>
     </w:p>
     <w:p/>
     <w:p>
@@ -10092,18 +10090,18 @@
       <w:pPr>
         <w:pStyle w:val="Heading1"/>
       </w:pPr>
-      <w:bookmarkStart w:id="23" w:name="_Toc286590921"/>
+      <w:bookmarkStart w:id="22" w:name="_Toc286590921"/>
       <w:r>
         <w:t>Pipeline Development and Help</w:t>
       </w:r>
-      <w:bookmarkEnd w:id="23"/>
+      <w:bookmarkEnd w:id="22"/>
     </w:p>
     <w:p/>
     <w:p>
       <w:r>
         <w:t>The pipeline is a stable software product, but it is being actively improved.  The pipeline developers are Joe Masters (</w:t>
       </w:r>
-      <w:hyperlink r:id="rId15" w:history="1">
+      <w:hyperlink r:id="rId17" w:history="1">
         <w:r>
           <w:rPr>
             <w:rStyle w:val="Hyperlink"/>
@@ -10114,7 +10112,7 @@
       <w:r>
         <w:t>), Bob Garwood (</w:t>
       </w:r>
-      <w:hyperlink r:id="rId16" w:history="1">
+      <w:hyperlink r:id="rId18" w:history="1">
         <w:r>
           <w:rPr>
             <w:rStyle w:val="Hyperlink"/>
@@ -10125,7 +10123,7 @@
       <w:r>
         <w:t>) and Jim Braatz (</w:t>
       </w:r>
-      <w:hyperlink r:id="rId17" w:history="1">
+      <w:hyperlink r:id="rId19" w:history="1">
         <w:r>
           <w:rPr>
             <w:rStyle w:val="Hyperlink"/>
@@ -10144,7 +10142,7 @@
       </w:r>
     </w:p>
     <w:p>
-      <w:hyperlink r:id="rId18" w:history="1">
+      <w:hyperlink r:id="rId20" w:history="1">
         <w:r>
           <w:rPr>
             <w:rStyle w:val="Hyperlink"/>
@@ -10165,12 +10163,12 @@
         <w:pStyle w:val="Heading1"/>
         <w:pageBreakBefore/>
       </w:pPr>
-      <w:bookmarkStart w:id="24" w:name="_Toc286590922"/>
+      <w:bookmarkStart w:id="23" w:name="_Toc286590922"/>
       <w:r>
         <w:lastRenderedPageBreak/>
         <w:t>Appendix 1: Calibration Equations</w:t>
       </w:r>
-      <w:bookmarkEnd w:id="24"/>
+      <w:bookmarkEnd w:id="23"/>
     </w:p>
     <w:p/>
     <w:p>
@@ -10199,6 +10197,262 @@
     <w:p>
       <w:pPr>
         <w:spacing w:before="28" w:after="28"/>
+        <w:rPr>
+          <w:u w:val="single"/>
+        </w:rPr>
+      </w:pPr>
+    </w:p>
+    <w:p>
+      <w:pPr>
+        <w:spacing w:before="28" w:after="28"/>
+        <w:rPr>
+          <w:u w:val="single"/>
+        </w:rPr>
+      </w:pPr>
+      <w:r>
+        <w:rPr>
+          <w:u w:val="single"/>
+        </w:rPr>
+        <w:t>Calibration temperature</w:t>
+      </w:r>
+    </w:p>
+    <w:p>
+      <w:pPr>
+        <w:spacing w:before="28" w:after="28"/>
+      </w:pPr>
+    </w:p>
+    <w:p>
+      <w:pPr>
+        <w:spacing w:before="28" w:after="28"/>
+        <w:jc w:val="center"/>
+      </w:pPr>
+      <m:oMathPara>
+        <m:oMath>
+          <m:sSub>
+            <m:sSubPr>
+              <m:ctrlPr>
+                <w:rPr>
+                  <w:rFonts w:ascii="Cambria Math" w:hAnsi="Cambria Math"/>
+                  <w:i/>
+                </w:rPr>
+              </m:ctrlPr>
+            </m:sSubPr>
+            <m:e>
+              <m:r>
+                <w:rPr>
+                  <w:rFonts w:ascii="Cambria Math" w:hAnsi="Cambria Math"/>
+                </w:rPr>
+                <m:t>T</m:t>
+              </m:r>
+            </m:e>
+            <m:sub>
+              <m:r>
+                <w:rPr>
+                  <w:rFonts w:ascii="Cambria Math" w:hAnsi="Cambria Math"/>
+                </w:rPr>
+                <m:t>cal</m:t>
+              </m:r>
+            </m:sub>
+          </m:sSub>
+          <m:r>
+            <w:rPr>
+              <w:rFonts w:ascii="Cambria Math" w:hAnsi="Cambria Math"/>
+            </w:rPr>
+            <m:t>=</m:t>
+          </m:r>
+          <m:sSubSup>
+            <m:sSubSupPr>
+              <m:ctrlPr>
+                <w:rPr>
+                  <w:rFonts w:ascii="Cambria Math" w:hAnsi="Cambria Math"/>
+                  <w:i/>
+                </w:rPr>
+              </m:ctrlPr>
+            </m:sSubSupPr>
+            <m:e>
+              <m:r>
+                <w:rPr>
+                  <w:rFonts w:ascii="Cambria Math" w:hAnsi="Cambria Math"/>
+                </w:rPr>
+                <m:t>T</m:t>
+              </m:r>
+            </m:e>
+            <m:sub>
+              <m:r>
+                <w:rPr>
+                  <w:rFonts w:ascii="Cambria Math" w:hAnsi="Cambria Math"/>
+                </w:rPr>
+                <m:t>cal</m:t>
+              </m:r>
+            </m:sub>
+            <m:sup>
+              <m:r>
+                <w:rPr>
+                  <w:rFonts w:ascii="Cambria Math" w:hAnsi="Cambria Math"/>
+                </w:rPr>
+                <m:t>lab</m:t>
+              </m:r>
+            </m:sup>
+          </m:sSubSup>
+          <m:r>
+            <w:rPr>
+              <w:rFonts w:ascii="Cambria Math" w:hAnsi="Cambria Math"/>
+            </w:rPr>
+            <m:t xml:space="preserve"> × F</m:t>
+          </m:r>
+        </m:oMath>
+      </m:oMathPara>
+    </w:p>
+    <w:p>
+      <w:pPr>
+        <w:spacing w:before="28" w:after="28"/>
+        <w:jc w:val="center"/>
+      </w:pPr>
+    </w:p>
+    <w:p>
+      <w:pPr>
+        <w:spacing w:before="28" w:after="28"/>
+        <w:jc w:val="center"/>
+        <w:rPr>
+          <w:sz w:val="20"/>
+          <w:szCs w:val="20"/>
+        </w:rPr>
+      </w:pPr>
+      <w:proofErr w:type="gramStart"/>
+      <w:r>
+        <w:rPr>
+          <w:rFonts w:asciiTheme="minorHAnsi" w:hAnsiTheme="minorHAnsi"/>
+          <w:sz w:val="20"/>
+          <w:szCs w:val="20"/>
+        </w:rPr>
+        <w:t>where</w:t>
+      </w:r>
+      <w:proofErr w:type="gramEnd"/>
+      <w:r>
+        <w:rPr>
+          <w:rFonts w:asciiTheme="minorHAnsi" w:hAnsiTheme="minorHAnsi"/>
+          <w:sz w:val="20"/>
+          <w:szCs w:val="20"/>
+        </w:rPr>
+        <w:t xml:space="preserve">  </w:t>
+      </w:r>
+      <m:oMath>
+        <m:sSubSup>
+          <m:sSubSupPr>
+            <m:ctrlPr>
+              <w:rPr>
+                <w:rFonts w:ascii="Cambria Math" w:hAnsi="Cambria Math"/>
+                <w:i/>
+                <w:sz w:val="20"/>
+                <w:szCs w:val="20"/>
+              </w:rPr>
+            </m:ctrlPr>
+          </m:sSubSupPr>
+          <m:e>
+            <m:r>
+              <w:rPr>
+                <w:rFonts w:ascii="Cambria Math" w:hAnsi="Cambria Math"/>
+                <w:sz w:val="20"/>
+                <w:szCs w:val="20"/>
+              </w:rPr>
+              <m:t>T</m:t>
+            </m:r>
+          </m:e>
+          <m:sub>
+            <m:r>
+              <w:rPr>
+                <w:rFonts w:ascii="Cambria Math" w:hAnsi="Cambria Math"/>
+                <w:sz w:val="20"/>
+                <w:szCs w:val="20"/>
+              </w:rPr>
+              <m:t>cal</m:t>
+            </m:r>
+          </m:sub>
+          <m:sup>
+            <m:r>
+              <w:rPr>
+                <w:rFonts w:ascii="Cambria Math" w:hAnsi="Cambria Math"/>
+                <w:sz w:val="20"/>
+                <w:szCs w:val="20"/>
+              </w:rPr>
+              <m:t>lab</m:t>
+            </m:r>
+          </m:sup>
+        </m:sSubSup>
+      </m:oMath>
+      <w:r>
+        <w:rPr>
+          <w:rFonts w:asciiTheme="minorHAnsi" w:hAnsiTheme="minorHAnsi"/>
+          <w:sz w:val="20"/>
+          <w:szCs w:val="20"/>
+        </w:rPr>
+        <w:t xml:space="preserve"> is the lab-measured calibration temperature and </w:t>
+      </w:r>
+      <w:r>
+        <w:rPr>
+          <w:rFonts w:asciiTheme="minorHAnsi" w:hAnsiTheme="minorHAnsi"/>
+          <w:i/>
+          <w:sz w:val="20"/>
+          <w:szCs w:val="20"/>
+        </w:rPr>
+        <w:t>F</w:t>
+      </w:r>
+      <w:r>
+        <w:rPr>
+          <w:rFonts w:asciiTheme="minorHAnsi" w:hAnsiTheme="minorHAnsi"/>
+          <w:sz w:val="20"/>
+          <w:szCs w:val="20"/>
+        </w:rPr>
+        <w:t xml:space="preserve"> is the </w:t>
+      </w:r>
+      <w:r>
+        <w:rPr>
+          <w:rFonts w:asciiTheme="minorHAnsi" w:hAnsiTheme="minorHAnsi"/>
+          <w:sz w:val="20"/>
+          <w:szCs w:val="20"/>
+        </w:rPr>
+        <w:t>a</w:t>
+      </w:r>
+      <w:r>
+        <w:rPr>
+          <w:rFonts w:asciiTheme="minorHAnsi" w:hAnsiTheme="minorHAnsi"/>
+          <w:sz w:val="20"/>
+          <w:szCs w:val="20"/>
+        </w:rPr>
+        <w:t xml:space="preserve"> scaling factor</w:t>
+      </w:r>
+      <w:r>
+        <w:rPr>
+          <w:rFonts w:asciiTheme="minorHAnsi" w:hAnsiTheme="minorHAnsi"/>
+          <w:sz w:val="20"/>
+          <w:szCs w:val="20"/>
+        </w:rPr>
+        <w:t xml:space="preserve">, usually determined by calibration scans on a source with a known flux.  A scaling factor, </w:t>
+      </w:r>
+      <w:r>
+        <w:rPr>
+          <w:rFonts w:asciiTheme="minorHAnsi" w:hAnsiTheme="minorHAnsi"/>
+          <w:i/>
+          <w:sz w:val="20"/>
+          <w:szCs w:val="20"/>
+        </w:rPr>
+        <w:t>F</w:t>
+      </w:r>
+      <w:r>
+        <w:rPr>
+          <w:rFonts w:asciiTheme="minorHAnsi" w:hAnsiTheme="minorHAnsi"/>
+          <w:sz w:val="20"/>
+          <w:szCs w:val="20"/>
+        </w:rPr>
+        <w:t xml:space="preserve">, is determined for each beam (i.e. for each unique feed and polarization pair). </w:t>
+      </w:r>
+      <w:bookmarkStart w:id="24" w:name="_GoBack"/>
+      <w:bookmarkEnd w:id="24"/>
+    </w:p>
+    <w:p>
+      <w:pPr>
+        <w:spacing w:before="28" w:after="28"/>
+        <w:jc w:val="center"/>
       </w:pPr>
     </w:p>
     <w:p>
@@ -11278,7 +11532,7 @@
                 <w:rPr>
                   <w:rFonts w:ascii="Cambria Math" w:hAnsi="Cambria Math"/>
                 </w:rPr>
-                <m:t>F × (T</m:t>
+                <m:t>(T</m:t>
               </m:r>
             </m:e>
             <m:sub>
@@ -11505,23 +11759,6 @@
         </w:rPr>
         <w:t xml:space="preserve"> </w:t>
       </w:r>
-      <w:r>
-        <w:rPr>
-          <w:rFonts w:asciiTheme="minorHAnsi" w:hAnsiTheme="minorHAnsi"/>
-          <w:i/>
-          <w:sz w:val="20"/>
-          <w:szCs w:val="20"/>
-        </w:rPr>
-        <w:t>F</w:t>
-      </w:r>
-      <w:r>
-        <w:rPr>
-          <w:rFonts w:asciiTheme="minorHAnsi" w:hAnsiTheme="minorHAnsi"/>
-          <w:sz w:val="20"/>
-          <w:szCs w:val="20"/>
-        </w:rPr>
-        <w:t xml:space="preserve"> is the beam scaling factor, </w:t>
-      </w:r>
       <m:oMath>
         <m:sSubSup>
           <m:sSubSupPr>
@@ -12345,14 +12582,144 @@
       </w:r>
     </w:p>
     <w:sectPr>
+      <w:footerReference w:type="even" r:id="rId21"/>
+      <w:footerReference w:type="default" r:id="rId22"/>
       <w:pgSz w:w="12240" w:h="15840"/>
       <w:pgMar w:top="1440" w:right="1800" w:bottom="1440" w:left="1800" w:header="0" w:footer="0" w:gutter="0"/>
       <w:cols w:space="720"/>
       <w:formProt w:val="0"/>
+      <w:titlePg/>
       <w:docGrid w:linePitch="240"/>
     </w:sectPr>
   </w:body>
 </w:document>
+</file>
+
+<file path=word/endnotes.xml><?xml version="1.0" encoding="utf-8"?>
+<w:endnotes xmlns:wpc="http://schemas.microsoft.com/office/word/2010/wordprocessingCanvas" xmlns:mo="http://schemas.microsoft.com/office/mac/office/2008/main" xmlns:mc="http://schemas.openxmlformats.org/markup-compatibility/2006" xmlns:mv="urn:schemas-microsoft-com:mac:vml" xmlns:o="urn:schemas-microsoft-com:office:office" xmlns:r="http://schemas.openxmlformats.org/officeDocument/2006/relationships" xmlns:m="http://schemas.openxmlformats.org/officeDocument/2006/math" xmlns:v="urn:schemas-microsoft-com:vml" xmlns:wp14="http://schemas.microsoft.com/office/word/2010/wordprocessingDrawing" xmlns:wp="http://schemas.openxmlformats.org/drawingml/2006/wordprocessingDrawing" xmlns:w10="urn:schemas-microsoft-com:office:word" xmlns:w="http://schemas.openxmlformats.org/wordprocessingml/2006/main" xmlns:w14="http://schemas.microsoft.com/office/word/2010/wordml" xmlns:wpg="http://schemas.microsoft.com/office/word/2010/wordprocessingGroup" xmlns:wpi="http://schemas.microsoft.com/office/word/2010/wordprocessingInk" xmlns:wne="http://schemas.microsoft.com/office/word/2006/wordml" xmlns:wps="http://schemas.microsoft.com/office/word/2010/wordprocessingShape" mc:Ignorable="w14 wp14">
+  <w:endnote w:type="separator" w:id="-1">
+    <w:p>
+      <w:r>
+        <w:separator/>
+      </w:r>
+    </w:p>
+  </w:endnote>
+  <w:endnote w:type="continuationSeparator" w:id="0">
+    <w:p>
+      <w:r>
+        <w:continuationSeparator/>
+      </w:r>
+    </w:p>
+  </w:endnote>
+</w:endnotes>
+</file>
+
+<file path=word/footer1.xml><?xml version="1.0" encoding="utf-8"?>
+<w:ftr xmlns:wpc="http://schemas.microsoft.com/office/word/2010/wordprocessingCanvas" xmlns:mo="http://schemas.microsoft.com/office/mac/office/2008/main" xmlns:mc="http://schemas.openxmlformats.org/markup-compatibility/2006" xmlns:mv="urn:schemas-microsoft-com:mac:vml" xmlns:o="urn:schemas-microsoft-com:office:office" xmlns:r="http://schemas.openxmlformats.org/officeDocument/2006/relationships" xmlns:m="http://schemas.openxmlformats.org/officeDocument/2006/math" xmlns:v="urn:schemas-microsoft-com:vml" xmlns:wp14="http://schemas.microsoft.com/office/word/2010/wordprocessingDrawing" xmlns:wp="http://schemas.openxmlformats.org/drawingml/2006/wordprocessingDrawing" xmlns:w10="urn:schemas-microsoft-com:office:word" xmlns:w="http://schemas.openxmlformats.org/wordprocessingml/2006/main" xmlns:w14="http://schemas.microsoft.com/office/word/2010/wordml" xmlns:wpg="http://schemas.microsoft.com/office/word/2010/wordprocessingGroup" xmlns:wpi="http://schemas.microsoft.com/office/word/2010/wordprocessingInk" xmlns:wne="http://schemas.microsoft.com/office/word/2006/wordml" xmlns:wps="http://schemas.microsoft.com/office/word/2010/wordprocessingShape" mc:Ignorable="w14 wp14">
+  <w:p>
+    <w:pPr>
+      <w:pStyle w:val="Footer"/>
+      <w:framePr w:wrap="around" w:vAnchor="text" w:hAnchor="margin" w:xAlign="right" w:y="1"/>
+      <w:rPr>
+        <w:rStyle w:val="PageNumber"/>
+      </w:rPr>
+    </w:pPr>
+    <w:r>
+      <w:rPr>
+        <w:rStyle w:val="PageNumber"/>
+      </w:rPr>
+      <w:fldChar w:fldCharType="begin"/>
+    </w:r>
+    <w:r>
+      <w:rPr>
+        <w:rStyle w:val="PageNumber"/>
+      </w:rPr>
+      <w:instrText xml:space="preserve">PAGE  </w:instrText>
+    </w:r>
+    <w:r>
+      <w:rPr>
+        <w:rStyle w:val="PageNumber"/>
+      </w:rPr>
+      <w:fldChar w:fldCharType="end"/>
+    </w:r>
+  </w:p>
+  <w:p>
+    <w:pPr>
+      <w:pStyle w:val="Footer"/>
+      <w:ind w:right="360"/>
+    </w:pPr>
+  </w:p>
+</w:ftr>
+</file>
+
+<file path=word/footer2.xml><?xml version="1.0" encoding="utf-8"?>
+<w:ftr xmlns:wpc="http://schemas.microsoft.com/office/word/2010/wordprocessingCanvas" xmlns:mo="http://schemas.microsoft.com/office/mac/office/2008/main" xmlns:mc="http://schemas.openxmlformats.org/markup-compatibility/2006" xmlns:mv="urn:schemas-microsoft-com:mac:vml" xmlns:o="urn:schemas-microsoft-com:office:office" xmlns:r="http://schemas.openxmlformats.org/officeDocument/2006/relationships" xmlns:m="http://schemas.openxmlformats.org/officeDocument/2006/math" xmlns:v="urn:schemas-microsoft-com:vml" xmlns:wp14="http://schemas.microsoft.com/office/word/2010/wordprocessingDrawing" xmlns:wp="http://schemas.openxmlformats.org/drawingml/2006/wordprocessingDrawing" xmlns:w10="urn:schemas-microsoft-com:office:word" xmlns:w="http://schemas.openxmlformats.org/wordprocessingml/2006/main" xmlns:w14="http://schemas.microsoft.com/office/word/2010/wordml" xmlns:wpg="http://schemas.microsoft.com/office/word/2010/wordprocessingGroup" xmlns:wpi="http://schemas.microsoft.com/office/word/2010/wordprocessingInk" xmlns:wne="http://schemas.microsoft.com/office/word/2006/wordml" xmlns:wps="http://schemas.microsoft.com/office/word/2010/wordprocessingShape" mc:Ignorable="w14 wp14">
+  <w:p>
+    <w:pPr>
+      <w:pStyle w:val="Footer"/>
+      <w:framePr w:wrap="around" w:vAnchor="text" w:hAnchor="margin" w:xAlign="right" w:y="1"/>
+      <w:rPr>
+        <w:rStyle w:val="PageNumber"/>
+      </w:rPr>
+    </w:pPr>
+    <w:r>
+      <w:rPr>
+        <w:rStyle w:val="PageNumber"/>
+      </w:rPr>
+      <w:fldChar w:fldCharType="begin"/>
+    </w:r>
+    <w:r>
+      <w:rPr>
+        <w:rStyle w:val="PageNumber"/>
+      </w:rPr>
+      <w:instrText xml:space="preserve">PAGE  </w:instrText>
+    </w:r>
+    <w:r>
+      <w:rPr>
+        <w:rStyle w:val="PageNumber"/>
+      </w:rPr>
+      <w:fldChar w:fldCharType="separate"/>
+    </w:r>
+    <w:r>
+      <w:rPr>
+        <w:rStyle w:val="PageNumber"/>
+        <w:noProof/>
+      </w:rPr>
+      <w:t>17</w:t>
+    </w:r>
+    <w:r>
+      <w:rPr>
+        <w:rStyle w:val="PageNumber"/>
+      </w:rPr>
+      <w:fldChar w:fldCharType="end"/>
+    </w:r>
+  </w:p>
+  <w:p>
+    <w:pPr>
+      <w:pStyle w:val="Footer"/>
+      <w:ind w:right="360"/>
+    </w:pPr>
+  </w:p>
+</w:ftr>
+</file>
+
+<file path=word/footnotes.xml><?xml version="1.0" encoding="utf-8"?>
+<w:footnotes xmlns:wpc="http://schemas.microsoft.com/office/word/2010/wordprocessingCanvas" xmlns:mo="http://schemas.microsoft.com/office/mac/office/2008/main" xmlns:mc="http://schemas.openxmlformats.org/markup-compatibility/2006" xmlns:mv="urn:schemas-microsoft-com:mac:vml" xmlns:o="urn:schemas-microsoft-com:office:office" xmlns:r="http://schemas.openxmlformats.org/officeDocument/2006/relationships" xmlns:m="http://schemas.openxmlformats.org/officeDocument/2006/math" xmlns:v="urn:schemas-microsoft-com:vml" xmlns:wp14="http://schemas.microsoft.com/office/word/2010/wordprocessingDrawing" xmlns:wp="http://schemas.openxmlformats.org/drawingml/2006/wordprocessingDrawing" xmlns:w10="urn:schemas-microsoft-com:office:word" xmlns:w="http://schemas.openxmlformats.org/wordprocessingml/2006/main" xmlns:w14="http://schemas.microsoft.com/office/word/2010/wordml" xmlns:wpg="http://schemas.microsoft.com/office/word/2010/wordprocessingGroup" xmlns:wpi="http://schemas.microsoft.com/office/word/2010/wordprocessingInk" xmlns:wne="http://schemas.microsoft.com/office/word/2006/wordml" xmlns:wps="http://schemas.microsoft.com/office/word/2010/wordprocessingShape" mc:Ignorable="w14 wp14">
+  <w:footnote w:type="separator" w:id="-1">
+    <w:p>
+      <w:r>
+        <w:separator/>
+      </w:r>
+    </w:p>
+  </w:footnote>
+  <w:footnote w:type="continuationSeparator" w:id="0">
+    <w:p>
+      <w:r>
+        <w:continuationSeparator/>
+      </w:r>
+    </w:p>
+  </w:footnote>
+</w:footnotes>
 </file>
 
 <file path=word/numbering.xml><?xml version="1.0" encoding="utf-8"?>
@@ -13733,6 +14100,14 @@
       <w:color w:val="808080"/>
     </w:rPr>
   </w:style>
+  <w:style w:type="character" w:styleId="PageNumber">
+    <w:name w:val="page number"/>
+    <w:basedOn w:val="DefaultParagraphFont"/>
+    <w:uiPriority w:val="99"/>
+    <w:semiHidden/>
+    <w:unhideWhenUsed/>
+    <w:rsid w:val="001F6BB7"/>
+  </w:style>
 </w:styles>
 </file>
 
@@ -14450,7 +14825,554 @@
       <w:color w:val="808080"/>
     </w:rPr>
   </w:style>
+  <w:style w:type="character" w:styleId="PageNumber">
+    <w:name w:val="page number"/>
+    <w:basedOn w:val="DefaultParagraphFont"/>
+    <w:uiPriority w:val="99"/>
+    <w:semiHidden/>
+    <w:unhideWhenUsed/>
+    <w:rsid w:val="001F6BB7"/>
+  </w:style>
 </w:styles>
+</file>
+
+<file path=word/glossary/document.xml><?xml version="1.0" encoding="utf-8"?>
+<w:glossaryDocument xmlns:wpc="http://schemas.microsoft.com/office/word/2010/wordprocessingCanvas" xmlns:mo="http://schemas.microsoft.com/office/mac/office/2008/main" xmlns:mc="http://schemas.openxmlformats.org/markup-compatibility/2006" xmlns:mv="urn:schemas-microsoft-com:mac:vml" xmlns:o="urn:schemas-microsoft-com:office:office" xmlns:r="http://schemas.openxmlformats.org/officeDocument/2006/relationships" xmlns:m="http://schemas.openxmlformats.org/officeDocument/2006/math" xmlns:v="urn:schemas-microsoft-com:vml" xmlns:wp14="http://schemas.microsoft.com/office/word/2010/wordprocessingDrawing" xmlns:wp="http://schemas.openxmlformats.org/drawingml/2006/wordprocessingDrawing" xmlns:w10="urn:schemas-microsoft-com:office:word" xmlns:w="http://schemas.openxmlformats.org/wordprocessingml/2006/main" xmlns:w14="http://schemas.microsoft.com/office/word/2010/wordml" xmlns:wpg="http://schemas.microsoft.com/office/word/2010/wordprocessingGroup" xmlns:wpi="http://schemas.microsoft.com/office/word/2010/wordprocessingInk" xmlns:wne="http://schemas.microsoft.com/office/word/2006/wordml" xmlns:wps="http://schemas.microsoft.com/office/word/2010/wordprocessingShape" mc:Ignorable="w14 wp14"/>
+</file>
+
+<file path=word/glossary/fontTable.xml><?xml version="1.0" encoding="utf-8"?>
+<w:fonts xmlns:mc="http://schemas.openxmlformats.org/markup-compatibility/2006" xmlns:r="http://schemas.openxmlformats.org/officeDocument/2006/relationships" xmlns:w="http://schemas.openxmlformats.org/wordprocessingml/2006/main" xmlns:w14="http://schemas.microsoft.com/office/word/2010/wordml" mc:Ignorable="w14">
+  <w:font w:name="Cambria">
+    <w:panose1 w:val="02040503050406030204"/>
+    <w:charset w:val="00"/>
+    <w:family w:val="auto"/>
+    <w:pitch w:val="variable"/>
+    <w:sig w:usb0="E00002FF" w:usb1="400004FF" w:usb2="00000000" w:usb3="00000000" w:csb0="0000019F" w:csb1="00000000"/>
+  </w:font>
+  <w:font w:name="ＭＳ 明朝">
+    <w:panose1 w:val="00000000000000000000"/>
+    <w:charset w:val="80"/>
+    <w:family w:val="roman"/>
+    <w:notTrueType/>
+    <w:pitch w:val="fixed"/>
+    <w:sig w:usb0="00000001" w:usb1="08070000" w:usb2="00000010" w:usb3="00000000" w:csb0="00020000" w:csb1="00000000"/>
+  </w:font>
+  <w:font w:name="Times New Roman">
+    <w:panose1 w:val="02020603050405020304"/>
+    <w:charset w:val="00"/>
+    <w:family w:val="auto"/>
+    <w:pitch w:val="variable"/>
+    <w:sig w:usb0="00000003" w:usb1="00000000" w:usb2="00000000" w:usb3="00000000" w:csb0="00000001" w:csb1="00000000"/>
+  </w:font>
+  <w:font w:name="AR PL UMing HK">
+    <w:panose1 w:val="00000000000000000000"/>
+    <w:charset w:val="00"/>
+    <w:family w:val="roman"/>
+    <w:notTrueType/>
+    <w:pitch w:val="default"/>
+  </w:font>
+  <w:font w:name="Calibri">
+    <w:panose1 w:val="020F0502020204030204"/>
+    <w:charset w:val="00"/>
+    <w:family w:val="auto"/>
+    <w:pitch w:val="variable"/>
+    <w:sig w:usb0="E10002FF" w:usb1="4000ACFF" w:usb2="00000009" w:usb3="00000000" w:csb0="0000019F" w:csb1="00000000"/>
+  </w:font>
+  <w:font w:name="Liberation Sans">
+    <w:altName w:val="Arial"/>
+    <w:charset w:val="00"/>
+    <w:family w:val="swiss"/>
+    <w:pitch w:val="variable"/>
+  </w:font>
+  <w:font w:name="Lohit Devanagari">
+    <w:panose1 w:val="00000000000000000000"/>
+    <w:charset w:val="00"/>
+    <w:family w:val="roman"/>
+    <w:notTrueType/>
+    <w:pitch w:val="default"/>
+  </w:font>
+  <w:font w:name="Arial">
+    <w:panose1 w:val="020B0604020202020204"/>
+    <w:charset w:val="00"/>
+    <w:family w:val="auto"/>
+    <w:pitch w:val="variable"/>
+    <w:sig w:usb0="E0002AFF" w:usb1="C0007843" w:usb2="00000009" w:usb3="00000000" w:csb0="000001FF" w:csb1="00000000"/>
+  </w:font>
+  <w:font w:name="Times">
+    <w:panose1 w:val="02000500000000000000"/>
+    <w:charset w:val="4D"/>
+    <w:family w:val="roman"/>
+    <w:notTrueType/>
+    <w:pitch w:val="variable"/>
+    <w:sig w:usb0="00000003" w:usb1="00000000" w:usb2="00000000" w:usb3="00000000" w:csb0="00000001" w:csb1="00000000"/>
+  </w:font>
+  <w:font w:name="ＭＳ ゴシック">
+    <w:panose1 w:val="00000000000000000000"/>
+    <w:charset w:val="80"/>
+    <w:family w:val="modern"/>
+    <w:notTrueType/>
+    <w:pitch w:val="fixed"/>
+    <w:sig w:usb0="00000001" w:usb1="08070000" w:usb2="00000010" w:usb3="00000000" w:csb0="00020000" w:csb1="00000000"/>
+  </w:font>
+  <w:font w:name="Lucida Grande">
+    <w:panose1 w:val="020B0600040502020204"/>
+    <w:charset w:val="00"/>
+    <w:family w:val="auto"/>
+    <w:pitch w:val="variable"/>
+    <w:sig w:usb0="E1000AEF" w:usb1="5000A1FF" w:usb2="00000000" w:usb3="00000000" w:csb0="000001BF" w:csb1="00000000"/>
+  </w:font>
+  <w:font w:name="Andale Mono">
+    <w:panose1 w:val="020B0509000000000004"/>
+    <w:charset w:val="00"/>
+    <w:family w:val="auto"/>
+    <w:pitch w:val="variable"/>
+    <w:sig w:usb0="00000287" w:usb1="00000000" w:usb2="00000000" w:usb3="00000000" w:csb0="0000009F" w:csb1="00000000"/>
+  </w:font>
+  <w:font w:name="Cambria Math">
+    <w:panose1 w:val="02040503050406030204"/>
+    <w:charset w:val="00"/>
+    <w:family w:val="auto"/>
+    <w:pitch w:val="variable"/>
+    <w:sig w:usb0="E00002FF" w:usb1="420024FF" w:usb2="00000000" w:usb3="00000000" w:csb0="0000019F" w:csb1="00000000"/>
+  </w:font>
+</w:fonts>
+</file>
+
+<file path=word/glossary/settings.xml><?xml version="1.0" encoding="utf-8"?>
+<w:settings xmlns:mc="http://schemas.openxmlformats.org/markup-compatibility/2006" xmlns:o="urn:schemas-microsoft-com:office:office" xmlns:r="http://schemas.openxmlformats.org/officeDocument/2006/relationships" xmlns:m="http://schemas.openxmlformats.org/officeDocument/2006/math" xmlns:v="urn:schemas-microsoft-com:vml" xmlns:w10="urn:schemas-microsoft-com:office:word" xmlns:w="http://schemas.openxmlformats.org/wordprocessingml/2006/main" xmlns:w14="http://schemas.microsoft.com/office/word/2010/wordml" xmlns:sl="http://schemas.openxmlformats.org/schemaLibrary/2006/main" mc:Ignorable="w14">
+  <w:view w:val="normal"/>
+  <w:defaultTabStop w:val="720"/>
+  <w:characterSpacingControl w:val="doNotCompress"/>
+  <w:compat>
+    <w:useFELayout/>
+    <w:compatSetting w:name="compatibilityMode" w:uri="http://schemas.microsoft.com/office/word" w:val="14"/>
+    <w:compatSetting w:name="overrideTableStyleFontSizeAndJustification" w:uri="http://schemas.microsoft.com/office/word" w:val="1"/>
+    <w:compatSetting w:name="enableOpenTypeFeatures" w:uri="http://schemas.microsoft.com/office/word" w:val="1"/>
+    <w:compatSetting w:name="doNotFlipMirrorIndents" w:uri="http://schemas.microsoft.com/office/word" w:val="1"/>
+  </w:compat>
+  <w:rsids>
+    <w:rsidRoot w:val="00B10662"/>
+    <w:rsid w:val="00B10662"/>
+  </w:rsids>
+  <m:mathPr>
+    <m:mathFont m:val="Cambria Math"/>
+    <m:brkBin m:val="before"/>
+    <m:brkBinSub m:val="--"/>
+    <m:smallFrac m:val="0"/>
+    <m:dispDef/>
+    <m:lMargin m:val="0"/>
+    <m:rMargin m:val="0"/>
+    <m:defJc m:val="centerGroup"/>
+    <m:wrapIndent m:val="1440"/>
+    <m:intLim m:val="subSup"/>
+    <m:naryLim m:val="undOvr"/>
+  </m:mathPr>
+  <w:themeFontLang w:val="en-US" w:eastAsia="ja-JP"/>
+  <w:clrSchemeMapping w:bg1="light1" w:t1="dark1" w:bg2="light2" w:t2="dark2" w:accent1="accent1" w:accent2="accent2" w:accent3="accent3" w:accent4="accent4" w:accent5="accent5" w:accent6="accent6" w:hyperlink="hyperlink" w:followedHyperlink="followedHyperlink"/>
+  <w:doNotAutoCompressPictures/>
+  <w:decimalSymbol w:val="."/>
+  <w:listSeparator w:val=","/>
+  <w14:defaultImageDpi w14:val="300"/>
+</w:settings>
+</file>
+
+<file path=word/glossary/styles.xml><?xml version="1.0" encoding="utf-8"?>
+<w:styles xmlns:mc="http://schemas.openxmlformats.org/markup-compatibility/2006" xmlns:r="http://schemas.openxmlformats.org/officeDocument/2006/relationships" xmlns:w="http://schemas.openxmlformats.org/wordprocessingml/2006/main" xmlns:w14="http://schemas.microsoft.com/office/word/2010/wordml" mc:Ignorable="w14">
+  <w:docDefaults>
+    <w:rPrDefault>
+      <w:rPr>
+        <w:rFonts w:asciiTheme="minorHAnsi" w:eastAsiaTheme="minorEastAsia" w:hAnsiTheme="minorHAnsi" w:cstheme="minorBidi"/>
+        <w:sz w:val="24"/>
+        <w:szCs w:val="24"/>
+        <w:lang w:val="en-US" w:eastAsia="ja-JP" w:bidi="ar-SA"/>
+      </w:rPr>
+    </w:rPrDefault>
+    <w:pPrDefault/>
+  </w:docDefaults>
+  <w:latentStyles w:defLockedState="0" w:defUIPriority="99" w:defSemiHidden="1" w:defUnhideWhenUsed="1" w:defQFormat="0" w:count="276">
+    <w:lsdException w:name="Normal" w:semiHidden="0" w:uiPriority="0" w:unhideWhenUsed="0" w:qFormat="1"/>
+    <w:lsdException w:name="heading 1" w:semiHidden="0" w:uiPriority="9" w:unhideWhenUsed="0" w:qFormat="1"/>
+    <w:lsdException w:name="heading 2" w:uiPriority="9" w:qFormat="1"/>
+    <w:lsdException w:name="heading 3" w:uiPriority="9" w:qFormat="1"/>
+    <w:lsdException w:name="heading 4" w:uiPriority="9" w:qFormat="1"/>
+    <w:lsdException w:name="heading 5" w:uiPriority="9" w:qFormat="1"/>
+    <w:lsdException w:name="heading 6" w:uiPriority="9" w:qFormat="1"/>
+    <w:lsdException w:name="heading 7" w:uiPriority="9" w:qFormat="1"/>
+    <w:lsdException w:name="heading 8" w:uiPriority="9" w:qFormat="1"/>
+    <w:lsdException w:name="heading 9" w:uiPriority="9" w:qFormat="1"/>
+    <w:lsdException w:name="toc 1" w:uiPriority="39"/>
+    <w:lsdException w:name="toc 2" w:uiPriority="39"/>
+    <w:lsdException w:name="toc 3" w:uiPriority="39"/>
+    <w:lsdException w:name="toc 4" w:uiPriority="39"/>
+    <w:lsdException w:name="toc 5" w:uiPriority="39"/>
+    <w:lsdException w:name="toc 6" w:uiPriority="39"/>
+    <w:lsdException w:name="toc 7" w:uiPriority="39"/>
+    <w:lsdException w:name="toc 8" w:uiPriority="39"/>
+    <w:lsdException w:name="toc 9" w:uiPriority="39"/>
+    <w:lsdException w:name="caption" w:uiPriority="35" w:qFormat="1"/>
+    <w:lsdException w:name="Title" w:semiHidden="0" w:uiPriority="10" w:unhideWhenUsed="0" w:qFormat="1"/>
+    <w:lsdException w:name="Default Paragraph Font" w:uiPriority="1"/>
+    <w:lsdException w:name="Subtitle" w:semiHidden="0" w:uiPriority="11" w:unhideWhenUsed="0" w:qFormat="1"/>
+    <w:lsdException w:name="Strong" w:semiHidden="0" w:uiPriority="22" w:unhideWhenUsed="0" w:qFormat="1"/>
+    <w:lsdException w:name="Emphasis" w:semiHidden="0" w:uiPriority="20" w:unhideWhenUsed="0" w:qFormat="1"/>
+    <w:lsdException w:name="Table Grid" w:semiHidden="0" w:uiPriority="59" w:unhideWhenUsed="0"/>
+    <w:lsdException w:name="Placeholder Text" w:unhideWhenUsed="0"/>
+    <w:lsdException w:name="No Spacing" w:semiHidden="0" w:uiPriority="1" w:unhideWhenUsed="0" w:qFormat="1"/>
+    <w:lsdException w:name="Light Shading" w:semiHidden="0" w:uiPriority="60" w:unhideWhenUsed="0"/>
+    <w:lsdException w:name="Light List" w:semiHidden="0" w:uiPriority="61" w:unhideWhenUsed="0"/>
+    <w:lsdException w:name="Light Grid" w:semiHidden="0" w:uiPriority="62" w:unhideWhenUsed="0"/>
+    <w:lsdException w:name="Medium Shading 1" w:semiHidden="0" w:uiPriority="63" w:unhideWhenUsed="0"/>
+    <w:lsdException w:name="Medium Shading 2" w:semiHidden="0" w:uiPriority="64" w:unhideWhenUsed="0"/>
+    <w:lsdException w:name="Medium List 1" w:semiHidden="0" w:uiPriority="65" w:unhideWhenUsed="0"/>
+    <w:lsdException w:name="Medium List 2" w:semiHidden="0" w:uiPriority="66" w:unhideWhenUsed="0"/>
+    <w:lsdException w:name="Medium Grid 1" w:semiHidden="0" w:uiPriority="67" w:unhideWhenUsed="0"/>
+    <w:lsdException w:name="Medium Grid 2" w:semiHidden="0" w:uiPriority="68" w:unhideWhenUsed="0"/>
+    <w:lsdException w:name="Medium Grid 3" w:semiHidden="0" w:uiPriority="69" w:unhideWhenUsed="0"/>
+    <w:lsdException w:name="Dark List" w:semiHidden="0" w:uiPriority="70" w:unhideWhenUsed="0"/>
+    <w:lsdException w:name="Colorful Shading" w:semiHidden="0" w:uiPriority="71" w:unhideWhenUsed="0"/>
+    <w:lsdException w:name="Colorful List" w:semiHidden="0" w:uiPriority="72" w:unhideWhenUsed="0"/>
+    <w:lsdException w:name="Colorful Grid" w:semiHidden="0" w:uiPriority="73" w:unhideWhenUsed="0"/>
+    <w:lsdException w:name="Light Shading Accent 1" w:semiHidden="0" w:uiPriority="60" w:unhideWhenUsed="0"/>
+    <w:lsdException w:name="Light List Accent 1" w:semiHidden="0" w:uiPriority="61" w:unhideWhenUsed="0"/>
+    <w:lsdException w:name="Light Grid Accent 1" w:semiHidden="0" w:uiPriority="62" w:unhideWhenUsed="0"/>
+    <w:lsdException w:name="Medium Shading 1 Accent 1" w:semiHidden="0" w:uiPriority="63" w:unhideWhenUsed="0"/>
+    <w:lsdException w:name="Medium Shading 2 Accent 1" w:semiHidden="0" w:uiPriority="64" w:unhideWhenUsed="0"/>
+    <w:lsdException w:name="Medium List 1 Accent 1" w:semiHidden="0" w:uiPriority="65" w:unhideWhenUsed="0"/>
+    <w:lsdException w:name="Revision" w:unhideWhenUsed="0"/>
+    <w:lsdException w:name="List Paragraph" w:semiHidden="0" w:uiPriority="34" w:unhideWhenUsed="0" w:qFormat="1"/>
+    <w:lsdException w:name="Quote" w:semiHidden="0" w:uiPriority="29" w:unhideWhenUsed="0" w:qFormat="1"/>
+    <w:lsdException w:name="Intense Quote" w:semiHidden="0" w:uiPriority="30" w:unhideWhenUsed="0" w:qFormat="1"/>
+    <w:lsdException w:name="Medium List 2 Accent 1" w:semiHidden="0" w:uiPriority="66" w:unhideWhenUsed="0"/>
+    <w:lsdException w:name="Medium Grid 1 Accent 1" w:semiHidden="0" w:uiPriority="67" w:unhideWhenUsed="0"/>
+    <w:lsdException w:name="Medium Grid 2 Accent 1" w:semiHidden="0" w:uiPriority="68" w:unhideWhenUsed="0"/>
+    <w:lsdException w:name="Medium Grid 3 Accent 1" w:semiHidden="0" w:uiPriority="69" w:unhideWhenUsed="0"/>
+    <w:lsdException w:name="Dark List Accent 1" w:semiHidden="0" w:uiPriority="70" w:unhideWhenUsed="0"/>
+    <w:lsdException w:name="Colorful Shading Accent 1" w:semiHidden="0" w:uiPriority="71" w:unhideWhenUsed="0"/>
+    <w:lsdException w:name="Colorful List Accent 1" w:semiHidden="0" w:uiPriority="72" w:unhideWhenUsed="0"/>
+    <w:lsdException w:name="Colorful Grid Accent 1" w:semiHidden="0" w:uiPriority="73" w:unhideWhenUsed="0"/>
+    <w:lsdException w:name="Light Shading Accent 2" w:semiHidden="0" w:uiPriority="60" w:unhideWhenUsed="0"/>
+    <w:lsdException w:name="Light List Accent 2" w:semiHidden="0" w:uiPriority="61" w:unhideWhenUsed="0"/>
+    <w:lsdException w:name="Light Grid Accent 2" w:semiHidden="0" w:uiPriority="62" w:unhideWhenUsed="0"/>
+    <w:lsdException w:name="Medium Shading 1 Accent 2" w:semiHidden="0" w:uiPriority="63" w:unhideWhenUsed="0"/>
+    <w:lsdException w:name="Medium Shading 2 Accent 2" w:semiHidden="0" w:uiPriority="64" w:unhideWhenUsed="0"/>
+    <w:lsdException w:name="Medium List 1 Accent 2" w:semiHidden="0" w:uiPriority="65" w:unhideWhenUsed="0"/>
+    <w:lsdException w:name="Medium List 2 Accent 2" w:semiHidden="0" w:uiPriority="66" w:unhideWhenUsed="0"/>
+    <w:lsdException w:name="Medium Grid 1 Accent 2" w:semiHidden="0" w:uiPriority="67" w:unhideWhenUsed="0"/>
+    <w:lsdException w:name="Medium Grid 2 Accent 2" w:semiHidden="0" w:uiPriority="68" w:unhideWhenUsed="0"/>
+    <w:lsdException w:name="Medium Grid 3 Accent 2" w:semiHidden="0" w:uiPriority="69" w:unhideWhenUsed="0"/>
+    <w:lsdException w:name="Dark List Accent 2" w:semiHidden="0" w:uiPriority="70" w:unhideWhenUsed="0"/>
+    <w:lsdException w:name="Colorful Shading Accent 2" w:semiHidden="0" w:uiPriority="71" w:unhideWhenUsed="0"/>
+    <w:lsdException w:name="Colorful List Accent 2" w:semiHidden="0" w:uiPriority="72" w:unhideWhenUsed="0"/>
+    <w:lsdException w:name="Colorful Grid Accent 2" w:semiHidden="0" w:uiPriority="73" w:unhideWhenUsed="0"/>
+    <w:lsdException w:name="Light Shading Accent 3" w:semiHidden="0" w:uiPriority="60" w:unhideWhenUsed="0"/>
+    <w:lsdException w:name="Light List Accent 3" w:semiHidden="0" w:uiPriority="61" w:unhideWhenUsed="0"/>
+    <w:lsdException w:name="Light Grid Accent 3" w:semiHidden="0" w:uiPriority="62" w:unhideWhenUsed="0"/>
+    <w:lsdException w:name="Medium Shading 1 Accent 3" w:semiHidden="0" w:uiPriority="63" w:unhideWhenUsed="0"/>
+    <w:lsdException w:name="Medium Shading 2 Accent 3" w:semiHidden="0" w:uiPriority="64" w:unhideWhenUsed="0"/>
+    <w:lsdException w:name="Medium List 1 Accent 3" w:semiHidden="0" w:uiPriority="65" w:unhideWhenUsed="0"/>
+    <w:lsdException w:name="Medium List 2 Accent 3" w:semiHidden="0" w:uiPriority="66" w:unhideWhenUsed="0"/>
+    <w:lsdException w:name="Medium Grid 1 Accent 3" w:semiHidden="0" w:uiPriority="67" w:unhideWhenUsed="0"/>
+    <w:lsdException w:name="Medium Grid 2 Accent 3" w:semiHidden="0" w:uiPriority="68" w:unhideWhenUsed="0"/>
+    <w:lsdException w:name="Medium Grid 3 Accent 3" w:semiHidden="0" w:uiPriority="69" w:unhideWhenUsed="0"/>
+    <w:lsdException w:name="Dark List Accent 3" w:semiHidden="0" w:uiPriority="70" w:unhideWhenUsed="0"/>
+    <w:lsdException w:name="Colorful Shading Accent 3" w:semiHidden="0" w:uiPriority="71" w:unhideWhenUsed="0"/>
+    <w:lsdException w:name="Colorful List Accent 3" w:semiHidden="0" w:uiPriority="72" w:unhideWhenUsed="0"/>
+    <w:lsdException w:name="Colorful Grid Accent 3" w:semiHidden="0" w:uiPriority="73" w:unhideWhenUsed="0"/>
+    <w:lsdException w:name="Light Shading Accent 4" w:semiHidden="0" w:uiPriority="60" w:unhideWhenUsed="0"/>
+    <w:lsdException w:name="Light List Accent 4" w:semiHidden="0" w:uiPriority="61" w:unhideWhenUsed="0"/>
+    <w:lsdException w:name="Light Grid Accent 4" w:semiHidden="0" w:uiPriority="62" w:unhideWhenUsed="0"/>
+    <w:lsdException w:name="Medium Shading 1 Accent 4" w:semiHidden="0" w:uiPriority="63" w:unhideWhenUsed="0"/>
+    <w:lsdException w:name="Medium Shading 2 Accent 4" w:semiHidden="0" w:uiPriority="64" w:unhideWhenUsed="0"/>
+    <w:lsdException w:name="Medium List 1 Accent 4" w:semiHidden="0" w:uiPriority="65" w:unhideWhenUsed="0"/>
+    <w:lsdException w:name="Medium List 2 Accent 4" w:semiHidden="0" w:uiPriority="66" w:unhideWhenUsed="0"/>
+    <w:lsdException w:name="Medium Grid 1 Accent 4" w:semiHidden="0" w:uiPriority="67" w:unhideWhenUsed="0"/>
+    <w:lsdException w:name="Medium Grid 2 Accent 4" w:semiHidden="0" w:uiPriority="68" w:unhideWhenUsed="0"/>
+    <w:lsdException w:name="Medium Grid 3 Accent 4" w:semiHidden="0" w:uiPriority="69" w:unhideWhenUsed="0"/>
+    <w:lsdException w:name="Dark List Accent 4" w:semiHidden="0" w:uiPriority="70" w:unhideWhenUsed="0"/>
+    <w:lsdException w:name="Colorful Shading Accent 4" w:semiHidden="0" w:uiPriority="71" w:unhideWhenUsed="0"/>
+    <w:lsdException w:name="Colorful List Accent 4" w:semiHidden="0" w:uiPriority="72" w:unhideWhenUsed="0"/>
+    <w:lsdException w:name="Colorful Grid Accent 4" w:semiHidden="0" w:uiPriority="73" w:unhideWhenUsed="0"/>
+    <w:lsdException w:name="Light Shading Accent 5" w:semiHidden="0" w:uiPriority="60" w:unhideWhenUsed="0"/>
+    <w:lsdException w:name="Light List Accent 5" w:semiHidden="0" w:uiPriority="61" w:unhideWhenUsed="0"/>
+    <w:lsdException w:name="Light Grid Accent 5" w:semiHidden="0" w:uiPriority="62" w:unhideWhenUsed="0"/>
+    <w:lsdException w:name="Medium Shading 1 Accent 5" w:semiHidden="0" w:uiPriority="63" w:unhideWhenUsed="0"/>
+    <w:lsdException w:name="Medium Shading 2 Accent 5" w:semiHidden="0" w:uiPriority="64" w:unhideWhenUsed="0"/>
+    <w:lsdException w:name="Medium List 1 Accent 5" w:semiHidden="0" w:uiPriority="65" w:unhideWhenUsed="0"/>
+    <w:lsdException w:name="Medium List 2 Accent 5" w:semiHidden="0" w:uiPriority="66" w:unhideWhenUsed="0"/>
+    <w:lsdException w:name="Medium Grid 1 Accent 5" w:semiHidden="0" w:uiPriority="67" w:unhideWhenUsed="0"/>
+    <w:lsdException w:name="Medium Grid 2 Accent 5" w:semiHidden="0" w:uiPriority="68" w:unhideWhenUsed="0"/>
+    <w:lsdException w:name="Medium Grid 3 Accent 5" w:semiHidden="0" w:uiPriority="69" w:unhideWhenUsed="0"/>
+    <w:lsdException w:name="Dark List Accent 5" w:semiHidden="0" w:uiPriority="70" w:unhideWhenUsed="0"/>
+    <w:lsdException w:name="Colorful Shading Accent 5" w:semiHidden="0" w:uiPriority="71" w:unhideWhenUsed="0"/>
+    <w:lsdException w:name="Colorful List Accent 5" w:semiHidden="0" w:uiPriority="72" w:unhideWhenUsed="0"/>
+    <w:lsdException w:name="Colorful Grid Accent 5" w:semiHidden="0" w:uiPriority="73" w:unhideWhenUsed="0"/>
+    <w:lsdException w:name="Light Shading Accent 6" w:semiHidden="0" w:uiPriority="60" w:unhideWhenUsed="0"/>
+    <w:lsdException w:name="Light List Accent 6" w:semiHidden="0" w:uiPriority="61" w:unhideWhenUsed="0"/>
+    <w:lsdException w:name="Light Grid Accent 6" w:semiHidden="0" w:uiPriority="62" w:unhideWhenUsed="0"/>
+    <w:lsdException w:name="Medium Shading 1 Accent 6" w:semiHidden="0" w:uiPriority="63" w:unhideWhenUsed="0"/>
+    <w:lsdException w:name="Medium Shading 2 Accent 6" w:semiHidden="0" w:uiPriority="64" w:unhideWhenUsed="0"/>
+    <w:lsdException w:name="Medium List 1 Accent 6" w:semiHidden="0" w:uiPriority="65" w:unhideWhenUsed="0"/>
+    <w:lsdException w:name="Medium List 2 Accent 6" w:semiHidden="0" w:uiPriority="66" w:unhideWhenUsed="0"/>
+    <w:lsdException w:name="Medium Grid 1 Accent 6" w:semiHidden="0" w:uiPriority="67" w:unhideWhenUsed="0"/>
+    <w:lsdException w:name="Medium Grid 2 Accent 6" w:semiHidden="0" w:uiPriority="68" w:unhideWhenUsed="0"/>
+    <w:lsdException w:name="Medium Grid 3 Accent 6" w:semiHidden="0" w:uiPriority="69" w:unhideWhenUsed="0"/>
+    <w:lsdException w:name="Dark List Accent 6" w:semiHidden="0" w:uiPriority="70" w:unhideWhenUsed="0"/>
+    <w:lsdException w:name="Colorful Shading Accent 6" w:semiHidden="0" w:uiPriority="71" w:unhideWhenUsed="0"/>
+    <w:lsdException w:name="Colorful List Accent 6" w:semiHidden="0" w:uiPriority="72" w:unhideWhenUsed="0"/>
+    <w:lsdException w:name="Colorful Grid Accent 6" w:semiHidden="0" w:uiPriority="73" w:unhideWhenUsed="0"/>
+    <w:lsdException w:name="Subtle Emphasis" w:semiHidden="0" w:uiPriority="19" w:unhideWhenUsed="0" w:qFormat="1"/>
+    <w:lsdException w:name="Intense Emphasis" w:semiHidden="0" w:uiPriority="21" w:unhideWhenUsed="0" w:qFormat="1"/>
+    <w:lsdException w:name="Subtle Reference" w:semiHidden="0" w:uiPriority="31" w:unhideWhenUsed="0" w:qFormat="1"/>
+    <w:lsdException w:name="Intense Reference" w:semiHidden="0" w:uiPriority="32" w:unhideWhenUsed="0" w:qFormat="1"/>
+    <w:lsdException w:name="Book Title" w:semiHidden="0" w:uiPriority="33" w:unhideWhenUsed="0" w:qFormat="1"/>
+    <w:lsdException w:name="Bibliography" w:uiPriority="37"/>
+    <w:lsdException w:name="TOC Heading" w:uiPriority="39" w:qFormat="1"/>
+  </w:latentStyles>
+  <w:style w:type="paragraph" w:default="1" w:styleId="Normal">
+    <w:name w:val="Normal"/>
+    <w:qFormat/>
+  </w:style>
+  <w:style w:type="character" w:default="1" w:styleId="DefaultParagraphFont">
+    <w:name w:val="Default Paragraph Font"/>
+    <w:uiPriority w:val="1"/>
+    <w:semiHidden/>
+    <w:unhideWhenUsed/>
+  </w:style>
+  <w:style w:type="table" w:default="1" w:styleId="TableNormal">
+    <w:name w:val="Normal Table"/>
+    <w:uiPriority w:val="99"/>
+    <w:semiHidden/>
+    <w:unhideWhenUsed/>
+    <w:tblPr>
+      <w:tblInd w:w="0" w:type="dxa"/>
+      <w:tblCellMar>
+        <w:top w:w="0" w:type="dxa"/>
+        <w:left w:w="108" w:type="dxa"/>
+        <w:bottom w:w="0" w:type="dxa"/>
+        <w:right w:w="108" w:type="dxa"/>
+      </w:tblCellMar>
+    </w:tblPr>
+  </w:style>
+  <w:style w:type="numbering" w:default="1" w:styleId="NoList">
+    <w:name w:val="No List"/>
+    <w:uiPriority w:val="99"/>
+    <w:semiHidden/>
+    <w:unhideWhenUsed/>
+  </w:style>
+  <w:style w:type="character" w:styleId="PlaceholderText">
+    <w:name w:val="Placeholder Text"/>
+    <w:basedOn w:val="DefaultParagraphFont"/>
+    <w:uiPriority w:val="99"/>
+    <w:semiHidden/>
+    <w:rsid w:val="00B10662"/>
+    <w:rPr>
+      <w:color w:val="808080"/>
+    </w:rPr>
+  </w:style>
+</w:styles>
+</file>
+
+<file path=word/glossary/stylesWithEffects.xml><?xml version="1.0" encoding="utf-8"?>
+<w:styles xmlns:wpc="http://schemas.microsoft.com/office/word/2010/wordprocessingCanvas" xmlns:mo="http://schemas.microsoft.com/office/mac/office/2008/main" xmlns:mc="http://schemas.openxmlformats.org/markup-compatibility/2006" xmlns:mv="urn:schemas-microsoft-com:mac:vml" xmlns:o="urn:schemas-microsoft-com:office:office" xmlns:r="http://schemas.openxmlformats.org/officeDocument/2006/relationships" xmlns:m="http://schemas.openxmlformats.org/officeDocument/2006/math" xmlns:v="urn:schemas-microsoft-com:vml" xmlns:wp14="http://schemas.microsoft.com/office/word/2010/wordprocessingDrawing" xmlns:wp="http://schemas.openxmlformats.org/drawingml/2006/wordprocessingDrawing" xmlns:w10="urn:schemas-microsoft-com:office:word" xmlns:w="http://schemas.openxmlformats.org/wordprocessingml/2006/main" xmlns:w14="http://schemas.microsoft.com/office/word/2010/wordml" xmlns:wpg="http://schemas.microsoft.com/office/word/2010/wordprocessingGroup" xmlns:wpi="http://schemas.microsoft.com/office/word/2010/wordprocessingInk" xmlns:wne="http://schemas.microsoft.com/office/word/2006/wordml" xmlns:wps="http://schemas.microsoft.com/office/word/2010/wordprocessingShape" mc:Ignorable="w14 wp14">
+  <w:docDefaults>
+    <w:rPrDefault>
+      <w:rPr>
+        <w:rFonts w:asciiTheme="minorHAnsi" w:eastAsiaTheme="minorEastAsia" w:hAnsiTheme="minorHAnsi" w:cstheme="minorBidi"/>
+        <w:sz w:val="24"/>
+        <w:szCs w:val="24"/>
+        <w:lang w:val="en-US" w:eastAsia="ja-JP" w:bidi="ar-SA"/>
+      </w:rPr>
+    </w:rPrDefault>
+    <w:pPrDefault/>
+  </w:docDefaults>
+  <w:latentStyles w:defLockedState="0" w:defUIPriority="99" w:defSemiHidden="1" w:defUnhideWhenUsed="1" w:defQFormat="0" w:count="276">
+    <w:lsdException w:name="Normal" w:semiHidden="0" w:uiPriority="0" w:unhideWhenUsed="0" w:qFormat="1"/>
+    <w:lsdException w:name="heading 1" w:semiHidden="0" w:uiPriority="9" w:unhideWhenUsed="0" w:qFormat="1"/>
+    <w:lsdException w:name="heading 2" w:uiPriority="9" w:qFormat="1"/>
+    <w:lsdException w:name="heading 3" w:uiPriority="9" w:qFormat="1"/>
+    <w:lsdException w:name="heading 4" w:uiPriority="9" w:qFormat="1"/>
+    <w:lsdException w:name="heading 5" w:uiPriority="9" w:qFormat="1"/>
+    <w:lsdException w:name="heading 6" w:uiPriority="9" w:qFormat="1"/>
+    <w:lsdException w:name="heading 7" w:uiPriority="9" w:qFormat="1"/>
+    <w:lsdException w:name="heading 8" w:uiPriority="9" w:qFormat="1"/>
+    <w:lsdException w:name="heading 9" w:uiPriority="9" w:qFormat="1"/>
+    <w:lsdException w:name="toc 1" w:uiPriority="39"/>
+    <w:lsdException w:name="toc 2" w:uiPriority="39"/>
+    <w:lsdException w:name="toc 3" w:uiPriority="39"/>
+    <w:lsdException w:name="toc 4" w:uiPriority="39"/>
+    <w:lsdException w:name="toc 5" w:uiPriority="39"/>
+    <w:lsdException w:name="toc 6" w:uiPriority="39"/>
+    <w:lsdException w:name="toc 7" w:uiPriority="39"/>
+    <w:lsdException w:name="toc 8" w:uiPriority="39"/>
+    <w:lsdException w:name="toc 9" w:uiPriority="39"/>
+    <w:lsdException w:name="caption" w:uiPriority="35" w:qFormat="1"/>
+    <w:lsdException w:name="Title" w:semiHidden="0" w:uiPriority="10" w:unhideWhenUsed="0" w:qFormat="1"/>
+    <w:lsdException w:name="Default Paragraph Font" w:uiPriority="1"/>
+    <w:lsdException w:name="Subtitle" w:semiHidden="0" w:uiPriority="11" w:unhideWhenUsed="0" w:qFormat="1"/>
+    <w:lsdException w:name="Strong" w:semiHidden="0" w:uiPriority="22" w:unhideWhenUsed="0" w:qFormat="1"/>
+    <w:lsdException w:name="Emphasis" w:semiHidden="0" w:uiPriority="20" w:unhideWhenUsed="0" w:qFormat="1"/>
+    <w:lsdException w:name="Table Grid" w:semiHidden="0" w:uiPriority="59" w:unhideWhenUsed="0"/>
+    <w:lsdException w:name="Placeholder Text" w:unhideWhenUsed="0"/>
+    <w:lsdException w:name="No Spacing" w:semiHidden="0" w:uiPriority="1" w:unhideWhenUsed="0" w:qFormat="1"/>
+    <w:lsdException w:name="Light Shading" w:semiHidden="0" w:uiPriority="60" w:unhideWhenUsed="0"/>
+    <w:lsdException w:name="Light List" w:semiHidden="0" w:uiPriority="61" w:unhideWhenUsed="0"/>
+    <w:lsdException w:name="Light Grid" w:semiHidden="0" w:uiPriority="62" w:unhideWhenUsed="0"/>
+    <w:lsdException w:name="Medium Shading 1" w:semiHidden="0" w:uiPriority="63" w:unhideWhenUsed="0"/>
+    <w:lsdException w:name="Medium Shading 2" w:semiHidden="0" w:uiPriority="64" w:unhideWhenUsed="0"/>
+    <w:lsdException w:name="Medium List 1" w:semiHidden="0" w:uiPriority="65" w:unhideWhenUsed="0"/>
+    <w:lsdException w:name="Medium List 2" w:semiHidden="0" w:uiPriority="66" w:unhideWhenUsed="0"/>
+    <w:lsdException w:name="Medium Grid 1" w:semiHidden="0" w:uiPriority="67" w:unhideWhenUsed="0"/>
+    <w:lsdException w:name="Medium Grid 2" w:semiHidden="0" w:uiPriority="68" w:unhideWhenUsed="0"/>
+    <w:lsdException w:name="Medium Grid 3" w:semiHidden="0" w:uiPriority="69" w:unhideWhenUsed="0"/>
+    <w:lsdException w:name="Dark List" w:semiHidden="0" w:uiPriority="70" w:unhideWhenUsed="0"/>
+    <w:lsdException w:name="Colorful Shading" w:semiHidden="0" w:uiPriority="71" w:unhideWhenUsed="0"/>
+    <w:lsdException w:name="Colorful List" w:semiHidden="0" w:uiPriority="72" w:unhideWhenUsed="0"/>
+    <w:lsdException w:name="Colorful Grid" w:semiHidden="0" w:uiPriority="73" w:unhideWhenUsed="0"/>
+    <w:lsdException w:name="Light Shading Accent 1" w:semiHidden="0" w:uiPriority="60" w:unhideWhenUsed="0"/>
+    <w:lsdException w:name="Light List Accent 1" w:semiHidden="0" w:uiPriority="61" w:unhideWhenUsed="0"/>
+    <w:lsdException w:name="Light Grid Accent 1" w:semiHidden="0" w:uiPriority="62" w:unhideWhenUsed="0"/>
+    <w:lsdException w:name="Medium Shading 1 Accent 1" w:semiHidden="0" w:uiPriority="63" w:unhideWhenUsed="0"/>
+    <w:lsdException w:name="Medium Shading 2 Accent 1" w:semiHidden="0" w:uiPriority="64" w:unhideWhenUsed="0"/>
+    <w:lsdException w:name="Medium List 1 Accent 1" w:semiHidden="0" w:uiPriority="65" w:unhideWhenUsed="0"/>
+    <w:lsdException w:name="Revision" w:unhideWhenUsed="0"/>
+    <w:lsdException w:name="List Paragraph" w:semiHidden="0" w:uiPriority="34" w:unhideWhenUsed="0" w:qFormat="1"/>
+    <w:lsdException w:name="Quote" w:semiHidden="0" w:uiPriority="29" w:unhideWhenUsed="0" w:qFormat="1"/>
+    <w:lsdException w:name="Intense Quote" w:semiHidden="0" w:uiPriority="30" w:unhideWhenUsed="0" w:qFormat="1"/>
+    <w:lsdException w:name="Medium List 2 Accent 1" w:semiHidden="0" w:uiPriority="66" w:unhideWhenUsed="0"/>
+    <w:lsdException w:name="Medium Grid 1 Accent 1" w:semiHidden="0" w:uiPriority="67" w:unhideWhenUsed="0"/>
+    <w:lsdException w:name="Medium Grid 2 Accent 1" w:semiHidden="0" w:uiPriority="68" w:unhideWhenUsed="0"/>
+    <w:lsdException w:name="Medium Grid 3 Accent 1" w:semiHidden="0" w:uiPriority="69" w:unhideWhenUsed="0"/>
+    <w:lsdException w:name="Dark List Accent 1" w:semiHidden="0" w:uiPriority="70" w:unhideWhenUsed="0"/>
+    <w:lsdException w:name="Colorful Shading Accent 1" w:semiHidden="0" w:uiPriority="71" w:unhideWhenUsed="0"/>
+    <w:lsdException w:name="Colorful List Accent 1" w:semiHidden="0" w:uiPriority="72" w:unhideWhenUsed="0"/>
+    <w:lsdException w:name="Colorful Grid Accent 1" w:semiHidden="0" w:uiPriority="73" w:unhideWhenUsed="0"/>
+    <w:lsdException w:name="Light Shading Accent 2" w:semiHidden="0" w:uiPriority="60" w:unhideWhenUsed="0"/>
+    <w:lsdException w:name="Light List Accent 2" w:semiHidden="0" w:uiPriority="61" w:unhideWhenUsed="0"/>
+    <w:lsdException w:name="Light Grid Accent 2" w:semiHidden="0" w:uiPriority="62" w:unhideWhenUsed="0"/>
+    <w:lsdException w:name="Medium Shading 1 Accent 2" w:semiHidden="0" w:uiPriority="63" w:unhideWhenUsed="0"/>
+    <w:lsdException w:name="Medium Shading 2 Accent 2" w:semiHidden="0" w:uiPriority="64" w:unhideWhenUsed="0"/>
+    <w:lsdException w:name="Medium List 1 Accent 2" w:semiHidden="0" w:uiPriority="65" w:unhideWhenUsed="0"/>
+    <w:lsdException w:name="Medium List 2 Accent 2" w:semiHidden="0" w:uiPriority="66" w:unhideWhenUsed="0"/>
+    <w:lsdException w:name="Medium Grid 1 Accent 2" w:semiHidden="0" w:uiPriority="67" w:unhideWhenUsed="0"/>
+    <w:lsdException w:name="Medium Grid 2 Accent 2" w:semiHidden="0" w:uiPriority="68" w:unhideWhenUsed="0"/>
+    <w:lsdException w:name="Medium Grid 3 Accent 2" w:semiHidden="0" w:uiPriority="69" w:unhideWhenUsed="0"/>
+    <w:lsdException w:name="Dark List Accent 2" w:semiHidden="0" w:uiPriority="70" w:unhideWhenUsed="0"/>
+    <w:lsdException w:name="Colorful Shading Accent 2" w:semiHidden="0" w:uiPriority="71" w:unhideWhenUsed="0"/>
+    <w:lsdException w:name="Colorful List Accent 2" w:semiHidden="0" w:uiPriority="72" w:unhideWhenUsed="0"/>
+    <w:lsdException w:name="Colorful Grid Accent 2" w:semiHidden="0" w:uiPriority="73" w:unhideWhenUsed="0"/>
+    <w:lsdException w:name="Light Shading Accent 3" w:semiHidden="0" w:uiPriority="60" w:unhideWhenUsed="0"/>
+    <w:lsdException w:name="Light List Accent 3" w:semiHidden="0" w:uiPriority="61" w:unhideWhenUsed="0"/>
+    <w:lsdException w:name="Light Grid Accent 3" w:semiHidden="0" w:uiPriority="62" w:unhideWhenUsed="0"/>
+    <w:lsdException w:name="Medium Shading 1 Accent 3" w:semiHidden="0" w:uiPriority="63" w:unhideWhenUsed="0"/>
+    <w:lsdException w:name="Medium Shading 2 Accent 3" w:semiHidden="0" w:uiPriority="64" w:unhideWhenUsed="0"/>
+    <w:lsdException w:name="Medium List 1 Accent 3" w:semiHidden="0" w:uiPriority="65" w:unhideWhenUsed="0"/>
+    <w:lsdException w:name="Medium List 2 Accent 3" w:semiHidden="0" w:uiPriority="66" w:unhideWhenUsed="0"/>
+    <w:lsdException w:name="Medium Grid 1 Accent 3" w:semiHidden="0" w:uiPriority="67" w:unhideWhenUsed="0"/>
+    <w:lsdException w:name="Medium Grid 2 Accent 3" w:semiHidden="0" w:uiPriority="68" w:unhideWhenUsed="0"/>
+    <w:lsdException w:name="Medium Grid 3 Accent 3" w:semiHidden="0" w:uiPriority="69" w:unhideWhenUsed="0"/>
+    <w:lsdException w:name="Dark List Accent 3" w:semiHidden="0" w:uiPriority="70" w:unhideWhenUsed="0"/>
+    <w:lsdException w:name="Colorful Shading Accent 3" w:semiHidden="0" w:uiPriority="71" w:unhideWhenUsed="0"/>
+    <w:lsdException w:name="Colorful List Accent 3" w:semiHidden="0" w:uiPriority="72" w:unhideWhenUsed="0"/>
+    <w:lsdException w:name="Colorful Grid Accent 3" w:semiHidden="0" w:uiPriority="73" w:unhideWhenUsed="0"/>
+    <w:lsdException w:name="Light Shading Accent 4" w:semiHidden="0" w:uiPriority="60" w:unhideWhenUsed="0"/>
+    <w:lsdException w:name="Light List Accent 4" w:semiHidden="0" w:uiPriority="61" w:unhideWhenUsed="0"/>
+    <w:lsdException w:name="Light Grid Accent 4" w:semiHidden="0" w:uiPriority="62" w:unhideWhenUsed="0"/>
+    <w:lsdException w:name="Medium Shading 1 Accent 4" w:semiHidden="0" w:uiPriority="63" w:unhideWhenUsed="0"/>
+    <w:lsdException w:name="Medium Shading 2 Accent 4" w:semiHidden="0" w:uiPriority="64" w:unhideWhenUsed="0"/>
+    <w:lsdException w:name="Medium List 1 Accent 4" w:semiHidden="0" w:uiPriority="65" w:unhideWhenUsed="0"/>
+    <w:lsdException w:name="Medium List 2 Accent 4" w:semiHidden="0" w:uiPriority="66" w:unhideWhenUsed="0"/>
+    <w:lsdException w:name="Medium Grid 1 Accent 4" w:semiHidden="0" w:uiPriority="67" w:unhideWhenUsed="0"/>
+    <w:lsdException w:name="Medium Grid 2 Accent 4" w:semiHidden="0" w:uiPriority="68" w:unhideWhenUsed="0"/>
+    <w:lsdException w:name="Medium Grid 3 Accent 4" w:semiHidden="0" w:uiPriority="69" w:unhideWhenUsed="0"/>
+    <w:lsdException w:name="Dark List Accent 4" w:semiHidden="0" w:uiPriority="70" w:unhideWhenUsed="0"/>
+    <w:lsdException w:name="Colorful Shading Accent 4" w:semiHidden="0" w:uiPriority="71" w:unhideWhenUsed="0"/>
+    <w:lsdException w:name="Colorful List Accent 4" w:semiHidden="0" w:uiPriority="72" w:unhideWhenUsed="0"/>
+    <w:lsdException w:name="Colorful Grid Accent 4" w:semiHidden="0" w:uiPriority="73" w:unhideWhenUsed="0"/>
+    <w:lsdException w:name="Light Shading Accent 5" w:semiHidden="0" w:uiPriority="60" w:unhideWhenUsed="0"/>
+    <w:lsdException w:name="Light List Accent 5" w:semiHidden="0" w:uiPriority="61" w:unhideWhenUsed="0"/>
+    <w:lsdException w:name="Light Grid Accent 5" w:semiHidden="0" w:uiPriority="62" w:unhideWhenUsed="0"/>
+    <w:lsdException w:name="Medium Shading 1 Accent 5" w:semiHidden="0" w:uiPriority="63" w:unhideWhenUsed="0"/>
+    <w:lsdException w:name="Medium Shading 2 Accent 5" w:semiHidden="0" w:uiPriority="64" w:unhideWhenUsed="0"/>
+    <w:lsdException w:name="Medium List 1 Accent 5" w:semiHidden="0" w:uiPriority="65" w:unhideWhenUsed="0"/>
+    <w:lsdException w:name="Medium List 2 Accent 5" w:semiHidden="0" w:uiPriority="66" w:unhideWhenUsed="0"/>
+    <w:lsdException w:name="Medium Grid 1 Accent 5" w:semiHidden="0" w:uiPriority="67" w:unhideWhenUsed="0"/>
+    <w:lsdException w:name="Medium Grid 2 Accent 5" w:semiHidden="0" w:uiPriority="68" w:unhideWhenUsed="0"/>
+    <w:lsdException w:name="Medium Grid 3 Accent 5" w:semiHidden="0" w:uiPriority="69" w:unhideWhenUsed="0"/>
+    <w:lsdException w:name="Dark List Accent 5" w:semiHidden="0" w:uiPriority="70" w:unhideWhenUsed="0"/>
+    <w:lsdException w:name="Colorful Shading Accent 5" w:semiHidden="0" w:uiPriority="71" w:unhideWhenUsed="0"/>
+    <w:lsdException w:name="Colorful List Accent 5" w:semiHidden="0" w:uiPriority="72" w:unhideWhenUsed="0"/>
+    <w:lsdException w:name="Colorful Grid Accent 5" w:semiHidden="0" w:uiPriority="73" w:unhideWhenUsed="0"/>
+    <w:lsdException w:name="Light Shading Accent 6" w:semiHidden="0" w:uiPriority="60" w:unhideWhenUsed="0"/>
+    <w:lsdException w:name="Light List Accent 6" w:semiHidden="0" w:uiPriority="61" w:unhideWhenUsed="0"/>
+    <w:lsdException w:name="Light Grid Accent 6" w:semiHidden="0" w:uiPriority="62" w:unhideWhenUsed="0"/>
+    <w:lsdException w:name="Medium Shading 1 Accent 6" w:semiHidden="0" w:uiPriority="63" w:unhideWhenUsed="0"/>
+    <w:lsdException w:name="Medium Shading 2 Accent 6" w:semiHidden="0" w:uiPriority="64" w:unhideWhenUsed="0"/>
+    <w:lsdException w:name="Medium List 1 Accent 6" w:semiHidden="0" w:uiPriority="65" w:unhideWhenUsed="0"/>
+    <w:lsdException w:name="Medium List 2 Accent 6" w:semiHidden="0" w:uiPriority="66" w:unhideWhenUsed="0"/>
+    <w:lsdException w:name="Medium Grid 1 Accent 6" w:semiHidden="0" w:uiPriority="67" w:unhideWhenUsed="0"/>
+    <w:lsdException w:name="Medium Grid 2 Accent 6" w:semiHidden="0" w:uiPriority="68" w:unhideWhenUsed="0"/>
+    <w:lsdException w:name="Medium Grid 3 Accent 6" w:semiHidden="0" w:uiPriority="69" w:unhideWhenUsed="0"/>
+    <w:lsdException w:name="Dark List Accent 6" w:semiHidden="0" w:uiPriority="70" w:unhideWhenUsed="0"/>
+    <w:lsdException w:name="Colorful Shading Accent 6" w:semiHidden="0" w:uiPriority="71" w:unhideWhenUsed="0"/>
+    <w:lsdException w:name="Colorful List Accent 6" w:semiHidden="0" w:uiPriority="72" w:unhideWhenUsed="0"/>
+    <w:lsdException w:name="Colorful Grid Accent 6" w:semiHidden="0" w:uiPriority="73" w:unhideWhenUsed="0"/>
+    <w:lsdException w:name="Subtle Emphasis" w:semiHidden="0" w:uiPriority="19" w:unhideWhenUsed="0" w:qFormat="1"/>
+    <w:lsdException w:name="Intense Emphasis" w:semiHidden="0" w:uiPriority="21" w:unhideWhenUsed="0" w:qFormat="1"/>
+    <w:lsdException w:name="Subtle Reference" w:semiHidden="0" w:uiPriority="31" w:unhideWhenUsed="0" w:qFormat="1"/>
+    <w:lsdException w:name="Intense Reference" w:semiHidden="0" w:uiPriority="32" w:unhideWhenUsed="0" w:qFormat="1"/>
+    <w:lsdException w:name="Book Title" w:semiHidden="0" w:uiPriority="33" w:unhideWhenUsed="0" w:qFormat="1"/>
+    <w:lsdException w:name="Bibliography" w:uiPriority="37"/>
+    <w:lsdException w:name="TOC Heading" w:uiPriority="39" w:qFormat="1"/>
+  </w:latentStyles>
+  <w:style w:type="paragraph" w:default="1" w:styleId="Normal">
+    <w:name w:val="Normal"/>
+    <w:qFormat/>
+  </w:style>
+  <w:style w:type="character" w:default="1" w:styleId="DefaultParagraphFont">
+    <w:name w:val="Default Paragraph Font"/>
+    <w:uiPriority w:val="1"/>
+    <w:semiHidden/>
+    <w:unhideWhenUsed/>
+  </w:style>
+  <w:style w:type="table" w:default="1" w:styleId="TableNormal">
+    <w:name w:val="Normal Table"/>
+    <w:uiPriority w:val="99"/>
+    <w:semiHidden/>
+    <w:unhideWhenUsed/>
+    <w:tblPr>
+      <w:tblInd w:w="0" w:type="dxa"/>
+      <w:tblCellMar>
+        <w:top w:w="0" w:type="dxa"/>
+        <w:left w:w="108" w:type="dxa"/>
+        <w:bottom w:w="0" w:type="dxa"/>
+        <w:right w:w="108" w:type="dxa"/>
+      </w:tblCellMar>
+    </w:tblPr>
+  </w:style>
+  <w:style w:type="numbering" w:default="1" w:styleId="NoList">
+    <w:name w:val="No List"/>
+    <w:uiPriority w:val="99"/>
+    <w:semiHidden/>
+    <w:unhideWhenUsed/>
+  </w:style>
+  <w:style w:type="character" w:styleId="PlaceholderText">
+    <w:name w:val="Placeholder Text"/>
+    <w:basedOn w:val="DefaultParagraphFont"/>
+    <w:uiPriority w:val="99"/>
+    <w:semiHidden/>
+    <w:rsid w:val="00B10662"/>
+    <w:rPr>
+      <w:color w:val="808080"/>
+    </w:rPr>
+  </w:style>
+</w:styles>
+</file>
+
+<file path=word/glossary/webSettings.xml><?xml version="1.0" encoding="utf-8"?>
+<w:webSettings xmlns:mc="http://schemas.openxmlformats.org/markup-compatibility/2006" xmlns:r="http://schemas.openxmlformats.org/officeDocument/2006/relationships" xmlns:w="http://schemas.openxmlformats.org/wordprocessingml/2006/main" xmlns:w14="http://schemas.microsoft.com/office/word/2010/wordml" mc:Ignorable="w14">
+  <w:allowPNG/>
+  <w:doNotSaveAsSingleFile/>
+</w:webSettings>
 </file>
 
 <file path=word/theme/theme1.xml><?xml version="1.0" encoding="utf-8"?>
@@ -14778,7 +15700,7 @@
 </file>
 
 <file path=customXml/itemProps1.xml><?xml version="1.0" encoding="utf-8"?>
-<ds:datastoreItem xmlns:ds="http://schemas.openxmlformats.org/officeDocument/2006/customXml" ds:itemID="{337F906F-118B-674D-8B71-FD5125A551D4}">
+<ds:datastoreItem xmlns:ds="http://schemas.openxmlformats.org/officeDocument/2006/customXml" ds:itemID="{BC71EB6F-02B2-5C46-B005-0C6B2171B13B}">
   <ds:schemaRefs>
     <ds:schemaRef ds:uri="http://schemas.openxmlformats.org/officeDocument/2006/bibliography"/>
   </ds:schemaRefs>

</xml_diff>

<commit_message>
Fixed position of page number on UG footer.
</commit_message>
<xml_diff>
--- a/doc/MappingPipelineUG.docx
+++ b/doc/MappingPipelineUG.docx
@@ -8,6 +8,80 @@
         <w:jc w:val="center"/>
       </w:pPr>
       <w:r>
+        <w:rPr>
+          <w:rFonts w:ascii="Times New Roman" w:hAnsi="Times New Roman" w:cs="Times New Roman"/>
+        </w:rPr>
+        <w:t xml:space="preserve">Page </w:t>
+      </w:r>
+      <w:r>
+        <w:rPr>
+          <w:rFonts w:ascii="Times New Roman" w:hAnsi="Times New Roman" w:cs="Times New Roman"/>
+        </w:rPr>
+        <w:fldChar w:fldCharType="begin"/>
+      </w:r>
+      <w:r>
+        <w:rPr>
+          <w:rFonts w:ascii="Times New Roman" w:hAnsi="Times New Roman" w:cs="Times New Roman"/>
+        </w:rPr>
+        <w:instrText xml:space="preserve"> PAGE </w:instrText>
+      </w:r>
+      <w:r>
+        <w:rPr>
+          <w:rFonts w:ascii="Times New Roman" w:hAnsi="Times New Roman" w:cs="Times New Roman"/>
+        </w:rPr>
+        <w:fldChar w:fldCharType="separate"/>
+      </w:r>
+      <w:r>
+        <w:rPr>
+          <w:rFonts w:ascii="Times New Roman" w:hAnsi="Times New Roman" w:cs="Times New Roman"/>
+          <w:noProof/>
+        </w:rPr>
+        <w:t>1</w:t>
+      </w:r>
+      <w:r>
+        <w:rPr>
+          <w:rFonts w:ascii="Times New Roman" w:hAnsi="Times New Roman" w:cs="Times New Roman"/>
+        </w:rPr>
+        <w:fldChar w:fldCharType="end"/>
+      </w:r>
+      <w:r>
+        <w:rPr>
+          <w:rFonts w:ascii="Times New Roman" w:hAnsi="Times New Roman" w:cs="Times New Roman"/>
+        </w:rPr>
+        <w:t xml:space="preserve"> of </w:t>
+      </w:r>
+      <w:r>
+        <w:rPr>
+          <w:rFonts w:ascii="Times New Roman" w:hAnsi="Times New Roman" w:cs="Times New Roman"/>
+        </w:rPr>
+        <w:fldChar w:fldCharType="begin"/>
+      </w:r>
+      <w:r>
+        <w:rPr>
+          <w:rFonts w:ascii="Times New Roman" w:hAnsi="Times New Roman" w:cs="Times New Roman"/>
+        </w:rPr>
+        <w:instrText xml:space="preserve"> NUMPAGES </w:instrText>
+      </w:r>
+      <w:r>
+        <w:rPr>
+          <w:rFonts w:ascii="Times New Roman" w:hAnsi="Times New Roman" w:cs="Times New Roman"/>
+        </w:rPr>
+        <w:fldChar w:fldCharType="separate"/>
+      </w:r>
+      <w:r>
+        <w:rPr>
+          <w:rFonts w:ascii="Times New Roman" w:hAnsi="Times New Roman" w:cs="Times New Roman"/>
+          <w:noProof/>
+        </w:rPr>
+        <w:t>19</w:t>
+      </w:r>
+      <w:r>
+        <w:rPr>
+          <w:rFonts w:ascii="Times New Roman" w:hAnsi="Times New Roman" w:cs="Times New Roman"/>
+        </w:rPr>
+        <w:fldChar w:fldCharType="end"/>
+      </w:r>
+      <w:r>
         <w:t>A User’s Guide for the</w:t>
       </w:r>
     </w:p>
@@ -26,8 +100,13 @@
         <w:jc w:val="center"/>
       </w:pPr>
       <w:r>
-        <w:t>Jim Braatz</w:t>
-      </w:r>
+        <w:t xml:space="preserve">Jim </w:t>
+      </w:r>
+      <w:proofErr w:type="spellStart"/>
+      <w:r>
+        <w:t>Braatz</w:t>
+      </w:r>
+      <w:proofErr w:type="spellEnd"/>
       <w:r>
         <w:t xml:space="preserve"> and Joe Masters</w:t>
       </w:r>
@@ -1652,6 +1731,8 @@
           <w:tab w:val="left" w:pos="2507"/>
         </w:tabs>
       </w:pPr>
+      <w:bookmarkStart w:id="0" w:name="_GoBack"/>
+      <w:bookmarkEnd w:id="0"/>
     </w:p>
     <w:p>
       <w:pPr>
@@ -1718,11 +1799,11 @@
       <w:pPr>
         <w:pStyle w:val="Heading1"/>
       </w:pPr>
-      <w:bookmarkStart w:id="0" w:name="_Toc287001340"/>
+      <w:bookmarkStart w:id="1" w:name="_Toc287001340"/>
       <w:r>
         <w:t>Introduction</w:t>
       </w:r>
-      <w:bookmarkEnd w:id="0"/>
+      <w:bookmarkEnd w:id="1"/>
     </w:p>
     <w:p>
       <w:pPr>
@@ -1856,11 +1937,11 @@
       <w:pPr>
         <w:pStyle w:val="Heading1"/>
       </w:pPr>
-      <w:bookmarkStart w:id="1" w:name="_Toc287001341"/>
+      <w:bookmarkStart w:id="2" w:name="_Toc287001341"/>
       <w:r>
         <w:t>Getting Started</w:t>
       </w:r>
-      <w:bookmarkEnd w:id="1"/>
+      <w:bookmarkEnd w:id="2"/>
     </w:p>
     <w:p/>
     <w:p>
@@ -2154,11 +2235,11 @@
       <w:pPr>
         <w:pStyle w:val="Heading1"/>
       </w:pPr>
-      <w:bookmarkStart w:id="2" w:name="_Toc287001342"/>
+      <w:bookmarkStart w:id="3" w:name="_Toc287001342"/>
       <w:r>
         <w:t>A First Look at the Mapping Pipeline</w:t>
       </w:r>
-      <w:bookmarkEnd w:id="2"/>
+      <w:bookmarkEnd w:id="3"/>
     </w:p>
     <w:p>
       <w:pPr>
@@ -2515,7 +2596,15 @@
         <w:t>d</w:t>
       </w:r>
       <w:r>
-        <w:t xml:space="preserve"> has no blanking of spectral data.  So it includes both the continuum and any spectral lines in the cube.  The “cube” includes both continuum and spectral data for each channel.  The “line” data has a nominal continuum level subtracted.  The continuum level is approximated, in this case, by looking at the flux level in channels near the edges of the spectral axis.  If you want a careful continuum subtraction, you will need to modify the pipeline scripts (described later in this document).</w:t>
+        <w:t xml:space="preserve"> has no blanking of spectral data.  So it includes both the continuum and any spectral lines in the cube.  The “cube” includes both continuum and spectral data for each channel.  The “line” data has a nominal continuum level subtracted.  The continuum level is approximated, in this case, by looking at the flux level in channels near the edges of </w:t>
+      </w:r>
+      <w:proofErr w:type="gramStart"/>
+      <w:r>
+        <w:t>the</w:t>
+      </w:r>
+      <w:proofErr w:type="gramEnd"/>
+      <w:r>
+        <w:t xml:space="preserve"> spectral axis.  If you want a careful continuum subtraction, you will need to modify the pipeline scripts (described later in this document).</w:t>
       </w:r>
     </w:p>
     <w:p>
@@ -2682,11 +2771,11 @@
       <w:pPr>
         <w:pStyle w:val="Heading1"/>
       </w:pPr>
-      <w:bookmarkStart w:id="3" w:name="_Toc287001343"/>
+      <w:bookmarkStart w:id="4" w:name="_Toc287001343"/>
       <w:r>
         <w:t>Using the Pipeline with VEGAS</w:t>
       </w:r>
-      <w:bookmarkEnd w:id="3"/>
+      <w:bookmarkEnd w:id="4"/>
     </w:p>
     <w:p>
       <w:pPr>
@@ -2745,11 +2834,11 @@
       <w:pPr>
         <w:pStyle w:val="Heading1"/>
       </w:pPr>
-      <w:bookmarkStart w:id="4" w:name="_Toc287001344"/>
+      <w:bookmarkStart w:id="5" w:name="_Toc287001344"/>
       <w:r>
         <w:t>Basic Operation of the Pipeline</w:t>
       </w:r>
-      <w:bookmarkEnd w:id="4"/>
+      <w:bookmarkEnd w:id="5"/>
     </w:p>
     <w:p/>
     <w:p>
@@ -3220,11 +3309,11 @@
       <w:pPr>
         <w:pStyle w:val="Heading2"/>
       </w:pPr>
-      <w:bookmarkStart w:id="5" w:name="_Toc287001345"/>
+      <w:bookmarkStart w:id="6" w:name="_Toc287001345"/>
       <w:r>
         <w:t>Pipeline Options</w:t>
       </w:r>
-      <w:bookmarkEnd w:id="5"/>
+      <w:bookmarkEnd w:id="6"/>
     </w:p>
     <w:p/>
     <w:p>
@@ -4285,11 +4374,11 @@
       <w:pPr>
         <w:pStyle w:val="Heading2"/>
       </w:pPr>
-      <w:bookmarkStart w:id="6" w:name="_Toc287001346"/>
+      <w:bookmarkStart w:id="7" w:name="_Toc287001346"/>
       <w:r>
         <w:t>Some Considerations on Pipeline options</w:t>
       </w:r>
-      <w:bookmarkEnd w:id="6"/>
+      <w:bookmarkEnd w:id="7"/>
     </w:p>
     <w:p>
       <w:pPr>
@@ -4790,12 +4879,10 @@
     </w:p>
     <w:p/>
     <w:p>
-      <w:bookmarkStart w:id="7" w:name="_GoBack"/>
       <w:r>
         <w:t>At the moment, the pipeline only applies corrections for the KFPA.  Future releases will allow corrections for other GBT receivers.</w:t>
       </w:r>
     </w:p>
-    <w:bookmarkEnd w:id="7"/>
     <w:p>
       <w:pPr>
         <w:rPr>
@@ -10561,7 +10648,15 @@
         </w:r>
       </w:hyperlink>
       <w:r>
-        <w:t>) and Jim Braatz (</w:t>
+        <w:t xml:space="preserve">) and Jim </w:t>
+      </w:r>
+      <w:proofErr w:type="spellStart"/>
+      <w:r>
+        <w:t>Braatz</w:t>
+      </w:r>
+      <w:proofErr w:type="spellEnd"/>
+      <w:r>
+        <w:t xml:space="preserve"> (</w:t>
       </w:r>
       <w:hyperlink r:id="rId19" w:history="1">
         <w:r>
@@ -11408,25 +11503,7 @@
           <w:sz w:val="20"/>
           <w:szCs w:val="20"/>
         </w:rPr>
-        <w:t xml:space="preserve">is applied for the entire </w:t>
-      </w:r>
-      <w:proofErr w:type="spellStart"/>
-      <w:r>
-        <w:rPr>
-          <w:rFonts w:asciiTheme="minorHAnsi" w:hAnsiTheme="minorHAnsi"/>
-          <w:sz w:val="20"/>
-          <w:szCs w:val="20"/>
-        </w:rPr>
-        <w:t>bandpass</w:t>
-      </w:r>
-      <w:proofErr w:type="spellEnd"/>
-      <w:r>
-        <w:rPr>
-          <w:rFonts w:asciiTheme="minorHAnsi" w:hAnsiTheme="minorHAnsi"/>
-          <w:sz w:val="20"/>
-          <w:szCs w:val="20"/>
-        </w:rPr>
-        <w:t>, averaged over the frequencies observed</w:t>
+        <w:t>is applied for the entire bandpass, averaged over the frequencies observed</w:t>
       </w:r>
       <w:r>
         <w:rPr>
@@ -11908,7 +11985,27 @@
           <w:szCs w:val="20"/>
           <w:lang w:eastAsia="en-US"/>
         </w:rPr>
-        <w:t xml:space="preserve"> and the calculation is done on a channel-by-channel basis.  The notation </w:t>
+        <w:t xml:space="preserve"> a</w:t>
+      </w:r>
+      <w:proofErr w:type="spellStart"/>
+      <w:r>
+        <w:rPr>
+          <w:rFonts w:asciiTheme="minorHAnsi" w:eastAsia="Times New Roman" w:hAnsiTheme="minorHAnsi" w:cs="Times New Roman"/>
+          <w:sz w:val="20"/>
+          <w:szCs w:val="20"/>
+          <w:lang w:eastAsia="en-US"/>
+        </w:rPr>
+        <w:t>nd</w:t>
+      </w:r>
+      <w:proofErr w:type="spellEnd"/>
+      <w:r>
+        <w:rPr>
+          <w:rFonts w:asciiTheme="minorHAnsi" w:eastAsia="Times New Roman" w:hAnsiTheme="minorHAnsi" w:cs="Times New Roman"/>
+          <w:sz w:val="20"/>
+          <w:szCs w:val="20"/>
+          <w:lang w:eastAsia="en-US"/>
+        </w:rPr>
+        <w:t xml:space="preserve"> the calculation is done on a channel-by-channel basis.  The notation </w:t>
       </w:r>
       <m:oMath>
         <m:sSubSup>
@@ -11965,7 +12062,27 @@
           <w:szCs w:val="20"/>
           <w:lang w:eastAsia="en-US"/>
         </w:rPr>
-        <w:t>indicates that the system temperature calculation comes from the reference data, when the telescope is off source (position switching) or off frequency (frequency switching).</w:t>
+        <w:t>indicates that the system temperature calculation comes from the reference data, when the telescope is off source (position switching) or off frequency (frequency switchi</w:t>
+      </w:r>
+      <w:proofErr w:type="spellStart"/>
+      <w:r>
+        <w:rPr>
+          <w:rFonts w:asciiTheme="minorHAnsi" w:eastAsia="Times New Roman" w:hAnsiTheme="minorHAnsi" w:cs="Times New Roman"/>
+          <w:sz w:val="20"/>
+          <w:szCs w:val="20"/>
+          <w:lang w:eastAsia="en-US"/>
+        </w:rPr>
+        <w:t>ng</w:t>
+      </w:r>
+      <w:proofErr w:type="spellEnd"/>
+      <w:r>
+        <w:rPr>
+          <w:rFonts w:asciiTheme="minorHAnsi" w:eastAsia="Times New Roman" w:hAnsiTheme="minorHAnsi" w:cs="Times New Roman"/>
+          <w:sz w:val="20"/>
+          <w:szCs w:val="20"/>
+          <w:lang w:eastAsia="en-US"/>
+        </w:rPr>
+        <w:t>).</w:t>
       </w:r>
     </w:p>
     <w:p>
@@ -12553,6 +12670,7 @@
         </w:rPr>
         <w:t>at every inte</w:t>
       </w:r>
+      <w:proofErr w:type="spellStart"/>
       <w:r>
         <w:rPr>
           <w:rFonts w:asciiTheme="minorHAnsi" w:hAnsiTheme="minorHAnsi"/>
@@ -12561,6 +12679,7 @@
         </w:rPr>
         <w:t>gration</w:t>
       </w:r>
+      <w:proofErr w:type="spellEnd"/>
       <w:proofErr w:type="gramEnd"/>
       <w:r>
         <w:rPr>
@@ -13302,7 +13421,7 @@
   <w:p>
     <w:pPr>
       <w:pStyle w:val="Footer"/>
-      <w:framePr w:wrap="around" w:vAnchor="text" w:hAnchor="margin" w:xAlign="right" w:y="1"/>
+      <w:framePr w:wrap="around" w:vAnchor="text" w:hAnchor="page" w:x="5941" w:y="-981"/>
       <w:rPr>
         <w:rStyle w:val="PageNumber"/>
       </w:rPr>
@@ -13330,7 +13449,7 @@
         <w:rStyle w:val="PageNumber"/>
         <w:noProof/>
       </w:rPr>
-      <w:t>8</w:t>
+      <w:t>19</w:t>
     </w:r>
     <w:r>
       <w:rPr>
@@ -16154,7 +16273,7 @@
 </file>
 
 <file path=customXml/itemProps1.xml><?xml version="1.0" encoding="utf-8"?>
-<ds:datastoreItem xmlns:ds="http://schemas.openxmlformats.org/officeDocument/2006/customXml" ds:itemID="{9C2D1FE6-6DF6-8F4C-B506-24469027DC25}">
+<ds:datastoreItem xmlns:ds="http://schemas.openxmlformats.org/officeDocument/2006/customXml" ds:itemID="{1F28E084-943B-5D43-87DA-B624ECCB5EC9}">
   <ds:schemaRefs>
     <ds:schemaRef ds:uri="http://schemas.openxmlformats.org/officeDocument/2006/bibliography"/>
   </ds:schemaRefs>

</xml_diff>

<commit_message>
Updated User's Guide TOC to correct page numbers.
</commit_message>
<xml_diff>
--- a/doc/MappingPipelineUG.docx
+++ b/doc/MappingPipelineUG.docx
@@ -105,6 +105,8 @@
             </w:rPr>
             <w:fldChar w:fldCharType="separate"/>
           </w:r>
+          <w:bookmarkStart w:id="0" w:name="_GoBack"/>
+          <w:bookmarkEnd w:id="0"/>
           <w:r>
             <w:rPr>
               <w:noProof/>
@@ -127,7 +129,7 @@
             <w:rPr>
               <w:noProof/>
             </w:rPr>
-            <w:instrText xml:space="preserve"> PAGEREF _Toc287001340 \h </w:instrText>
+            <w:instrText xml:space="preserve"> PAGEREF _Toc287085813 \h </w:instrText>
           </w:r>
           <w:r>
             <w:rPr>
@@ -187,7 +189,7 @@
             <w:rPr>
               <w:noProof/>
             </w:rPr>
-            <w:instrText xml:space="preserve"> PAGEREF _Toc287001341 \h </w:instrText>
+            <w:instrText xml:space="preserve"> PAGEREF _Toc287085814 \h </w:instrText>
           </w:r>
           <w:r>
             <w:rPr>
@@ -247,7 +249,7 @@
             <w:rPr>
               <w:noProof/>
             </w:rPr>
-            <w:instrText xml:space="preserve"> PAGEREF _Toc287001342 \h </w:instrText>
+            <w:instrText xml:space="preserve"> PAGEREF _Toc287085815 \h </w:instrText>
           </w:r>
           <w:r>
             <w:rPr>
@@ -307,7 +309,7 @@
             <w:rPr>
               <w:noProof/>
             </w:rPr>
-            <w:instrText xml:space="preserve"> PAGEREF _Toc287001343 \h </w:instrText>
+            <w:instrText xml:space="preserve"> PAGEREF _Toc287085816 \h </w:instrText>
           </w:r>
           <w:r>
             <w:rPr>
@@ -367,7 +369,7 @@
             <w:rPr>
               <w:noProof/>
             </w:rPr>
-            <w:instrText xml:space="preserve"> PAGEREF _Toc287001344 \h </w:instrText>
+            <w:instrText xml:space="preserve"> PAGEREF _Toc287085817 \h </w:instrText>
           </w:r>
           <w:r>
             <w:rPr>
@@ -384,7 +386,7 @@
             <w:rPr>
               <w:noProof/>
             </w:rPr>
-            <w:t>4</w:t>
+            <w:t>5</w:t>
           </w:r>
           <w:r>
             <w:rPr>
@@ -429,7 +431,7 @@
             <w:rPr>
               <w:noProof/>
             </w:rPr>
-            <w:instrText xml:space="preserve"> PAGEREF _Toc287001345 \h </w:instrText>
+            <w:instrText xml:space="preserve"> PAGEREF _Toc287085818 \h </w:instrText>
           </w:r>
           <w:r>
             <w:rPr>
@@ -446,7 +448,7 @@
             <w:rPr>
               <w:noProof/>
             </w:rPr>
-            <w:t>5</w:t>
+            <w:t>6</w:t>
           </w:r>
           <w:r>
             <w:rPr>
@@ -491,7 +493,7 @@
             <w:rPr>
               <w:noProof/>
             </w:rPr>
-            <w:instrText xml:space="preserve"> PAGEREF _Toc287001346 \h </w:instrText>
+            <w:instrText xml:space="preserve"> PAGEREF _Toc287085819 \h </w:instrText>
           </w:r>
           <w:r>
             <w:rPr>
@@ -551,7 +553,7 @@
             <w:rPr>
               <w:noProof/>
             </w:rPr>
-            <w:instrText xml:space="preserve"> PAGEREF _Toc287001347 \h </w:instrText>
+            <w:instrText xml:space="preserve"> PAGEREF _Toc287085820 \h </w:instrText>
           </w:r>
           <w:r>
             <w:rPr>
@@ -612,7 +614,7 @@
             <w:rPr>
               <w:noProof/>
             </w:rPr>
-            <w:instrText xml:space="preserve"> PAGEREF _Toc287001348 \h </w:instrText>
+            <w:instrText xml:space="preserve"> PAGEREF _Toc287085821 \h </w:instrText>
           </w:r>
           <w:r>
             <w:rPr>
@@ -629,7 +631,7 @@
             <w:rPr>
               <w:noProof/>
             </w:rPr>
-            <w:t>8</w:t>
+            <w:t>9</w:t>
           </w:r>
           <w:r>
             <w:rPr>
@@ -673,7 +675,7 @@
             <w:rPr>
               <w:noProof/>
             </w:rPr>
-            <w:instrText xml:space="preserve"> PAGEREF _Toc287001349 \h </w:instrText>
+            <w:instrText xml:space="preserve"> PAGEREF _Toc287085822 \h </w:instrText>
           </w:r>
           <w:r>
             <w:rPr>
@@ -734,7 +736,7 @@
             <w:rPr>
               <w:noProof/>
             </w:rPr>
-            <w:instrText xml:space="preserve"> PAGEREF _Toc287001350 \h </w:instrText>
+            <w:instrText xml:space="preserve"> PAGEREF _Toc287085823 \h </w:instrText>
           </w:r>
           <w:r>
             <w:rPr>
@@ -794,7 +796,7 @@
             <w:rPr>
               <w:noProof/>
             </w:rPr>
-            <w:instrText xml:space="preserve"> PAGEREF _Toc287001351 \h </w:instrText>
+            <w:instrText xml:space="preserve"> PAGEREF _Toc287085824 \h </w:instrText>
           </w:r>
           <w:r>
             <w:rPr>
@@ -854,7 +856,7 @@
             <w:rPr>
               <w:noProof/>
             </w:rPr>
-            <w:instrText xml:space="preserve"> PAGEREF _Toc287001352 \h </w:instrText>
+            <w:instrText xml:space="preserve"> PAGEREF _Toc287085825 \h </w:instrText>
           </w:r>
           <w:r>
             <w:rPr>
@@ -914,7 +916,7 @@
             <w:rPr>
               <w:noProof/>
             </w:rPr>
-            <w:instrText xml:space="preserve"> PAGEREF _Toc287001353 \h </w:instrText>
+            <w:instrText xml:space="preserve"> PAGEREF _Toc287085826 \h </w:instrText>
           </w:r>
           <w:r>
             <w:rPr>
@@ -976,7 +978,7 @@
             <w:rPr>
               <w:noProof/>
             </w:rPr>
-            <w:instrText xml:space="preserve"> PAGEREF _Toc287001354 \h </w:instrText>
+            <w:instrText xml:space="preserve"> PAGEREF _Toc287085827 \h </w:instrText>
           </w:r>
           <w:r>
             <w:rPr>
@@ -993,7 +995,7 @@
             <w:rPr>
               <w:noProof/>
             </w:rPr>
-            <w:t>11</w:t>
+            <w:t>12</w:t>
           </w:r>
           <w:r>
             <w:rPr>
@@ -1038,7 +1040,7 @@
             <w:rPr>
               <w:noProof/>
             </w:rPr>
-            <w:instrText xml:space="preserve"> PAGEREF _Toc287001355 \h </w:instrText>
+            <w:instrText xml:space="preserve"> PAGEREF _Toc287085828 \h </w:instrText>
           </w:r>
           <w:r>
             <w:rPr>
@@ -1100,7 +1102,7 @@
             <w:rPr>
               <w:noProof/>
             </w:rPr>
-            <w:instrText xml:space="preserve"> PAGEREF _Toc287001356 \h </w:instrText>
+            <w:instrText xml:space="preserve"> PAGEREF _Toc287085829 \h </w:instrText>
           </w:r>
           <w:r>
             <w:rPr>
@@ -1117,7 +1119,7 @@
             <w:rPr>
               <w:noProof/>
             </w:rPr>
-            <w:t>12</w:t>
+            <w:t>13</w:t>
           </w:r>
           <w:r>
             <w:rPr>
@@ -1188,7 +1190,7 @@
             <w:rPr>
               <w:noProof/>
             </w:rPr>
-            <w:instrText xml:space="preserve"> PAGEREF _Toc287001357 \h </w:instrText>
+            <w:instrText xml:space="preserve"> PAGEREF _Toc287085830 \h </w:instrText>
           </w:r>
           <w:r>
             <w:rPr>
@@ -1248,7 +1250,7 @@
             <w:rPr>
               <w:noProof/>
             </w:rPr>
-            <w:instrText xml:space="preserve"> PAGEREF _Toc287001358 \h </w:instrText>
+            <w:instrText xml:space="preserve"> PAGEREF _Toc287085831 \h </w:instrText>
           </w:r>
           <w:r>
             <w:rPr>
@@ -1265,7 +1267,7 @@
             <w:rPr>
               <w:noProof/>
             </w:rPr>
-            <w:t>15</w:t>
+            <w:t>14</w:t>
           </w:r>
           <w:r>
             <w:rPr>
@@ -1308,7 +1310,7 @@
             <w:rPr>
               <w:noProof/>
             </w:rPr>
-            <w:instrText xml:space="preserve"> PAGEREF _Toc287001359 \h </w:instrText>
+            <w:instrText xml:space="preserve"> PAGEREF _Toc287085832 \h </w:instrText>
           </w:r>
           <w:r>
             <w:rPr>
@@ -1325,7 +1327,7 @@
             <w:rPr>
               <w:noProof/>
             </w:rPr>
-            <w:t>16</w:t>
+            <w:t>15</w:t>
           </w:r>
           <w:r>
             <w:rPr>
@@ -1368,7 +1370,7 @@
             <w:rPr>
               <w:noProof/>
             </w:rPr>
-            <w:instrText xml:space="preserve"> PAGEREF _Toc287001360 \h </w:instrText>
+            <w:instrText xml:space="preserve"> PAGEREF _Toc287085833 \h </w:instrText>
           </w:r>
           <w:r>
             <w:rPr>
@@ -1428,7 +1430,7 @@
             <w:rPr>
               <w:noProof/>
             </w:rPr>
-            <w:instrText xml:space="preserve"> PAGEREF _Toc287001361 \h </w:instrText>
+            <w:instrText xml:space="preserve"> PAGEREF _Toc287085834 \h </w:instrText>
           </w:r>
           <w:r>
             <w:rPr>
@@ -1445,7 +1447,7 @@
             <w:rPr>
               <w:noProof/>
             </w:rPr>
-            <w:t>17</w:t>
+            <w:t>16</w:t>
           </w:r>
           <w:r>
             <w:rPr>
@@ -1488,7 +1490,7 @@
             <w:rPr>
               <w:noProof/>
             </w:rPr>
-            <w:instrText xml:space="preserve"> PAGEREF _Toc287001362 \h </w:instrText>
+            <w:instrText xml:space="preserve"> PAGEREF _Toc287085835 \h </w:instrText>
           </w:r>
           <w:r>
             <w:rPr>
@@ -1548,7 +1550,7 @@
             <w:rPr>
               <w:noProof/>
             </w:rPr>
-            <w:instrText xml:space="preserve"> PAGEREF _Toc287001363 \h </w:instrText>
+            <w:instrText xml:space="preserve"> PAGEREF _Toc287085836 \h </w:instrText>
           </w:r>
           <w:r>
             <w:rPr>
@@ -1608,7 +1610,7 @@
             <w:rPr>
               <w:noProof/>
             </w:rPr>
-            <w:instrText xml:space="preserve"> PAGEREF _Toc287001364 \h </w:instrText>
+            <w:instrText xml:space="preserve"> PAGEREF _Toc287085837 \h </w:instrText>
           </w:r>
           <w:r>
             <w:rPr>
@@ -1718,11 +1720,11 @@
       <w:pPr>
         <w:pStyle w:val="Heading1"/>
       </w:pPr>
-      <w:bookmarkStart w:id="0" w:name="_Toc287001340"/>
+      <w:bookmarkStart w:id="1" w:name="_Toc287085813"/>
       <w:r>
         <w:t>Introduction</w:t>
       </w:r>
-      <w:bookmarkEnd w:id="0"/>
+      <w:bookmarkEnd w:id="1"/>
     </w:p>
     <w:p>
       <w:pPr>
@@ -1842,11 +1844,11 @@
       <w:pPr>
         <w:pStyle w:val="Heading1"/>
       </w:pPr>
-      <w:bookmarkStart w:id="1" w:name="_Toc287001341"/>
+      <w:bookmarkStart w:id="2" w:name="_Toc287085814"/>
       <w:r>
         <w:t>Getting Started</w:t>
       </w:r>
-      <w:bookmarkEnd w:id="1"/>
+      <w:bookmarkEnd w:id="2"/>
     </w:p>
     <w:p/>
     <w:p>
@@ -1989,11 +1991,11 @@
       <w:pPr>
         <w:pStyle w:val="Heading1"/>
       </w:pPr>
-      <w:bookmarkStart w:id="2" w:name="_Toc287001342"/>
+      <w:bookmarkStart w:id="3" w:name="_Toc287085815"/>
       <w:r>
         <w:t>A First Look at the Mapping Pipeline</w:t>
       </w:r>
-      <w:bookmarkEnd w:id="2"/>
+      <w:bookmarkEnd w:id="3"/>
     </w:p>
     <w:p>
       <w:pPr>
@@ -2502,7 +2504,6 @@
       </w:r>
     </w:p>
     <w:p>
-      <w:bookmarkStart w:id="3" w:name="_Toc287001343"/>
       <w:r>
         <w:br/>
       </w:r>
@@ -2595,10 +2596,11 @@
       <w:pPr>
         <w:pStyle w:val="Heading1"/>
       </w:pPr>
+      <w:bookmarkStart w:id="4" w:name="_Toc287085816"/>
       <w:r>
         <w:t>Using the Pipeline with VEGAS</w:t>
       </w:r>
-      <w:bookmarkEnd w:id="3"/>
+      <w:bookmarkEnd w:id="4"/>
     </w:p>
     <w:p>
       <w:pPr>
@@ -2790,11 +2792,11 @@
       <w:pPr>
         <w:pStyle w:val="Heading1"/>
       </w:pPr>
-      <w:bookmarkStart w:id="4" w:name="_Toc287001344"/>
+      <w:bookmarkStart w:id="5" w:name="_Toc287085817"/>
       <w:r>
         <w:t>Basic Operation of the Pipeline</w:t>
       </w:r>
-      <w:bookmarkEnd w:id="4"/>
+      <w:bookmarkEnd w:id="5"/>
     </w:p>
     <w:p/>
     <w:p>
@@ -3117,11 +3119,11 @@
       <w:pPr>
         <w:pStyle w:val="Heading2"/>
       </w:pPr>
-      <w:bookmarkStart w:id="5" w:name="_Toc287001345"/>
+      <w:bookmarkStart w:id="6" w:name="_Toc287085818"/>
       <w:r>
         <w:t>Pipeline Options</w:t>
       </w:r>
-      <w:bookmarkEnd w:id="5"/>
+      <w:bookmarkEnd w:id="6"/>
     </w:p>
     <w:p/>
     <w:p>
@@ -4358,11 +4360,11 @@
       <w:pPr>
         <w:pStyle w:val="Heading2"/>
       </w:pPr>
-      <w:bookmarkStart w:id="6" w:name="_Toc287001346"/>
+      <w:bookmarkStart w:id="7" w:name="_Toc287085819"/>
       <w:r>
         <w:t>Some Considerations on Pipeline options</w:t>
       </w:r>
-      <w:bookmarkEnd w:id="6"/>
+      <w:bookmarkEnd w:id="7"/>
     </w:p>
     <w:p>
       <w:pPr>
@@ -4919,11 +4921,11 @@
       <w:pPr>
         <w:pStyle w:val="Heading1"/>
       </w:pPr>
-      <w:bookmarkStart w:id="7" w:name="_Toc287001347"/>
+      <w:bookmarkStart w:id="8" w:name="_Toc287085820"/>
       <w:r>
         <w:t>Advanced Operation of the Pipeline</w:t>
       </w:r>
-      <w:bookmarkEnd w:id="7"/>
+      <w:bookmarkEnd w:id="8"/>
     </w:p>
     <w:p/>
     <w:p>
@@ -4954,12 +4956,12 @@
       <w:pPr>
         <w:pStyle w:val="Heading3"/>
       </w:pPr>
-      <w:bookmarkStart w:id="8" w:name="_Toc287001348"/>
+      <w:bookmarkStart w:id="9" w:name="_Toc287085821"/>
       <w:r>
         <w:lastRenderedPageBreak/>
         <w:t>Stage 1: Calibration</w:t>
       </w:r>
-      <w:bookmarkEnd w:id="8"/>
+      <w:bookmarkEnd w:id="9"/>
     </w:p>
     <w:p>
       <w:r>
@@ -5022,11 +5024,11 @@
       <w:pPr>
         <w:pStyle w:val="Heading3"/>
       </w:pPr>
-      <w:bookmarkStart w:id="9" w:name="_Toc287001349"/>
+      <w:bookmarkStart w:id="10" w:name="_Toc287085822"/>
       <w:r>
         <w:t>Stage 2: File Conversion</w:t>
       </w:r>
-      <w:bookmarkEnd w:id="9"/>
+      <w:bookmarkEnd w:id="10"/>
     </w:p>
     <w:p>
       <w:r>
@@ -5134,11 +5136,11 @@
       <w:pPr>
         <w:pStyle w:val="Heading3"/>
       </w:pPr>
-      <w:bookmarkStart w:id="10" w:name="_Toc287001350"/>
+      <w:bookmarkStart w:id="11" w:name="_Toc287085823"/>
       <w:r>
         <w:t>Stage 3: Combining Data and Imaging</w:t>
       </w:r>
-      <w:bookmarkEnd w:id="10"/>
+      <w:bookmarkEnd w:id="11"/>
     </w:p>
     <w:p>
       <w:r>
@@ -5538,11 +5540,11 @@
       <w:pPr>
         <w:pStyle w:val="Heading1"/>
       </w:pPr>
-      <w:bookmarkStart w:id="11" w:name="_Toc287001351"/>
+      <w:bookmarkStart w:id="12" w:name="_Toc287085824"/>
       <w:r>
         <w:t>Flagging Data</w:t>
       </w:r>
-      <w:bookmarkEnd w:id="11"/>
+      <w:bookmarkEnd w:id="12"/>
     </w:p>
     <w:p>
       <w:pPr>
@@ -5782,11 +5784,11 @@
       <w:pPr>
         <w:pStyle w:val="Heading1"/>
       </w:pPr>
-      <w:bookmarkStart w:id="12" w:name="_Toc287001352"/>
+      <w:bookmarkStart w:id="13" w:name="_Toc287085825"/>
       <w:r>
         <w:t>Channel limitations with VEGAS data</w:t>
       </w:r>
-      <w:bookmarkEnd w:id="12"/>
+      <w:bookmarkEnd w:id="13"/>
     </w:p>
     <w:p/>
     <w:p>
@@ -6046,11 +6048,11 @@
       <w:pPr>
         <w:pStyle w:val="Heading1"/>
       </w:pPr>
-      <w:bookmarkStart w:id="13" w:name="_Toc287001353"/>
+      <w:bookmarkStart w:id="14" w:name="_Toc287085826"/>
       <w:r>
         <w:t>Imaging Examples</w:t>
       </w:r>
-      <w:bookmarkEnd w:id="13"/>
+      <w:bookmarkEnd w:id="14"/>
     </w:p>
     <w:p/>
     <w:p>
@@ -6071,12 +6073,12 @@
       <w:pPr>
         <w:pStyle w:val="Heading2"/>
       </w:pPr>
-      <w:bookmarkStart w:id="14" w:name="_Toc287001354"/>
+      <w:bookmarkStart w:id="15" w:name="_Toc287085827"/>
       <w:r>
         <w:lastRenderedPageBreak/>
         <w:t>Example: Combining Data from Multiple Maps</w:t>
       </w:r>
-      <w:bookmarkEnd w:id="14"/>
+      <w:bookmarkEnd w:id="15"/>
     </w:p>
     <w:p/>
     <w:p>
@@ -6399,11 +6401,11 @@
       <w:pPr>
         <w:pStyle w:val="Heading2"/>
       </w:pPr>
-      <w:bookmarkStart w:id="15" w:name="_Toc287001355"/>
+      <w:bookmarkStart w:id="16" w:name="_Toc287085828"/>
       <w:r>
         <w:t>Example: Mapping Pre-calibrated Data</w:t>
       </w:r>
-      <w:bookmarkEnd w:id="15"/>
+      <w:bookmarkEnd w:id="16"/>
     </w:p>
     <w:p/>
     <w:p>
@@ -6655,12 +6657,12 @@
       <w:pPr>
         <w:pStyle w:val="Heading2"/>
       </w:pPr>
-      <w:bookmarkStart w:id="16" w:name="_Toc287001356"/>
+      <w:bookmarkStart w:id="17" w:name="_Toc287085829"/>
       <w:r>
         <w:lastRenderedPageBreak/>
         <w:t>Example: Reducing channels prior to mapping VEGAS data</w:t>
       </w:r>
-      <w:bookmarkEnd w:id="16"/>
+      <w:bookmarkEnd w:id="17"/>
     </w:p>
     <w:p/>
     <w:p>
@@ -7067,7 +7069,7 @@
       <w:pPr>
         <w:pStyle w:val="Heading2"/>
       </w:pPr>
-      <w:bookmarkStart w:id="17" w:name="_Toc287001357"/>
+      <w:bookmarkStart w:id="18" w:name="_Toc287085830"/>
       <w:r>
         <w:t>Example: Line Maps and Temperature from NH</w:t>
       </w:r>
@@ -7089,7 +7091,7 @@
       <w:r>
         <w:t>(2,2)</w:t>
       </w:r>
-      <w:bookmarkEnd w:id="17"/>
+      <w:bookmarkEnd w:id="18"/>
     </w:p>
     <w:p/>
     <w:p>
@@ -7166,8 +7168,6 @@
         </w:rPr>
         <w:t>gbtpipeline -i /home/gbtpipeline/reference-data/</w:t>
       </w:r>
-      <w:bookmarkStart w:id="18" w:name="_GoBack"/>
-      <w:bookmarkEnd w:id="18"/>
       <w:r>
         <w:rPr>
           <w:rFonts w:ascii="Courier" w:hAnsi="Courier"/>
@@ -7840,7 +7840,7 @@
       <w:pPr>
         <w:pStyle w:val="Heading1"/>
       </w:pPr>
-      <w:bookmarkStart w:id="19" w:name="_Toc287001358"/>
+      <w:bookmarkStart w:id="19" w:name="_Toc287085831"/>
       <w:r>
         <w:t>Optimal Observing Configuration for the Mapping Pipeline</w:t>
       </w:r>
@@ -8276,7 +8276,7 @@
       <w:pPr>
         <w:pStyle w:val="Heading1"/>
       </w:pPr>
-      <w:bookmarkStart w:id="20" w:name="_Toc287001359"/>
+      <w:bookmarkStart w:id="20" w:name="_Toc287085832"/>
       <w:r>
         <w:t>Subtracting Spectral Baselines</w:t>
       </w:r>
@@ -8474,7 +8474,7 @@
       <w:pPr>
         <w:pStyle w:val="Heading1"/>
       </w:pPr>
-      <w:bookmarkStart w:id="21" w:name="_Toc287001360"/>
+      <w:bookmarkStart w:id="21" w:name="_Toc287085833"/>
       <w:r>
         <w:t>Cleaning Up Disk Space</w:t>
       </w:r>
@@ -8532,7 +8532,7 @@
       <w:pPr>
         <w:pStyle w:val="Heading1"/>
       </w:pPr>
-      <w:bookmarkStart w:id="22" w:name="_Toc287001361"/>
+      <w:bookmarkStart w:id="22" w:name="_Toc287085834"/>
       <w:r>
         <w:t xml:space="preserve">A Word on </w:t>
       </w:r>
@@ -8591,7 +8591,7 @@
       <w:pPr>
         <w:pStyle w:val="Heading1"/>
       </w:pPr>
-      <w:bookmarkStart w:id="23" w:name="_Toc287001362"/>
+      <w:bookmarkStart w:id="23" w:name="_Toc287085835"/>
       <w:r>
         <w:t>Units in Image FITS files</w:t>
       </w:r>
@@ -8691,7 +8691,7 @@
       <w:pPr>
         <w:pStyle w:val="Heading1"/>
       </w:pPr>
-      <w:bookmarkStart w:id="24" w:name="_Toc287001363"/>
+      <w:bookmarkStart w:id="24" w:name="_Toc287085836"/>
       <w:r>
         <w:t>Pipeline Development and Help</w:t>
       </w:r>
@@ -8764,7 +8764,7 @@
         <w:pStyle w:val="Heading1"/>
         <w:pageBreakBefore/>
       </w:pPr>
-      <w:bookmarkStart w:id="25" w:name="_Toc287001364"/>
+      <w:bookmarkStart w:id="25" w:name="_Toc287085837"/>
       <w:r>
         <w:lastRenderedPageBreak/>
         <w:t>Appendix 1: Calibration Equations</w:t>
@@ -11338,7 +11338,7 @@
         <w:rStyle w:val="PageNumber"/>
         <w:noProof/>
       </w:rPr>
-      <w:t>14</w:t>
+      <w:t>18</w:t>
     </w:r>
     <w:r>
       <w:rPr>
@@ -14274,7 +14274,7 @@
 </file>
 
 <file path=customXml/itemProps1.xml><?xml version="1.0" encoding="utf-8"?>
-<ds:datastoreItem xmlns:ds="http://schemas.openxmlformats.org/officeDocument/2006/customXml" ds:itemID="{CAF85895-38FD-7E47-BA03-287012944B03}">
+<ds:datastoreItem xmlns:ds="http://schemas.openxmlformats.org/officeDocument/2006/customXml" ds:itemID="{1CC7B2A0-3C24-1743-8940-1C3FFB37CD58}">
   <ds:schemaRefs>
     <ds:schemaRef ds:uri="http://schemas.openxmlformats.org/officeDocument/2006/bibliography"/>
   </ds:schemaRefs>

</xml_diff>